<commit_message>
Added photo. Updated English CV.
</commit_message>
<xml_diff>
--- a/CV-Michel_de_Bree.EN.docx
+++ b/CV-Michel_de_Bree.EN.docx
@@ -14,211 +14,162 @@
     </w:p>
     <w:p>
       <w:pPr>
+        <w:pStyle w:val="Heading2"/>
+      </w:pPr>
+      <w:bookmarkStart w:id="22" w:name="freelance-full-stack-developer"/>
+      <w:bookmarkEnd w:id="22"/>
+      <w:r>
+        <w:t xml:space="preserve">Freelance Full Stack Developer</w:t>
+      </w:r>
+    </w:p>
+    <w:p>
+      <w:pPr>
         <w:pStyle w:val="FirstParagraph"/>
       </w:pPr>
-      <w:hyperlink r:id="rId22">
-        <w:r>
-          <w:rPr>
-            <w:rStyle w:val="Hyperlink"/>
-          </w:rPr>
-          <w:t xml:space="preserve">Dutch version also available</w:t>
-        </w:r>
-      </w:hyperlink>
+      <w:r>
+        <w:t xml:space="preserve">Full stack software developer with 20+ years of experience in complex and</w:t>
+      </w:r>
+      <w:r>
+        <w:t xml:space="preserve"> </w:t>
+      </w:r>
+      <w:r>
+        <w:t xml:space="preserve">dynamic IT landscapes, who thrives on working on challenging agile projects as</w:t>
+      </w:r>
+      <w:r>
+        <w:t xml:space="preserve"> </w:t>
+      </w:r>
+      <w:r>
+        <w:t xml:space="preserve">part of a multi-disciplinary team.</w:t>
+      </w:r>
+    </w:p>
+    <w:p>
+      <w:pPr>
+        <w:pStyle w:val="BodyText"/>
+      </w:pPr>
+      <w:r>
+        <w:t xml:space="preserve">My technical experience ranges a full development stack. From, for example,</w:t>
+      </w:r>
+      <w:r>
+        <w:t xml:space="preserve"> </w:t>
+      </w:r>
+      <w:r>
+        <w:t xml:space="preserve">provisioning a Linux based server architecture, to developing service-oriented</w:t>
+      </w:r>
+      <w:r>
+        <w:t xml:space="preserve"> </w:t>
+      </w:r>
+      <w:r>
+        <w:t xml:space="preserve">JEE, to implementing a REST API driven Javascript front end. As a developer I</w:t>
+      </w:r>
+      <w:r>
+        <w:t xml:space="preserve"> </w:t>
+      </w:r>
+      <w:r>
+        <w:t xml:space="preserve">am at my best developing backend services and integrating them with other</w:t>
+      </w:r>
+      <w:r>
+        <w:t xml:space="preserve"> </w:t>
+      </w:r>
+      <w:r>
+        <w:t xml:space="preserve">components, while also being involved in the whole development stack.</w:t>
+      </w:r>
+    </w:p>
+    <w:p>
+      <w:pPr>
+        <w:pStyle w:val="BodyText"/>
+      </w:pPr>
+      <w:r>
+        <w:t xml:space="preserve">My experience mainly involves customer facing internet channels that integrate</w:t>
+      </w:r>
+      <w:r>
+        <w:t xml:space="preserve"> </w:t>
+      </w:r>
+      <w:r>
+        <w:t xml:space="preserve">reliably and securely with back office systems, in the field of logistics,</w:t>
+      </w:r>
+      <w:r>
+        <w:t xml:space="preserve"> </w:t>
+      </w:r>
+      <w:r>
+        <w:t xml:space="preserve">telecommunication, banking, medical and public sector. In my daily work I</w:t>
+      </w:r>
+      <w:r>
+        <w:t xml:space="preserve"> </w:t>
+      </w:r>
+      <w:r>
+        <w:t xml:space="preserve">frequently communicate with business analysts as well as the IT department and</w:t>
+      </w:r>
+      <w:r>
+        <w:t xml:space="preserve"> </w:t>
+      </w:r>
+      <w:r>
+        <w:t xml:space="preserve">suppliers of my clients. I often have an advisory role concerning system- and</w:t>
+      </w:r>
+      <w:r>
+        <w:t xml:space="preserve"> </w:t>
+      </w:r>
+      <w:r>
+        <w:t xml:space="preserve">software architecture.</w:t>
+      </w:r>
+    </w:p>
+    <w:p>
+      <w:pPr>
+        <w:pStyle w:val="BodyText"/>
+      </w:pPr>
+      <w:r>
+        <w:t xml:space="preserve">I prefer to work in a motivated, multi-disciplinary, self-directing team with a</w:t>
+      </w:r>
+      <w:r>
+        <w:t xml:space="preserve"> </w:t>
+      </w:r>
+      <w:r>
+        <w:t xml:space="preserve">clear focus on business value, in close collaboration with the various stakeholders.</w:t>
+      </w:r>
+      <w:r>
+        <w:t xml:space="preserve"> </w:t>
+      </w:r>
+      <w:r>
+        <w:t xml:space="preserve">I often find myself in the role of lead developer. I am also constantly looking to</w:t>
+      </w:r>
+      <w:r>
+        <w:t xml:space="preserve"> </w:t>
+      </w:r>
+      <w:r>
+        <w:t xml:space="preserve">improve the quality of solutions and the development process while at the same time</w:t>
+      </w:r>
+      <w:r>
+        <w:t xml:space="preserve"> </w:t>
+      </w:r>
+      <w:r>
+        <w:t xml:space="preserve">delivering real business value.</w:t>
+      </w:r>
+    </w:p>
+    <w:p>
+      <w:pPr>
+        <w:pStyle w:val="BodyText"/>
+      </w:pPr>
+      <w:r>
+        <w:t xml:space="preserve">My broad experience and creative nature allows me to quickly asses different options</w:t>
+      </w:r>
+      <w:r>
+        <w:t xml:space="preserve"> </w:t>
+      </w:r>
+      <w:r>
+        <w:t xml:space="preserve">and make balanced decisions based on best practices, innovation,</w:t>
+      </w:r>
+      <w:r>
+        <w:t xml:space="preserve"> </w:t>
+      </w:r>
+      <w:r>
+        <w:t xml:space="preserve">fit/gap for the specific situation and the expected return on investment.</w:t>
+      </w:r>
     </w:p>
     <w:p>
       <w:pPr>
         <w:pStyle w:val="Heading2"/>
       </w:pPr>
-      <w:bookmarkStart w:id="23" w:name="freelance-full-stack-developer"/>
+      <w:bookmarkStart w:id="23" w:name="personal-information"/>
       <w:bookmarkEnd w:id="23"/>
-      <w:r>
-        <w:t xml:space="preserve">Freelance Full Stack Developer</w:t>
-      </w:r>
-    </w:p>
-    <w:p>
-      <w:pPr>
-        <w:pStyle w:val="FirstParagraph"/>
-      </w:pPr>
-      <w:r>
-        <w:rPr>
-          <w:b/>
-        </w:rPr>
-        <w:t xml:space="preserve">Keywords</w:t>
-      </w:r>
-      <w:r>
-        <w:t xml:space="preserve"> </w:t>
-      </w:r>
-      <w:r>
-        <w:t xml:space="preserve">Senior, Lead developer, Agile, Java, Javascript, Linux</w:t>
-      </w:r>
-    </w:p>
-    <w:p>
-      <w:pPr>
-        <w:pStyle w:val="BodyText"/>
-      </w:pPr>
-      <w:r>
-        <w:t xml:space="preserve">Full stack software developer with 20+ years of experience in complex and</w:t>
-      </w:r>
-      <w:r>
-        <w:t xml:space="preserve"> </w:t>
-      </w:r>
-      <w:r>
-        <w:t xml:space="preserve">dynamic IT landscapes, who thrives on working on challenging agile projects</w:t>
-      </w:r>
-      <w:r>
-        <w:t xml:space="preserve"> </w:t>
-      </w:r>
-      <w:r>
-        <w:t xml:space="preserve">as part of a multi-disciplinary team.</w:t>
-      </w:r>
-    </w:p>
-    <w:p>
-      <w:pPr>
-        <w:pStyle w:val="BodyText"/>
-      </w:pPr>
-      <w:r>
-        <w:t xml:space="preserve">My technical experience ranges a full development stack. From, for example,</w:t>
-      </w:r>
-      <w:r>
-        <w:t xml:space="preserve"> </w:t>
-      </w:r>
-      <w:r>
-        <w:t xml:space="preserve">provisioning a</w:t>
-      </w:r>
-      <w:r>
-        <w:t xml:space="preserve"> </w:t>
-      </w:r>
-      <w:r>
-        <w:rPr>
-          <w:i/>
-        </w:rPr>
-        <w:t xml:space="preserve">Linux</w:t>
-      </w:r>
-      <w:r>
-        <w:t xml:space="preserve"> </w:t>
-      </w:r>
-      <w:r>
-        <w:t xml:space="preserve">based server architecture, to developing service-oriented</w:t>
-      </w:r>
-      <w:r>
-        <w:t xml:space="preserve"> </w:t>
-      </w:r>
-      <w:r>
-        <w:rPr>
-          <w:i/>
-        </w:rPr>
-        <w:t xml:space="preserve">JEE</w:t>
-      </w:r>
-      <w:r>
-        <w:t xml:space="preserve">, to implementing a</w:t>
-      </w:r>
-      <w:r>
-        <w:t xml:space="preserve"> </w:t>
-      </w:r>
-      <w:r>
-        <w:rPr>
-          <w:i/>
-        </w:rPr>
-        <w:t xml:space="preserve">REST API</w:t>
-      </w:r>
-      <w:r>
-        <w:t xml:space="preserve"> </w:t>
-      </w:r>
-      <w:r>
-        <w:t xml:space="preserve">driven</w:t>
-      </w:r>
-      <w:r>
-        <w:t xml:space="preserve"> </w:t>
-      </w:r>
-      <w:r>
-        <w:rPr>
-          <w:i/>
-        </w:rPr>
-        <w:t xml:space="preserve">Javascript</w:t>
-      </w:r>
-      <w:r>
-        <w:t xml:space="preserve"> </w:t>
-      </w:r>
-      <w:r>
-        <w:t xml:space="preserve">front end.</w:t>
-      </w:r>
-    </w:p>
-    <w:p>
-      <w:pPr>
-        <w:pStyle w:val="BodyText"/>
-      </w:pPr>
-      <w:r>
-        <w:t xml:space="preserve">My experience mainly involves customer facing internet channels that integrate</w:t>
-      </w:r>
-      <w:r>
-        <w:t xml:space="preserve"> </w:t>
-      </w:r>
-      <w:r>
-        <w:t xml:space="preserve">reliably and securely with back office systems, in the field of logistics,</w:t>
-      </w:r>
-      <w:r>
-        <w:t xml:space="preserve"> </w:t>
-      </w:r>
-      <w:r>
-        <w:t xml:space="preserve">telecommunication, banking, medical and public sector. In my daily work I</w:t>
-      </w:r>
-      <w:r>
-        <w:t xml:space="preserve"> </w:t>
-      </w:r>
-      <w:r>
-        <w:t xml:space="preserve">frequently communicate with business analysts as well as the IT department and</w:t>
-      </w:r>
-      <w:r>
-        <w:t xml:space="preserve"> </w:t>
-      </w:r>
-      <w:r>
-        <w:t xml:space="preserve">suppliers of my clients. I often have an advisory role concerning system- and</w:t>
-      </w:r>
-      <w:r>
-        <w:t xml:space="preserve"> </w:t>
-      </w:r>
-      <w:r>
-        <w:t xml:space="preserve">software architecture.</w:t>
-      </w:r>
-    </w:p>
-    <w:p>
-      <w:pPr>
-        <w:pStyle w:val="BodyText"/>
-      </w:pPr>
-      <w:r>
-        <w:t xml:space="preserve">I prefer to work in a motivated, multi-disciplinary, self-directing team with a</w:t>
-      </w:r>
-      <w:r>
-        <w:t xml:space="preserve"> </w:t>
-      </w:r>
-      <w:r>
-        <w:t xml:space="preserve">clear focus on business value, in close collaboration with the various stakeholders.</w:t>
-      </w:r>
-      <w:r>
-        <w:t xml:space="preserve"> </w:t>
-      </w:r>
-      <w:r>
-        <w:t xml:space="preserve">I often find myself in the role of lead developer. I am also constantly looking to</w:t>
-      </w:r>
-      <w:r>
-        <w:t xml:space="preserve"> </w:t>
-      </w:r>
-      <w:r>
-        <w:t xml:space="preserve">improve the quality of solutions and the development process while at the same time</w:t>
-      </w:r>
-      <w:r>
-        <w:t xml:space="preserve"> </w:t>
-      </w:r>
-      <w:r>
-        <w:t xml:space="preserve">delivering real business value.</w:t>
-      </w:r>
-    </w:p>
-    <w:p>
-      <w:pPr>
-        <w:pStyle w:val="Heading2"/>
-      </w:pPr>
-      <w:bookmarkStart w:id="24" w:name="personal-information"/>
-      <w:bookmarkEnd w:id="24"/>
       <w:r>
         <w:t xml:space="preserve">Personal Information</w:t>
       </w:r>
@@ -243,7 +194,7 @@
                     </pic:cNvPicPr>
                   </pic:nvPicPr>
                   <pic:blipFill>
-                    <a:blip r:embed="rId25"/>
+                    <a:blip r:embed="rId24"/>
                     <a:stretch>
                       <a:fillRect/>
                     </a:stretch>
@@ -328,7 +279,7 @@
       <w:r>
         <w:t xml:space="preserve"> </w:t>
       </w:r>
-      <w:hyperlink r:id="rId26">
+      <w:hyperlink r:id="rId25">
         <w:r>
           <w:rPr>
             <w:rStyle w:val="Hyperlink"/>
@@ -351,7 +302,7 @@
       <w:r>
         <w:t xml:space="preserve"> </w:t>
       </w:r>
-      <w:hyperlink r:id="rId27">
+      <w:hyperlink r:id="rId26">
         <w:r>
           <w:rPr>
             <w:rStyle w:val="Hyperlink"/>
@@ -364,8 +315,8 @@
       <w:pPr>
         <w:pStyle w:val="Heading2"/>
       </w:pPr>
-      <w:bookmarkStart w:id="28" w:name="education"/>
-      <w:bookmarkEnd w:id="28"/>
+      <w:bookmarkStart w:id="27" w:name="education"/>
+      <w:bookmarkEnd w:id="27"/>
       <w:r>
         <w:t xml:space="preserve">Education</w:t>
       </w:r>
@@ -380,7 +331,7 @@
       <w:r>
         <w:t xml:space="preserve"> </w:t>
       </w:r>
-      <w:hyperlink r:id="rId29">
+      <w:hyperlink r:id="rId28">
         <w:r>
           <w:rPr>
             <w:i/>
@@ -403,7 +354,7 @@
       <w:r>
         <w:t xml:space="preserve"> </w:t>
       </w:r>
-      <w:hyperlink r:id="rId30">
+      <w:hyperlink r:id="rId29">
         <w:r>
           <w:rPr>
             <w:i/>
@@ -432,20 +383,199 @@
       <w:pPr>
         <w:pStyle w:val="Heading2"/>
       </w:pPr>
-      <w:bookmarkStart w:id="31" w:name="technical-skills"/>
+      <w:bookmarkStart w:id="30" w:name="technical-skills"/>
+      <w:bookmarkEnd w:id="30"/>
+      <w:r>
+        <w:t xml:space="preserve">Technical Skills</w:t>
+      </w:r>
+    </w:p>
+    <w:p>
+      <w:pPr>
+        <w:pStyle w:val="FirstParagraph"/>
+      </w:pPr>
+      <w:r>
+        <w:rPr>
+          <w:b/>
+        </w:rPr>
+        <w:t xml:space="preserve">Backend:</w:t>
+      </w:r>
+      <w:r>
+        <w:t xml:space="preserve"> </w:t>
+      </w:r>
+      <w:r>
+        <w:t xml:space="preserve">Java Enterprise Edition (JEE), JBoss, Spring, Apache Tomcat, IBM Websphere,</w:t>
+      </w:r>
+    </w:p>
+    <w:p>
+      <w:pPr>
+        <w:pStyle w:val="BodyText"/>
+      </w:pPr>
+      <w:r>
+        <w:rPr>
+          <w:b/>
+        </w:rPr>
+        <w:t xml:space="preserve">Frontend:</w:t>
+      </w:r>
+      <w:r>
+        <w:t xml:space="preserve"> </w:t>
+      </w:r>
+      <w:r>
+        <w:t xml:space="preserve">HTML5, CSS, Javascript, AngularJS, REST, JSON, XSLT, JSP,</w:t>
+      </w:r>
+      <w:r>
+        <w:t xml:space="preserve"> </w:t>
+      </w:r>
+      <w:r>
+        <w:t xml:space="preserve">Spring MVC, JSF, Bootstrap</w:t>
+      </w:r>
+    </w:p>
+    <w:p>
+      <w:pPr>
+        <w:pStyle w:val="BodyText"/>
+      </w:pPr>
+      <w:r>
+        <w:rPr>
+          <w:b/>
+        </w:rPr>
+        <w:t xml:space="preserve">Integration:</w:t>
+      </w:r>
+      <w:r>
+        <w:t xml:space="preserve"> </w:t>
+      </w:r>
+      <w:r>
+        <w:t xml:space="preserve">SOAP Webservices, WSO2 ESB/APIM/IS, REST, JSON, SAML2,</w:t>
+      </w:r>
+      <w:r>
+        <w:t xml:space="preserve"> </w:t>
+      </w:r>
+      <w:r>
+        <w:t xml:space="preserve">XML, HTTP, TLS,</w:t>
+      </w:r>
+      <w:r>
+        <w:t xml:space="preserve"> </w:t>
+      </w:r>
+      <w:r>
+        <w:t xml:space="preserve">OAuth, SAML2, Swagger, Hl7v3</w:t>
+      </w:r>
+    </w:p>
+    <w:p>
+      <w:pPr>
+        <w:pStyle w:val="BodyText"/>
+      </w:pPr>
+      <w:r>
+        <w:rPr>
+          <w:b/>
+        </w:rPr>
+        <w:t xml:space="preserve">Platform:</w:t>
+      </w:r>
+      <w:r>
+        <w:t xml:space="preserve"> </w:t>
+      </w:r>
+      <w:r>
+        <w:t xml:space="preserve">RedHat Enterprise Linux, Amazon EC2, Docker, Tomcat,</w:t>
+      </w:r>
+      <w:r>
+        <w:t xml:space="preserve"> </w:t>
+      </w:r>
+      <w:r>
+        <w:t xml:space="preserve">IBM Websphere, Graylog, HAProxy</w:t>
+      </w:r>
+    </w:p>
+    <w:p>
+      <w:pPr>
+        <w:pStyle w:val="BodyText"/>
+      </w:pPr>
+      <w:r>
+        <w:rPr>
+          <w:b/>
+        </w:rPr>
+        <w:t xml:space="preserve">Database:</w:t>
+      </w:r>
+      <w:r>
+        <w:t xml:space="preserve">: PostgreSQL, MySQL, Oracle</w:t>
+      </w:r>
+    </w:p>
+    <w:p>
+      <w:pPr>
+        <w:pStyle w:val="BodyText"/>
+      </w:pPr>
+      <w:r>
+        <w:rPr>
+          <w:b/>
+        </w:rPr>
+        <w:t xml:space="preserve">Process &amp; Continuous Integration</w:t>
+      </w:r>
+      <w:r>
+        <w:t xml:space="preserve">:</w:t>
+      </w:r>
+      <w:r>
+        <w:t xml:space="preserve"> </w:t>
+      </w:r>
+      <w:r>
+        <w:t xml:space="preserve">Scrum, DevOps, Agile SAFE, Maven, Git, Bitbucket, JIRA Agile, Confluence,</w:t>
+      </w:r>
+      <w:r>
+        <w:t xml:space="preserve"> </w:t>
+      </w:r>
+      <w:r>
+        <w:t xml:space="preserve">Jenkins, Sonar, JUnit, Mockito, Docker, Vagrant, Selenium,</w:t>
+      </w:r>
+      <w:r>
+        <w:t xml:space="preserve"> </w:t>
+      </w:r>
+      <w:r>
+        <w:t xml:space="preserve">SOAPUI, Postman</w:t>
+      </w:r>
+    </w:p>
+    <w:p>
+      <w:pPr>
+        <w:pStyle w:val="BodyText"/>
+      </w:pPr>
+      <w:r>
+        <w:rPr>
+          <w:b/>
+        </w:rPr>
+        <w:t xml:space="preserve">Design:</w:t>
+      </w:r>
+      <w:r>
+        <w:t xml:space="preserve"> </w:t>
+      </w:r>
+      <w:r>
+        <w:t xml:space="preserve">Object Oriented Analysis and Design (OOAD),</w:t>
+      </w:r>
+      <w:r>
+        <w:t xml:space="preserve"> </w:t>
+      </w:r>
+      <w:r>
+        <w:t xml:space="preserve">Unified Modeling Language (UML),</w:t>
+      </w:r>
+      <w:r>
+        <w:t xml:space="preserve"> </w:t>
+      </w:r>
+      <w:r>
+        <w:t xml:space="preserve">Service Oriented Architecture (SOA), Domain-Driven Design (DDD),</w:t>
+      </w:r>
+      <w:r>
+        <w:t xml:space="preserve"> </w:t>
+      </w:r>
+      <w:r>
+        <w:t xml:space="preserve">Test driven development (TDD), API design, security, OWASP, scalability,</w:t>
+      </w:r>
+      <w:r>
+        <w:t xml:space="preserve"> </w:t>
+      </w:r>
+      <w:r>
+        <w:t xml:space="preserve">performance and design.</w:t>
+      </w:r>
+    </w:p>
+    <w:p>
+      <w:pPr>
+        <w:pStyle w:val="Heading2"/>
+      </w:pPr>
+      <w:bookmarkStart w:id="31" w:name="working-experience"/>
       <w:bookmarkEnd w:id="31"/>
       <w:r>
-        <w:t xml:space="preserve">Technical Skills</w:t>
-      </w:r>
-    </w:p>
-    <w:p>
-      <w:pPr>
-        <w:pStyle w:val="Heading3"/>
-      </w:pPr>
-      <w:bookmarkStart w:id="32" w:name="backend"/>
-      <w:bookmarkEnd w:id="32"/>
-      <w:r>
-        <w:t xml:space="preserve">Backend</w:t>
+        <w:t xml:space="preserve">Working Experience</w:t>
       </w:r>
     </w:p>
     <w:p>
@@ -453,120 +583,12 @@
         <w:pStyle w:val="FirstParagraph"/>
       </w:pPr>
       <w:r>
-        <w:t xml:space="preserve">Java Enterprise Edition (JEE), NodeJS, JBoss, Apache Tomcat, IBM Websphere, WSO2, Graylog, HAProxy, Redhat Enterprise Linux, Amazon EC2, Windows, SOAP Webservices, REST, JSON, SAML2, HL7v3, XML, SMTP, LDAP, SSL, HTTP(S)</w:t>
-      </w:r>
-    </w:p>
-    <w:p>
-      <w:pPr>
-        <w:pStyle w:val="Heading3"/>
-      </w:pPr>
-      <w:bookmarkStart w:id="33" w:name="frontend"/>
-      <w:bookmarkEnd w:id="33"/>
-      <w:r>
-        <w:t xml:space="preserve">Frontend</w:t>
-      </w:r>
-    </w:p>
-    <w:p>
-      <w:pPr>
-        <w:pStyle w:val="FirstParagraph"/>
-      </w:pPr>
-      <w:r>
-        <w:t xml:space="preserve">HTML5, CSS, Javascript, jQuery, AngularJS, REST, JSON, XSLT, JSP, Spring MVC, JSF, Bootstrap, NodeJS</w:t>
-      </w:r>
-    </w:p>
-    <w:p>
-      <w:pPr>
-        <w:pStyle w:val="Heading3"/>
-      </w:pPr>
-      <w:bookmarkStart w:id="34" w:name="database"/>
-      <w:bookmarkEnd w:id="34"/>
-      <w:r>
-        <w:t xml:space="preserve">Database</w:t>
-      </w:r>
-    </w:p>
-    <w:p>
-      <w:pPr>
-        <w:pStyle w:val="FirstParagraph"/>
-      </w:pPr>
-      <w:r>
-        <w:t xml:space="preserve">PostgreSQL, MySQL, SQLServer, Oracle</w:t>
-      </w:r>
-    </w:p>
-    <w:p>
-      <w:pPr>
-        <w:pStyle w:val="Heading3"/>
-      </w:pPr>
-      <w:bookmarkStart w:id="35" w:name="frameworks-tooling"/>
-      <w:bookmarkEnd w:id="35"/>
-      <w:r>
-        <w:t xml:space="preserve">Frameworks &amp; Tooling</w:t>
-      </w:r>
-    </w:p>
-    <w:p>
-      <w:pPr>
-        <w:pStyle w:val="FirstParagraph"/>
-      </w:pPr>
-      <w:r>
-        <w:t xml:space="preserve">WSO2 IS/AM/ESB, Hibernate, Spring, NodeJS, Log4J, JPA, Quartz, Mockito, CXF, SLF4J, JUnit, EhCache, Dozer, Hibernate Validator, Velocity, Hystrix, IntelliJ, Eclipse, SoapUI</w:t>
-      </w:r>
-    </w:p>
-    <w:p>
-      <w:pPr>
-        <w:pStyle w:val="Heading3"/>
-      </w:pPr>
-      <w:bookmarkStart w:id="36" w:name="continuous-delivery-integration"/>
-      <w:bookmarkEnd w:id="36"/>
-      <w:r>
-        <w:t xml:space="preserve">Continuous Delivery &amp; Integration</w:t>
-      </w:r>
-    </w:p>
-    <w:p>
-      <w:pPr>
-        <w:pStyle w:val="FirstParagraph"/>
-      </w:pPr>
-      <w:r>
-        <w:t xml:space="preserve">Maven, Git, Jenkins, Sonar, Unit Testing, Nexus, Stash/Bitbucket, JIRA Agile, Confluence, Selenium</w:t>
-      </w:r>
-    </w:p>
-    <w:p>
-      <w:pPr>
-        <w:pStyle w:val="Heading3"/>
-      </w:pPr>
-      <w:bookmarkStart w:id="37" w:name="project-design"/>
-      <w:bookmarkEnd w:id="37"/>
-      <w:r>
-        <w:t xml:space="preserve">Project &amp; Design</w:t>
-      </w:r>
-    </w:p>
-    <w:p>
-      <w:pPr>
-        <w:pStyle w:val="FirstParagraph"/>
-      </w:pPr>
-      <w:r>
-        <w:t xml:space="preserve">Scrum, DevOps, Agile, SAFE, Object Oriented Analysis and Design (OOAD), Unified Modeling Language (UML), Service Oriented Architecture (SOA), Domain-Driven Design (DDD), Test driven development (TDD), API design, security, OWASP, scalability, performance and design.</w:t>
-      </w:r>
-    </w:p>
-    <w:p>
-      <w:pPr>
-        <w:pStyle w:val="Heading2"/>
-      </w:pPr>
-      <w:bookmarkStart w:id="38" w:name="working-experience"/>
-      <w:bookmarkEnd w:id="38"/>
-      <w:r>
-        <w:t xml:space="preserve">Working Experience</w:t>
-      </w:r>
-    </w:p>
-    <w:p>
-      <w:pPr>
-        <w:pStyle w:val="FirstParagraph"/>
-      </w:pPr>
-      <w:r>
         <w:t xml:space="preserve">2014-present: Freelance Senior Java EE Developer,</w:t>
       </w:r>
       <w:r>
         <w:t xml:space="preserve"> </w:t>
       </w:r>
-      <w:hyperlink r:id="rId39">
+      <w:hyperlink r:id="rId32">
         <w:r>
           <w:rPr>
             <w:i/>
@@ -601,7 +623,7 @@
       <w:r>
         <w:t xml:space="preserve"> </w:t>
       </w:r>
-      <w:hyperlink r:id="rId40">
+      <w:hyperlink r:id="rId33">
         <w:r>
           <w:rPr>
             <w:rStyle w:val="Hyperlink"/>
@@ -638,7 +660,7 @@
       <w:r>
         <w:t xml:space="preserve"> </w:t>
       </w:r>
-      <w:hyperlink r:id="rId41">
+      <w:hyperlink r:id="rId34">
         <w:r>
           <w:rPr>
             <w:rStyle w:val="Hyperlink"/>
@@ -675,7 +697,7 @@
       <w:r>
         <w:t xml:space="preserve"> </w:t>
       </w:r>
-      <w:hyperlink r:id="rId41">
+      <w:hyperlink r:id="rId34">
         <w:r>
           <w:rPr>
             <w:rStyle w:val="Hyperlink"/>
@@ -697,7 +719,7 @@
       <w:r>
         <w:t xml:space="preserve"> </w:t>
       </w:r>
-      <w:hyperlink r:id="rId42">
+      <w:hyperlink r:id="rId35">
         <w:r>
           <w:rPr>
             <w:i/>
@@ -711,20 +733,847 @@
       <w:pPr>
         <w:pStyle w:val="Heading2"/>
       </w:pPr>
-      <w:bookmarkStart w:id="43" w:name="to-present-freelance-projects"/>
+      <w:bookmarkStart w:id="36" w:name="to-present-freelance-projects"/>
+      <w:bookmarkEnd w:id="36"/>
+      <w:r>
+        <w:t xml:space="preserve">2014 to present: Freelance Projects</w:t>
+      </w:r>
+    </w:p>
+    <w:p>
+      <w:pPr>
+        <w:pStyle w:val="Heading3"/>
+      </w:pPr>
+      <w:bookmarkStart w:id="37" w:name="knooppunt-a-central-integration-hub"/>
+      <w:bookmarkEnd w:id="37"/>
+      <w:r>
+        <w:t xml:space="preserve">“</w:t>
+      </w:r>
+      <w:r>
+        <w:t xml:space="preserve">Knooppunt</w:t>
+      </w:r>
+      <w:r>
+        <w:t xml:space="preserve">”</w:t>
+      </w:r>
+      <w:r>
+        <w:t xml:space="preserve">, a central integration hub</w:t>
+      </w:r>
+    </w:p>
+    <w:p>
+      <w:pPr>
+        <w:pStyle w:val="FirstParagraph"/>
+      </w:pPr>
+      <w:r>
+        <w:rPr>
+          <w:b/>
+        </w:rPr>
+        <w:t xml:space="preserve">2016-present</w:t>
+      </w:r>
+      <w:r>
+        <w:t xml:space="preserve"> </w:t>
+      </w:r>
+      <w:r>
+        <w:t xml:space="preserve">@</w:t>
+      </w:r>
+      <w:r>
+        <w:t xml:space="preserve"> </w:t>
+      </w:r>
+      <w:r>
+        <w:rPr>
+          <w:b/>
+        </w:rPr>
+        <w:t xml:space="preserve">Rijkswaterstaat</w:t>
+      </w:r>
+      <w:r>
+        <w:t xml:space="preserve"> </w:t>
+      </w:r>
+      <w:r>
+        <w:rPr>
+          <w:i/>
+        </w:rPr>
+        <w:t xml:space="preserve">(government)</w:t>
+      </w:r>
+    </w:p>
+    <w:p>
+      <w:pPr>
+        <w:pStyle w:val="BodyText"/>
+      </w:pPr>
+      <w:r>
+        <w:rPr>
+          <w:b/>
+        </w:rPr>
+        <w:t xml:space="preserve">Keywords:</w:t>
+      </w:r>
+      <w:r>
+        <w:t xml:space="preserve"> </w:t>
+      </w:r>
+      <w:r>
+        <w:t xml:space="preserve">Scrum Master, Lead Developer, Agile, Scrum, DevOps, SAFE, Java,</w:t>
+      </w:r>
+      <w:r>
+        <w:t xml:space="preserve"> </w:t>
+      </w:r>
+      <w:r>
+        <w:t xml:space="preserve">Infrastructure as Code, WSO2 ESB, WSO2 API Manager, WSO2 Identity Server,</w:t>
+      </w:r>
+      <w:r>
+        <w:t xml:space="preserve"> </w:t>
+      </w:r>
+      <w:r>
+        <w:t xml:space="preserve">,REST, JSON, OAuth, Swagger, Ansible, Docker, Vagrant, Continuous Integration,</w:t>
+      </w:r>
+      <w:r>
+        <w:t xml:space="preserve"> </w:t>
+      </w:r>
+      <w:r>
+        <w:t xml:space="preserve">JIRA, Confluence, Bitbucket</w:t>
+      </w:r>
+    </w:p>
+    <w:p>
+      <w:pPr>
+        <w:pStyle w:val="BodyText"/>
+      </w:pPr>
+      <w:r>
+        <w:t xml:space="preserve">While working for the Standaard Platform Alliance, I am now mostly</w:t>
+      </w:r>
+      <w:r>
+        <w:t xml:space="preserve"> </w:t>
+      </w:r>
+      <w:r>
+        <w:t xml:space="preserve">busy as Lead Developer and Scrum Master in a development team for</w:t>
+      </w:r>
+      <w:r>
+        <w:t xml:space="preserve"> </w:t>
+      </w:r>
+      <w:r>
+        <w:t xml:space="preserve">designing and building the central integration hub for applications</w:t>
+      </w:r>
+      <w:r>
+        <w:t xml:space="preserve"> </w:t>
+      </w:r>
+      <w:r>
+        <w:t xml:space="preserve">in the</w:t>
+      </w:r>
+      <w:r>
+        <w:t xml:space="preserve"> </w:t>
+      </w:r>
+      <w:r>
+        <w:t xml:space="preserve">“</w:t>
+      </w:r>
+      <w:r>
+        <w:t xml:space="preserve">Digitaal Stelsel Omgevingswet</w:t>
+      </w:r>
+      <w:r>
+        <w:t xml:space="preserve">”</w:t>
+      </w:r>
+      <w:r>
+        <w:t xml:space="preserve">, which supports the new</w:t>
+      </w:r>
+      <w:r>
+        <w:t xml:space="preserve"> </w:t>
+      </w:r>
+      <w:r>
+        <w:t xml:space="preserve">“</w:t>
+      </w:r>
+      <w:r>
+        <w:t xml:space="preserve">Omgevingswet</w:t>
+      </w:r>
+      <w:r>
+        <w:t xml:space="preserve">”</w:t>
+      </w:r>
+      <w:r>
+        <w:t xml:space="preserve"> </w:t>
+      </w:r>
+      <w:r>
+        <w:t xml:space="preserve">for 2019. This will land on the</w:t>
+      </w:r>
+      <w:r>
+        <w:t xml:space="preserve"> </w:t>
+      </w:r>
+      <w:r>
+        <w:t xml:space="preserve">“</w:t>
+      </w:r>
+      <w:r>
+        <w:t xml:space="preserve">Standaard Platform</w:t>
+      </w:r>
+      <w:r>
+        <w:t xml:space="preserve">”</w:t>
+      </w:r>
+      <w:r>
+        <w:t xml:space="preserve">. The main focus of the</w:t>
+      </w:r>
+      <w:r>
+        <w:t xml:space="preserve"> </w:t>
+      </w:r>
+      <w:r>
+        <w:t xml:space="preserve">hub is routing, access-control, auditing and self-service for service providers</w:t>
+      </w:r>
+      <w:r>
+        <w:t xml:space="preserve"> </w:t>
+      </w:r>
+      <w:r>
+        <w:t xml:space="preserve">and service consumers. As such it has high demands on availability, performance,</w:t>
+      </w:r>
+      <w:r>
+        <w:t xml:space="preserve"> </w:t>
+      </w:r>
+      <w:r>
+        <w:t xml:space="preserve">scalability, security and privacy. Also I work closely with the Standaard Platform</w:t>
+      </w:r>
+      <w:r>
+        <w:t xml:space="preserve"> </w:t>
+      </w:r>
+      <w:r>
+        <w:t xml:space="preserve">teams for designing new features in the platform that support the use cases</w:t>
+      </w:r>
+      <w:r>
+        <w:t xml:space="preserve"> </w:t>
+      </w:r>
+      <w:r>
+        <w:t xml:space="preserve">for the Digitaal Stelsel Omgevingswet.</w:t>
+      </w:r>
+    </w:p>
+    <w:p>
+      <w:pPr>
+        <w:pStyle w:val="Heading3"/>
+      </w:pPr>
+      <w:bookmarkStart w:id="38" w:name="standaard-platform-a-modern-platform-as-a-service-paas"/>
+      <w:bookmarkEnd w:id="38"/>
+      <w:r>
+        <w:t xml:space="preserve">“</w:t>
+      </w:r>
+      <w:r>
+        <w:t xml:space="preserve">Standaard Platform</w:t>
+      </w:r>
+      <w:r>
+        <w:t xml:space="preserve">”</w:t>
+      </w:r>
+      <w:r>
+        <w:t xml:space="preserve"> </w:t>
+      </w:r>
+      <w:r>
+        <w:t xml:space="preserve">a modern Platform-As-A-Service (PAAS)</w:t>
+      </w:r>
+    </w:p>
+    <w:p>
+      <w:pPr>
+        <w:pStyle w:val="FirstParagraph"/>
+      </w:pPr>
+      <w:r>
+        <w:rPr>
+          <w:b/>
+        </w:rPr>
+        <w:t xml:space="preserve">2015-2016</w:t>
+      </w:r>
+      <w:r>
+        <w:t xml:space="preserve"> </w:t>
+      </w:r>
+      <w:r>
+        <w:t xml:space="preserve">@</w:t>
+      </w:r>
+      <w:r>
+        <w:t xml:space="preserve"> </w:t>
+      </w:r>
+      <w:r>
+        <w:rPr>
+          <w:b/>
+        </w:rPr>
+        <w:t xml:space="preserve">Dutch Ministry of Infrastructure and Environment</w:t>
+      </w:r>
+      <w:r>
+        <w:t xml:space="preserve"> </w:t>
+      </w:r>
+      <w:r>
+        <w:rPr>
+          <w:i/>
+        </w:rPr>
+        <w:t xml:space="preserve">(government)</w:t>
+      </w:r>
+    </w:p>
+    <w:p>
+      <w:pPr>
+        <w:pStyle w:val="BodyText"/>
+      </w:pPr>
+      <w:r>
+        <w:rPr>
+          <w:b/>
+        </w:rPr>
+        <w:t xml:space="preserve">Keywords:</w:t>
+      </w:r>
+      <w:r>
+        <w:t xml:space="preserve"> </w:t>
+      </w:r>
+      <w:r>
+        <w:t xml:space="preserve">Scrum, DevOps, JIRA, Confluence, Git, Maven, Nexus, Jenkins, Python, Liquibase,</w:t>
+      </w:r>
+      <w:r>
+        <w:t xml:space="preserve"> </w:t>
+      </w:r>
+      <w:r>
+        <w:t xml:space="preserve">Sonar, WSO2 Governance Registry, Selenium, JMeter, JUnit, SOAPUI, Mockito, AngularJS,</w:t>
+      </w:r>
+      <w:r>
+        <w:t xml:space="preserve"> </w:t>
+      </w:r>
+      <w:r>
+        <w:t xml:space="preserve">JAX-RS, REST, JSON, WSO2 API Manager, JEE, JBoss, CDI, Hibernate, JAX-WS, SOAP,</w:t>
+      </w:r>
+      <w:r>
+        <w:t xml:space="preserve"> </w:t>
+      </w:r>
+      <w:r>
+        <w:t xml:space="preserve">Webservices, WSO2 ESB, SSL, SAML2, WSO2 Identity Server, OpenLDAP, PostgreSQL,</w:t>
+      </w:r>
+      <w:r>
+        <w:t xml:space="preserve"> </w:t>
+      </w:r>
+      <w:r>
+        <w:t xml:space="preserve">ElasticSearch, MongoDB, Graylog, HAProxy, Squid, Apache, RHEL/CentOS 7, Amazon EC2,</w:t>
+      </w:r>
+      <w:r>
+        <w:t xml:space="preserve"> </w:t>
+      </w:r>
+      <w:r>
+        <w:t xml:space="preserve">OpenStack, Ruby, Vagrant</w:t>
+      </w:r>
+    </w:p>
+    <w:p>
+      <w:pPr>
+        <w:pStyle w:val="BodyText"/>
+      </w:pPr>
+      <w:r>
+        <w:rPr>
+          <w:b/>
+        </w:rPr>
+        <w:t xml:space="preserve">Activities:</w:t>
+      </w:r>
+      <w:r>
+        <w:t xml:space="preserve"> </w:t>
+      </w:r>
+      <w:r>
+        <w:t xml:space="preserve">Development, in a Scrum team, of an automatically provisioned</w:t>
+      </w:r>
+      <w:r>
+        <w:t xml:space="preserve"> </w:t>
+      </w:r>
+      <w:r>
+        <w:t xml:space="preserve">enterprise application platform. I worked on almost all aspects of the</w:t>
+      </w:r>
+      <w:r>
+        <w:t xml:space="preserve"> </w:t>
+      </w:r>
+      <w:r>
+        <w:t xml:space="preserve">platform, especially custom governance components (Java) and automatic</w:t>
+      </w:r>
+      <w:r>
+        <w:t xml:space="preserve"> </w:t>
+      </w:r>
+      <w:r>
+        <w:t xml:space="preserve">provisioning of new infrastructure- and platform components (Ruby). Code</w:t>
+      </w:r>
+      <w:r>
+        <w:t xml:space="preserve"> </w:t>
+      </w:r>
+      <w:r>
+        <w:t xml:space="preserve">review, technical design, writing technical and functional documentation,</w:t>
+      </w:r>
+      <w:r>
+        <w:t xml:space="preserve"> </w:t>
+      </w:r>
+      <w:r>
+        <w:t xml:space="preserve">quality control of code, versioning and DTAP street.</w:t>
+      </w:r>
+    </w:p>
+    <w:p>
+      <w:pPr>
+        <w:pStyle w:val="BodyText"/>
+      </w:pPr>
+      <w:r>
+        <w:t xml:space="preserve">This generic platform is based on the Java platform and open source components.</w:t>
+      </w:r>
+      <w:r>
+        <w:t xml:space="preserve"> </w:t>
+      </w:r>
+      <w:r>
+        <w:t xml:space="preserve">It is scalable, reliable and secure according to industry standards. A new</w:t>
+      </w:r>
+      <w:r>
+        <w:t xml:space="preserve"> </w:t>
+      </w:r>
+      <w:r>
+        <w:t xml:space="preserve">instance of the platform, consisting of several virtual Linux servers in a</w:t>
+      </w:r>
+      <w:r>
+        <w:t xml:space="preserve"> </w:t>
+      </w:r>
+      <w:r>
+        <w:t xml:space="preserve">cloud environment, is provisioned fully automatic from scratch and works</w:t>
+      </w:r>
+      <w:r>
+        <w:t xml:space="preserve"> </w:t>
+      </w:r>
+      <w:r>
+        <w:t xml:space="preserve">out-of-the box. A central governance solution is included for automatic</w:t>
+      </w:r>
+      <w:r>
+        <w:t xml:space="preserve"> </w:t>
+      </w:r>
+      <w:r>
+        <w:t xml:space="preserve">deployment through the DTAP cycle and central configuration and management of</w:t>
+      </w:r>
+      <w:r>
+        <w:t xml:space="preserve"> </w:t>
+      </w:r>
+      <w:r>
+        <w:t xml:space="preserve">the business applications that are hosted on the platform.</w:t>
+      </w:r>
+    </w:p>
+    <w:p>
+      <w:pPr>
+        <w:pStyle w:val="Heading3"/>
+      </w:pPr>
+      <w:bookmarkStart w:id="39" w:name="customer-authentication-ing-internet-banking"/>
+      <w:bookmarkEnd w:id="39"/>
+      <w:r>
+        <w:t xml:space="preserve">Customer Authentication ING Internet Banking</w:t>
+      </w:r>
+    </w:p>
+    <w:p>
+      <w:pPr>
+        <w:pStyle w:val="FirstParagraph"/>
+      </w:pPr>
+      <w:r>
+        <w:rPr>
+          <w:b/>
+        </w:rPr>
+        <w:t xml:space="preserve">2014-2015</w:t>
+      </w:r>
+      <w:r>
+        <w:t xml:space="preserve"> </w:t>
+      </w:r>
+      <w:r>
+        <w:t xml:space="preserve">@</w:t>
+      </w:r>
+      <w:r>
+        <w:t xml:space="preserve"> </w:t>
+      </w:r>
+      <w:r>
+        <w:rPr>
+          <w:b/>
+        </w:rPr>
+        <w:t xml:space="preserve">ING</w:t>
+      </w:r>
+      <w:r>
+        <w:t xml:space="preserve"> </w:t>
+      </w:r>
+      <w:r>
+        <w:rPr>
+          <w:i/>
+        </w:rPr>
+        <w:t xml:space="preserve">(banking)</w:t>
+      </w:r>
+    </w:p>
+    <w:p>
+      <w:pPr>
+        <w:pStyle w:val="BodyText"/>
+      </w:pPr>
+      <w:r>
+        <w:t xml:space="preserve">Working in a DevOps Scrum team on internet banking applications and services</w:t>
+      </w:r>
+      <w:r>
+        <w:t xml:space="preserve"> </w:t>
+      </w:r>
+      <w:r>
+        <w:t xml:space="preserve">involving customer authentication.</w:t>
+      </w:r>
+    </w:p>
+    <w:p>
+      <w:pPr>
+        <w:pStyle w:val="BodyText"/>
+      </w:pPr>
+      <w:r>
+        <w:rPr>
+          <w:b/>
+        </w:rPr>
+        <w:t xml:space="preserve">Keywords:</w:t>
+      </w:r>
+      <w:r>
+        <w:t xml:space="preserve"> </w:t>
+      </w:r>
+      <w:r>
+        <w:t xml:space="preserve">Scrum, DevOps, Java EE, Spring, Maven, AngularJS, REST, JSON, Linux, Websphere,</w:t>
+      </w:r>
+      <w:r>
+        <w:t xml:space="preserve"> </w:t>
+      </w:r>
+      <w:r>
+        <w:t xml:space="preserve">Tomcat, Oracle, Jenkins, Nolio, GIT, Stash, JIRA, Confluence, Sonar, Nexus, Mockito,</w:t>
+      </w:r>
+      <w:r>
+        <w:t xml:space="preserve"> </w:t>
+      </w:r>
+      <w:r>
+        <w:t xml:space="preserve">Protractor, Selenium, Docker, Virtualize, JUnit, Eclipse, IntelliJ, Fortify, SoapUI</w:t>
+      </w:r>
+    </w:p>
+    <w:p>
+      <w:pPr>
+        <w:pStyle w:val="BodyText"/>
+      </w:pPr>
+      <w:r>
+        <w:rPr>
+          <w:b/>
+        </w:rPr>
+        <w:t xml:space="preserve">Activities:</w:t>
+      </w:r>
+      <w:r>
+        <w:t xml:space="preserve"> </w:t>
+      </w:r>
+      <w:r>
+        <w:t xml:space="preserve">Functional and technical design, client-side (AngularJS) and server-side</w:t>
+      </w:r>
+      <w:r>
+        <w:t xml:space="preserve"> </w:t>
+      </w:r>
+      <w:r>
+        <w:t xml:space="preserve">(Java REST API’s and SOAP services) implementation, automated testing, backend</w:t>
+      </w:r>
+      <w:r>
+        <w:t xml:space="preserve"> </w:t>
+      </w:r>
+      <w:r>
+        <w:t xml:space="preserve">integration, code reviews, security audits, automated deployment, incident analysis,</w:t>
+      </w:r>
+      <w:r>
+        <w:t xml:space="preserve"> </w:t>
+      </w:r>
+      <w:r>
+        <w:t xml:space="preserve">automated monitoring, restacking of applications, automated testing, documentation,</w:t>
+      </w:r>
+      <w:r>
+        <w:t xml:space="preserve"> </w:t>
+      </w:r>
+      <w:r>
+        <w:t xml:space="preserve">release and deployment of components through the DTAP street.</w:t>
+      </w:r>
+    </w:p>
+    <w:p>
+      <w:pPr>
+        <w:pStyle w:val="Heading2"/>
+      </w:pPr>
+      <w:bookmarkStart w:id="40" w:name="projects-for-e-id-internet-strategies"/>
+      <w:bookmarkEnd w:id="40"/>
+      <w:r>
+        <w:t xml:space="preserve">2005-2014: Projects for E-ID internet strategies</w:t>
+      </w:r>
+    </w:p>
+    <w:p>
+      <w:pPr>
+        <w:pStyle w:val="Heading3"/>
+      </w:pPr>
+      <w:bookmarkStart w:id="41" w:name="new-online-platform-dela"/>
+      <w:bookmarkEnd w:id="41"/>
+      <w:r>
+        <w:t xml:space="preserve">New online platform DELA</w:t>
+      </w:r>
+    </w:p>
+    <w:p>
+      <w:pPr>
+        <w:pStyle w:val="FirstParagraph"/>
+      </w:pPr>
+      <w:r>
+        <w:rPr>
+          <w:b/>
+        </w:rPr>
+        <w:t xml:space="preserve">2014</w:t>
+      </w:r>
+      <w:r>
+        <w:t xml:space="preserve"> </w:t>
+      </w:r>
+      <w:r>
+        <w:t xml:space="preserve">@</w:t>
+      </w:r>
+      <w:r>
+        <w:t xml:space="preserve"> </w:t>
+      </w:r>
+      <w:r>
+        <w:rPr>
+          <w:b/>
+        </w:rPr>
+        <w:t xml:space="preserve">DELA</w:t>
+      </w:r>
+      <w:r>
+        <w:t xml:space="preserve"> </w:t>
+      </w:r>
+      <w:r>
+        <w:rPr>
+          <w:i/>
+        </w:rPr>
+        <w:t xml:space="preserve">(insurance)</w:t>
+      </w:r>
+    </w:p>
+    <w:p>
+      <w:pPr>
+        <w:pStyle w:val="BodyText"/>
+      </w:pPr>
+      <w:r>
+        <w:rPr>
+          <w:b/>
+        </w:rPr>
+        <w:t xml:space="preserve">Keywords:</w:t>
+      </w:r>
+      <w:r>
+        <w:t xml:space="preserve"> </w:t>
+      </w:r>
+      <w:r>
+        <w:t xml:space="preserve">Scrum, REST, Javascript, HTML5, CSS3, Sitecore, Responsive design,</w:t>
+      </w:r>
+      <w:r>
+        <w:t xml:space="preserve"> </w:t>
+      </w:r>
+      <w:r>
+        <w:t xml:space="preserve">ASP.NET MVC5, DDD, OOAD, C#, Twitter Bootstrap, Security, Scalability, Git,</w:t>
+      </w:r>
+      <w:r>
+        <w:t xml:space="preserve"> </w:t>
+      </w:r>
+      <w:r>
+        <w:t xml:space="preserve">TeamCity, JIRA, Confluence, Entity Framework, Fluent Validations, Razor, NUnit,</w:t>
+      </w:r>
+      <w:r>
+        <w:t xml:space="preserve"> </w:t>
+      </w:r>
+      <w:r>
+        <w:t xml:space="preserve">Moq, Artifactory.</w:t>
+      </w:r>
+    </w:p>
+    <w:p>
+      <w:pPr>
+        <w:pStyle w:val="BodyText"/>
+      </w:pPr>
+      <w:r>
+        <w:rPr>
+          <w:b/>
+        </w:rPr>
+        <w:t xml:space="preserve">Activities:</w:t>
+      </w:r>
+      <w:r>
+        <w:t xml:space="preserve"> </w:t>
+      </w:r>
+      <w:r>
+        <w:t xml:space="preserve">Software architecture &amp; design, lead development as part of a</w:t>
+      </w:r>
+      <w:r>
+        <w:t xml:space="preserve"> </w:t>
+      </w:r>
+      <w:r>
+        <w:t xml:space="preserve">big redesign project for a future-ready, mobile first online customer platform.</w:t>
+      </w:r>
+      <w:r>
+        <w:t xml:space="preserve"> </w:t>
+      </w:r>
+      <w:r>
+        <w:t xml:space="preserve">The website won</w:t>
+      </w:r>
+      <w:r>
+        <w:t xml:space="preserve"> </w:t>
+      </w:r>
+      <w:r>
+        <w:t xml:space="preserve">“</w:t>
+      </w:r>
+      <w:r>
+        <w:t xml:space="preserve">Best Website 2015</w:t>
+      </w:r>
+      <w:r>
+        <w:t xml:space="preserve">”</w:t>
+      </w:r>
+      <w:r>
+        <w:t xml:space="preserve"> </w:t>
+      </w:r>
+      <w:r>
+        <w:t xml:space="preserve">in the insurance category.</w:t>
+      </w:r>
+    </w:p>
+    <w:p>
+      <w:pPr>
+        <w:pStyle w:val="Heading3"/>
+      </w:pPr>
+      <w:bookmarkStart w:id="42" w:name="kpn-glassfibre-order-tracking"/>
+      <w:bookmarkEnd w:id="42"/>
+      <w:r>
+        <w:t xml:space="preserve">KPN Glassfibre order tracking</w:t>
+      </w:r>
+    </w:p>
+    <w:p>
+      <w:pPr>
+        <w:pStyle w:val="FirstParagraph"/>
+      </w:pPr>
+      <w:r>
+        <w:rPr>
+          <w:b/>
+        </w:rPr>
+        <w:t xml:space="preserve">2014</w:t>
+      </w:r>
+      <w:r>
+        <w:t xml:space="preserve"> </w:t>
+      </w:r>
+      <w:r>
+        <w:t xml:space="preserve">@</w:t>
+      </w:r>
+      <w:r>
+        <w:t xml:space="preserve"> </w:t>
+      </w:r>
+      <w:r>
+        <w:rPr>
+          <w:b/>
+        </w:rPr>
+        <w:t xml:space="preserve">KPN</w:t>
+      </w:r>
+      <w:r>
+        <w:t xml:space="preserve"> </w:t>
+      </w:r>
+      <w:r>
+        <w:rPr>
+          <w:i/>
+        </w:rPr>
+        <w:t xml:space="preserve">(telecommunications)</w:t>
+      </w:r>
+    </w:p>
+    <w:p>
+      <w:pPr>
+        <w:pStyle w:val="BodyText"/>
+      </w:pPr>
+      <w:r>
+        <w:rPr>
+          <w:b/>
+        </w:rPr>
+        <w:t xml:space="preserve">Keywords:</w:t>
+      </w:r>
+      <w:r>
+        <w:t xml:space="preserve"> </w:t>
+      </w:r>
+      <w:r>
+        <w:t xml:space="preserve">Java, Spring MVC, SOAP-WS, CXF, JUnit, Hibernate Validator, JPA,</w:t>
+      </w:r>
+      <w:r>
+        <w:t xml:space="preserve"> </w:t>
+      </w:r>
+      <w:r>
+        <w:t xml:space="preserve">SLF4J, Tomcat, Maven, PostgreSQL</w:t>
+      </w:r>
+    </w:p>
+    <w:p>
+      <w:pPr>
+        <w:pStyle w:val="BodyText"/>
+      </w:pPr>
+      <w:r>
+        <w:rPr>
+          <w:b/>
+        </w:rPr>
+        <w:t xml:space="preserve">Activities:</w:t>
+      </w:r>
+      <w:r>
+        <w:t xml:space="preserve"> </w:t>
+      </w:r>
+      <w:r>
+        <w:t xml:space="preserve">Lead developer &amp; software architect. Rapid and agile development</w:t>
+      </w:r>
+      <w:r>
+        <w:t xml:space="preserve"> </w:t>
+      </w:r>
+      <w:r>
+        <w:t xml:space="preserve">of a web application for keeping customers up-to-date of the status of their</w:t>
+      </w:r>
+      <w:r>
+        <w:t xml:space="preserve"> </w:t>
+      </w:r>
+      <w:r>
+        <w:t xml:space="preserve">ordered products.</w:t>
+      </w:r>
+    </w:p>
+    <w:p>
+      <w:pPr>
+        <w:pStyle w:val="Heading3"/>
+      </w:pPr>
+      <w:bookmarkStart w:id="43" w:name="dpd-online-sales-platform"/>
       <w:bookmarkEnd w:id="43"/>
       <w:r>
-        <w:t xml:space="preserve">2014 to present: Freelance Projects</w:t>
+        <w:t xml:space="preserve">DPD Online sales platform</w:t>
+      </w:r>
+    </w:p>
+    <w:p>
+      <w:pPr>
+        <w:pStyle w:val="FirstParagraph"/>
+      </w:pPr>
+      <w:r>
+        <w:rPr>
+          <w:b/>
+        </w:rPr>
+        <w:t xml:space="preserve">2013-2014</w:t>
+      </w:r>
+      <w:r>
+        <w:t xml:space="preserve"> </w:t>
+      </w:r>
+      <w:r>
+        <w:t xml:space="preserve">@</w:t>
+      </w:r>
+      <w:r>
+        <w:t xml:space="preserve"> </w:t>
+      </w:r>
+      <w:r>
+        <w:rPr>
+          <w:b/>
+        </w:rPr>
+        <w:t xml:space="preserve">DPD</w:t>
+      </w:r>
+      <w:r>
+        <w:t xml:space="preserve"> </w:t>
+      </w:r>
+      <w:r>
+        <w:rPr>
+          <w:i/>
+        </w:rPr>
+        <w:t xml:space="preserve">(logistics)</w:t>
+      </w:r>
+    </w:p>
+    <w:p>
+      <w:pPr>
+        <w:pStyle w:val="BodyText"/>
+      </w:pPr>
+      <w:r>
+        <w:t xml:space="preserve">Analysis, pre-sales, system- and software architecture and some development on</w:t>
+      </w:r>
+      <w:r>
+        <w:t xml:space="preserve"> </w:t>
+      </w:r>
+      <w:r>
+        <w:t xml:space="preserve">the new online sales platform for DPD.</w:t>
+      </w:r>
+    </w:p>
+    <w:p>
+      <w:pPr>
+        <w:pStyle w:val="BodyText"/>
+      </w:pPr>
+      <w:r>
+        <w:rPr>
+          <w:b/>
+        </w:rPr>
+        <w:t xml:space="preserve">Keywords:</w:t>
+      </w:r>
+      <w:r>
+        <w:t xml:space="preserve"> </w:t>
+      </w:r>
+      <w:r>
+        <w:t xml:space="preserve">AngularJS, REST, Web API, ASP.NET, C#, OOAD, DDD</w:t>
       </w:r>
     </w:p>
     <w:p>
       <w:pPr>
         <w:pStyle w:val="Heading3"/>
       </w:pPr>
-      <w:bookmarkStart w:id="44" w:name="central-integration-hub"/>
+      <w:bookmarkStart w:id="44" w:name="lsp-customer-portal"/>
       <w:bookmarkEnd w:id="44"/>
       <w:r>
-        <w:t xml:space="preserve">Central Integration Hub</w:t>
+        <w:t xml:space="preserve">LSP Customer Portal</w:t>
       </w:r>
     </w:p>
     <w:p>
@@ -735,7 +1584,7 @@
         <w:rPr>
           <w:b/>
         </w:rPr>
-        <w:t xml:space="preserve">2016-present</w:t>
+        <w:t xml:space="preserve">2012-2014</w:t>
       </w:r>
       <w:r>
         <w:t xml:space="preserve"> </w:t>
@@ -750,7 +1599,7 @@
         <w:rPr>
           <w:b/>
         </w:rPr>
-        <w:t xml:space="preserve">Rijkswaterstaat</w:t>
+        <w:t xml:space="preserve">VZVZ</w:t>
       </w:r>
       <w:r>
         <w:t xml:space="preserve"> </w:t>
@@ -759,6 +1608,552 @@
         <w:rPr>
           <w:i/>
         </w:rPr>
+        <w:t xml:space="preserve">(medical sector)</w:t>
+      </w:r>
+    </w:p>
+    <w:p>
+      <w:pPr>
+        <w:pStyle w:val="BodyText"/>
+      </w:pPr>
+      <w:r>
+        <w:t xml:space="preserve">Lead development and design of a suite of web based applications for the public</w:t>
+      </w:r>
+      <w:r>
+        <w:t xml:space="preserve"> </w:t>
+      </w:r>
+      <w:r>
+        <w:t xml:space="preserve">facing channel to the new National Electronic Patient Dossier, now called LSP.</w:t>
+      </w:r>
+      <w:r>
+        <w:t xml:space="preserve"> </w:t>
+      </w:r>
+      <w:r>
+        <w:t xml:space="preserve">Involved in both a redesign of the system architecture as well as building new</w:t>
+      </w:r>
+      <w:r>
+        <w:t xml:space="preserve"> </w:t>
+      </w:r>
+      <w:r>
+        <w:t xml:space="preserve">frontend applications and integrating with the LSP itself and supporting</w:t>
+      </w:r>
+      <w:r>
+        <w:t xml:space="preserve"> </w:t>
+      </w:r>
+      <w:r>
+        <w:t xml:space="preserve">systems. High availability, security, privacy and traceability are paramount in</w:t>
+      </w:r>
+      <w:r>
+        <w:t xml:space="preserve"> </w:t>
+      </w:r>
+      <w:r>
+        <w:t xml:space="preserve">this suite of applications.</w:t>
+      </w:r>
+    </w:p>
+    <w:p>
+      <w:pPr>
+        <w:pStyle w:val="BodyText"/>
+      </w:pPr>
+      <w:r>
+        <w:rPr>
+          <w:b/>
+        </w:rPr>
+        <w:t xml:space="preserve">Keywords:</w:t>
+      </w:r>
+      <w:r>
+        <w:t xml:space="preserve"> </w:t>
+      </w:r>
+      <w:r>
+        <w:t xml:space="preserve">DigiD, SAML2, ASP.NET, C#, SQLServer, OOAD, DDD, Spring.NET,</w:t>
+      </w:r>
+      <w:r>
+        <w:t xml:space="preserve"> </w:t>
+      </w:r>
+      <w:r>
+        <w:t xml:space="preserve">NHibernate, SOAP-WS, XmlSig, HL7v3</w:t>
+      </w:r>
+    </w:p>
+    <w:p>
+      <w:pPr>
+        <w:pStyle w:val="Heading3"/>
+      </w:pPr>
+      <w:bookmarkStart w:id="45" w:name="de-lage-landen-lease-portal"/>
+      <w:bookmarkEnd w:id="45"/>
+      <w:r>
+        <w:t xml:space="preserve">De Lage Landen Lease portal</w:t>
+      </w:r>
+    </w:p>
+    <w:p>
+      <w:pPr>
+        <w:pStyle w:val="FirstParagraph"/>
+      </w:pPr>
+      <w:r>
+        <w:rPr>
+          <w:b/>
+        </w:rPr>
+        <w:t xml:space="preserve">2013</w:t>
+      </w:r>
+      <w:r>
+        <w:t xml:space="preserve"> </w:t>
+      </w:r>
+      <w:r>
+        <w:t xml:space="preserve">@</w:t>
+      </w:r>
+      <w:r>
+        <w:t xml:space="preserve"> </w:t>
+      </w:r>
+      <w:r>
+        <w:rPr>
+          <w:b/>
+        </w:rPr>
+        <w:t xml:space="preserve">De Lage Landen</w:t>
+      </w:r>
+      <w:r>
+        <w:t xml:space="preserve"> </w:t>
+      </w:r>
+      <w:r>
+        <w:rPr>
+          <w:i/>
+        </w:rPr>
+        <w:t xml:space="preserve">(financial services)</w:t>
+      </w:r>
+    </w:p>
+    <w:p>
+      <w:pPr>
+        <w:pStyle w:val="BodyText"/>
+      </w:pPr>
+      <w:r>
+        <w:t xml:space="preserve">Lead- and integration developer for a new, interactive searchengine for leasing</w:t>
+      </w:r>
+      <w:r>
+        <w:t xml:space="preserve"> </w:t>
+      </w:r>
+      <w:r>
+        <w:t xml:space="preserve">vehicles on the site of DLL.</w:t>
+      </w:r>
+    </w:p>
+    <w:p>
+      <w:pPr>
+        <w:pStyle w:val="BodyText"/>
+      </w:pPr>
+      <w:r>
+        <w:rPr>
+          <w:b/>
+        </w:rPr>
+        <w:t xml:space="preserve">Keywords:</w:t>
+      </w:r>
+      <w:r>
+        <w:t xml:space="preserve"> </w:t>
+      </w:r>
+      <w:r>
+        <w:t xml:space="preserve">AngularJS, REST, C#, ASP.NET WebAPI, JSON, Unity.</w:t>
+      </w:r>
+    </w:p>
+    <w:p>
+      <w:pPr>
+        <w:pStyle w:val="Heading3"/>
+      </w:pPr>
+      <w:bookmarkStart w:id="46" w:name="saltro-laboratory-results-portal"/>
+      <w:bookmarkEnd w:id="46"/>
+      <w:r>
+        <w:t xml:space="preserve">Saltro laboratory results portal</w:t>
+      </w:r>
+    </w:p>
+    <w:p>
+      <w:pPr>
+        <w:pStyle w:val="FirstParagraph"/>
+      </w:pPr>
+      <w:r>
+        <w:rPr>
+          <w:b/>
+        </w:rPr>
+        <w:t xml:space="preserve">2013</w:t>
+      </w:r>
+      <w:r>
+        <w:t xml:space="preserve"> </w:t>
+      </w:r>
+      <w:r>
+        <w:t xml:space="preserve">@</w:t>
+      </w:r>
+      <w:r>
+        <w:t xml:space="preserve"> </w:t>
+      </w:r>
+      <w:r>
+        <w:rPr>
+          <w:b/>
+        </w:rPr>
+        <w:t xml:space="preserve">Saltro</w:t>
+      </w:r>
+      <w:r>
+        <w:t xml:space="preserve"> </w:t>
+      </w:r>
+      <w:r>
+        <w:rPr>
+          <w:i/>
+        </w:rPr>
+        <w:t xml:space="preserve">(medical sector)</w:t>
+      </w:r>
+    </w:p>
+    <w:p>
+      <w:pPr>
+        <w:pStyle w:val="BodyText"/>
+      </w:pPr>
+      <w:r>
+        <w:t xml:space="preserve">Technical analysis, software architecture and lead development on the public</w:t>
+      </w:r>
+      <w:r>
+        <w:t xml:space="preserve"> </w:t>
+      </w:r>
+      <w:r>
+        <w:t xml:space="preserve">facing, web-based channel of medical laboratory data.</w:t>
+      </w:r>
+    </w:p>
+    <w:p>
+      <w:pPr>
+        <w:pStyle w:val="BodyText"/>
+      </w:pPr>
+      <w:r>
+        <w:rPr>
+          <w:b/>
+        </w:rPr>
+        <w:t xml:space="preserve">Keywords:</w:t>
+      </w:r>
+      <w:r>
+        <w:t xml:space="preserve"> </w:t>
+      </w:r>
+      <w:r>
+        <w:t xml:space="preserve">ASP.NET, C#, HL7, OOAD, DDD, MySQL, NHibernate, Spring.NET,</w:t>
+      </w:r>
+      <w:r>
+        <w:t xml:space="preserve"> </w:t>
+      </w:r>
+      <w:r>
+        <w:t xml:space="preserve">ASP.NET WebAPI, jQuery</w:t>
+      </w:r>
+    </w:p>
+    <w:p>
+      <w:pPr>
+        <w:pStyle w:val="Heading3"/>
+      </w:pPr>
+      <w:bookmarkStart w:id="47" w:name="ziggo-cloudservices-directory"/>
+      <w:bookmarkEnd w:id="47"/>
+      <w:r>
+        <w:t xml:space="preserve">Ziggo Cloudservices directory</w:t>
+      </w:r>
+    </w:p>
+    <w:p>
+      <w:pPr>
+        <w:pStyle w:val="FirstParagraph"/>
+      </w:pPr>
+      <w:r>
+        <w:rPr>
+          <w:b/>
+        </w:rPr>
+        <w:t xml:space="preserve">2012</w:t>
+      </w:r>
+      <w:r>
+        <w:t xml:space="preserve"> </w:t>
+      </w:r>
+      <w:r>
+        <w:t xml:space="preserve">@</w:t>
+      </w:r>
+      <w:r>
+        <w:t xml:space="preserve"> </w:t>
+      </w:r>
+      <w:r>
+        <w:rPr>
+          <w:b/>
+        </w:rPr>
+        <w:t xml:space="preserve">Ziggo</w:t>
+      </w:r>
+      <w:r>
+        <w:t xml:space="preserve"> </w:t>
+      </w:r>
+      <w:r>
+        <w:rPr>
+          <w:i/>
+        </w:rPr>
+        <w:t xml:space="preserve">(telecommunications)</w:t>
+      </w:r>
+    </w:p>
+    <w:p>
+      <w:pPr>
+        <w:pStyle w:val="BodyText"/>
+      </w:pPr>
+      <w:r>
+        <w:t xml:space="preserve">Lead development and software architecture of a new online directory for cloud</w:t>
+      </w:r>
+      <w:r>
+        <w:t xml:space="preserve"> </w:t>
+      </w:r>
+      <w:r>
+        <w:t xml:space="preserve">services for small to medium sized companies. Includes a personalized dashboard</w:t>
+      </w:r>
+      <w:r>
+        <w:t xml:space="preserve"> </w:t>
+      </w:r>
+      <w:r>
+        <w:t xml:space="preserve">which integrates with the user’s personal internet services.</w:t>
+      </w:r>
+    </w:p>
+    <w:p>
+      <w:pPr>
+        <w:pStyle w:val="BodyText"/>
+      </w:pPr>
+      <w:r>
+        <w:rPr>
+          <w:b/>
+        </w:rPr>
+        <w:t xml:space="preserve">Keywords:</w:t>
+      </w:r>
+      <w:r>
+        <w:t xml:space="preserve"> </w:t>
+      </w:r>
+      <w:r>
+        <w:t xml:space="preserve">Java, Spring, JPA, Hibernate, IMAP, MsExchange, CalDav, iCal,</w:t>
+      </w:r>
+      <w:r>
+        <w:t xml:space="preserve"> </w:t>
+      </w:r>
+      <w:r>
+        <w:t xml:space="preserve">Facebook API, Twitter API, LinkenIn API, AJAX, jQuery, PostgreSQL. Facebook,</w:t>
+      </w:r>
+      <w:r>
+        <w:t xml:space="preserve"> </w:t>
+      </w:r>
+      <w:r>
+        <w:t xml:space="preserve">Twitter, LinkedIn integration.</w:t>
+      </w:r>
+    </w:p>
+    <w:p>
+      <w:pPr>
+        <w:pStyle w:val="Heading3"/>
+      </w:pPr>
+      <w:bookmarkStart w:id="48" w:name="infinitas-international-webshop-platform"/>
+      <w:bookmarkEnd w:id="48"/>
+      <w:r>
+        <w:t xml:space="preserve">Infinitas international webshop platform</w:t>
+      </w:r>
+    </w:p>
+    <w:p>
+      <w:pPr>
+        <w:pStyle w:val="FirstParagraph"/>
+      </w:pPr>
+      <w:r>
+        <w:rPr>
+          <w:b/>
+        </w:rPr>
+        <w:t xml:space="preserve">2011-2012</w:t>
+      </w:r>
+      <w:r>
+        <w:t xml:space="preserve"> </w:t>
+      </w:r>
+      <w:r>
+        <w:t xml:space="preserve">@</w:t>
+      </w:r>
+      <w:r>
+        <w:t xml:space="preserve"> </w:t>
+      </w:r>
+      <w:r>
+        <w:rPr>
+          <w:b/>
+        </w:rPr>
+        <w:t xml:space="preserve">Infinitas</w:t>
+      </w:r>
+      <w:r>
+        <w:t xml:space="preserve"> </w:t>
+      </w:r>
+      <w:r>
+        <w:rPr>
+          <w:i/>
+        </w:rPr>
+        <w:t xml:space="preserve">(publishing)</w:t>
+      </w:r>
+    </w:p>
+    <w:p>
+      <w:pPr>
+        <w:pStyle w:val="BodyText"/>
+      </w:pPr>
+      <w:r>
+        <w:t xml:space="preserve">Development, maintenance and mainly backoffice integration for the e-commerce</w:t>
+      </w:r>
+      <w:r>
+        <w:t xml:space="preserve"> </w:t>
+      </w:r>
+      <w:r>
+        <w:t xml:space="preserve">platform that drives book publisher webshops in various european countries.</w:t>
+      </w:r>
+    </w:p>
+    <w:p>
+      <w:pPr>
+        <w:pStyle w:val="BodyText"/>
+      </w:pPr>
+      <w:r>
+        <w:rPr>
+          <w:b/>
+        </w:rPr>
+        <w:t xml:space="preserve">Keywords:</w:t>
+      </w:r>
+      <w:r>
+        <w:t xml:space="preserve"> </w:t>
+      </w:r>
+      <w:r>
+        <w:t xml:space="preserve">Java, JEE, RAD, IBM Websphere Commerce, Oracle, MySQL, SOAP Webservices.</w:t>
+      </w:r>
+    </w:p>
+    <w:p>
+      <w:pPr>
+        <w:pStyle w:val="Heading3"/>
+      </w:pPr>
+      <w:bookmarkStart w:id="49" w:name="paper-channel-for-the-national-electronic-patient-dossier"/>
+      <w:bookmarkEnd w:id="49"/>
+      <w:r>
+        <w:t xml:space="preserve">Paper channel for the National Electronic Patient Dossier</w:t>
+      </w:r>
+    </w:p>
+    <w:p>
+      <w:pPr>
+        <w:pStyle w:val="FirstParagraph"/>
+      </w:pPr>
+      <w:r>
+        <w:rPr>
+          <w:b/>
+        </w:rPr>
+        <w:t xml:space="preserve">2010-2011</w:t>
+      </w:r>
+      <w:r>
+        <w:t xml:space="preserve"> </w:t>
+      </w:r>
+      <w:r>
+        <w:t xml:space="preserve">@</w:t>
+      </w:r>
+      <w:r>
+        <w:t xml:space="preserve"> </w:t>
+      </w:r>
+      <w:r>
+        <w:rPr>
+          <w:b/>
+        </w:rPr>
+        <w:t xml:space="preserve">Didoc</w:t>
+      </w:r>
+      <w:r>
+        <w:t xml:space="preserve"> </w:t>
+      </w:r>
+      <w:r>
+        <w:rPr>
+          <w:i/>
+        </w:rPr>
+        <w:t xml:space="preserve">(information technology)</w:t>
+      </w:r>
+    </w:p>
+    <w:p>
+      <w:pPr>
+        <w:pStyle w:val="BodyText"/>
+      </w:pPr>
+      <w:r>
+        <w:t xml:space="preserve">Integration, development and architecture consultancy for the customer portal</w:t>
+      </w:r>
+      <w:r>
+        <w:t xml:space="preserve"> </w:t>
+      </w:r>
+      <w:r>
+        <w:t xml:space="preserve">of the National Electronic Patient Dossier (EPD). Because of the sensitivity of</w:t>
+      </w:r>
+      <w:r>
+        <w:t xml:space="preserve"> </w:t>
+      </w:r>
+      <w:r>
+        <w:t xml:space="preserve">medical information, the demands for availability, reliability and security are</w:t>
+      </w:r>
+      <w:r>
+        <w:t xml:space="preserve"> </w:t>
+      </w:r>
+      <w:r>
+        <w:t xml:space="preserve">very high. This concerns the</w:t>
+      </w:r>
+      <w:r>
+        <w:t xml:space="preserve"> </w:t>
+      </w:r>
+      <w:r>
+        <w:t xml:space="preserve">‘</w:t>
+      </w:r>
+      <w:r>
+        <w:t xml:space="preserve">paper</w:t>
+      </w:r>
+      <w:r>
+        <w:t xml:space="preserve">’</w:t>
+      </w:r>
+      <w:r>
+        <w:t xml:space="preserve"> </w:t>
+      </w:r>
+      <w:r>
+        <w:t xml:space="preserve">channel where civilians can login, fill in</w:t>
+      </w:r>
+      <w:r>
+        <w:t xml:space="preserve"> </w:t>
+      </w:r>
+      <w:r>
+        <w:t xml:space="preserve">forms and get the information sent to them on paper by regular mail.</w:t>
+      </w:r>
+    </w:p>
+    <w:p>
+      <w:pPr>
+        <w:pStyle w:val="BodyText"/>
+      </w:pPr>
+      <w:r>
+        <w:rPr>
+          <w:b/>
+        </w:rPr>
+        <w:t xml:space="preserve">Keywords:</w:t>
+      </w:r>
+      <w:r>
+        <w:t xml:space="preserve"> </w:t>
+      </w:r>
+      <w:r>
+        <w:t xml:space="preserve">.NET, SAML2, DigiD, C#, ASP.NET MVC, SOAP-WS, HL7v3.</w:t>
+      </w:r>
+    </w:p>
+    <w:p>
+      <w:pPr>
+        <w:pStyle w:val="Heading3"/>
+      </w:pPr>
+      <w:bookmarkStart w:id="50" w:name="customer-portal-for-the-national-electronic-patient-dossier"/>
+      <w:bookmarkEnd w:id="50"/>
+      <w:r>
+        <w:t xml:space="preserve">Customer portal for the National Electronic Patient Dossier</w:t>
+      </w:r>
+    </w:p>
+    <w:p>
+      <w:pPr>
+        <w:pStyle w:val="FirstParagraph"/>
+      </w:pPr>
+      <w:r>
+        <w:rPr>
+          <w:b/>
+        </w:rPr>
+        <w:t xml:space="preserve">2009-2010</w:t>
+      </w:r>
+      <w:r>
+        <w:t xml:space="preserve"> </w:t>
+      </w:r>
+      <w:r>
+        <w:t xml:space="preserve">@</w:t>
+      </w:r>
+      <w:r>
+        <w:t xml:space="preserve"> </w:t>
+      </w:r>
+      <w:r>
+        <w:rPr>
+          <w:b/>
+        </w:rPr>
+        <w:t xml:space="preserve">CIBG</w:t>
+      </w:r>
+      <w:r>
+        <w:t xml:space="preserve"> </w:t>
+      </w:r>
+      <w:r>
+        <w:rPr>
+          <w:i/>
+        </w:rPr>
         <w:t xml:space="preserve">(government)</w:t>
       </w:r>
     </w:p>
@@ -767,113 +2162,70 @@
         <w:pStyle w:val="BodyText"/>
       </w:pPr>
       <w:r>
-        <w:t xml:space="preserve">While working for the Standaard Platform Alliance, I am now mostly</w:t>
-      </w:r>
-      <w:r>
-        <w:t xml:space="preserve"> </w:t>
-      </w:r>
-      <w:r>
-        <w:t xml:space="preserve">busy as Lead Developer and Scrum Master in a development team for</w:t>
-      </w:r>
-      <w:r>
-        <w:t xml:space="preserve"> </w:t>
-      </w:r>
-      <w:r>
-        <w:t xml:space="preserve">designing and building the central integration hub for applications</w:t>
-      </w:r>
-      <w:r>
-        <w:t xml:space="preserve"> </w:t>
-      </w:r>
-      <w:r>
-        <w:t xml:space="preserve">in the</w:t>
-      </w:r>
-      <w:r>
-        <w:t xml:space="preserve"> </w:t>
-      </w:r>
-      <w:r>
-        <w:t xml:space="preserve">“</w:t>
-      </w:r>
-      <w:r>
-        <w:t xml:space="preserve">Digitaal Stelsel Omgevingswet</w:t>
-      </w:r>
-      <w:r>
-        <w:t xml:space="preserve">”</w:t>
-      </w:r>
-      <w:r>
-        <w:t xml:space="preserve">, which supports the new</w:t>
-      </w:r>
-      <w:r>
-        <w:t xml:space="preserve"> </w:t>
-      </w:r>
-      <w:r>
-        <w:t xml:space="preserve">“</w:t>
-      </w:r>
-      <w:r>
-        <w:t xml:space="preserve">Omgevingswet</w:t>
-      </w:r>
-      <w:r>
-        <w:t xml:space="preserve">”</w:t>
-      </w:r>
-      <w:r>
-        <w:t xml:space="preserve"> </w:t>
-      </w:r>
-      <w:r>
-        <w:t xml:space="preserve">for 2019. This will land on the</w:t>
-      </w:r>
-      <w:r>
-        <w:t xml:space="preserve"> </w:t>
-      </w:r>
-      <w:r>
-        <w:t xml:space="preserve">“</w:t>
-      </w:r>
-      <w:r>
-        <w:t xml:space="preserve">Standaard Platform</w:t>
-      </w:r>
-      <w:r>
-        <w:t xml:space="preserve">”</w:t>
-      </w:r>
-      <w:r>
-        <w:t xml:space="preserve">. The main focus of the</w:t>
-      </w:r>
-      <w:r>
-        <w:t xml:space="preserve"> </w:t>
-      </w:r>
-      <w:r>
-        <w:t xml:space="preserve">hub is routing, access-control, auditing and self-service for service providers</w:t>
-      </w:r>
-      <w:r>
-        <w:t xml:space="preserve"> </w:t>
-      </w:r>
-      <w:r>
-        <w:t xml:space="preserve">and service consumers. As such it has high demands on availability, performance,</w:t>
-      </w:r>
-      <w:r>
-        <w:t xml:space="preserve"> </w:t>
-      </w:r>
-      <w:r>
-        <w:t xml:space="preserve">scalability, security and privacy. Also I work closely with the Standaard Platform</w:t>
-      </w:r>
-      <w:r>
-        <w:t xml:space="preserve"> </w:t>
-      </w:r>
-      <w:r>
-        <w:t xml:space="preserve">teams for designing new features in the platform that support the use cases</w:t>
-      </w:r>
-      <w:r>
-        <w:t xml:space="preserve"> </w:t>
-      </w:r>
-      <w:r>
-        <w:t xml:space="preserve">for the Digitaal Stelsel Omgevingswet.</w:t>
-      </w:r>
-    </w:p>
-    <w:p>
-      <w:pPr>
-        <w:pStyle w:val="Heading4"/>
-      </w:pPr>
-      <w:bookmarkStart w:id="45" w:name="keywords"/>
-      <w:bookmarkEnd w:id="45"/>
-      <w:r>
-        <w:t xml:space="preserve">Keywords</w:t>
+        <w:t xml:space="preserve">Integration, development, architecture consultancy and business requirements</w:t>
+      </w:r>
+      <w:r>
+        <w:t xml:space="preserve"> </w:t>
+      </w:r>
+      <w:r>
+        <w:t xml:space="preserve">consultancy for the customer portal of the National Electronic Patient Dossier</w:t>
+      </w:r>
+      <w:r>
+        <w:t xml:space="preserve"> </w:t>
+      </w:r>
+      <w:r>
+        <w:t xml:space="preserve">(EPD). Because of the sensitivity of medical information, the demands for</w:t>
+      </w:r>
+      <w:r>
+        <w:t xml:space="preserve"> </w:t>
+      </w:r>
+      <w:r>
+        <w:t xml:space="preserve">availability, reliability and security are very high. This concerns the online</w:t>
+      </w:r>
+      <w:r>
+        <w:t xml:space="preserve"> </w:t>
+      </w:r>
+      <w:r>
+        <w:t xml:space="preserve">channel where civilians authenticate with their national electronic id (DigiD)</w:t>
+      </w:r>
+      <w:r>
+        <w:t xml:space="preserve"> </w:t>
+      </w:r>
+      <w:r>
+        <w:t xml:space="preserve">and have immediate access to the information stored about them in de National</w:t>
+      </w:r>
+      <w:r>
+        <w:t xml:space="preserve"> </w:t>
+      </w:r>
+      <w:r>
+        <w:t xml:space="preserve">Electronic Patient Dossier.</w:t>
+      </w:r>
+    </w:p>
+    <w:p>
+      <w:pPr>
+        <w:pStyle w:val="BodyText"/>
+      </w:pPr>
+      <w:r>
+        <w:rPr>
+          <w:b/>
+        </w:rPr>
+        <w:t xml:space="preserve">Keywords:</w:t>
+      </w:r>
+      <w:r>
+        <w:t xml:space="preserve"> </w:t>
+      </w:r>
+      <w:r>
+        <w:t xml:space="preserve">.NET, SAML2, DigiD, C#, ASP.NET MVC, SOAP-WS, HL7v3.</w:t>
+      </w:r>
+    </w:p>
+    <w:p>
+      <w:pPr>
+        <w:pStyle w:val="Heading3"/>
+      </w:pPr>
+      <w:bookmarkStart w:id="51" w:name="customer-portal-for-the-national-electronic-patient-dossier-prototype"/>
+      <w:bookmarkEnd w:id="51"/>
+      <w:r>
+        <w:t xml:space="preserve">Customer portal for the National Electronic Patient Dossier (Prototype)</w:t>
       </w:r>
     </w:p>
     <w:p>
@@ -881,29 +2233,81 @@
         <w:pStyle w:val="FirstParagraph"/>
       </w:pPr>
       <w:r>
-        <w:t xml:space="preserve">Scrum Master, Lead Developer, Agile, Scrum, DevOps, SAFE, Java,</w:t>
-      </w:r>
-      <w:r>
-        <w:t xml:space="preserve"> </w:t>
-      </w:r>
-      <w:r>
-        <w:t xml:space="preserve">Infrastructure as code, Ansible, Docker, Vagrant,</w:t>
-      </w:r>
-      <w:r>
-        <w:t xml:space="preserve"> </w:t>
-      </w:r>
-      <w:r>
-        <w:t xml:space="preserve">Continuous Integration, JIRA, Confluence, Bitbucket</w:t>
+        <w:rPr>
+          <w:b/>
+        </w:rPr>
+        <w:t xml:space="preserve">2009</w:t>
+      </w:r>
+      <w:r>
+        <w:t xml:space="preserve"> </w:t>
+      </w:r>
+      <w:r>
+        <w:t xml:space="preserve">@</w:t>
+      </w:r>
+      <w:r>
+        <w:t xml:space="preserve"> </w:t>
+      </w:r>
+      <w:r>
+        <w:rPr>
+          <w:b/>
+        </w:rPr>
+        <w:t xml:space="preserve">Nictiz</w:t>
+      </w:r>
+      <w:r>
+        <w:t xml:space="preserve"> </w:t>
+      </w:r>
+      <w:r>
+        <w:rPr>
+          <w:i/>
+        </w:rPr>
+        <w:t xml:space="preserve">(semi-government)</w:t>
+      </w:r>
+    </w:p>
+    <w:p>
+      <w:pPr>
+        <w:pStyle w:val="BodyText"/>
+      </w:pPr>
+      <w:r>
+        <w:t xml:space="preserve">Software architecture, development, business requirement consultancy for a</w:t>
+      </w:r>
+      <w:r>
+        <w:t xml:space="preserve"> </w:t>
+      </w:r>
+      <w:r>
+        <w:t xml:space="preserve">proof-of-concept for the customer portal of the National Electronic Patient</w:t>
+      </w:r>
+      <w:r>
+        <w:t xml:space="preserve"> </w:t>
+      </w:r>
+      <w:r>
+        <w:t xml:space="preserve">Dossier (EPD). Built as a working prototype.</w:t>
+      </w:r>
+    </w:p>
+    <w:p>
+      <w:pPr>
+        <w:pStyle w:val="BodyText"/>
+      </w:pPr>
+      <w:r>
+        <w:rPr>
+          <w:b/>
+        </w:rPr>
+        <w:t xml:space="preserve">Keywords:</w:t>
+      </w:r>
+      <w:r>
+        <w:t xml:space="preserve"> </w:t>
+      </w:r>
+      <w:r>
+        <w:t xml:space="preserve">Java, Spring, SOAP-WS, XML, CXF, JAXB, SAML2, HL7, Velocity, FOP.</w:t>
       </w:r>
     </w:p>
     <w:p>
       <w:pPr>
         <w:pStyle w:val="Heading3"/>
       </w:pPr>
-      <w:bookmarkStart w:id="46" w:name="platform-as-a-service-paas"/>
-      <w:bookmarkEnd w:id="46"/>
-      <w:r>
-        <w:t xml:space="preserve">Platform-As-A-Service (PAAS)</w:t>
+      <w:bookmarkStart w:id="52" w:name="internal-scheduling-application"/>
+      <w:bookmarkEnd w:id="52"/>
+      <w:r>
+        <w:t xml:space="preserve">Internal scheduling application</w:t>
       </w:r>
     </w:p>
     <w:p>
@@ -914,7 +2318,7 @@
         <w:rPr>
           <w:b/>
         </w:rPr>
-        <w:t xml:space="preserve">2015-2016</w:t>
+        <w:t xml:space="preserve">2008-2009</w:t>
       </w:r>
       <w:r>
         <w:t xml:space="preserve"> </w:t>
@@ -929,7 +2333,7 @@
         <w:rPr>
           <w:b/>
         </w:rPr>
-        <w:t xml:space="preserve">Dutch Ministry of Infrastructure and Environment</w:t>
+        <w:t xml:space="preserve">TNT Express</w:t>
       </w:r>
       <w:r>
         <w:t xml:space="preserve"> </w:t>
@@ -938,67 +2342,42 @@
         <w:rPr>
           <w:i/>
         </w:rPr>
-        <w:t xml:space="preserve">(government)</w:t>
-      </w:r>
-    </w:p>
-    <w:p>
-      <w:pPr>
-        <w:pStyle w:val="BodyText"/>
-      </w:pPr>
-      <w:r>
-        <w:t xml:space="preserve">Development, in a Scrum team, of an automatically provisioned enterprise application platform. This generic platform is based on the Java platform and open source components. It is scalable, reliable and secure according to industry standards.</w:t>
-      </w:r>
-      <w:r>
-        <w:t xml:space="preserve"> </w:t>
-      </w:r>
-      <w:r>
-        <w:t xml:space="preserve">A new instance of the platform, consisting of several virtual Linux servers in a cloud environment, is provisioned fully automatic from scratch and works out-of-the box. A central governance solution is included for automatic deployment through the DTAP cycle and central configuration and management of the business applications that are hosted on the platform.</w:t>
-      </w:r>
-    </w:p>
-    <w:p>
-      <w:pPr>
-        <w:pStyle w:val="Heading4"/>
-      </w:pPr>
-      <w:bookmarkStart w:id="47" w:name="activities"/>
-      <w:bookmarkEnd w:id="47"/>
-      <w:r>
-        <w:t xml:space="preserve">Activities</w:t>
-      </w:r>
-    </w:p>
-    <w:p>
-      <w:pPr>
-        <w:pStyle w:val="BlockText"/>
-      </w:pPr>
-      <w:r>
-        <w:t xml:space="preserve">Full stack development of all aspects of the platform, especially governance components (Java) and automatic provisioning of new infrastructure- and platform components (Ruby). Code review, technical design, writing technical and functional documentation, quality control of code, versioning and DTAP street.</w:t>
-      </w:r>
-    </w:p>
-    <w:p>
-      <w:pPr>
-        <w:pStyle w:val="Heading4"/>
-      </w:pPr>
-      <w:bookmarkStart w:id="48" w:name="techniques"/>
-      <w:bookmarkEnd w:id="48"/>
-      <w:r>
-        <w:t xml:space="preserve">Techniques</w:t>
-      </w:r>
-    </w:p>
-    <w:p>
-      <w:pPr>
-        <w:pStyle w:val="BlockText"/>
-      </w:pPr>
-      <w:r>
-        <w:t xml:space="preserve">Scrum, DevOps, JIRA, Confluence, Git, Maven, Nexus, Jenkins, Python, Liquibase, Sonar, WSO2 Governance Registry, Selenium, JMeter, JUnit, SOAPUI, Mockito JSF, Angular.JS, JAX-RS, REST, JSON, WSO2 API Manager, JEE, JBoss, CDI, Hibernate, JAX-WS, SOAP, Webservices, WSO2 ESB, SSL, SAML2, WSO2 Identity Server, OpenLDAP, PostgreSQL, ElasticSearch, MongoDB, Graylog, HAProxy, Squid, Apache, RHEL/CentOS 7, Amazon EC2, OpenStack, Ruby, Vagrant</w:t>
+        <w:t xml:space="preserve">(logistics)</w:t>
+      </w:r>
+    </w:p>
+    <w:p>
+      <w:pPr>
+        <w:pStyle w:val="BodyText"/>
+      </w:pPr>
+      <w:r>
+        <w:t xml:space="preserve">Lead development on an internal application for scheduling of logistic processes.</w:t>
+      </w:r>
+    </w:p>
+    <w:p>
+      <w:pPr>
+        <w:pStyle w:val="BodyText"/>
+      </w:pPr>
+      <w:r>
+        <w:rPr>
+          <w:b/>
+        </w:rPr>
+        <w:t xml:space="preserve">Keywords:</w:t>
+      </w:r>
+      <w:r>
+        <w:t xml:space="preserve"> </w:t>
+      </w:r>
+      <w:r>
+        <w:t xml:space="preserve">SOA, JEE, EJB, Hibernate, Struts, Oracle</w:t>
       </w:r>
     </w:p>
     <w:p>
       <w:pPr>
         <w:pStyle w:val="Heading3"/>
       </w:pPr>
-      <w:bookmarkStart w:id="49" w:name="customer-authentication-ing-internet-banking"/>
-      <w:bookmarkEnd w:id="49"/>
-      <w:r>
-        <w:t xml:space="preserve">Customer Authentication ING Internet Banking</w:t>
+      <w:bookmarkStart w:id="53" w:name="banking-integration-layer"/>
+      <w:bookmarkEnd w:id="53"/>
+      <w:r>
+        <w:t xml:space="preserve">Banking Integration Layer</w:t>
       </w:r>
     </w:p>
     <w:p>
@@ -1009,7 +2388,7 @@
         <w:rPr>
           <w:b/>
         </w:rPr>
-        <w:t xml:space="preserve">2014-2015</w:t>
+        <w:t xml:space="preserve">2005-2007</w:t>
       </w:r>
       <w:r>
         <w:t xml:space="preserve"> </w:t>
@@ -1024,7 +2403,7 @@
         <w:rPr>
           <w:b/>
         </w:rPr>
-        <w:t xml:space="preserve">ING</w:t>
+        <w:t xml:space="preserve">AEGON Bank</w:t>
       </w:r>
       <w:r>
         <w:t xml:space="preserve"> </w:t>
@@ -1041,63 +2420,50 @@
         <w:pStyle w:val="BodyText"/>
       </w:pPr>
       <w:r>
-        <w:t xml:space="preserve">Working in a DevOps Scrum team on internet banking applications and services involving customer authentication.</w:t>
-      </w:r>
-    </w:p>
-    <w:p>
-      <w:pPr>
-        <w:pStyle w:val="Heading4"/>
-      </w:pPr>
-      <w:bookmarkStart w:id="50" w:name="activities-1"/>
-      <w:bookmarkEnd w:id="50"/>
-      <w:r>
-        <w:t xml:space="preserve">Activities</w:t>
-      </w:r>
-    </w:p>
-    <w:p>
-      <w:pPr>
-        <w:pStyle w:val="BlockText"/>
-      </w:pPr>
-      <w:r>
-        <w:t xml:space="preserve">Functional and technical design, client-side (AngularJS) and server-side (Java REST API’s and SOAP services) implementation, automated testing, backend integration, code reviews, security audits, automated deployment, incident analysis, automated monitoring, restacking of applications, automated testing, documentation, release and deployment of components through the DTAP street.</w:t>
-      </w:r>
-    </w:p>
-    <w:p>
-      <w:pPr>
-        <w:pStyle w:val="Heading4"/>
-      </w:pPr>
-      <w:bookmarkStart w:id="51" w:name="techniques-1"/>
-      <w:bookmarkEnd w:id="51"/>
-      <w:r>
-        <w:t xml:space="preserve">Techniques</w:t>
-      </w:r>
-    </w:p>
-    <w:p>
-      <w:pPr>
-        <w:pStyle w:val="BlockText"/>
-      </w:pPr>
-      <w:r>
-        <w:t xml:space="preserve">Scrum, DevOps, Java EE, Spring, Maven, AngularJS, REST, JSON, Linux, Websphere, Tomcat, Oracle, Jenkins, Nolio, GIT, Stash, JIRA, Confluence, Sonar, Nexus, Mockito, Protractor, Selenium, Docker, Virtualize, JUnit, Eclipse, IntelliJ, Fortify, SoapUI</w:t>
+        <w:t xml:space="preserve">Development and maintenance of the integration layer between backoffice and the</w:t>
+      </w:r>
+      <w:r>
+        <w:t xml:space="preserve"> </w:t>
+      </w:r>
+      <w:r>
+        <w:t xml:space="preserve">internet channels, aswell as internal tools.</w:t>
+      </w:r>
+    </w:p>
+    <w:p>
+      <w:pPr>
+        <w:pStyle w:val="BodyText"/>
+      </w:pPr>
+      <w:r>
+        <w:rPr>
+          <w:b/>
+        </w:rPr>
+        <w:t xml:space="preserve">Keywords:</w:t>
+      </w:r>
+      <w:r>
+        <w:t xml:space="preserve"> </w:t>
+      </w:r>
+      <w:r>
+        <w:t xml:space="preserve">J2EE, EJB, Struts, IBM Websphere.</w:t>
       </w:r>
     </w:p>
     <w:p>
       <w:pPr>
         <w:pStyle w:val="Heading2"/>
       </w:pPr>
-      <w:bookmarkStart w:id="52" w:name="projects-for-e-id-internet-strategies"/>
-      <w:bookmarkEnd w:id="52"/>
-      <w:r>
-        <w:t xml:space="preserve">2005-2014: Projects for E-ID internet strategies</w:t>
+      <w:bookmarkStart w:id="54" w:name="projects-for-imtech-ict-pac"/>
+      <w:bookmarkEnd w:id="54"/>
+      <w:r>
+        <w:t xml:space="preserve">2001-2005: Projects for Imtech ICT / PaC</w:t>
       </w:r>
     </w:p>
     <w:p>
       <w:pPr>
         <w:pStyle w:val="Heading3"/>
       </w:pPr>
-      <w:bookmarkStart w:id="53" w:name="new-online-platform-dela"/>
-      <w:bookmarkEnd w:id="53"/>
-      <w:r>
-        <w:t xml:space="preserve">New online platform DELA</w:t>
+      <w:bookmarkStart w:id="55" w:name="search-engine-for-educational-material"/>
+      <w:bookmarkEnd w:id="55"/>
+      <w:r>
+        <w:t xml:space="preserve">Search engine for educational material</w:t>
       </w:r>
     </w:p>
     <w:p>
@@ -1108,7 +2474,7 @@
         <w:rPr>
           <w:b/>
         </w:rPr>
-        <w:t xml:space="preserve">2014</w:t>
+        <w:t xml:space="preserve">2005</w:t>
       </w:r>
       <w:r>
         <w:t xml:space="preserve"> </w:t>
@@ -1123,7 +2489,7 @@
         <w:rPr>
           <w:b/>
         </w:rPr>
-        <w:t xml:space="preserve">DELA</w:t>
+        <w:t xml:space="preserve">Kennisnet</w:t>
       </w:r>
       <w:r>
         <w:t xml:space="preserve"> </w:t>
@@ -1132,51 +2498,48 @@
         <w:rPr>
           <w:i/>
         </w:rPr>
-        <w:t xml:space="preserve">(insurance)</w:t>
-      </w:r>
-    </w:p>
-    <w:p>
-      <w:pPr>
-        <w:pStyle w:val="BodyText"/>
-      </w:pPr>
-      <w:r>
-        <w:t xml:space="preserve">Software architecture &amp; design, lead development as part of a big redesign project for a future-ready, mobile first online customer platform. The website won</w:t>
-      </w:r>
-      <w:r>
-        <w:t xml:space="preserve"> </w:t>
-      </w:r>
-      <w:r>
-        <w:t xml:space="preserve">“</w:t>
-      </w:r>
-      <w:r>
-        <w:t xml:space="preserve">Best Website 2015</w:t>
-      </w:r>
-      <w:r>
-        <w:t xml:space="preserve">”</w:t>
-      </w:r>
-      <w:r>
-        <w:t xml:space="preserve"> </w:t>
-      </w:r>
-      <w:r>
-        <w:t xml:space="preserve">in the insurance category.</w:t>
-      </w:r>
-    </w:p>
-    <w:p>
-      <w:pPr>
-        <w:pStyle w:val="BlockText"/>
-      </w:pPr>
-      <w:r>
-        <w:t xml:space="preserve">Keywords: Scrum, REST, Javascript, HTML5, CSS3, Sitecore, Responsive design, ASP.NET MVC5, DDD, OOAD, C#, Twitter Bootstrap, Security, Scalability, Git, TeamCity, JIRA, Confluence, Entity Framework, Fluent Validations, Razor, NUnit, Moq, Artifactory.</w:t>
+        <w:t xml:space="preserve">(education)</w:t>
+      </w:r>
+    </w:p>
+    <w:p>
+      <w:pPr>
+        <w:pStyle w:val="BodyText"/>
+      </w:pPr>
+      <w:r>
+        <w:t xml:space="preserve">Development of a new version of the DaVindi educational search engine for</w:t>
+      </w:r>
+      <w:r>
+        <w:t xml:space="preserve"> </w:t>
+      </w:r>
+      <w:r>
+        <w:t xml:space="preserve">primary education students.</w:t>
+      </w:r>
+    </w:p>
+    <w:p>
+      <w:pPr>
+        <w:pStyle w:val="BodyText"/>
+      </w:pPr>
+      <w:r>
+        <w:rPr>
+          <w:b/>
+        </w:rPr>
+        <w:t xml:space="preserve">Keywords:</w:t>
+      </w:r>
+      <w:r>
+        <w:t xml:space="preserve"> </w:t>
+      </w:r>
+      <w:r>
+        <w:t xml:space="preserve">J2EE, Lucene</w:t>
       </w:r>
     </w:p>
     <w:p>
       <w:pPr>
         <w:pStyle w:val="Heading3"/>
       </w:pPr>
-      <w:bookmarkStart w:id="54" w:name="kpn-glassfibre-order-tracking"/>
-      <w:bookmarkEnd w:id="54"/>
-      <w:r>
-        <w:t xml:space="preserve">KPN Glassfibre order tracking</w:t>
+      <w:bookmarkStart w:id="56" w:name="internal-resource-planning-application"/>
+      <w:bookmarkEnd w:id="56"/>
+      <w:r>
+        <w:t xml:space="preserve">Internal resource planning application</w:t>
       </w:r>
     </w:p>
     <w:p>
@@ -1187,7 +2550,7 @@
         <w:rPr>
           <w:b/>
         </w:rPr>
-        <w:t xml:space="preserve">2014</w:t>
+        <w:t xml:space="preserve">2005</w:t>
       </w:r>
       <w:r>
         <w:t xml:space="preserve"> </w:t>
@@ -1202,7 +2565,7 @@
         <w:rPr>
           <w:b/>
         </w:rPr>
-        <w:t xml:space="preserve">KPN</w:t>
+        <w:t xml:space="preserve">Imtech ICT</w:t>
       </w:r>
       <w:r>
         <w:t xml:space="preserve"> </w:t>
@@ -1211,33 +2574,42 @@
         <w:rPr>
           <w:i/>
         </w:rPr>
-        <w:t xml:space="preserve">(telecommunications)</w:t>
-      </w:r>
-    </w:p>
-    <w:p>
-      <w:pPr>
-        <w:pStyle w:val="BodyText"/>
-      </w:pPr>
-      <w:r>
-        <w:t xml:space="preserve">Lead developer &amp; software architect. Rapid and agile development of a web application for keeping customers up-to-date of the status of their ordered products.</w:t>
-      </w:r>
-    </w:p>
-    <w:p>
-      <w:pPr>
-        <w:pStyle w:val="BlockText"/>
-      </w:pPr>
-      <w:r>
-        <w:t xml:space="preserve">Keywords: Java, Spring MVC, SOAP-WS, CXF, JUnit, Hibernate Validator, JPA, SLF4J, Tomcat, Maven, PostgreSQL</w:t>
+        <w:t xml:space="preserve">(information technology)</w:t>
+      </w:r>
+    </w:p>
+    <w:p>
+      <w:pPr>
+        <w:pStyle w:val="BodyText"/>
+      </w:pPr>
+      <w:r>
+        <w:t xml:space="preserve">Functional and technical design, development of an internal resource planning application.</w:t>
+      </w:r>
+    </w:p>
+    <w:p>
+      <w:pPr>
+        <w:pStyle w:val="BodyText"/>
+      </w:pPr>
+      <w:r>
+        <w:rPr>
+          <w:b/>
+        </w:rPr>
+        <w:t xml:space="preserve">Keywords:</w:t>
+      </w:r>
+      <w:r>
+        <w:t xml:space="preserve"> </w:t>
+      </w:r>
+      <w:r>
+        <w:t xml:space="preserve">Java, J2EE, Hibernate, MySQL, Tapestry</w:t>
       </w:r>
     </w:p>
     <w:p>
       <w:pPr>
         <w:pStyle w:val="Heading3"/>
       </w:pPr>
-      <w:bookmarkStart w:id="55" w:name="dpd-online-sales-platform"/>
-      <w:bookmarkEnd w:id="55"/>
-      <w:r>
-        <w:t xml:space="preserve">DPD Online sales platform</w:t>
+      <w:bookmarkStart w:id="57" w:name="system-integration"/>
+      <w:bookmarkEnd w:id="57"/>
+      <w:r>
+        <w:t xml:space="preserve">System integration</w:t>
       </w:r>
     </w:p>
     <w:p>
@@ -1248,7 +2620,7 @@
         <w:rPr>
           <w:b/>
         </w:rPr>
-        <w:t xml:space="preserve">2013-2014</w:t>
+        <w:t xml:space="preserve">2004-2005</w:t>
       </w:r>
       <w:r>
         <w:t xml:space="preserve"> </w:t>
@@ -1263,42 +2635,57 @@
         <w:rPr>
           <w:b/>
         </w:rPr>
-        <w:t xml:space="preserve">DPD</w:t>
-      </w:r>
-      <w:r>
-        <w:t xml:space="preserve"> </w:t>
+        <w:t xml:space="preserve">Nedal</w:t>
+      </w:r>
+      <w:r>
+        <w:t xml:space="preserve"> </w:t>
+      </w:r>
+      <w:r>
+        <w:t xml:space="preserve">(</w:t>
       </w:r>
       <w:r>
         <w:rPr>
           <w:i/>
         </w:rPr>
-        <w:t xml:space="preserve">(logistics)</w:t>
-      </w:r>
-    </w:p>
-    <w:p>
-      <w:pPr>
-        <w:pStyle w:val="BodyText"/>
-      </w:pPr>
-      <w:r>
-        <w:t xml:space="preserve">Analysis, pre-sales, system- and software architecture and some development on the new online sales platform for DPD.</w:t>
-      </w:r>
-    </w:p>
-    <w:p>
-      <w:pPr>
-        <w:pStyle w:val="BlockText"/>
-      </w:pPr>
-      <w:r>
-        <w:t xml:space="preserve">Keywords: AngularJS, REST, Web API, ASP.NET, C#, OOAD, DDD</w:t>
+        <w:t xml:space="preserve">industrial</w:t>
+      </w:r>
+      <w:r>
+        <w:t xml:space="preserve">)</w:t>
+      </w:r>
+    </w:p>
+    <w:p>
+      <w:pPr>
+        <w:pStyle w:val="BodyText"/>
+      </w:pPr>
+      <w:r>
+        <w:t xml:space="preserve">Development and deployment of integration between back office and production facility.</w:t>
+      </w:r>
+    </w:p>
+    <w:p>
+      <w:pPr>
+        <w:pStyle w:val="BodyText"/>
+      </w:pPr>
+      <w:r>
+        <w:rPr>
+          <w:b/>
+        </w:rPr>
+        <w:t xml:space="preserve">Keywords:</w:t>
+      </w:r>
+      <w:r>
+        <w:t xml:space="preserve"> </w:t>
+      </w:r>
+      <w:r>
+        <w:t xml:space="preserve">Java, SOAP Webservices</w:t>
       </w:r>
     </w:p>
     <w:p>
       <w:pPr>
         <w:pStyle w:val="Heading3"/>
       </w:pPr>
-      <w:bookmarkStart w:id="56" w:name="lsp-customer-portal"/>
-      <w:bookmarkEnd w:id="56"/>
-      <w:r>
-        <w:t xml:space="preserve">LSP Customer Portal</w:t>
+      <w:bookmarkStart w:id="58" w:name="data-visualisation-application"/>
+      <w:bookmarkEnd w:id="58"/>
+      <w:r>
+        <w:t xml:space="preserve">Data visualisation application</w:t>
       </w:r>
     </w:p>
     <w:p>
@@ -1309,7 +2696,7 @@
         <w:rPr>
           <w:b/>
         </w:rPr>
-        <w:t xml:space="preserve">2012-2014</w:t>
+        <w:t xml:space="preserve">2004</w:t>
       </w:r>
       <w:r>
         <w:t xml:space="preserve"> </w:t>
@@ -1324,7 +2711,7 @@
         <w:rPr>
           <w:b/>
         </w:rPr>
-        <w:t xml:space="preserve">VZVZ</w:t>
+        <w:t xml:space="preserve">Oasen</w:t>
       </w:r>
       <w:r>
         <w:t xml:space="preserve"> </w:t>
@@ -1333,6 +2720,334 @@
         <w:rPr>
           <w:i/>
         </w:rPr>
+        <w:t xml:space="preserve">(facilities)</w:t>
+      </w:r>
+    </w:p>
+    <w:p>
+      <w:pPr>
+        <w:pStyle w:val="BodyText"/>
+      </w:pPr>
+      <w:r>
+        <w:t xml:space="preserve">Design and development of an application for visualising actual measurements of</w:t>
+      </w:r>
+      <w:r>
+        <w:t xml:space="preserve"> </w:t>
+      </w:r>
+      <w:r>
+        <w:t xml:space="preserve">water flow and retainment on a map of The Netherlands.</w:t>
+      </w:r>
+    </w:p>
+    <w:p>
+      <w:pPr>
+        <w:pStyle w:val="BodyText"/>
+      </w:pPr>
+      <w:r>
+        <w:rPr>
+          <w:b/>
+        </w:rPr>
+        <w:t xml:space="preserve">Keywords:</w:t>
+      </w:r>
+      <w:r>
+        <w:t xml:space="preserve"> </w:t>
+      </w:r>
+      <w:r>
+        <w:t xml:space="preserve">Java, JSP, MySQL, Tomcat</w:t>
+      </w:r>
+    </w:p>
+    <w:p>
+      <w:pPr>
+        <w:pStyle w:val="Heading3"/>
+      </w:pPr>
+      <w:bookmarkStart w:id="59" w:name="corporate-cms"/>
+      <w:bookmarkEnd w:id="59"/>
+      <w:r>
+        <w:t xml:space="preserve">Corporate CMS</w:t>
+      </w:r>
+    </w:p>
+    <w:p>
+      <w:pPr>
+        <w:pStyle w:val="FirstParagraph"/>
+      </w:pPr>
+      <w:r>
+        <w:rPr>
+          <w:b/>
+        </w:rPr>
+        <w:t xml:space="preserve">2003-2005</w:t>
+      </w:r>
+      <w:r>
+        <w:t xml:space="preserve"> </w:t>
+      </w:r>
+      <w:r>
+        <w:t xml:space="preserve">@</w:t>
+      </w:r>
+      <w:r>
+        <w:t xml:space="preserve"> </w:t>
+      </w:r>
+      <w:r>
+        <w:rPr>
+          <w:b/>
+        </w:rPr>
+        <w:t xml:space="preserve">Imtech ICT</w:t>
+      </w:r>
+      <w:r>
+        <w:t xml:space="preserve"> </w:t>
+      </w:r>
+      <w:r>
+        <w:rPr>
+          <w:i/>
+        </w:rPr>
+        <w:t xml:space="preserve">(information technology)</w:t>
+      </w:r>
+    </w:p>
+    <w:p>
+      <w:pPr>
+        <w:pStyle w:val="BodyText"/>
+      </w:pPr>
+      <w:r>
+        <w:t xml:space="preserve">Extending the open source CMS MMBase with functionality for hosting multiple</w:t>
+      </w:r>
+      <w:r>
+        <w:t xml:space="preserve"> </w:t>
+      </w:r>
+      <w:r>
+        <w:t xml:space="preserve">sites and authoring workflow.</w:t>
+      </w:r>
+    </w:p>
+    <w:p>
+      <w:pPr>
+        <w:pStyle w:val="BodyText"/>
+      </w:pPr>
+      <w:r>
+        <w:rPr>
+          <w:b/>
+        </w:rPr>
+        <w:t xml:space="preserve">Keywords:</w:t>
+      </w:r>
+      <w:r>
+        <w:t xml:space="preserve"> </w:t>
+      </w:r>
+      <w:r>
+        <w:t xml:space="preserve">MMBase, Java.</w:t>
+      </w:r>
+    </w:p>
+    <w:p>
+      <w:pPr>
+        <w:pStyle w:val="Heading3"/>
+      </w:pPr>
+      <w:bookmarkStart w:id="60" w:name="corporate-identity-management-system-prototype"/>
+      <w:bookmarkEnd w:id="60"/>
+      <w:r>
+        <w:t xml:space="preserve">Corporate Identity Management System (Prototype)</w:t>
+      </w:r>
+    </w:p>
+    <w:p>
+      <w:pPr>
+        <w:pStyle w:val="FirstParagraph"/>
+      </w:pPr>
+      <w:r>
+        <w:rPr>
+          <w:b/>
+        </w:rPr>
+        <w:t xml:space="preserve">2004</w:t>
+      </w:r>
+      <w:r>
+        <w:t xml:space="preserve"> </w:t>
+      </w:r>
+      <w:r>
+        <w:t xml:space="preserve">@</w:t>
+      </w:r>
+      <w:r>
+        <w:t xml:space="preserve"> </w:t>
+      </w:r>
+      <w:r>
+        <w:rPr>
+          <w:b/>
+        </w:rPr>
+        <w:t xml:space="preserve">De Zaak Launspach</w:t>
+      </w:r>
+      <w:r>
+        <w:t xml:space="preserve"> </w:t>
+      </w:r>
+      <w:r>
+        <w:rPr>
+          <w:i/>
+        </w:rPr>
+        <w:t xml:space="preserve">(graphical industry)</w:t>
+      </w:r>
+    </w:p>
+    <w:p>
+      <w:pPr>
+        <w:pStyle w:val="BodyText"/>
+      </w:pPr>
+      <w:r>
+        <w:t xml:space="preserve">Design and development of a web-based corporate identity management system.</w:t>
+      </w:r>
+      <w:r>
+        <w:t xml:space="preserve"> </w:t>
+      </w:r>
+      <w:r>
+        <w:t xml:space="preserve">Customers of DZL can access their corporate identity designs and imagery.</w:t>
+      </w:r>
+      <w:r>
+        <w:t xml:space="preserve"> </w:t>
+      </w:r>
+      <w:r>
+        <w:t xml:space="preserve">Images are automatically rescaled to the desired purpose, and PDF templates can</w:t>
+      </w:r>
+      <w:r>
+        <w:t xml:space="preserve"> </w:t>
+      </w:r>
+      <w:r>
+        <w:t xml:space="preserve">be used to generate documents in the corporate identity style. Built as a</w:t>
+      </w:r>
+      <w:r>
+        <w:t xml:space="preserve"> </w:t>
+      </w:r>
+      <w:r>
+        <w:t xml:space="preserve">functional prototype.</w:t>
+      </w:r>
+    </w:p>
+    <w:p>
+      <w:pPr>
+        <w:pStyle w:val="BodyText"/>
+      </w:pPr>
+      <w:r>
+        <w:rPr>
+          <w:b/>
+        </w:rPr>
+        <w:t xml:space="preserve">Keywords:</w:t>
+      </w:r>
+      <w:r>
+        <w:t xml:space="preserve"> </w:t>
+      </w:r>
+      <w:r>
+        <w:t xml:space="preserve">Java, MMBase.</w:t>
+      </w:r>
+    </w:p>
+    <w:p>
+      <w:pPr>
+        <w:pStyle w:val="Heading3"/>
+      </w:pPr>
+      <w:bookmarkStart w:id="61" w:name="product-order-configuration-application"/>
+      <w:bookmarkEnd w:id="61"/>
+      <w:r>
+        <w:t xml:space="preserve">Product &amp; order configuration application</w:t>
+      </w:r>
+    </w:p>
+    <w:p>
+      <w:pPr>
+        <w:pStyle w:val="FirstParagraph"/>
+      </w:pPr>
+      <w:r>
+        <w:rPr>
+          <w:b/>
+        </w:rPr>
+        <w:t xml:space="preserve">2001-2002</w:t>
+      </w:r>
+      <w:r>
+        <w:t xml:space="preserve"> </w:t>
+      </w:r>
+      <w:r>
+        <w:t xml:space="preserve">@</w:t>
+      </w:r>
+      <w:r>
+        <w:t xml:space="preserve"> </w:t>
+      </w:r>
+      <w:r>
+        <w:rPr>
+          <w:b/>
+        </w:rPr>
+        <w:t xml:space="preserve">FlexiForce</w:t>
+      </w:r>
+      <w:r>
+        <w:t xml:space="preserve"> </w:t>
+      </w:r>
+      <w:r>
+        <w:rPr>
+          <w:i/>
+        </w:rPr>
+        <w:t xml:space="preserve">(industry)</w:t>
+      </w:r>
+    </w:p>
+    <w:p>
+      <w:pPr>
+        <w:pStyle w:val="BodyText"/>
+      </w:pPr>
+      <w:r>
+        <w:t xml:space="preserve">Development of a Windows desktop application for configuration of overhead</w:t>
+      </w:r>
+      <w:r>
+        <w:t xml:space="preserve"> </w:t>
+      </w:r>
+      <w:r>
+        <w:t xml:space="preserve">doors and order tracking. To be used internally as well as by FlexiForce’s</w:t>
+      </w:r>
+      <w:r>
+        <w:t xml:space="preserve"> </w:t>
+      </w:r>
+      <w:r>
+        <w:t xml:space="preserve">customers for configuring and placing orders.</w:t>
+      </w:r>
+    </w:p>
+    <w:p>
+      <w:pPr>
+        <w:pStyle w:val="BodyText"/>
+      </w:pPr>
+      <w:r>
+        <w:rPr>
+          <w:b/>
+        </w:rPr>
+        <w:t xml:space="preserve">Keywords:</w:t>
+      </w:r>
+      <w:r>
+        <w:t xml:space="preserve"> </w:t>
+      </w:r>
+      <w:r>
+        <w:t xml:space="preserve">Visual Basic, SQLServer, MS Access</w:t>
+      </w:r>
+    </w:p>
+    <w:p>
+      <w:pPr>
+        <w:pStyle w:val="Heading3"/>
+      </w:pPr>
+      <w:bookmarkStart w:id="62" w:name="automatic-university-exam-system"/>
+      <w:bookmarkEnd w:id="62"/>
+      <w:r>
+        <w:t xml:space="preserve">Automatic University Exam System</w:t>
+      </w:r>
+    </w:p>
+    <w:p>
+      <w:pPr>
+        <w:pStyle w:val="FirstParagraph"/>
+      </w:pPr>
+      <w:r>
+        <w:rPr>
+          <w:b/>
+        </w:rPr>
+        <w:t xml:space="preserve">1994-1995</w:t>
+      </w:r>
+      <w:r>
+        <w:t xml:space="preserve"> </w:t>
+      </w:r>
+      <w:r>
+        <w:t xml:space="preserve">@</w:t>
+      </w:r>
+      <w:r>
+        <w:t xml:space="preserve"> </w:t>
+      </w:r>
+      <w:r>
+        <w:rPr>
+          <w:b/>
+        </w:rPr>
+        <w:t xml:space="preserve">Leiden University Medical Center</w:t>
+      </w:r>
+      <w:r>
+        <w:t xml:space="preserve"> </w:t>
+      </w:r>
+      <w:r>
+        <w:rPr>
+          <w:i/>
+        </w:rPr>
         <w:t xml:space="preserve">(medical sector)</w:t>
       </w:r>
     </w:p>
@@ -1341,1102 +3056,58 @@
         <w:pStyle w:val="BodyText"/>
       </w:pPr>
       <w:r>
-        <w:t xml:space="preserve">Lead development and design of a suite of web based applications for the public facing channel to the new National Electronic Patient Dossier, now called LSP. Involved in both a redesign of the system architecture as well as building new frontend applications and integrating with the LSP itself and supporting systems. High availability, security, privacy and traceability are paramount in this suite of applications.</w:t>
-      </w:r>
-    </w:p>
-    <w:p>
-      <w:pPr>
-        <w:pStyle w:val="BlockText"/>
-      </w:pPr>
-      <w:r>
-        <w:t xml:space="preserve">Keywords: DigiD, SAML2, ASP.NET, C#, SQLServer, OOAD, DDD, Spring.NET, NHibernate, SOAP-WS, XmlSig, HL7v3</w:t>
-      </w:r>
-    </w:p>
-    <w:p>
-      <w:pPr>
-        <w:pStyle w:val="Heading3"/>
-      </w:pPr>
-      <w:bookmarkStart w:id="57" w:name="de-lage-landen-lease-portal"/>
-      <w:bookmarkEnd w:id="57"/>
-      <w:r>
-        <w:t xml:space="preserve">De Lage Landen Lease portal</w:t>
-      </w:r>
-    </w:p>
-    <w:p>
-      <w:pPr>
-        <w:pStyle w:val="FirstParagraph"/>
-      </w:pPr>
-      <w:r>
-        <w:rPr>
-          <w:b/>
-        </w:rPr>
-        <w:t xml:space="preserve">2013</w:t>
-      </w:r>
-      <w:r>
-        <w:t xml:space="preserve"> </w:t>
-      </w:r>
-      <w:r>
-        <w:t xml:space="preserve">@</w:t>
-      </w:r>
-      <w:r>
-        <w:t xml:space="preserve"> </w:t>
-      </w:r>
-      <w:r>
-        <w:rPr>
-          <w:b/>
-        </w:rPr>
-        <w:t xml:space="preserve">De Lage Landen</w:t>
-      </w:r>
-      <w:r>
-        <w:t xml:space="preserve"> </w:t>
-      </w:r>
+        <w:t xml:space="preserve">Part time development, during my studies, of the successor to EGEL 2.0, a</w:t>
+      </w:r>
+      <w:r>
+        <w:t xml:space="preserve"> </w:t>
+      </w:r>
+      <w:r>
+        <w:t xml:space="preserve">desktop software package for creating, generating and taking exams for</w:t>
+      </w:r>
+      <w:r>
+        <w:t xml:space="preserve"> </w:t>
+      </w:r>
+      <w:r>
+        <w:t xml:space="preserve">university medical students, including the use of multimedia like photos, movie</w:t>
+      </w:r>
+      <w:r>
+        <w:t xml:space="preserve"> </w:t>
+      </w:r>
+      <w:r>
+        <w:t xml:space="preserve">clips and soundbites.</w:t>
+      </w:r>
+    </w:p>
+    <w:p>
+      <w:pPr>
+        <w:pStyle w:val="BodyText"/>
+      </w:pPr>
+      <w:r>
+        <w:rPr>
+          <w:b/>
+        </w:rPr>
+        <w:t xml:space="preserve">Keywords:</w:t>
+      </w:r>
+      <w:r>
+        <w:t xml:space="preserve"> </w:t>
+      </w:r>
+      <w:r>
+        <w:t xml:space="preserve">Visual Basic, MS Access.</w:t>
+      </w:r>
+    </w:p>
+    <w:p>
+      <w:pPr>
+        <w:pStyle w:val="BodyText"/>
+      </w:pPr>
       <w:r>
         <w:rPr>
           <w:i/>
         </w:rPr>
-        <w:t xml:space="preserve">(financial services)</w:t>
-      </w:r>
-    </w:p>
-    <w:p>
-      <w:pPr>
-        <w:pStyle w:val="BodyText"/>
-      </w:pPr>
-      <w:r>
-        <w:t xml:space="preserve">Lead- and integration developer for a new, interactive searchengine for leasing vehicles on the site of DLL.</w:t>
-      </w:r>
-    </w:p>
-    <w:p>
-      <w:pPr>
-        <w:pStyle w:val="BlockText"/>
-      </w:pPr>
-      <w:r>
-        <w:t xml:space="preserve">Keywords: AngularJS, REST, C#, ASP.NET WebAPI, JSON, Unity.</w:t>
-      </w:r>
-    </w:p>
-    <w:p>
-      <w:pPr>
-        <w:pStyle w:val="Heading3"/>
-      </w:pPr>
-      <w:bookmarkStart w:id="58" w:name="saltro-laboratory-results-portal"/>
-      <w:bookmarkEnd w:id="58"/>
-      <w:r>
-        <w:t xml:space="preserve">Saltro laboratory results portal</w:t>
-      </w:r>
-    </w:p>
-    <w:p>
-      <w:pPr>
-        <w:pStyle w:val="FirstParagraph"/>
-      </w:pPr>
-      <w:r>
-        <w:rPr>
-          <w:b/>
-        </w:rPr>
-        <w:t xml:space="preserve">2013</w:t>
-      </w:r>
-      <w:r>
-        <w:t xml:space="preserve"> </w:t>
-      </w:r>
-      <w:r>
-        <w:t xml:space="preserve">@</w:t>
-      </w:r>
-      <w:r>
-        <w:t xml:space="preserve"> </w:t>
-      </w:r>
-      <w:r>
-        <w:rPr>
-          <w:b/>
-        </w:rPr>
-        <w:t xml:space="preserve">Saltro</w:t>
-      </w:r>
-      <w:r>
-        <w:t xml:space="preserve"> </w:t>
-      </w:r>
-      <w:r>
-        <w:rPr>
-          <w:i/>
-        </w:rPr>
-        <w:t xml:space="preserve">(medical sector)</w:t>
-      </w:r>
-    </w:p>
-    <w:p>
-      <w:pPr>
-        <w:pStyle w:val="BodyText"/>
-      </w:pPr>
-      <w:r>
-        <w:t xml:space="preserve">Technical analysis, software architecture and lead development on the public facing, web-based channel of medical laboratory data.</w:t>
-      </w:r>
-    </w:p>
-    <w:p>
-      <w:pPr>
-        <w:pStyle w:val="BlockText"/>
-      </w:pPr>
-      <w:r>
-        <w:t xml:space="preserve">Keywords: ASP.NET, C#, HL7, OOAD, DDD, MySQL, NHibernate, Spring.NET, ASP.NET WebAPI, jQuery</w:t>
-      </w:r>
-    </w:p>
-    <w:p>
-      <w:pPr>
-        <w:pStyle w:val="Heading3"/>
-      </w:pPr>
-      <w:bookmarkStart w:id="59" w:name="ziggo-cloudservices-directory"/>
-      <w:bookmarkEnd w:id="59"/>
-      <w:r>
-        <w:t xml:space="preserve">Ziggo Cloudservices directory</w:t>
-      </w:r>
-    </w:p>
-    <w:p>
-      <w:pPr>
-        <w:pStyle w:val="FirstParagraph"/>
-      </w:pPr>
-      <w:r>
-        <w:rPr>
-          <w:b/>
-        </w:rPr>
-        <w:t xml:space="preserve">2012</w:t>
-      </w:r>
-      <w:r>
-        <w:t xml:space="preserve"> </w:t>
-      </w:r>
-      <w:r>
-        <w:t xml:space="preserve">@</w:t>
-      </w:r>
-      <w:r>
-        <w:t xml:space="preserve"> </w:t>
-      </w:r>
-      <w:r>
-        <w:rPr>
-          <w:b/>
-        </w:rPr>
-        <w:t xml:space="preserve">Ziggo</w:t>
-      </w:r>
-      <w:r>
-        <w:t xml:space="preserve"> </w:t>
-      </w:r>
-      <w:r>
-        <w:rPr>
-          <w:i/>
-        </w:rPr>
-        <w:t xml:space="preserve">(telecommunications)</w:t>
-      </w:r>
-    </w:p>
-    <w:p>
-      <w:pPr>
-        <w:pStyle w:val="BodyText"/>
-      </w:pPr>
-      <w:r>
-        <w:t xml:space="preserve">Lead development and software architecture of a new online directory for cloud services for small to medium sized companies. Includes a personalized dashboard which integrates with the user’s personal internet services.</w:t>
-      </w:r>
-    </w:p>
-    <w:p>
-      <w:pPr>
-        <w:pStyle w:val="BlockText"/>
-      </w:pPr>
-      <w:r>
-        <w:t xml:space="preserve">Keywords: Java, Spring, JPA, Hibernate, IMAP, MsExchange, CalDav, iCal, Facebook API, Twitter API, LinkenIn API, AJAX, jQuery, PostgreSQL. Facebook, Twitter, LinkedIn integration.</w:t>
-      </w:r>
-    </w:p>
-    <w:p>
-      <w:pPr>
-        <w:pStyle w:val="Heading3"/>
-      </w:pPr>
-      <w:bookmarkStart w:id="60" w:name="infinitas-international-webshop-platform"/>
-      <w:bookmarkEnd w:id="60"/>
-      <w:r>
-        <w:t xml:space="preserve">Infinitas international webshop platform</w:t>
-      </w:r>
-    </w:p>
-    <w:p>
-      <w:pPr>
-        <w:pStyle w:val="FirstParagraph"/>
-      </w:pPr>
-      <w:r>
-        <w:rPr>
-          <w:b/>
-        </w:rPr>
-        <w:t xml:space="preserve">2011-2012</w:t>
-      </w:r>
-      <w:r>
-        <w:t xml:space="preserve"> </w:t>
-      </w:r>
-      <w:r>
-        <w:t xml:space="preserve">@</w:t>
-      </w:r>
-      <w:r>
-        <w:t xml:space="preserve"> </w:t>
-      </w:r>
-      <w:r>
-        <w:rPr>
-          <w:b/>
-        </w:rPr>
-        <w:t xml:space="preserve">Infinitas</w:t>
-      </w:r>
-      <w:r>
-        <w:t xml:space="preserve"> </w:t>
-      </w:r>
-      <w:r>
-        <w:rPr>
-          <w:i/>
-        </w:rPr>
-        <w:t xml:space="preserve">(publishing)</w:t>
-      </w:r>
-    </w:p>
-    <w:p>
-      <w:pPr>
-        <w:pStyle w:val="BodyText"/>
-      </w:pPr>
-      <w:r>
-        <w:t xml:space="preserve">Development, maintenance and mainly backoffice integration for the e-commerce platform that drives book publisher webshops in various european countries.</w:t>
-      </w:r>
-    </w:p>
-    <w:p>
-      <w:pPr>
-        <w:pStyle w:val="BlockText"/>
-      </w:pPr>
-      <w:r>
-        <w:t xml:space="preserve">Keywords: Java, JEE, RAD, IBM Websphere Commerce, Oracle, MySQL, SOAP Webservices.</w:t>
-      </w:r>
-    </w:p>
-    <w:p>
-      <w:pPr>
-        <w:pStyle w:val="Heading3"/>
-      </w:pPr>
-      <w:bookmarkStart w:id="61" w:name="customer-portal-for-the-national-electronic-patient-dossier"/>
-      <w:bookmarkEnd w:id="61"/>
-      <w:r>
-        <w:t xml:space="preserve">Customer portal for the National Electronic Patient Dossier</w:t>
-      </w:r>
-    </w:p>
-    <w:p>
-      <w:pPr>
-        <w:pStyle w:val="FirstParagraph"/>
-      </w:pPr>
-      <w:r>
-        <w:rPr>
-          <w:b/>
-        </w:rPr>
-        <w:t xml:space="preserve">2010-2011</w:t>
-      </w:r>
-      <w:r>
-        <w:t xml:space="preserve"> </w:t>
-      </w:r>
-      <w:r>
-        <w:t xml:space="preserve">@</w:t>
-      </w:r>
-      <w:r>
-        <w:t xml:space="preserve"> </w:t>
-      </w:r>
-      <w:r>
-        <w:rPr>
-          <w:b/>
-        </w:rPr>
-        <w:t xml:space="preserve">Didoc</w:t>
-      </w:r>
-      <w:r>
-        <w:t xml:space="preserve"> </w:t>
-      </w:r>
-      <w:r>
-        <w:rPr>
-          <w:i/>
-        </w:rPr>
-        <w:t xml:space="preserve">(information technology)</w:t>
-      </w:r>
-    </w:p>
-    <w:p>
-      <w:pPr>
-        <w:pStyle w:val="BodyText"/>
-      </w:pPr>
-      <w:r>
-        <w:t xml:space="preserve">Integration, development and architecture consultancy for the customer portal of the National Electronic Patient Dossier (EPD). Because of the sensitivity of medical information, the demands for availability, reliability and security are very high. This concerns the</w:t>
-      </w:r>
-      <w:r>
-        <w:t xml:space="preserve"> </w:t>
-      </w:r>
-      <w:r>
-        <w:t xml:space="preserve">‘</w:t>
-      </w:r>
-      <w:r>
-        <w:t xml:space="preserve">paper</w:t>
-      </w:r>
-      <w:r>
-        <w:t xml:space="preserve">’</w:t>
-      </w:r>
-      <w:r>
-        <w:t xml:space="preserve"> </w:t>
-      </w:r>
-      <w:r>
-        <w:t xml:space="preserve">channel where civilians can login, fill in forms and get the information sent to them on paper by regular mail.</w:t>
-      </w:r>
-    </w:p>
-    <w:p>
-      <w:pPr>
-        <w:pStyle w:val="BlockText"/>
-      </w:pPr>
-      <w:r>
-        <w:t xml:space="preserve">Keywords: .NET, SAML2, DigiD, C#, ASP.NET MVC, SOAP-WS, HL7v3.</w:t>
-      </w:r>
-    </w:p>
-    <w:p>
-      <w:pPr>
-        <w:pStyle w:val="Heading3"/>
-      </w:pPr>
-      <w:bookmarkStart w:id="62" w:name="customer-portal-for-the-national-electronic-patient-dossier-1"/>
-      <w:bookmarkEnd w:id="62"/>
-      <w:r>
-        <w:t xml:space="preserve">Customer portal for the National Electronic Patient Dossier</w:t>
-      </w:r>
-    </w:p>
-    <w:p>
-      <w:pPr>
-        <w:pStyle w:val="FirstParagraph"/>
-      </w:pPr>
-      <w:r>
-        <w:rPr>
-          <w:b/>
-        </w:rPr>
-        <w:t xml:space="preserve">2009-2010</w:t>
-      </w:r>
-      <w:r>
-        <w:t xml:space="preserve"> </w:t>
-      </w:r>
-      <w:r>
-        <w:t xml:space="preserve">@</w:t>
-      </w:r>
-      <w:r>
-        <w:t xml:space="preserve"> </w:t>
-      </w:r>
-      <w:r>
-        <w:rPr>
-          <w:b/>
-        </w:rPr>
-        <w:t xml:space="preserve">CIBG</w:t>
-      </w:r>
-      <w:r>
-        <w:t xml:space="preserve"> </w:t>
-      </w:r>
-      <w:r>
-        <w:rPr>
-          <w:i/>
-        </w:rPr>
-        <w:t xml:space="preserve">(government)</w:t>
-      </w:r>
-    </w:p>
-    <w:p>
-      <w:pPr>
-        <w:pStyle w:val="BodyText"/>
-      </w:pPr>
-      <w:r>
-        <w:t xml:space="preserve">Integration, development, architecture consultancy and business requirements consultancy for the customer portal of the National Electronic Patient Dossier (EPD). Because of the sensitivity of medical information, the demands for availability, reliability and security are very high. This concerns the online channel where civilians authenticate with their national electronic id (DigiD) and have immediate access to the information stored about them in de National Electronic Patient Dossier.</w:t>
-      </w:r>
-    </w:p>
-    <w:p>
-      <w:pPr>
-        <w:pStyle w:val="BlockText"/>
-      </w:pPr>
-      <w:r>
-        <w:t xml:space="preserve">Keywords: .NET, SAML2, DigiD, C#, ASP.NET MVC, SOAP-WS, HL7v3.</w:t>
-      </w:r>
-    </w:p>
-    <w:p>
-      <w:pPr>
-        <w:pStyle w:val="Heading3"/>
-      </w:pPr>
-      <w:bookmarkStart w:id="63" w:name="customer-portal-for-the-national-electronic-patient-dossier-prototype"/>
-      <w:bookmarkEnd w:id="63"/>
-      <w:r>
-        <w:t xml:space="preserve">Customer portal for the National Electronic Patient Dossier (Prototype)</w:t>
-      </w:r>
-    </w:p>
-    <w:p>
-      <w:pPr>
-        <w:pStyle w:val="FirstParagraph"/>
-      </w:pPr>
-      <w:r>
-        <w:rPr>
-          <w:b/>
-        </w:rPr>
-        <w:t xml:space="preserve">2009</w:t>
-      </w:r>
-      <w:r>
-        <w:t xml:space="preserve"> </w:t>
-      </w:r>
-      <w:r>
-        <w:t xml:space="preserve">@</w:t>
-      </w:r>
-      <w:r>
-        <w:t xml:space="preserve"> </w:t>
-      </w:r>
-      <w:r>
-        <w:rPr>
-          <w:b/>
-        </w:rPr>
-        <w:t xml:space="preserve">Nictiz</w:t>
-      </w:r>
-      <w:r>
-        <w:t xml:space="preserve"> </w:t>
-      </w:r>
-      <w:r>
-        <w:rPr>
-          <w:i/>
-        </w:rPr>
-        <w:t xml:space="preserve">(semi-government)</w:t>
-      </w:r>
-    </w:p>
-    <w:p>
-      <w:pPr>
-        <w:pStyle w:val="BodyText"/>
-      </w:pPr>
-      <w:r>
-        <w:t xml:space="preserve">Software architecture, development, business requirement consultancy for a proof-of-concept for the customer portal of the National Electronic Patient Dossier (EPD). Built as a working prototype.</w:t>
-      </w:r>
-    </w:p>
-    <w:p>
-      <w:pPr>
-        <w:pStyle w:val="BlockText"/>
-      </w:pPr>
-      <w:r>
-        <w:t xml:space="preserve">Keywords: Java, Spring, SOAP-WS, XML, CXF, JAXB, SAML2, HL7, Velocity, FOP.</w:t>
-      </w:r>
-    </w:p>
-    <w:p>
-      <w:pPr>
-        <w:pStyle w:val="Heading3"/>
-      </w:pPr>
-      <w:bookmarkStart w:id="64" w:name="internal-scheduling-application"/>
-      <w:bookmarkEnd w:id="64"/>
-      <w:r>
-        <w:t xml:space="preserve">Internal scheduling application</w:t>
-      </w:r>
-    </w:p>
-    <w:p>
-      <w:pPr>
-        <w:pStyle w:val="FirstParagraph"/>
-      </w:pPr>
-      <w:r>
-        <w:rPr>
-          <w:b/>
-        </w:rPr>
-        <w:t xml:space="preserve">2008-2009</w:t>
-      </w:r>
-      <w:r>
-        <w:t xml:space="preserve"> </w:t>
-      </w:r>
-      <w:r>
-        <w:t xml:space="preserve">@</w:t>
-      </w:r>
-      <w:r>
-        <w:t xml:space="preserve"> </w:t>
-      </w:r>
-      <w:r>
-        <w:rPr>
-          <w:b/>
-        </w:rPr>
-        <w:t xml:space="preserve">TNT Express</w:t>
-      </w:r>
-      <w:r>
-        <w:t xml:space="preserve"> </w:t>
-      </w:r>
-      <w:r>
-        <w:rPr>
-          <w:i/>
-        </w:rPr>
-        <w:t xml:space="preserve">(logistics)</w:t>
-      </w:r>
-    </w:p>
-    <w:p>
-      <w:pPr>
-        <w:pStyle w:val="BodyText"/>
-      </w:pPr>
-      <w:r>
-        <w:t xml:space="preserve">Lead development on an internal application for scheduling of logistic processes.</w:t>
-      </w:r>
-    </w:p>
-    <w:p>
-      <w:pPr>
-        <w:pStyle w:val="BlockText"/>
-      </w:pPr>
-      <w:r>
-        <w:t xml:space="preserve">Keywords: SOA, JEE, EJB, Hibernate, Struts, Oracle</w:t>
-      </w:r>
-    </w:p>
-    <w:p>
-      <w:pPr>
-        <w:pStyle w:val="Heading3"/>
-      </w:pPr>
-      <w:bookmarkStart w:id="65" w:name="banking-integration-layer"/>
-      <w:bookmarkEnd w:id="65"/>
-      <w:r>
-        <w:t xml:space="preserve">Banking Integration Layer</w:t>
-      </w:r>
-    </w:p>
-    <w:p>
-      <w:pPr>
-        <w:pStyle w:val="FirstParagraph"/>
-      </w:pPr>
-      <w:r>
-        <w:rPr>
-          <w:b/>
-        </w:rPr>
-        <w:t xml:space="preserve">2005-2007</w:t>
-      </w:r>
-      <w:r>
-        <w:t xml:space="preserve"> </w:t>
-      </w:r>
-      <w:r>
-        <w:t xml:space="preserve">@</w:t>
-      </w:r>
-      <w:r>
-        <w:t xml:space="preserve"> </w:t>
-      </w:r>
-      <w:r>
-        <w:rPr>
-          <w:b/>
-        </w:rPr>
-        <w:t xml:space="preserve">AEGON Bank</w:t>
-      </w:r>
-      <w:r>
-        <w:t xml:space="preserve"> </w:t>
-      </w:r>
-      <w:r>
-        <w:rPr>
-          <w:i/>
-        </w:rPr>
-        <w:t xml:space="preserve">(banking)</w:t>
-      </w:r>
-    </w:p>
-    <w:p>
-      <w:pPr>
-        <w:pStyle w:val="BodyText"/>
-      </w:pPr>
-      <w:r>
-        <w:t xml:space="preserve">Development and maintenance of the integration layer between backoffice and the internet channels, aswell as internal tools.</w:t>
-      </w:r>
-    </w:p>
-    <w:p>
-      <w:pPr>
-        <w:pStyle w:val="BlockText"/>
-      </w:pPr>
-      <w:r>
-        <w:t xml:space="preserve">Keywords: J2EE, EJB, Struts, IBM Websphere.</w:t>
-      </w:r>
-    </w:p>
-    <w:p>
-      <w:pPr>
-        <w:pStyle w:val="Heading2"/>
-      </w:pPr>
-      <w:bookmarkStart w:id="66" w:name="projects-for-imtech-ict-pac"/>
-      <w:bookmarkEnd w:id="66"/>
-      <w:r>
-        <w:t xml:space="preserve">2001-2005: Projects for Imtech ICT / PaC</w:t>
-      </w:r>
-    </w:p>
-    <w:p>
-      <w:pPr>
-        <w:pStyle w:val="Heading3"/>
-      </w:pPr>
-      <w:bookmarkStart w:id="67" w:name="search-engine-for-educational-material"/>
-      <w:bookmarkEnd w:id="67"/>
-      <w:r>
-        <w:t xml:space="preserve">Search engine for educational material</w:t>
-      </w:r>
-    </w:p>
-    <w:p>
-      <w:pPr>
-        <w:pStyle w:val="FirstParagraph"/>
-      </w:pPr>
-      <w:r>
-        <w:rPr>
-          <w:b/>
-        </w:rPr>
-        <w:t xml:space="preserve">2005</w:t>
-      </w:r>
-      <w:r>
-        <w:t xml:space="preserve"> </w:t>
-      </w:r>
-      <w:r>
-        <w:t xml:space="preserve">@</w:t>
-      </w:r>
-      <w:r>
-        <w:t xml:space="preserve"> </w:t>
-      </w:r>
-      <w:r>
-        <w:rPr>
-          <w:b/>
-        </w:rPr>
-        <w:t xml:space="preserve">Kennisnet</w:t>
-      </w:r>
-      <w:r>
-        <w:t xml:space="preserve"> </w:t>
-      </w:r>
-      <w:r>
-        <w:rPr>
-          <w:i/>
-        </w:rPr>
-        <w:t xml:space="preserve">(education)</w:t>
-      </w:r>
-    </w:p>
-    <w:p>
-      <w:pPr>
-        <w:pStyle w:val="BodyText"/>
-      </w:pPr>
-      <w:r>
-        <w:t xml:space="preserve">Development of a new version of the DaVindi educational search engine for primary education students.</w:t>
-      </w:r>
-    </w:p>
-    <w:p>
-      <w:pPr>
-        <w:pStyle w:val="BlockText"/>
-      </w:pPr>
-      <w:r>
-        <w:t xml:space="preserve">Keywords: J2EE, Lucene</w:t>
-      </w:r>
-    </w:p>
-    <w:p>
-      <w:pPr>
-        <w:pStyle w:val="Heading3"/>
-      </w:pPr>
-      <w:bookmarkStart w:id="68" w:name="internal-resource-planning-application"/>
-      <w:bookmarkEnd w:id="68"/>
-      <w:r>
-        <w:t xml:space="preserve">Internal resource planning application</w:t>
-      </w:r>
-    </w:p>
-    <w:p>
-      <w:pPr>
-        <w:pStyle w:val="FirstParagraph"/>
-      </w:pPr>
-      <w:r>
-        <w:rPr>
-          <w:b/>
-        </w:rPr>
-        <w:t xml:space="preserve">2005</w:t>
-      </w:r>
-      <w:r>
-        <w:t xml:space="preserve"> </w:t>
-      </w:r>
-      <w:r>
-        <w:t xml:space="preserve">@</w:t>
-      </w:r>
-      <w:r>
-        <w:t xml:space="preserve"> </w:t>
-      </w:r>
-      <w:r>
-        <w:rPr>
-          <w:b/>
-        </w:rPr>
-        <w:t xml:space="preserve">Imtech ICT</w:t>
-      </w:r>
-      <w:r>
-        <w:t xml:space="preserve"> </w:t>
-      </w:r>
-      <w:r>
-        <w:rPr>
-          <w:i/>
-        </w:rPr>
-        <w:t xml:space="preserve">(information technology)</w:t>
-      </w:r>
-    </w:p>
-    <w:p>
-      <w:pPr>
-        <w:pStyle w:val="BodyText"/>
-      </w:pPr>
-      <w:r>
-        <w:t xml:space="preserve">Functional and technical design, development of an internal resource planning application.</w:t>
-      </w:r>
-    </w:p>
-    <w:p>
-      <w:pPr>
-        <w:pStyle w:val="BlockText"/>
-      </w:pPr>
-      <w:r>
-        <w:t xml:space="preserve">Keywords: Java, J2EE, Hibernate, MySQL, Tapestry</w:t>
-      </w:r>
-    </w:p>
-    <w:p>
-      <w:pPr>
-        <w:pStyle w:val="Heading3"/>
-      </w:pPr>
-      <w:bookmarkStart w:id="69" w:name="system-integration"/>
-      <w:bookmarkEnd w:id="69"/>
-      <w:r>
-        <w:t xml:space="preserve">System integration</w:t>
-      </w:r>
-    </w:p>
-    <w:p>
-      <w:pPr>
-        <w:pStyle w:val="FirstParagraph"/>
-      </w:pPr>
-      <w:r>
-        <w:rPr>
-          <w:b/>
-        </w:rPr>
-        <w:t xml:space="preserve">2004-2005</w:t>
-      </w:r>
-      <w:r>
-        <w:t xml:space="preserve"> </w:t>
-      </w:r>
-      <w:r>
-        <w:t xml:space="preserve">@</w:t>
-      </w:r>
-      <w:r>
-        <w:t xml:space="preserve"> </w:t>
-      </w:r>
-      <w:r>
-        <w:rPr>
-          <w:b/>
-        </w:rPr>
-        <w:t xml:space="preserve">Nedal</w:t>
-      </w:r>
-      <w:r>
-        <w:t xml:space="preserve"> </w:t>
-      </w:r>
-      <w:r>
-        <w:t xml:space="preserve">(</w:t>
-      </w:r>
-      <w:r>
-        <w:rPr>
-          <w:i/>
-        </w:rPr>
-        <w:t xml:space="preserve">industrial</w:t>
-      </w:r>
-      <w:r>
-        <w:t xml:space="preserve">)</w:t>
-      </w:r>
-    </w:p>
-    <w:p>
-      <w:pPr>
-        <w:pStyle w:val="BodyText"/>
-      </w:pPr>
-      <w:r>
-        <w:t xml:space="preserve">Development and deployment of integration between back office and production facility.</w:t>
-      </w:r>
-    </w:p>
-    <w:p>
-      <w:pPr>
-        <w:pStyle w:val="BlockText"/>
-      </w:pPr>
-      <w:r>
-        <w:t xml:space="preserve">Keywords: Java, SOAP Webservices</w:t>
-      </w:r>
-    </w:p>
-    <w:p>
-      <w:pPr>
-        <w:pStyle w:val="Heading3"/>
-      </w:pPr>
-      <w:bookmarkStart w:id="70" w:name="data-visualisation-application"/>
-      <w:bookmarkEnd w:id="70"/>
-      <w:r>
-        <w:t xml:space="preserve">Data visualisation application</w:t>
-      </w:r>
-    </w:p>
-    <w:p>
-      <w:pPr>
-        <w:pStyle w:val="FirstParagraph"/>
-      </w:pPr>
-      <w:r>
-        <w:rPr>
-          <w:b/>
-        </w:rPr>
-        <w:t xml:space="preserve">2004</w:t>
-      </w:r>
-      <w:r>
-        <w:t xml:space="preserve"> </w:t>
-      </w:r>
-      <w:r>
-        <w:t xml:space="preserve">@</w:t>
-      </w:r>
-      <w:r>
-        <w:t xml:space="preserve"> </w:t>
-      </w:r>
-      <w:r>
-        <w:rPr>
-          <w:b/>
-        </w:rPr>
-        <w:t xml:space="preserve">Oasen</w:t>
-      </w:r>
-      <w:r>
-        <w:t xml:space="preserve"> </w:t>
-      </w:r>
-      <w:r>
-        <w:rPr>
-          <w:i/>
-        </w:rPr>
-        <w:t xml:space="preserve">(facilities)</w:t>
-      </w:r>
-    </w:p>
-    <w:p>
-      <w:pPr>
-        <w:pStyle w:val="BodyText"/>
-      </w:pPr>
-      <w:r>
-        <w:t xml:space="preserve">Design and development of an application for visualising actual measurements of water flow and retainment on a map of The Netherlands.</w:t>
-      </w:r>
-    </w:p>
-    <w:p>
-      <w:pPr>
-        <w:pStyle w:val="BlockText"/>
-      </w:pPr>
-      <w:r>
-        <w:t xml:space="preserve">Keywords: Java, JSP, MySQL, Tomcat</w:t>
-      </w:r>
-    </w:p>
-    <w:p>
-      <w:pPr>
-        <w:pStyle w:val="Heading3"/>
-      </w:pPr>
-      <w:bookmarkStart w:id="71" w:name="corporate-cms"/>
-      <w:bookmarkEnd w:id="71"/>
-      <w:r>
-        <w:t xml:space="preserve">Corporate CMS</w:t>
-      </w:r>
-    </w:p>
-    <w:p>
-      <w:pPr>
-        <w:pStyle w:val="FirstParagraph"/>
-      </w:pPr>
-      <w:r>
-        <w:rPr>
-          <w:b/>
-        </w:rPr>
-        <w:t xml:space="preserve">2003-2005</w:t>
-      </w:r>
-      <w:r>
-        <w:t xml:space="preserve"> </w:t>
-      </w:r>
-      <w:r>
-        <w:t xml:space="preserve">@</w:t>
-      </w:r>
-      <w:r>
-        <w:t xml:space="preserve"> </w:t>
-      </w:r>
-      <w:r>
-        <w:rPr>
-          <w:b/>
-        </w:rPr>
-        <w:t xml:space="preserve">Imtech ICT</w:t>
-      </w:r>
-      <w:r>
-        <w:t xml:space="preserve"> </w:t>
-      </w:r>
-      <w:r>
-        <w:rPr>
-          <w:i/>
-        </w:rPr>
-        <w:t xml:space="preserve">(information technology)</w:t>
-      </w:r>
-    </w:p>
-    <w:p>
-      <w:pPr>
-        <w:pStyle w:val="BodyText"/>
-      </w:pPr>
-      <w:r>
-        <w:t xml:space="preserve">Extending the open source CMS MMBase with functionality for hosting multiple sites and authoring workflow.</w:t>
-      </w:r>
-    </w:p>
-    <w:p>
-      <w:pPr>
-        <w:pStyle w:val="BlockText"/>
-      </w:pPr>
-      <w:r>
-        <w:t xml:space="preserve">Keywords: MMBase, Java.</w:t>
-      </w:r>
-    </w:p>
-    <w:p>
-      <w:pPr>
-        <w:pStyle w:val="Heading3"/>
-      </w:pPr>
-      <w:bookmarkStart w:id="72" w:name="corporate-identity-management-system-prototype"/>
-      <w:bookmarkEnd w:id="72"/>
-      <w:r>
-        <w:t xml:space="preserve">Corporate Identity Management System (Prototype)</w:t>
-      </w:r>
-    </w:p>
-    <w:p>
-      <w:pPr>
-        <w:pStyle w:val="FirstParagraph"/>
-      </w:pPr>
-      <w:r>
-        <w:rPr>
-          <w:b/>
-        </w:rPr>
-        <w:t xml:space="preserve">2004</w:t>
-      </w:r>
-      <w:r>
-        <w:t xml:space="preserve"> </w:t>
-      </w:r>
-      <w:r>
-        <w:t xml:space="preserve">@</w:t>
-      </w:r>
-      <w:r>
-        <w:t xml:space="preserve"> </w:t>
-      </w:r>
-      <w:r>
-        <w:rPr>
-          <w:b/>
-        </w:rPr>
-        <w:t xml:space="preserve">De Zaak Launspach</w:t>
-      </w:r>
-      <w:r>
-        <w:t xml:space="preserve"> </w:t>
-      </w:r>
-      <w:r>
-        <w:rPr>
-          <w:i/>
-        </w:rPr>
-        <w:t xml:space="preserve">(graphical industry)</w:t>
-      </w:r>
-    </w:p>
-    <w:p>
-      <w:pPr>
-        <w:pStyle w:val="BodyText"/>
-      </w:pPr>
-      <w:r>
-        <w:t xml:space="preserve">Design and development of a web-based corporate identity management system. Customers of DZL can access their corporate identity designs and imagery. Images are automatically rescaled to the desired purpose, and PDF templates can be used to generate documents in the corporate identity style. Built as a functional prototype.</w:t>
-      </w:r>
-    </w:p>
-    <w:p>
-      <w:pPr>
-        <w:pStyle w:val="BlockText"/>
-      </w:pPr>
-      <w:r>
-        <w:t xml:space="preserve">Keywords: Java, MMBase.</w:t>
-      </w:r>
-    </w:p>
-    <w:p>
-      <w:pPr>
-        <w:pStyle w:val="Heading3"/>
-      </w:pPr>
-      <w:bookmarkStart w:id="73" w:name="product-order-configuration-application"/>
-      <w:bookmarkEnd w:id="73"/>
-      <w:r>
-        <w:t xml:space="preserve">Product &amp; order configuration application</w:t>
-      </w:r>
-    </w:p>
-    <w:p>
-      <w:pPr>
-        <w:pStyle w:val="FirstParagraph"/>
-      </w:pPr>
-      <w:r>
-        <w:rPr>
-          <w:b/>
-        </w:rPr>
-        <w:t xml:space="preserve">2001-2002</w:t>
-      </w:r>
-      <w:r>
-        <w:t xml:space="preserve"> </w:t>
-      </w:r>
-      <w:r>
-        <w:t xml:space="preserve">@</w:t>
-      </w:r>
-      <w:r>
-        <w:t xml:space="preserve"> </w:t>
-      </w:r>
-      <w:r>
-        <w:rPr>
-          <w:b/>
-        </w:rPr>
-        <w:t xml:space="preserve">FlexiForce</w:t>
-      </w:r>
-      <w:r>
-        <w:t xml:space="preserve"> </w:t>
-      </w:r>
-      <w:r>
-        <w:rPr>
-          <w:i/>
-        </w:rPr>
-        <w:t xml:space="preserve">(industry)</w:t>
-      </w:r>
-    </w:p>
-    <w:p>
-      <w:pPr>
-        <w:pStyle w:val="BodyText"/>
-      </w:pPr>
-      <w:r>
-        <w:t xml:space="preserve">Development of a Windows desktop application for configuration of overhead doors and order tracking. To be used internally as well as by FlexiForce’s customers for configuring and placing orders.</w:t>
-      </w:r>
-    </w:p>
-    <w:p>
-      <w:pPr>
-        <w:pStyle w:val="BlockText"/>
-      </w:pPr>
-      <w:r>
-        <w:t xml:space="preserve">Keywords: Visual Basic, SQLServer, MS Access</w:t>
-      </w:r>
-    </w:p>
-    <w:p>
-      <w:pPr>
-        <w:pStyle w:val="Heading3"/>
-      </w:pPr>
-      <w:bookmarkStart w:id="74" w:name="automatic-university-exam-system"/>
-      <w:bookmarkEnd w:id="74"/>
-      <w:r>
-        <w:t xml:space="preserve">Automatic University Exam System</w:t>
-      </w:r>
-    </w:p>
-    <w:p>
-      <w:pPr>
-        <w:pStyle w:val="FirstParagraph"/>
-      </w:pPr>
-      <w:r>
-        <w:rPr>
-          <w:b/>
-        </w:rPr>
-        <w:t xml:space="preserve">1994-1995</w:t>
-      </w:r>
-      <w:r>
-        <w:t xml:space="preserve"> </w:t>
-      </w:r>
-      <w:r>
-        <w:t xml:space="preserve">@</w:t>
-      </w:r>
-      <w:r>
-        <w:t xml:space="preserve"> </w:t>
-      </w:r>
-      <w:r>
-        <w:rPr>
-          <w:b/>
-        </w:rPr>
-        <w:t xml:space="preserve">Leiden University Medical Center</w:t>
-      </w:r>
-      <w:r>
-        <w:t xml:space="preserve"> </w:t>
-      </w:r>
-      <w:r>
-        <w:rPr>
-          <w:i/>
-        </w:rPr>
-        <w:t xml:space="preserve">(medical sector)</w:t>
-      </w:r>
-    </w:p>
-    <w:p>
-      <w:pPr>
-        <w:pStyle w:val="BodyText"/>
-      </w:pPr>
-      <w:r>
-        <w:t xml:space="preserve">Part time development, during my studies, of the successor to EGEL 2.0, a desktop software package for creating, generating and taking exams for university medical students, including the use of multimedia like photos, movie clips and soundbites.</w:t>
-      </w:r>
-    </w:p>
-    <w:p>
-      <w:pPr>
-        <w:pStyle w:val="BlockText"/>
-      </w:pPr>
-      <w:r>
-        <w:t xml:space="preserve">Keywords: Visual Basic, MS Access.</w:t>
-      </w:r>
-    </w:p>
-    <w:p>
-      <w:pPr>
-        <w:pStyle w:val="FirstParagraph"/>
-      </w:pPr>
-      <w:r>
-        <w:rPr>
-          <w:i/>
-        </w:rPr>
         <w:t xml:space="preserve">the most recent version of this cv can be found at</w:t>
       </w:r>
       <w:r>
         <w:t xml:space="preserve"> </w:t>
       </w:r>
-      <w:hyperlink r:id="rId75">
+      <w:hyperlink r:id="rId63">
         <w:r>
           <w:rPr>
             <w:rStyle w:val="Hyperlink"/>
@@ -3169,7 +3840,7 @@
     </w:lvl>
   </w:abstractNum>
   <w:abstractNum w:abstractNumId="990">
-    <w:nsid w:val="8991c641"/>
+    <w:nsid w:val="18edbd03"/>
     <w:multiLevelType w:val="multilevel"/>
     <w:lvl w:ilvl="0">
       <w:numFmt w:val="bullet"/>
@@ -3250,7 +3921,7 @@
     </w:lvl>
   </w:abstractNum>
   <w:abstractNum w:abstractNumId="991">
-    <w:nsid w:val="98953c7a"/>
+    <w:nsid w:val="9e8d9a20"/>
     <w:multiLevelType w:val="multilevel"/>
     <w:lvl w:ilvl="0">
       <w:numFmt w:val="bullet"/>

</xml_diff>

<commit_message>
Removed dutch version until it is up-to-date again. Only include summary for older projects. Restructured build process. Removed version number.
</commit_message>
<xml_diff>
--- a/CV-Michel_de_Bree.EN.docx
+++ b/CV-Michel_de_Bree.EN.docx
@@ -16,10 +16,10 @@
       <w:pPr>
         <w:pStyle w:val="Heading2"/>
       </w:pPr>
-      <w:bookmarkStart w:id="22" w:name="freelance-full-stack-developer"/>
+      <w:bookmarkStart w:id="22" w:name="freelance-full-stack-java-developer"/>
       <w:bookmarkEnd w:id="22"/>
       <w:r>
-        <w:t xml:space="preserve">Freelance Full Stack Developer</w:t>
+        <w:t xml:space="preserve">Freelance Full Stack Java Developer</w:t>
       </w:r>
     </w:p>
     <w:p>
@@ -123,25 +123,25 @@
         <w:t xml:space="preserve"> </w:t>
       </w:r>
       <w:r>
-        <w:t xml:space="preserve">clear focus on business value, in close collaboration with the various stakeholders.</w:t>
-      </w:r>
-      <w:r>
-        <w:t xml:space="preserve"> </w:t>
-      </w:r>
-      <w:r>
-        <w:t xml:space="preserve">I often find myself in the role of lead developer. I am also constantly looking to</w:t>
-      </w:r>
-      <w:r>
-        <w:t xml:space="preserve"> </w:t>
-      </w:r>
-      <w:r>
-        <w:t xml:space="preserve">improve the quality of solutions and the development process while at the same time</w:t>
-      </w:r>
-      <w:r>
-        <w:t xml:space="preserve"> </w:t>
-      </w:r>
-      <w:r>
-        <w:t xml:space="preserve">delivering real business value.</w:t>
+        <w:t xml:space="preserve">clear focus on business value, in close collaboration with the various</w:t>
+      </w:r>
+      <w:r>
+        <w:t xml:space="preserve"> </w:t>
+      </w:r>
+      <w:r>
+        <w:t xml:space="preserve">stakeholders. I often find myself in the role of lead developer. I am also</w:t>
+      </w:r>
+      <w:r>
+        <w:t xml:space="preserve"> </w:t>
+      </w:r>
+      <w:r>
+        <w:t xml:space="preserve">constantly looking to improve the quality of solutions and the development</w:t>
+      </w:r>
+      <w:r>
+        <w:t xml:space="preserve"> </w:t>
+      </w:r>
+      <w:r>
+        <w:t xml:space="preserve">process while at the same time delivering real business value.</w:t>
       </w:r>
     </w:p>
     <w:p>
@@ -149,19 +149,19 @@
         <w:pStyle w:val="BodyText"/>
       </w:pPr>
       <w:r>
-        <w:t xml:space="preserve">My broad experience and creative nature allows me to quickly asses different options</w:t>
-      </w:r>
-      <w:r>
-        <w:t xml:space="preserve"> </w:t>
-      </w:r>
-      <w:r>
-        <w:t xml:space="preserve">and make balanced decisions based on best practices, innovation,</w:t>
-      </w:r>
-      <w:r>
-        <w:t xml:space="preserve"> </w:t>
-      </w:r>
-      <w:r>
-        <w:t xml:space="preserve">fit/gap for the specific situation and the expected return on investment.</w:t>
+        <w:t xml:space="preserve">My broad experience and creative nature allows me to quickly assess different</w:t>
+      </w:r>
+      <w:r>
+        <w:t xml:space="preserve"> </w:t>
+      </w:r>
+      <w:r>
+        <w:t xml:space="preserve">options and make balanced decisions based on best practices, innovation, fit/gap</w:t>
+      </w:r>
+      <w:r>
+        <w:t xml:space="preserve"> </w:t>
+      </w:r>
+      <w:r>
+        <w:t xml:space="preserve">for the specific situation and the expected return on investment.</w:t>
       </w:r>
     </w:p>
     <w:p>
@@ -188,7 +188,7 @@
               <a:graphicData uri="http://schemas.openxmlformats.org/drawingml/2006/picture">
                 <pic:pic>
                   <pic:nvPicPr>
-                    <pic:cNvPr descr="photo.jpg" id="0" name="Picture"/>
+                    <pic:cNvPr descr="Photo.jpg" id="0" name="Picture"/>
                     <pic:cNvPicPr>
                       <a:picLocks noChangeArrowheads="1" noChangeAspect="1"/>
                     </pic:cNvPicPr>
@@ -383,15 +383,44 @@
       <w:pPr>
         <w:pStyle w:val="Heading2"/>
       </w:pPr>
-      <w:bookmarkStart w:id="30" w:name="technical-skills"/>
+      <w:bookmarkStart w:id="30" w:name="skills"/>
       <w:bookmarkEnd w:id="30"/>
       <w:r>
-        <w:t xml:space="preserve">Technical Skills</w:t>
+        <w:t xml:space="preserve">Skills</w:t>
       </w:r>
     </w:p>
     <w:p>
       <w:pPr>
         <w:pStyle w:val="FirstParagraph"/>
+      </w:pPr>
+      <w:r>
+        <w:rPr>
+          <w:b/>
+        </w:rPr>
+        <w:t xml:space="preserve">Activities:</w:t>
+      </w:r>
+      <w:r>
+        <w:t xml:space="preserve"> </w:t>
+      </w:r>
+      <w:r>
+        <w:t xml:space="preserve">Lead development, solution architecture, system architecture</w:t>
+      </w:r>
+      <w:r>
+        <w:t xml:space="preserve"> </w:t>
+      </w:r>
+      <w:r>
+        <w:t xml:space="preserve">consulting, code review, refactoring, quality metrics, build and deployment</w:t>
+      </w:r>
+      <w:r>
+        <w:t xml:space="preserve"> </w:t>
+      </w:r>
+      <w:r>
+        <w:t xml:space="preserve">automation, provisioning automation, configuration management, Scrum master.</w:t>
+      </w:r>
+    </w:p>
+    <w:p>
+      <w:pPr>
+        <w:pStyle w:val="BodyText"/>
       </w:pPr>
       <w:r>
         <w:rPr>
@@ -403,7 +432,13 @@
         <w:t xml:space="preserve"> </w:t>
       </w:r>
       <w:r>
-        <w:t xml:space="preserve">Java Enterprise Edition (JEE), JBoss, Spring, Apache Tomcat, IBM Websphere,</w:t>
+        <w:t xml:space="preserve">Java Enterprise Edition (JEE), JBoss, Spring, Apache Tomcat, IBM</w:t>
+      </w:r>
+      <w:r>
+        <w:t xml:space="preserve"> </w:t>
+      </w:r>
+      <w:r>
+        <w:t xml:space="preserve">Websphere,</w:t>
       </w:r>
     </w:p>
     <w:p>
@@ -420,13 +455,7 @@
         <w:t xml:space="preserve"> </w:t>
       </w:r>
       <w:r>
-        <w:t xml:space="preserve">HTML5, CSS, Javascript, AngularJS, REST, JSON, XSLT, JSP,</w:t>
-      </w:r>
-      <w:r>
-        <w:t xml:space="preserve"> </w:t>
-      </w:r>
-      <w:r>
-        <w:t xml:space="preserve">Spring MVC, JSF, Bootstrap</w:t>
+        <w:t xml:space="preserve">HTML5, CSS, Javascript, AngularJS, REST, JSON</w:t>
       </w:r>
     </w:p>
     <w:p>
@@ -443,19 +472,13 @@
         <w:t xml:space="preserve"> </w:t>
       </w:r>
       <w:r>
-        <w:t xml:space="preserve">SOAP Webservices, WSO2 ESB/APIM/IS, REST, JSON, SAML2,</w:t>
-      </w:r>
-      <w:r>
-        <w:t xml:space="preserve"> </w:t>
-      </w:r>
-      <w:r>
-        <w:t xml:space="preserve">XML, HTTP, TLS,</w:t>
-      </w:r>
-      <w:r>
-        <w:t xml:space="preserve"> </w:t>
-      </w:r>
-      <w:r>
-        <w:t xml:space="preserve">OAuth, SAML2, Swagger, Hl7v3</w:t>
+        <w:t xml:space="preserve">SOAP Webservices, REST, WSO2 ESB/APIM/IS, JSON, SAML2, XML,</w:t>
+      </w:r>
+      <w:r>
+        <w:t xml:space="preserve"> </w:t>
+      </w:r>
+      <w:r>
+        <w:t xml:space="preserve">HTTP, TLS, OAuth, SAML2, Swagger, Hl7v3</w:t>
       </w:r>
     </w:p>
     <w:p>
@@ -466,19 +489,19 @@
         <w:rPr>
           <w:b/>
         </w:rPr>
-        <w:t xml:space="preserve">Platform:</w:t>
-      </w:r>
-      <w:r>
-        <w:t xml:space="preserve"> </w:t>
-      </w:r>
-      <w:r>
-        <w:t xml:space="preserve">RedHat Enterprise Linux, Amazon EC2, Docker, Tomcat,</w:t>
-      </w:r>
-      <w:r>
-        <w:t xml:space="preserve"> </w:t>
-      </w:r>
-      <w:r>
-        <w:t xml:space="preserve">IBM Websphere, Graylog, HAProxy</w:t>
+        <w:t xml:space="preserve">Infrastructure:</w:t>
+      </w:r>
+      <w:r>
+        <w:t xml:space="preserve"> </w:t>
+      </w:r>
+      <w:r>
+        <w:t xml:space="preserve">RedHat Enterprise Linux, Docker, Ansible, Apache Httpd,</w:t>
+      </w:r>
+      <w:r>
+        <w:t xml:space="preserve"> </w:t>
+      </w:r>
+      <w:r>
+        <w:t xml:space="preserve">HAProxy, Amazon EC2</w:t>
       </w:r>
     </w:p>
     <w:p>
@@ -503,69 +526,22 @@
         <w:rPr>
           <w:b/>
         </w:rPr>
-        <w:t xml:space="preserve">Process &amp; Continuous Integration</w:t>
-      </w:r>
-      <w:r>
-        <w:t xml:space="preserve">:</w:t>
-      </w:r>
-      <w:r>
-        <w:t xml:space="preserve"> </w:t>
-      </w:r>
-      <w:r>
-        <w:t xml:space="preserve">Scrum, DevOps, Agile SAFE, Maven, Git, Bitbucket, JIRA Agile, Confluence,</w:t>
-      </w:r>
-      <w:r>
-        <w:t xml:space="preserve"> </w:t>
-      </w:r>
-      <w:r>
-        <w:t xml:space="preserve">Jenkins, Sonar, JUnit, Mockito, Docker, Vagrant, Selenium,</w:t>
-      </w:r>
-      <w:r>
-        <w:t xml:space="preserve"> </w:t>
-      </w:r>
-      <w:r>
-        <w:t xml:space="preserve">SOAPUI, Postman</w:t>
-      </w:r>
-    </w:p>
-    <w:p>
-      <w:pPr>
-        <w:pStyle w:val="BodyText"/>
-      </w:pPr>
-      <w:r>
-        <w:rPr>
-          <w:b/>
-        </w:rPr>
-        <w:t xml:space="preserve">Design:</w:t>
-      </w:r>
-      <w:r>
-        <w:t xml:space="preserve"> </w:t>
-      </w:r>
-      <w:r>
-        <w:t xml:space="preserve">Object Oriented Analysis and Design (OOAD),</w:t>
-      </w:r>
-      <w:r>
-        <w:t xml:space="preserve"> </w:t>
-      </w:r>
-      <w:r>
-        <w:t xml:space="preserve">Unified Modeling Language (UML),</w:t>
-      </w:r>
-      <w:r>
-        <w:t xml:space="preserve"> </w:t>
-      </w:r>
-      <w:r>
-        <w:t xml:space="preserve">Service Oriented Architecture (SOA), Domain-Driven Design (DDD),</w:t>
-      </w:r>
-      <w:r>
-        <w:t xml:space="preserve"> </w:t>
-      </w:r>
-      <w:r>
-        <w:t xml:space="preserve">Test driven development (TDD), API design, security, OWASP, scalability,</w:t>
-      </w:r>
-      <w:r>
-        <w:t xml:space="preserve"> </w:t>
-      </w:r>
-      <w:r>
-        <w:t xml:space="preserve">performance and design.</w:t>
+        <w:t xml:space="preserve">Continuous Integration &amp; Delivery</w:t>
+      </w:r>
+      <w:r>
+        <w:t xml:space="preserve">: Scrum, DevOps, Agile SAFE, Maven,</w:t>
+      </w:r>
+      <w:r>
+        <w:t xml:space="preserve"> </w:t>
+      </w:r>
+      <w:r>
+        <w:t xml:space="preserve">Git, Atlassian (Bitbucket, JIRA Agile, Confluence, HipChat), Jenkins, Sonar,</w:t>
+      </w:r>
+      <w:r>
+        <w:t xml:space="preserve"> </w:t>
+      </w:r>
+      <w:r>
+        <w:t xml:space="preserve">JUnit, Mockito, Docker, Vagrant, Selenium, SOAPUI, Postman</w:t>
       </w:r>
     </w:p>
     <w:p>
@@ -739,6 +715,281 @@
         <w:t xml:space="preserve">2014 to present: Freelance Projects</w:t>
       </w:r>
     </w:p>
+    <w:tbl>
+      <w:tblPr>
+        <w:tblStyle w:val="TableNormal"/>
+        <w:tblW w:type="pct" w:w="5000.0"/>
+        <w:tblLook w:firstRow="1"/>
+      </w:tblPr>
+      <w:tblGrid>
+        <w:gridCol w:w="618"/>
+        <w:gridCol w:w="1051"/>
+        <w:gridCol w:w="1485"/>
+        <w:gridCol w:w="1794"/>
+        <w:gridCol w:w="2970"/>
+      </w:tblGrid>
+      <w:tr>
+        <w:trPr>
+          <w:cnfStyle w:firstRow="1"/>
+        </w:trPr>
+        <w:tc>
+          <w:tcPr>
+            <w:tcBorders>
+              <w:bottom w:val="single"/>
+            </w:tcBorders>
+            <w:vAlign w:val="bottom"/>
+          </w:tcPr>
+          <w:p>
+            <w:pPr>
+              <w:pStyle w:val="Compact"/>
+              <w:jc w:val="left"/>
+            </w:pPr>
+            <w:r>
+              <w:t xml:space="preserve">Year</w:t>
+            </w:r>
+          </w:p>
+        </w:tc>
+        <w:tc>
+          <w:tcPr>
+            <w:tcBorders>
+              <w:bottom w:val="single"/>
+            </w:tcBorders>
+            <w:vAlign w:val="bottom"/>
+          </w:tcPr>
+          <w:p>
+            <w:pPr>
+              <w:pStyle w:val="Compact"/>
+              <w:jc w:val="left"/>
+            </w:pPr>
+            <w:r>
+              <w:t xml:space="preserve">Customer</w:t>
+            </w:r>
+          </w:p>
+        </w:tc>
+        <w:tc>
+          <w:tcPr>
+            <w:tcBorders>
+              <w:bottom w:val="single"/>
+            </w:tcBorders>
+            <w:vAlign w:val="bottom"/>
+          </w:tcPr>
+          <w:p>
+            <w:pPr>
+              <w:pStyle w:val="Compact"/>
+              <w:jc w:val="left"/>
+            </w:pPr>
+            <w:r>
+              <w:t xml:space="preserve">Project</w:t>
+            </w:r>
+          </w:p>
+        </w:tc>
+        <w:tc>
+          <w:tcPr>
+            <w:tcBorders>
+              <w:bottom w:val="single"/>
+            </w:tcBorders>
+            <w:vAlign w:val="bottom"/>
+          </w:tcPr>
+          <w:p>
+            <w:pPr>
+              <w:pStyle w:val="Compact"/>
+              <w:jc w:val="left"/>
+            </w:pPr>
+            <w:r>
+              <w:t xml:space="preserve">Activities</w:t>
+            </w:r>
+          </w:p>
+        </w:tc>
+        <w:tc>
+          <w:tcPr>
+            <w:tcBorders>
+              <w:bottom w:val="single"/>
+            </w:tcBorders>
+            <w:vAlign w:val="bottom"/>
+          </w:tcPr>
+          <w:p>
+            <w:pPr>
+              <w:pStyle w:val="Compact"/>
+              <w:jc w:val="left"/>
+            </w:pPr>
+            <w:r>
+              <w:t xml:space="preserve">Techniques</w:t>
+            </w:r>
+          </w:p>
+        </w:tc>
+      </w:tr>
+      <w:tr>
+        <w:tc>
+          <w:p>
+            <w:pPr>
+              <w:pStyle w:val="Compact"/>
+              <w:jc w:val="left"/>
+            </w:pPr>
+            <w:r>
+              <w:t xml:space="preserve">2016-now</w:t>
+            </w:r>
+          </w:p>
+        </w:tc>
+        <w:tc>
+          <w:p>
+            <w:pPr>
+              <w:pStyle w:val="Compact"/>
+              <w:jc w:val="left"/>
+            </w:pPr>
+            <w:r>
+              <w:t xml:space="preserve">Rijkswaterstaat</w:t>
+            </w:r>
+          </w:p>
+        </w:tc>
+        <w:tc>
+          <w:p>
+            <w:pPr>
+              <w:pStyle w:val="Compact"/>
+              <w:jc w:val="left"/>
+            </w:pPr>
+            <w:r>
+              <w:t xml:space="preserve">Central integration hub</w:t>
+            </w:r>
+          </w:p>
+        </w:tc>
+        <w:tc>
+          <w:p>
+            <w:pPr>
+              <w:pStyle w:val="Compact"/>
+              <w:jc w:val="left"/>
+            </w:pPr>
+            <w:r>
+              <w:t xml:space="preserve">Lead Developer, Scrum Master</w:t>
+            </w:r>
+          </w:p>
+        </w:tc>
+        <w:tc>
+          <w:p>
+            <w:pPr>
+              <w:pStyle w:val="Compact"/>
+              <w:jc w:val="left"/>
+            </w:pPr>
+            <w:r>
+              <w:t xml:space="preserve">WSO2, Docker, REST, OAuth, Ansible, Java, Linux</w:t>
+            </w:r>
+          </w:p>
+        </w:tc>
+      </w:tr>
+      <w:tr>
+        <w:tc>
+          <w:p>
+            <w:pPr>
+              <w:pStyle w:val="Compact"/>
+              <w:jc w:val="left"/>
+            </w:pPr>
+            <w:r>
+              <w:t xml:space="preserve">2015-2018</w:t>
+            </w:r>
+          </w:p>
+        </w:tc>
+        <w:tc>
+          <w:p>
+            <w:pPr>
+              <w:pStyle w:val="Compact"/>
+              <w:jc w:val="left"/>
+            </w:pPr>
+            <w:r>
+              <w:t xml:space="preserve">Ministry of IenM</w:t>
+            </w:r>
+          </w:p>
+        </w:tc>
+        <w:tc>
+          <w:p>
+            <w:pPr>
+              <w:pStyle w:val="Compact"/>
+              <w:jc w:val="left"/>
+            </w:pPr>
+            <w:r>
+              <w:t xml:space="preserve">Platform-As-A-Service</w:t>
+            </w:r>
+          </w:p>
+        </w:tc>
+        <w:tc>
+          <w:p>
+            <w:pPr>
+              <w:pStyle w:val="Compact"/>
+              <w:jc w:val="left"/>
+            </w:pPr>
+            <w:r>
+              <w:t xml:space="preserve">Senior Developer</w:t>
+            </w:r>
+          </w:p>
+        </w:tc>
+        <w:tc>
+          <w:p>
+            <w:pPr>
+              <w:pStyle w:val="Compact"/>
+              <w:jc w:val="left"/>
+            </w:pPr>
+            <w:r>
+              <w:t xml:space="preserve">WSO2, Java, Ruby, Amazon EC2, Linux</w:t>
+            </w:r>
+          </w:p>
+        </w:tc>
+      </w:tr>
+      <w:tr>
+        <w:tc>
+          <w:p>
+            <w:pPr>
+              <w:pStyle w:val="Compact"/>
+              <w:jc w:val="left"/>
+            </w:pPr>
+            <w:r>
+              <w:t xml:space="preserve">2014-2015</w:t>
+            </w:r>
+          </w:p>
+        </w:tc>
+        <w:tc>
+          <w:p>
+            <w:pPr>
+              <w:pStyle w:val="Compact"/>
+              <w:jc w:val="left"/>
+            </w:pPr>
+            <w:r>
+              <w:t xml:space="preserve">ING Bank</w:t>
+            </w:r>
+          </w:p>
+        </w:tc>
+        <w:tc>
+          <w:p>
+            <w:pPr>
+              <w:pStyle w:val="Compact"/>
+              <w:jc w:val="left"/>
+            </w:pPr>
+            <w:r>
+              <w:t xml:space="preserve">Customer authentication</w:t>
+            </w:r>
+          </w:p>
+        </w:tc>
+        <w:tc>
+          <w:p>
+            <w:pPr>
+              <w:pStyle w:val="Compact"/>
+              <w:jc w:val="left"/>
+            </w:pPr>
+            <w:r>
+              <w:t xml:space="preserve">Senior Developer</w:t>
+            </w:r>
+          </w:p>
+        </w:tc>
+        <w:tc>
+          <w:p>
+            <w:pPr>
+              <w:pStyle w:val="Compact"/>
+              <w:jc w:val="left"/>
+            </w:pPr>
+            <w:r>
+              <w:t xml:space="preserve">Java, Spring, AngularJS, REST, Linux</w:t>
+            </w:r>
+          </w:p>
+        </w:tc>
+      </w:tr>
+    </w:tbl>
     <w:p>
       <w:pPr>
         <w:pStyle w:val="Heading3"/>
@@ -766,7 +1017,7 @@
         <w:rPr>
           <w:b/>
         </w:rPr>
-        <w:t xml:space="preserve">2016-present</w:t>
+        <w:t xml:space="preserve">2016-now</w:t>
       </w:r>
       <w:r>
         <w:t xml:space="preserve"> </w:t>
@@ -813,19 +1064,19 @@
         <w:t xml:space="preserve"> </w:t>
       </w:r>
       <w:r>
-        <w:t xml:space="preserve">Infrastructure as Code, WSO2 ESB, WSO2 API Manager, WSO2 Identity Server,</w:t>
-      </w:r>
-      <w:r>
-        <w:t xml:space="preserve"> </w:t>
-      </w:r>
-      <w:r>
-        <w:t xml:space="preserve">,REST, JSON, OAuth, Swagger, Ansible, Docker, Vagrant, Continuous Integration,</w:t>
-      </w:r>
-      <w:r>
-        <w:t xml:space="preserve"> </w:t>
-      </w:r>
-      <w:r>
-        <w:t xml:space="preserve">JIRA, Confluence, Bitbucket</w:t>
+        <w:t xml:space="preserve">Infrastructure as Code, WSO2 ESB, WSO2 API Manager, WSO2 Identity Server, REST,</w:t>
+      </w:r>
+      <w:r>
+        <w:t xml:space="preserve"> </w:t>
+      </w:r>
+      <w:r>
+        <w:t xml:space="preserve">JSON, OAuth, Swagger, Ansible, Docker, Vagrant, Continuous Integration, JIRA,</w:t>
+      </w:r>
+      <w:r>
+        <w:t xml:space="preserve"> </w:t>
+      </w:r>
+      <w:r>
+        <w:t xml:space="preserve">Confluence, Bitbucket</w:t>
       </w:r>
     </w:p>
     <w:p>
@@ -833,25 +1084,19 @@
         <w:pStyle w:val="BodyText"/>
       </w:pPr>
       <w:r>
-        <w:t xml:space="preserve">While working for the Standaard Platform Alliance, I am now mostly</w:t>
-      </w:r>
-      <w:r>
-        <w:t xml:space="preserve"> </w:t>
-      </w:r>
-      <w:r>
-        <w:t xml:space="preserve">busy as Lead Developer and Scrum Master in a development team for</w:t>
-      </w:r>
-      <w:r>
-        <w:t xml:space="preserve"> </w:t>
-      </w:r>
-      <w:r>
-        <w:t xml:space="preserve">designing and building the central integration hub for applications</w:t>
-      </w:r>
-      <w:r>
-        <w:t xml:space="preserve"> </w:t>
-      </w:r>
-      <w:r>
-        <w:t xml:space="preserve">in the</w:t>
+        <w:t xml:space="preserve">While working for the Standaard Platform Alliance, I am now mostly busy as Lead</w:t>
+      </w:r>
+      <w:r>
+        <w:t xml:space="preserve"> </w:t>
+      </w:r>
+      <w:r>
+        <w:t xml:space="preserve">Developer and Scrum Master in a development team for designing and building the</w:t>
+      </w:r>
+      <w:r>
+        <w:t xml:space="preserve"> </w:t>
+      </w:r>
+      <w:r>
+        <w:t xml:space="preserve">central integration hub for applications in the</w:t>
       </w:r>
       <w:r>
         <w:t xml:space="preserve"> </w:t>
@@ -866,7 +1111,13 @@
         <w:t xml:space="preserve">”</w:t>
       </w:r>
       <w:r>
-        <w:t xml:space="preserve">, which supports the new</w:t>
+        <w:t xml:space="preserve">,</w:t>
+      </w:r>
+      <w:r>
+        <w:t xml:space="preserve"> </w:t>
+      </w:r>
+      <w:r>
+        <w:t xml:space="preserve">which supports the new</w:t>
       </w:r>
       <w:r>
         <w:t xml:space="preserve"> </w:t>
@@ -893,43 +1144,43 @@
         <w:t xml:space="preserve">“</w:t>
       </w:r>
       <w:r>
-        <w:t xml:space="preserve">Standaard Platform</w:t>
+        <w:t xml:space="preserve">Standaard</w:t>
+      </w:r>
+      <w:r>
+        <w:t xml:space="preserve"> </w:t>
+      </w:r>
+      <w:r>
+        <w:t xml:space="preserve">Platform</w:t>
       </w:r>
       <w:r>
         <w:t xml:space="preserve">”</w:t>
       </w:r>
       <w:r>
-        <w:t xml:space="preserve">. The main focus of the</w:t>
-      </w:r>
-      <w:r>
-        <w:t xml:space="preserve"> </w:t>
-      </w:r>
-      <w:r>
-        <w:t xml:space="preserve">hub is routing, access-control, auditing and self-service for service providers</w:t>
-      </w:r>
-      <w:r>
-        <w:t xml:space="preserve"> </w:t>
-      </w:r>
-      <w:r>
-        <w:t xml:space="preserve">and service consumers. As such it has high demands on availability, performance,</w:t>
-      </w:r>
-      <w:r>
-        <w:t xml:space="preserve"> </w:t>
-      </w:r>
-      <w:r>
-        <w:t xml:space="preserve">scalability, security and privacy. Also I work closely with the Standaard Platform</w:t>
-      </w:r>
-      <w:r>
-        <w:t xml:space="preserve"> </w:t>
-      </w:r>
-      <w:r>
-        <w:t xml:space="preserve">teams for designing new features in the platform that support the use cases</w:t>
-      </w:r>
-      <w:r>
-        <w:t xml:space="preserve"> </w:t>
-      </w:r>
-      <w:r>
-        <w:t xml:space="preserve">for the Digitaal Stelsel Omgevingswet.</w:t>
+        <w:t xml:space="preserve">. The main focus of the hub is routing, access-control, auditing and</w:t>
+      </w:r>
+      <w:r>
+        <w:t xml:space="preserve"> </w:t>
+      </w:r>
+      <w:r>
+        <w:t xml:space="preserve">self-service for service providers and service consumers. As such it has high</w:t>
+      </w:r>
+      <w:r>
+        <w:t xml:space="preserve"> </w:t>
+      </w:r>
+      <w:r>
+        <w:t xml:space="preserve">demands on availability, performance, scalability, security and privacy. Also I</w:t>
+      </w:r>
+      <w:r>
+        <w:t xml:space="preserve"> </w:t>
+      </w:r>
+      <w:r>
+        <w:t xml:space="preserve">work closely with the Standaard Platform teams for designing new features in the</w:t>
+      </w:r>
+      <w:r>
+        <w:t xml:space="preserve"> </w:t>
+      </w:r>
+      <w:r>
+        <w:t xml:space="preserve">platform that support the use cases for the Digitaal Stelsel Omgevingswet.</w:t>
       </w:r>
     </w:p>
     <w:p>
@@ -962,7 +1213,7 @@
         <w:rPr>
           <w:b/>
         </w:rPr>
-        <w:t xml:space="preserve">2015-2016</w:t>
+        <w:t xml:space="preserve">2015-2018</w:t>
       </w:r>
       <w:r>
         <w:t xml:space="preserve"> </w:t>
@@ -1003,37 +1254,37 @@
         <w:t xml:space="preserve"> </w:t>
       </w:r>
       <w:r>
-        <w:t xml:space="preserve">Scrum, DevOps, JIRA, Confluence, Git, Maven, Nexus, Jenkins, Python, Liquibase,</w:t>
-      </w:r>
-      <w:r>
-        <w:t xml:space="preserve"> </w:t>
-      </w:r>
-      <w:r>
-        <w:t xml:space="preserve">Sonar, WSO2 Governance Registry, Selenium, JMeter, JUnit, SOAPUI, Mockito, AngularJS,</w:t>
-      </w:r>
-      <w:r>
-        <w:t xml:space="preserve"> </w:t>
-      </w:r>
-      <w:r>
-        <w:t xml:space="preserve">JAX-RS, REST, JSON, WSO2 API Manager, JEE, JBoss, CDI, Hibernate, JAX-WS, SOAP,</w:t>
-      </w:r>
-      <w:r>
-        <w:t xml:space="preserve"> </w:t>
-      </w:r>
-      <w:r>
-        <w:t xml:space="preserve">Webservices, WSO2 ESB, SSL, SAML2, WSO2 Identity Server, OpenLDAP, PostgreSQL,</w:t>
-      </w:r>
-      <w:r>
-        <w:t xml:space="preserve"> </w:t>
-      </w:r>
-      <w:r>
-        <w:t xml:space="preserve">ElasticSearch, MongoDB, Graylog, HAProxy, Squid, Apache, RHEL/CentOS 7, Amazon EC2,</w:t>
-      </w:r>
-      <w:r>
-        <w:t xml:space="preserve"> </w:t>
-      </w:r>
-      <w:r>
-        <w:t xml:space="preserve">OpenStack, Ruby, Vagrant</w:t>
+        <w:t xml:space="preserve">Scrum, DevOps, JIRA, Confluence, Git, Maven, Nexus, Jenkins,</w:t>
+      </w:r>
+      <w:r>
+        <w:t xml:space="preserve"> </w:t>
+      </w:r>
+      <w:r>
+        <w:t xml:space="preserve">Python, Liquibase, Sonar, WSO2 Governance Registry, Selenium, JMeter, JUnit,</w:t>
+      </w:r>
+      <w:r>
+        <w:t xml:space="preserve"> </w:t>
+      </w:r>
+      <w:r>
+        <w:t xml:space="preserve">SOAPUI, Mockito, AngularJS, JAX-RS, REST, JSON, WSO2 API Manager, JEE, JBoss,</w:t>
+      </w:r>
+      <w:r>
+        <w:t xml:space="preserve"> </w:t>
+      </w:r>
+      <w:r>
+        <w:t xml:space="preserve">CDI, Hibernate, JAX-WS, SOAP, Webservices, WSO2 ESB, SSL, SAML2, WSO2 Identity</w:t>
+      </w:r>
+      <w:r>
+        <w:t xml:space="preserve"> </w:t>
+      </w:r>
+      <w:r>
+        <w:t xml:space="preserve">Server, OpenLDAP, PostgreSQL, ElasticSearch, MongoDB, Graylog, HAProxy, Squid,</w:t>
+      </w:r>
+      <w:r>
+        <w:t xml:space="preserve"> </w:t>
+      </w:r>
+      <w:r>
+        <w:t xml:space="preserve">Apache, RHEL/CentOS 7, Amazon EC2, OpenStack, Ruby, Vagrant</w:t>
       </w:r>
     </w:p>
     <w:p>
@@ -1100,41 +1351,41 @@
         <w:t xml:space="preserve"> </w:t>
       </w:r>
       <w:r>
-        <w:t xml:space="preserve">instance of the platform, consisting of several virtual Linux servers in a</w:t>
-      </w:r>
-      <w:r>
-        <w:t xml:space="preserve"> </w:t>
-      </w:r>
-      <w:r>
-        <w:t xml:space="preserve">cloud environment, is provisioned fully automatic from scratch and works</w:t>
-      </w:r>
-      <w:r>
-        <w:t xml:space="preserve"> </w:t>
-      </w:r>
-      <w:r>
-        <w:t xml:space="preserve">out-of-the box. A central governance solution is included for automatic</w:t>
-      </w:r>
-      <w:r>
-        <w:t xml:space="preserve"> </w:t>
-      </w:r>
-      <w:r>
-        <w:t xml:space="preserve">deployment through the DTAP cycle and central configuration and management of</w:t>
-      </w:r>
-      <w:r>
-        <w:t xml:space="preserve"> </w:t>
-      </w:r>
-      <w:r>
-        <w:t xml:space="preserve">the business applications that are hosted on the platform.</w:t>
+        <w:t xml:space="preserve">instance of the platform, consisting of several virtual Linux servers in a cloud</w:t>
+      </w:r>
+      <w:r>
+        <w:t xml:space="preserve"> </w:t>
+      </w:r>
+      <w:r>
+        <w:t xml:space="preserve">environment, is provisioned fully automatic from scratch and works out-of-the</w:t>
+      </w:r>
+      <w:r>
+        <w:t xml:space="preserve"> </w:t>
+      </w:r>
+      <w:r>
+        <w:t xml:space="preserve">box. A central governance solution is included for automatic deployment through</w:t>
+      </w:r>
+      <w:r>
+        <w:t xml:space="preserve"> </w:t>
+      </w:r>
+      <w:r>
+        <w:t xml:space="preserve">the DTAP cycle and central configuration and management of the business</w:t>
+      </w:r>
+      <w:r>
+        <w:t xml:space="preserve"> </w:t>
+      </w:r>
+      <w:r>
+        <w:t xml:space="preserve">applications that are hosted on the platform.</w:t>
       </w:r>
     </w:p>
     <w:p>
       <w:pPr>
         <w:pStyle w:val="Heading3"/>
       </w:pPr>
-      <w:bookmarkStart w:id="39" w:name="customer-authentication-ing-internet-banking"/>
+      <w:bookmarkStart w:id="39" w:name="customer-authentication-at-ing-internet-banking"/>
       <w:bookmarkEnd w:id="39"/>
       <w:r>
-        <w:t xml:space="preserve">Customer Authentication ING Internet Banking</w:t>
+        <w:t xml:space="preserve">Customer Authentication at ING Internet Banking</w:t>
       </w:r>
     </w:p>
     <w:p>
@@ -1160,7 +1411,7 @@
         <w:rPr>
           <w:b/>
         </w:rPr>
-        <w:t xml:space="preserve">ING</w:t>
+        <w:t xml:space="preserve">ING Bank</w:t>
       </w:r>
       <w:r>
         <w:t xml:space="preserve"> </w:t>
@@ -1183,7 +1434,7 @@
         <w:t xml:space="preserve"> </w:t>
       </w:r>
       <w:r>
-        <w:t xml:space="preserve">involving customer authentication.</w:t>
+        <w:t xml:space="preserve">involving customer authentication for online (web) banking transactions.</w:t>
       </w:r>
     </w:p>
     <w:p>
@@ -1200,19 +1451,25 @@
         <w:t xml:space="preserve"> </w:t>
       </w:r>
       <w:r>
-        <w:t xml:space="preserve">Scrum, DevOps, Java EE, Spring, Maven, AngularJS, REST, JSON, Linux, Websphere,</w:t>
-      </w:r>
-      <w:r>
-        <w:t xml:space="preserve"> </w:t>
-      </w:r>
-      <w:r>
-        <w:t xml:space="preserve">Tomcat, Oracle, Jenkins, Nolio, GIT, Stash, JIRA, Confluence, Sonar, Nexus, Mockito,</w:t>
-      </w:r>
-      <w:r>
-        <w:t xml:space="preserve"> </w:t>
-      </w:r>
-      <w:r>
-        <w:t xml:space="preserve">Protractor, Selenium, Docker, Virtualize, JUnit, Eclipse, IntelliJ, Fortify, SoapUI</w:t>
+        <w:t xml:space="preserve">Scrum, DevOps, Java EE, Spring, Maven, AngularJS, REST, JSON,</w:t>
+      </w:r>
+      <w:r>
+        <w:t xml:space="preserve"> </w:t>
+      </w:r>
+      <w:r>
+        <w:t xml:space="preserve">Linux, Websphere, Tomcat, Oracle, Jenkins, Nolio, GIT, Stash, JIRA, Confluence,</w:t>
+      </w:r>
+      <w:r>
+        <w:t xml:space="preserve"> </w:t>
+      </w:r>
+      <w:r>
+        <w:t xml:space="preserve">Sonar, Nexus, Mockito, Protractor, Selenium, Docker, Virtualize, JUnit, Eclipse,</w:t>
+      </w:r>
+      <w:r>
+        <w:t xml:space="preserve"> </w:t>
+      </w:r>
+      <w:r>
+        <w:t xml:space="preserve">IntelliJ, Fortify, SoapUI</w:t>
       </w:r>
     </w:p>
     <w:p>
@@ -1229,31 +1486,37 @@
         <w:t xml:space="preserve"> </w:t>
       </w:r>
       <w:r>
-        <w:t xml:space="preserve">Functional and technical design, client-side (AngularJS) and server-side</w:t>
-      </w:r>
-      <w:r>
-        <w:t xml:space="preserve"> </w:t>
-      </w:r>
-      <w:r>
-        <w:t xml:space="preserve">(Java REST API’s and SOAP services) implementation, automated testing, backend</w:t>
-      </w:r>
-      <w:r>
-        <w:t xml:space="preserve"> </w:t>
-      </w:r>
-      <w:r>
-        <w:t xml:space="preserve">integration, code reviews, security audits, automated deployment, incident analysis,</w:t>
-      </w:r>
-      <w:r>
-        <w:t xml:space="preserve"> </w:t>
-      </w:r>
-      <w:r>
-        <w:t xml:space="preserve">automated monitoring, restacking of applications, automated testing, documentation,</w:t>
-      </w:r>
-      <w:r>
-        <w:t xml:space="preserve"> </w:t>
-      </w:r>
-      <w:r>
-        <w:t xml:space="preserve">release and deployment of components through the DTAP street.</w:t>
+        <w:t xml:space="preserve">Functional and technical design, client-side (AngularJS) and</w:t>
+      </w:r>
+      <w:r>
+        <w:t xml:space="preserve"> </w:t>
+      </w:r>
+      <w:r>
+        <w:t xml:space="preserve">server-side (Java REST API’s and SOAP services) implementation, automated</w:t>
+      </w:r>
+      <w:r>
+        <w:t xml:space="preserve"> </w:t>
+      </w:r>
+      <w:r>
+        <w:t xml:space="preserve">testing, backend integration, code reviews, security audits, automated</w:t>
+      </w:r>
+      <w:r>
+        <w:t xml:space="preserve"> </w:t>
+      </w:r>
+      <w:r>
+        <w:t xml:space="preserve">deployment, incident analysis, automated monitoring, restacking of applications,</w:t>
+      </w:r>
+      <w:r>
+        <w:t xml:space="preserve"> </w:t>
+      </w:r>
+      <w:r>
+        <w:t xml:space="preserve">automated testing, documentation, release and deployment of components through</w:t>
+      </w:r>
+      <w:r>
+        <w:t xml:space="preserve"> </w:t>
+      </w:r>
+      <w:r>
+        <w:t xml:space="preserve">the DTAP street.</w:t>
       </w:r>
     </w:p>
     <w:p>
@@ -1268,47 +1531,1505 @@
     </w:p>
     <w:p>
       <w:pPr>
+        <w:pStyle w:val="FirstParagraph"/>
+      </w:pPr>
+      <w:r>
+        <w:t xml:space="preserve">For E-ID (now</w:t>
+      </w:r>
+      <w:r>
+        <w:t xml:space="preserve"> </w:t>
+      </w:r>
+      <w:hyperlink r:id="rId41">
+        <w:r>
+          <w:rPr>
+            <w:rStyle w:val="Hyperlink"/>
+          </w:rPr>
+          <w:t xml:space="preserve">DearNova</w:t>
+        </w:r>
+      </w:hyperlink>
+      <w:r>
+        <w:t xml:space="preserve">) I have been involved in some</w:t>
+      </w:r>
+      <w:r>
+        <w:t xml:space="preserve"> </w:t>
+      </w:r>
+      <w:r>
+        <w:t xml:space="preserve">on-site projects aswell as starting up the software architecture and development</w:t>
+      </w:r>
+      <w:r>
+        <w:t xml:space="preserve"> </w:t>
+      </w:r>
+      <w:r>
+        <w:t xml:space="preserve">pipeline on new in-house projects. The project I have been working the longest</w:t>
+      </w:r>
+      <w:r>
+        <w:t xml:space="preserve"> </w:t>
+      </w:r>
+      <w:r>
+        <w:t xml:space="preserve">on, and has been my personal pet project, are the various incarnations of the</w:t>
+      </w:r>
+      <w:r>
+        <w:t xml:space="preserve"> </w:t>
+      </w:r>
+      <w:r>
+        <w:t xml:space="preserve">public channel to the National Electronic Patient Dossier (EPD). More details</w:t>
+      </w:r>
+      <w:r>
+        <w:t xml:space="preserve"> </w:t>
+      </w:r>
+      <w:r>
+        <w:t xml:space="preserve">about these projects can be found on</w:t>
+      </w:r>
+      <w:r>
+        <w:t xml:space="preserve"> </w:t>
+      </w:r>
+      <w:hyperlink r:id="rId42">
+        <w:r>
+          <w:rPr>
+            <w:rStyle w:val="Hyperlink"/>
+          </w:rPr>
+          <w:t xml:space="preserve">https://www.linkedin.com/in/micheldebree</w:t>
+        </w:r>
+      </w:hyperlink>
+      <w:r>
+        <w:t xml:space="preserve">.</w:t>
+      </w:r>
+    </w:p>
+    <w:tbl>
+      <w:tblPr>
+        <w:tblStyle w:val="TableNormal"/>
+        <w:tblW w:type="pct" w:w="5000.0"/>
+        <w:tblLook w:firstRow="1"/>
+      </w:tblPr>
+      <w:tblGrid>
+        <w:gridCol w:w="468"/>
+        <w:gridCol w:w="1687"/>
+        <w:gridCol w:w="1968"/>
+        <w:gridCol w:w="1874"/>
+        <w:gridCol w:w="1921"/>
+      </w:tblGrid>
+      <w:tr>
+        <w:trPr>
+          <w:cnfStyle w:firstRow="1"/>
+        </w:trPr>
+        <w:tc>
+          <w:tcPr>
+            <w:tcBorders>
+              <w:bottom w:val="single"/>
+            </w:tcBorders>
+            <w:vAlign w:val="bottom"/>
+          </w:tcPr>
+          <w:p>
+            <w:pPr>
+              <w:pStyle w:val="Compact"/>
+              <w:jc w:val="left"/>
+            </w:pPr>
+            <w:r>
+              <w:t xml:space="preserve">Year</w:t>
+            </w:r>
+          </w:p>
+        </w:tc>
+        <w:tc>
+          <w:tcPr>
+            <w:tcBorders>
+              <w:bottom w:val="single"/>
+            </w:tcBorders>
+            <w:vAlign w:val="bottom"/>
+          </w:tcPr>
+          <w:p>
+            <w:pPr>
+              <w:pStyle w:val="Compact"/>
+              <w:jc w:val="left"/>
+            </w:pPr>
+            <w:r>
+              <w:t xml:space="preserve">Customer</w:t>
+            </w:r>
+          </w:p>
+        </w:tc>
+        <w:tc>
+          <w:tcPr>
+            <w:tcBorders>
+              <w:bottom w:val="single"/>
+            </w:tcBorders>
+            <w:vAlign w:val="bottom"/>
+          </w:tcPr>
+          <w:p>
+            <w:pPr>
+              <w:pStyle w:val="Compact"/>
+              <w:jc w:val="left"/>
+            </w:pPr>
+            <w:r>
+              <w:t xml:space="preserve">Project</w:t>
+            </w:r>
+          </w:p>
+        </w:tc>
+        <w:tc>
+          <w:tcPr>
+            <w:tcBorders>
+              <w:bottom w:val="single"/>
+            </w:tcBorders>
+            <w:vAlign w:val="bottom"/>
+          </w:tcPr>
+          <w:p>
+            <w:pPr>
+              <w:pStyle w:val="Compact"/>
+              <w:jc w:val="left"/>
+            </w:pPr>
+            <w:r>
+              <w:t xml:space="preserve">Activities</w:t>
+            </w:r>
+          </w:p>
+        </w:tc>
+        <w:tc>
+          <w:tcPr>
+            <w:tcBorders>
+              <w:bottom w:val="single"/>
+            </w:tcBorders>
+            <w:vAlign w:val="bottom"/>
+          </w:tcPr>
+          <w:p>
+            <w:pPr>
+              <w:pStyle w:val="Compact"/>
+              <w:jc w:val="left"/>
+            </w:pPr>
+            <w:r>
+              <w:t xml:space="preserve">Techniques</w:t>
+            </w:r>
+          </w:p>
+        </w:tc>
+      </w:tr>
+      <w:tr>
+        <w:tc>
+          <w:p>
+            <w:pPr>
+              <w:pStyle w:val="Compact"/>
+              <w:jc w:val="left"/>
+            </w:pPr>
+            <w:r>
+              <w:t xml:space="preserve">2014</w:t>
+            </w:r>
+          </w:p>
+        </w:tc>
+        <w:tc>
+          <w:p>
+            <w:pPr>
+              <w:pStyle w:val="Compact"/>
+              <w:jc w:val="left"/>
+            </w:pPr>
+            <w:r>
+              <w:t xml:space="preserve">DELA (insurance)</w:t>
+            </w:r>
+          </w:p>
+        </w:tc>
+        <w:tc>
+          <w:p>
+            <w:pPr>
+              <w:pStyle w:val="Compact"/>
+              <w:jc w:val="left"/>
+            </w:pPr>
+            <w:r>
+              <w:t xml:space="preserve">Online presence overhaul</w:t>
+            </w:r>
+          </w:p>
+        </w:tc>
+        <w:tc>
+          <w:p>
+            <w:pPr>
+              <w:pStyle w:val="Compact"/>
+              <w:jc w:val="left"/>
+            </w:pPr>
+            <w:r>
+              <w:t xml:space="preserve">Lead developer / solution architect</w:t>
+            </w:r>
+          </w:p>
+        </w:tc>
+        <w:tc>
+          <w:p>
+            <w:pPr>
+              <w:pStyle w:val="Compact"/>
+              <w:jc w:val="left"/>
+            </w:pPr>
+            <w:r>
+              <w:t xml:space="preserve">.NET</w:t>
+            </w:r>
+          </w:p>
+        </w:tc>
+      </w:tr>
+      <w:tr>
+        <w:tc>
+          <w:p>
+            <w:pPr>
+              <w:pStyle w:val="Compact"/>
+              <w:jc w:val="left"/>
+            </w:pPr>
+            <w:r>
+              <w:t xml:space="preserve">2014</w:t>
+            </w:r>
+          </w:p>
+        </w:tc>
+        <w:tc>
+          <w:p>
+            <w:pPr>
+              <w:pStyle w:val="Compact"/>
+              <w:jc w:val="left"/>
+            </w:pPr>
+            <w:r>
+              <w:t xml:space="preserve">KPN (telecom)</w:t>
+            </w:r>
+          </w:p>
+        </w:tc>
+        <w:tc>
+          <w:p>
+            <w:pPr>
+              <w:pStyle w:val="Compact"/>
+              <w:jc w:val="left"/>
+            </w:pPr>
+            <w:r>
+              <w:t xml:space="preserve">Order tracking widget</w:t>
+            </w:r>
+          </w:p>
+        </w:tc>
+        <w:tc>
+          <w:p>
+            <w:pPr>
+              <w:pStyle w:val="Compact"/>
+              <w:jc w:val="left"/>
+            </w:pPr>
+            <w:r>
+              <w:t xml:space="preserve">Lead developer / solution architect</w:t>
+            </w:r>
+          </w:p>
+        </w:tc>
+        <w:tc>
+          <w:p>
+            <w:pPr>
+              <w:pStyle w:val="Compact"/>
+              <w:jc w:val="left"/>
+            </w:pPr>
+            <w:r>
+              <w:t xml:space="preserve">Java, Spring</w:t>
+            </w:r>
+          </w:p>
+        </w:tc>
+      </w:tr>
+      <w:tr>
+        <w:tc>
+          <w:p>
+            <w:pPr>
+              <w:pStyle w:val="Compact"/>
+              <w:jc w:val="left"/>
+            </w:pPr>
+            <w:r>
+              <w:t xml:space="preserve">2013-2014</w:t>
+            </w:r>
+          </w:p>
+        </w:tc>
+        <w:tc>
+          <w:p>
+            <w:pPr>
+              <w:pStyle w:val="Compact"/>
+              <w:jc w:val="left"/>
+            </w:pPr>
+            <w:r>
+              <w:t xml:space="preserve">DPD (logistics)</w:t>
+            </w:r>
+          </w:p>
+        </w:tc>
+        <w:tc>
+          <w:p>
+            <w:pPr>
+              <w:pStyle w:val="Compact"/>
+              <w:jc w:val="left"/>
+            </w:pPr>
+            <w:r>
+              <w:t xml:space="preserve">Online sales platform</w:t>
+            </w:r>
+          </w:p>
+        </w:tc>
+        <w:tc>
+          <w:p>
+            <w:pPr>
+              <w:pStyle w:val="Compact"/>
+              <w:jc w:val="left"/>
+            </w:pPr>
+            <w:r>
+              <w:t xml:space="preserve">Solution architect</w:t>
+            </w:r>
+          </w:p>
+        </w:tc>
+        <w:tc>
+          <w:p>
+            <w:pPr>
+              <w:pStyle w:val="Compact"/>
+              <w:jc w:val="left"/>
+            </w:pPr>
+            <w:r>
+              <w:t xml:space="preserve">.NET, AngularJS</w:t>
+            </w:r>
+          </w:p>
+        </w:tc>
+      </w:tr>
+      <w:tr>
+        <w:tc>
+          <w:p>
+            <w:pPr>
+              <w:pStyle w:val="Compact"/>
+              <w:jc w:val="left"/>
+            </w:pPr>
+            <w:r>
+              <w:t xml:space="preserve">2012-2014</w:t>
+            </w:r>
+          </w:p>
+        </w:tc>
+        <w:tc>
+          <w:p>
+            <w:pPr>
+              <w:pStyle w:val="Compact"/>
+              <w:jc w:val="left"/>
+            </w:pPr>
+            <w:r>
+              <w:t xml:space="preserve">VZVZ (medical)</w:t>
+            </w:r>
+          </w:p>
+        </w:tc>
+        <w:tc>
+          <w:p>
+            <w:pPr>
+              <w:pStyle w:val="Compact"/>
+              <w:jc w:val="left"/>
+            </w:pPr>
+            <w:r>
+              <w:t xml:space="preserve">Customer portal for EPD</w:t>
+            </w:r>
+          </w:p>
+        </w:tc>
+        <w:tc>
+          <w:p>
+            <w:pPr>
+              <w:pStyle w:val="Compact"/>
+              <w:jc w:val="left"/>
+            </w:pPr>
+            <w:r>
+              <w:t xml:space="preserve">Lead developer / Solution architect</w:t>
+            </w:r>
+          </w:p>
+        </w:tc>
+        <w:tc>
+          <w:p>
+            <w:pPr>
+              <w:pStyle w:val="Compact"/>
+              <w:jc w:val="left"/>
+            </w:pPr>
+            <w:r>
+              <w:t xml:space="preserve">.NET, DigiD, SAML2, HL7v3</w:t>
+            </w:r>
+          </w:p>
+        </w:tc>
+      </w:tr>
+      <w:tr>
+        <w:tc>
+          <w:p>
+            <w:pPr>
+              <w:pStyle w:val="Compact"/>
+              <w:jc w:val="left"/>
+            </w:pPr>
+            <w:r>
+              <w:t xml:space="preserve">2013</w:t>
+            </w:r>
+          </w:p>
+        </w:tc>
+        <w:tc>
+          <w:p>
+            <w:pPr>
+              <w:pStyle w:val="Compact"/>
+              <w:jc w:val="left"/>
+            </w:pPr>
+            <w:r>
+              <w:t xml:space="preserve">De Lage Landen (financial services)</w:t>
+            </w:r>
+          </w:p>
+        </w:tc>
+        <w:tc>
+          <w:p>
+            <w:pPr>
+              <w:pStyle w:val="Compact"/>
+              <w:jc w:val="left"/>
+            </w:pPr>
+            <w:r>
+              <w:t xml:space="preserve">Vehicle search engine</w:t>
+            </w:r>
+          </w:p>
+        </w:tc>
+        <w:tc>
+          <w:p>
+            <w:pPr>
+              <w:pStyle w:val="Compact"/>
+              <w:jc w:val="left"/>
+            </w:pPr>
+            <w:r>
+              <w:t xml:space="preserve">Lead developer</w:t>
+            </w:r>
+          </w:p>
+        </w:tc>
+        <w:tc>
+          <w:p>
+            <w:pPr>
+              <w:pStyle w:val="Compact"/>
+              <w:jc w:val="left"/>
+            </w:pPr>
+            <w:r>
+              <w:t xml:space="preserve">ASP.NET, AngularJS, REST</w:t>
+            </w:r>
+          </w:p>
+        </w:tc>
+      </w:tr>
+      <w:tr>
+        <w:tc>
+          <w:p>
+            <w:pPr>
+              <w:pStyle w:val="Compact"/>
+              <w:jc w:val="left"/>
+            </w:pPr>
+            <w:r>
+              <w:t xml:space="preserve">2013</w:t>
+            </w:r>
+          </w:p>
+        </w:tc>
+        <w:tc>
+          <w:p>
+            <w:pPr>
+              <w:pStyle w:val="Compact"/>
+              <w:jc w:val="left"/>
+            </w:pPr>
+            <w:r>
+              <w:t xml:space="preserve">Saltro (medical)</w:t>
+            </w:r>
+          </w:p>
+        </w:tc>
+        <w:tc>
+          <w:p>
+            <w:pPr>
+              <w:pStyle w:val="Compact"/>
+              <w:jc w:val="left"/>
+            </w:pPr>
+            <w:r>
+              <w:t xml:space="preserve">Customer portal for laboratory results</w:t>
+            </w:r>
+          </w:p>
+        </w:tc>
+        <w:tc>
+          <w:p>
+            <w:pPr>
+              <w:pStyle w:val="Compact"/>
+              <w:jc w:val="left"/>
+            </w:pPr>
+            <w:r>
+              <w:t xml:space="preserve">Lead developer / Solution architect</w:t>
+            </w:r>
+          </w:p>
+        </w:tc>
+        <w:tc>
+          <w:p>
+            <w:pPr>
+              <w:pStyle w:val="Compact"/>
+              <w:jc w:val="left"/>
+            </w:pPr>
+            <w:r>
+              <w:t xml:space="preserve">.NET, HL7, jQuery</w:t>
+            </w:r>
+          </w:p>
+        </w:tc>
+      </w:tr>
+      <w:tr>
+        <w:tc>
+          <w:p>
+            <w:pPr>
+              <w:pStyle w:val="Compact"/>
+              <w:jc w:val="left"/>
+            </w:pPr>
+            <w:r>
+              <w:t xml:space="preserve">2012</w:t>
+            </w:r>
+          </w:p>
+        </w:tc>
+        <w:tc>
+          <w:p>
+            <w:pPr>
+              <w:pStyle w:val="Compact"/>
+              <w:jc w:val="left"/>
+            </w:pPr>
+            <w:r>
+              <w:t xml:space="preserve">Ziggo (telecom)</w:t>
+            </w:r>
+          </w:p>
+        </w:tc>
+        <w:tc>
+          <w:p>
+            <w:pPr>
+              <w:pStyle w:val="Compact"/>
+              <w:jc w:val="left"/>
+            </w:pPr>
+            <w:r>
+              <w:t xml:space="preserve">Customer portal / cloudservices directory</w:t>
+            </w:r>
+          </w:p>
+        </w:tc>
+        <w:tc>
+          <w:p>
+            <w:pPr>
+              <w:pStyle w:val="Compact"/>
+              <w:jc w:val="left"/>
+            </w:pPr>
+            <w:r>
+              <w:t xml:space="preserve">Lead developer / Solution architect</w:t>
+            </w:r>
+          </w:p>
+        </w:tc>
+        <w:tc>
+          <w:p>
+            <w:pPr>
+              <w:pStyle w:val="Compact"/>
+              <w:jc w:val="left"/>
+            </w:pPr>
+            <w:r>
+              <w:t xml:space="preserve">Java, Spring, several social media API’s</w:t>
+            </w:r>
+          </w:p>
+        </w:tc>
+      </w:tr>
+      <w:tr>
+        <w:tc>
+          <w:p>
+            <w:pPr>
+              <w:pStyle w:val="Compact"/>
+              <w:jc w:val="left"/>
+            </w:pPr>
+            <w:r>
+              <w:t xml:space="preserve">2011-2012</w:t>
+            </w:r>
+          </w:p>
+        </w:tc>
+        <w:tc>
+          <w:p>
+            <w:pPr>
+              <w:pStyle w:val="Compact"/>
+              <w:jc w:val="left"/>
+            </w:pPr>
+            <w:r>
+              <w:t xml:space="preserve">Infinitas (retail)</w:t>
+            </w:r>
+          </w:p>
+        </w:tc>
+        <w:tc>
+          <w:p>
+            <w:pPr>
+              <w:pStyle w:val="Compact"/>
+              <w:jc w:val="left"/>
+            </w:pPr>
+            <w:r>
+              <w:t xml:space="preserve">International E-commerce platform</w:t>
+            </w:r>
+          </w:p>
+        </w:tc>
+        <w:tc>
+          <w:p>
+            <w:pPr>
+              <w:pStyle w:val="Compact"/>
+              <w:jc w:val="left"/>
+            </w:pPr>
+            <w:r>
+              <w:t xml:space="preserve">Integration developer</w:t>
+            </w:r>
+          </w:p>
+        </w:tc>
+        <w:tc>
+          <w:p>
+            <w:pPr>
+              <w:pStyle w:val="Compact"/>
+              <w:jc w:val="left"/>
+            </w:pPr>
+            <w:r>
+              <w:t xml:space="preserve">Java, IBM Websphere Commerce</w:t>
+            </w:r>
+          </w:p>
+        </w:tc>
+      </w:tr>
+      <w:tr>
+        <w:tc>
+          <w:p>
+            <w:pPr>
+              <w:pStyle w:val="Compact"/>
+              <w:jc w:val="left"/>
+            </w:pPr>
+            <w:r>
+              <w:t xml:space="preserve">2010-2011</w:t>
+            </w:r>
+          </w:p>
+        </w:tc>
+        <w:tc>
+          <w:p>
+            <w:pPr>
+              <w:pStyle w:val="Compact"/>
+              <w:jc w:val="left"/>
+            </w:pPr>
+            <w:r>
+              <w:t xml:space="preserve">Didoc (information technology)</w:t>
+            </w:r>
+          </w:p>
+        </w:tc>
+        <w:tc>
+          <w:p>
+            <w:pPr>
+              <w:pStyle w:val="Compact"/>
+              <w:jc w:val="left"/>
+            </w:pPr>
+            <w:r>
+              <w:t xml:space="preserve">Paper channel for the EPD</w:t>
+            </w:r>
+          </w:p>
+        </w:tc>
+        <w:tc>
+          <w:p>
+            <w:pPr>
+              <w:pStyle w:val="Compact"/>
+              <w:jc w:val="left"/>
+            </w:pPr>
+            <w:r>
+              <w:t xml:space="preserve">Lead developer</w:t>
+            </w:r>
+          </w:p>
+        </w:tc>
+        <w:tc>
+          <w:p>
+            <w:pPr>
+              <w:pStyle w:val="Compact"/>
+              <w:jc w:val="left"/>
+            </w:pPr>
+            <w:r>
+              <w:t xml:space="preserve">.NET, DigiD, SAML2, HL7v3</w:t>
+            </w:r>
+          </w:p>
+        </w:tc>
+      </w:tr>
+      <w:tr>
+        <w:tc>
+          <w:p>
+            <w:pPr>
+              <w:pStyle w:val="Compact"/>
+              <w:jc w:val="left"/>
+            </w:pPr>
+            <w:r>
+              <w:t xml:space="preserve">2009-2010</w:t>
+            </w:r>
+          </w:p>
+        </w:tc>
+        <w:tc>
+          <w:p>
+            <w:pPr>
+              <w:pStyle w:val="Compact"/>
+              <w:jc w:val="left"/>
+            </w:pPr>
+            <w:r>
+              <w:t xml:space="preserve">CIBG (government)</w:t>
+            </w:r>
+          </w:p>
+        </w:tc>
+        <w:tc>
+          <w:p>
+            <w:pPr>
+              <w:pStyle w:val="Compact"/>
+              <w:jc w:val="left"/>
+            </w:pPr>
+            <w:r>
+              <w:t xml:space="preserve">Lead Developer, Consultant</w:t>
+            </w:r>
+          </w:p>
+        </w:tc>
+        <w:tc>
+          <w:p>
+            <w:pPr>
+              <w:pStyle w:val="Compact"/>
+              <w:jc w:val="left"/>
+            </w:pPr>
+            <w:r>
+              <w:t xml:space="preserve">Customer portal for the EPD</w:t>
+            </w:r>
+          </w:p>
+        </w:tc>
+        <w:tc>
+          <w:p>
+            <w:pPr>
+              <w:pStyle w:val="Compact"/>
+              <w:jc w:val="left"/>
+            </w:pPr>
+            <w:r>
+              <w:t xml:space="preserve">.NET, SAML2, DigiD, HL7v3</w:t>
+            </w:r>
+          </w:p>
+        </w:tc>
+      </w:tr>
+      <w:tr>
+        <w:tc>
+          <w:p>
+            <w:pPr>
+              <w:pStyle w:val="Compact"/>
+              <w:jc w:val="left"/>
+            </w:pPr>
+            <w:r>
+              <w:t xml:space="preserve">2009</w:t>
+            </w:r>
+          </w:p>
+        </w:tc>
+        <w:tc>
+          <w:p>
+            <w:pPr>
+              <w:pStyle w:val="Compact"/>
+              <w:jc w:val="left"/>
+            </w:pPr>
+            <w:r>
+              <w:t xml:space="preserve">Nictiz (semi-government)</w:t>
+            </w:r>
+          </w:p>
+        </w:tc>
+        <w:tc>
+          <w:p>
+            <w:pPr>
+              <w:pStyle w:val="Compact"/>
+              <w:jc w:val="left"/>
+            </w:pPr>
+            <w:r>
+              <w:t xml:space="preserve">Lead Developer, Solution architect</w:t>
+            </w:r>
+          </w:p>
+        </w:tc>
+        <w:tc>
+          <w:p>
+            <w:pPr>
+              <w:pStyle w:val="Compact"/>
+              <w:jc w:val="left"/>
+            </w:pPr>
+            <w:r>
+              <w:t xml:space="preserve">Customer portal for the EPD (Prototype)</w:t>
+            </w:r>
+          </w:p>
+        </w:tc>
+        <w:tc>
+          <w:p>
+            <w:pPr>
+              <w:pStyle w:val="Compact"/>
+              <w:jc w:val="left"/>
+            </w:pPr>
+            <w:r>
+              <w:t xml:space="preserve">Java, Spring, SAML2, HL7v3</w:t>
+            </w:r>
+          </w:p>
+        </w:tc>
+      </w:tr>
+      <w:tr>
+        <w:tc>
+          <w:p>
+            <w:pPr>
+              <w:pStyle w:val="Compact"/>
+              <w:jc w:val="left"/>
+            </w:pPr>
+            <w:r>
+              <w:t xml:space="preserve">2008-2009</w:t>
+            </w:r>
+          </w:p>
+        </w:tc>
+        <w:tc>
+          <w:p>
+            <w:pPr>
+              <w:pStyle w:val="Compact"/>
+              <w:jc w:val="left"/>
+            </w:pPr>
+            <w:r>
+              <w:t xml:space="preserve">TNT Express (logistics)</w:t>
+            </w:r>
+          </w:p>
+        </w:tc>
+        <w:tc>
+          <w:p>
+            <w:pPr>
+              <w:pStyle w:val="Compact"/>
+              <w:jc w:val="left"/>
+            </w:pPr>
+            <w:r>
+              <w:t xml:space="preserve">Internal scheduling tool</w:t>
+            </w:r>
+          </w:p>
+        </w:tc>
+        <w:tc>
+          <w:p>
+            <w:pPr>
+              <w:pStyle w:val="Compact"/>
+              <w:jc w:val="left"/>
+            </w:pPr>
+            <w:r>
+              <w:t xml:space="preserve">Development</w:t>
+            </w:r>
+          </w:p>
+        </w:tc>
+        <w:tc>
+          <w:p>
+            <w:pPr>
+              <w:pStyle w:val="Compact"/>
+              <w:jc w:val="left"/>
+            </w:pPr>
+            <w:r>
+              <w:t xml:space="preserve">JEE (EJB), Oracle</w:t>
+            </w:r>
+          </w:p>
+        </w:tc>
+      </w:tr>
+      <w:tr>
+        <w:tc>
+          <w:p>
+            <w:pPr>
+              <w:pStyle w:val="Compact"/>
+              <w:jc w:val="left"/>
+            </w:pPr>
+            <w:r>
+              <w:t xml:space="preserve">2005-2007</w:t>
+            </w:r>
+          </w:p>
+        </w:tc>
+        <w:tc>
+          <w:p>
+            <w:pPr>
+              <w:pStyle w:val="Compact"/>
+              <w:jc w:val="left"/>
+            </w:pPr>
+            <w:r>
+              <w:t xml:space="preserve">Aegon Bank (banking)</w:t>
+            </w:r>
+          </w:p>
+        </w:tc>
+        <w:tc>
+          <w:p>
+            <w:pPr>
+              <w:pStyle w:val="Compact"/>
+              <w:jc w:val="left"/>
+            </w:pPr>
+            <w:r>
+              <w:t xml:space="preserve">Integration layer and internal tools</w:t>
+            </w:r>
+          </w:p>
+        </w:tc>
+        <w:tc>
+          <w:p>
+            <w:pPr>
+              <w:pStyle w:val="Compact"/>
+              <w:jc w:val="left"/>
+            </w:pPr>
+            <w:r>
+              <w:t xml:space="preserve">Development and maintenance</w:t>
+            </w:r>
+          </w:p>
+        </w:tc>
+        <w:tc>
+          <w:p>
+            <w:pPr>
+              <w:pStyle w:val="Compact"/>
+              <w:jc w:val="left"/>
+            </w:pPr>
+            <w:r>
+              <w:t xml:space="preserve">JEE (EJB), IBM Websphere</w:t>
+            </w:r>
+          </w:p>
+        </w:tc>
+      </w:tr>
+    </w:tbl>
+    <w:p>
+      <w:pPr>
+        <w:pStyle w:val="Heading2"/>
+      </w:pPr>
+      <w:bookmarkStart w:id="43" w:name="projects-for-imtech-ict-pac"/>
+      <w:bookmarkEnd w:id="43"/>
+      <w:r>
+        <w:t xml:space="preserve">2001-2005: Projects for Imtech ICT / PaC</w:t>
+      </w:r>
+    </w:p>
+    <w:p>
+      <w:pPr>
+        <w:pStyle w:val="FirstParagraph"/>
+      </w:pPr>
+      <w:r>
+        <w:t xml:space="preserve">PaC (now Imtech ICT) was my first full-time employer. I worked as a developer on various projects for customers. More details about these projects van be found on</w:t>
+      </w:r>
+      <w:r>
+        <w:t xml:space="preserve"> </w:t>
+      </w:r>
+      <w:hyperlink r:id="rId42">
+        <w:r>
+          <w:rPr>
+            <w:rStyle w:val="Hyperlink"/>
+          </w:rPr>
+          <w:t xml:space="preserve">https://www.linkedin.com/in/micheldebree</w:t>
+        </w:r>
+      </w:hyperlink>
+      <w:r>
+        <w:t xml:space="preserve">.</w:t>
+      </w:r>
+    </w:p>
+    <w:tbl>
+      <w:tblPr>
+        <w:tblStyle w:val="TableNormal"/>
+        <w:tblW w:type="pct" w:w="5000.0"/>
+        <w:tblLook w:firstRow="1"/>
+      </w:tblPr>
+      <w:tblGrid>
+        <w:gridCol w:w="557"/>
+        <w:gridCol w:w="2175"/>
+        <w:gridCol w:w="2509"/>
+        <w:gridCol w:w="1338"/>
+        <w:gridCol w:w="1338"/>
+      </w:tblGrid>
+      <w:tr>
+        <w:trPr>
+          <w:cnfStyle w:firstRow="1"/>
+        </w:trPr>
+        <w:tc>
+          <w:tcPr>
+            <w:tcBorders>
+              <w:bottom w:val="single"/>
+            </w:tcBorders>
+            <w:vAlign w:val="bottom"/>
+          </w:tcPr>
+          <w:p>
+            <w:pPr>
+              <w:pStyle w:val="Compact"/>
+              <w:jc w:val="left"/>
+            </w:pPr>
+            <w:r>
+              <w:t xml:space="preserve">Year</w:t>
+            </w:r>
+          </w:p>
+        </w:tc>
+        <w:tc>
+          <w:tcPr>
+            <w:tcBorders>
+              <w:bottom w:val="single"/>
+            </w:tcBorders>
+            <w:vAlign w:val="bottom"/>
+          </w:tcPr>
+          <w:p>
+            <w:pPr>
+              <w:pStyle w:val="Compact"/>
+              <w:jc w:val="left"/>
+            </w:pPr>
+            <w:r>
+              <w:t xml:space="preserve">Customer</w:t>
+            </w:r>
+          </w:p>
+        </w:tc>
+        <w:tc>
+          <w:tcPr>
+            <w:tcBorders>
+              <w:bottom w:val="single"/>
+            </w:tcBorders>
+            <w:vAlign w:val="bottom"/>
+          </w:tcPr>
+          <w:p>
+            <w:pPr>
+              <w:pStyle w:val="Compact"/>
+              <w:jc w:val="left"/>
+            </w:pPr>
+            <w:r>
+              <w:t xml:space="preserve">Project</w:t>
+            </w:r>
+          </w:p>
+        </w:tc>
+        <w:tc>
+          <w:tcPr>
+            <w:tcBorders>
+              <w:bottom w:val="single"/>
+            </w:tcBorders>
+            <w:vAlign w:val="bottom"/>
+          </w:tcPr>
+          <w:p>
+            <w:pPr>
+              <w:pStyle w:val="Compact"/>
+              <w:jc w:val="left"/>
+            </w:pPr>
+            <w:r>
+              <w:t xml:space="preserve">Activities</w:t>
+            </w:r>
+          </w:p>
+        </w:tc>
+        <w:tc>
+          <w:tcPr>
+            <w:tcBorders>
+              <w:bottom w:val="single"/>
+            </w:tcBorders>
+            <w:vAlign w:val="bottom"/>
+          </w:tcPr>
+          <w:p>
+            <w:pPr>
+              <w:pStyle w:val="Compact"/>
+              <w:jc w:val="left"/>
+            </w:pPr>
+            <w:r>
+              <w:t xml:space="preserve">Techniques</w:t>
+            </w:r>
+          </w:p>
+        </w:tc>
+      </w:tr>
+      <w:tr>
+        <w:tc>
+          <w:p>
+            <w:pPr>
+              <w:pStyle w:val="Compact"/>
+              <w:jc w:val="left"/>
+            </w:pPr>
+            <w:r>
+              <w:t xml:space="preserve">2005</w:t>
+            </w:r>
+          </w:p>
+        </w:tc>
+        <w:tc>
+          <w:p>
+            <w:pPr>
+              <w:pStyle w:val="Compact"/>
+              <w:jc w:val="left"/>
+            </w:pPr>
+            <w:r>
+              <w:t xml:space="preserve">Kennisnet (education)</w:t>
+            </w:r>
+          </w:p>
+        </w:tc>
+        <w:tc>
+          <w:p>
+            <w:pPr>
+              <w:pStyle w:val="Compact"/>
+              <w:jc w:val="left"/>
+            </w:pPr>
+            <w:r>
+              <w:t xml:space="preserve">Educational search engine</w:t>
+            </w:r>
+          </w:p>
+        </w:tc>
+        <w:tc>
+          <w:p>
+            <w:pPr>
+              <w:pStyle w:val="Compact"/>
+              <w:jc w:val="left"/>
+            </w:pPr>
+            <w:r>
+              <w:t xml:space="preserve">Development</w:t>
+            </w:r>
+          </w:p>
+        </w:tc>
+        <w:tc>
+          <w:p>
+            <w:pPr>
+              <w:pStyle w:val="Compact"/>
+              <w:jc w:val="left"/>
+            </w:pPr>
+            <w:r>
+              <w:t xml:space="preserve">JEE, Lucene</w:t>
+            </w:r>
+          </w:p>
+        </w:tc>
+      </w:tr>
+      <w:tr>
+        <w:tc>
+          <w:p>
+            <w:pPr>
+              <w:pStyle w:val="Compact"/>
+              <w:jc w:val="left"/>
+            </w:pPr>
+            <w:r>
+              <w:t xml:space="preserve">2005</w:t>
+            </w:r>
+          </w:p>
+        </w:tc>
+        <w:tc>
+          <w:p>
+            <w:pPr>
+              <w:pStyle w:val="Compact"/>
+              <w:jc w:val="left"/>
+            </w:pPr>
+            <w:r>
+              <w:t xml:space="preserve">Imtech ICT</w:t>
+            </w:r>
+          </w:p>
+        </w:tc>
+        <w:tc>
+          <w:p>
+            <w:pPr>
+              <w:pStyle w:val="Compact"/>
+              <w:jc w:val="left"/>
+            </w:pPr>
+            <w:r>
+              <w:t xml:space="preserve">Internal resource planning tool</w:t>
+            </w:r>
+          </w:p>
+        </w:tc>
+        <w:tc>
+          <w:p>
+            <w:pPr>
+              <w:pStyle w:val="Compact"/>
+              <w:jc w:val="left"/>
+            </w:pPr>
+            <w:r>
+              <w:t xml:space="preserve">Design and development</w:t>
+            </w:r>
+          </w:p>
+        </w:tc>
+        <w:tc>
+          <w:p>
+            <w:pPr>
+              <w:pStyle w:val="Compact"/>
+              <w:jc w:val="left"/>
+            </w:pPr>
+            <w:r>
+              <w:t xml:space="preserve">Java</w:t>
+            </w:r>
+          </w:p>
+        </w:tc>
+      </w:tr>
+      <w:tr>
+        <w:tc>
+          <w:p>
+            <w:pPr>
+              <w:pStyle w:val="Compact"/>
+              <w:jc w:val="left"/>
+            </w:pPr>
+            <w:r>
+              <w:t xml:space="preserve">2004-2005</w:t>
+            </w:r>
+          </w:p>
+        </w:tc>
+        <w:tc>
+          <w:p>
+            <w:pPr>
+              <w:pStyle w:val="Compact"/>
+              <w:jc w:val="left"/>
+            </w:pPr>
+            <w:r>
+              <w:t xml:space="preserve">Nedal (industrial)</w:t>
+            </w:r>
+          </w:p>
+        </w:tc>
+        <w:tc>
+          <w:p>
+            <w:pPr>
+              <w:pStyle w:val="Compact"/>
+              <w:jc w:val="left"/>
+            </w:pPr>
+            <w:r>
+              <w:t xml:space="preserve">System integration</w:t>
+            </w:r>
+          </w:p>
+        </w:tc>
+        <w:tc>
+          <w:p>
+            <w:pPr>
+              <w:pStyle w:val="Compact"/>
+              <w:jc w:val="left"/>
+            </w:pPr>
+            <w:r>
+              <w:t xml:space="preserve">Integration development</w:t>
+            </w:r>
+          </w:p>
+        </w:tc>
+        <w:tc>
+          <w:p>
+            <w:pPr>
+              <w:pStyle w:val="Compact"/>
+              <w:jc w:val="left"/>
+            </w:pPr>
+            <w:r>
+              <w:t xml:space="preserve">Java, SOAP</w:t>
+            </w:r>
+          </w:p>
+        </w:tc>
+      </w:tr>
+      <w:tr>
+        <w:tc>
+          <w:p>
+            <w:pPr>
+              <w:pStyle w:val="Compact"/>
+              <w:jc w:val="left"/>
+            </w:pPr>
+            <w:r>
+              <w:t xml:space="preserve">2004</w:t>
+            </w:r>
+          </w:p>
+        </w:tc>
+        <w:tc>
+          <w:p>
+            <w:pPr>
+              <w:pStyle w:val="Compact"/>
+              <w:jc w:val="left"/>
+            </w:pPr>
+            <w:r>
+              <w:t xml:space="preserve">Oasen (facilities)</w:t>
+            </w:r>
+          </w:p>
+        </w:tc>
+        <w:tc>
+          <w:p>
+            <w:pPr>
+              <w:pStyle w:val="Compact"/>
+              <w:jc w:val="left"/>
+            </w:pPr>
+            <w:r>
+              <w:t xml:space="preserve">Real time geographical visualization</w:t>
+            </w:r>
+          </w:p>
+        </w:tc>
+        <w:tc>
+          <w:p>
+            <w:pPr>
+              <w:pStyle w:val="Compact"/>
+              <w:jc w:val="left"/>
+            </w:pPr>
+            <w:r>
+              <w:t xml:space="preserve">Design and development</w:t>
+            </w:r>
+          </w:p>
+        </w:tc>
+        <w:tc>
+          <w:p>
+            <w:pPr>
+              <w:pStyle w:val="Compact"/>
+              <w:jc w:val="left"/>
+            </w:pPr>
+            <w:r>
+              <w:t xml:space="preserve">Java, JSP</w:t>
+            </w:r>
+          </w:p>
+        </w:tc>
+      </w:tr>
+      <w:tr>
+        <w:tc>
+          <w:p>
+            <w:pPr>
+              <w:pStyle w:val="Compact"/>
+              <w:jc w:val="left"/>
+            </w:pPr>
+            <w:r>
+              <w:t xml:space="preserve">2004</w:t>
+            </w:r>
+          </w:p>
+        </w:tc>
+        <w:tc>
+          <w:p>
+            <w:pPr>
+              <w:pStyle w:val="Compact"/>
+              <w:jc w:val="left"/>
+            </w:pPr>
+            <w:r>
+              <w:t xml:space="preserve">De Zaak Launspach (graphical industry)</w:t>
+            </w:r>
+          </w:p>
+        </w:tc>
+        <w:tc>
+          <w:p>
+            <w:pPr>
+              <w:pStyle w:val="Compact"/>
+              <w:jc w:val="left"/>
+            </w:pPr>
+            <w:r>
+              <w:t xml:space="preserve">Corporate Identity Management tool prototype</w:t>
+            </w:r>
+          </w:p>
+        </w:tc>
+        <w:tc>
+          <w:p>
+            <w:pPr>
+              <w:pStyle w:val="Compact"/>
+              <w:jc w:val="left"/>
+            </w:pPr>
+            <w:r>
+              <w:t xml:space="preserve">Design and development</w:t>
+            </w:r>
+          </w:p>
+        </w:tc>
+        <w:tc>
+          <w:p>
+            <w:pPr>
+              <w:pStyle w:val="Compact"/>
+              <w:jc w:val="left"/>
+            </w:pPr>
+            <w:r>
+              <w:t xml:space="preserve">Java</w:t>
+            </w:r>
+          </w:p>
+        </w:tc>
+      </w:tr>
+      <w:tr>
+        <w:tc>
+          <w:p>
+            <w:pPr>
+              <w:pStyle w:val="Compact"/>
+              <w:jc w:val="left"/>
+            </w:pPr>
+            <w:r>
+              <w:t xml:space="preserve">2003-2005</w:t>
+            </w:r>
+          </w:p>
+        </w:tc>
+        <w:tc>
+          <w:p>
+            <w:pPr>
+              <w:pStyle w:val="Compact"/>
+              <w:jc w:val="left"/>
+            </w:pPr>
+            <w:r>
+              <w:t xml:space="preserve">Imtech ICT</w:t>
+            </w:r>
+          </w:p>
+        </w:tc>
+        <w:tc>
+          <w:p>
+            <w:pPr>
+              <w:pStyle w:val="Compact"/>
+              <w:jc w:val="left"/>
+            </w:pPr>
+            <w:r>
+              <w:t xml:space="preserve">Corporate CMS</w:t>
+            </w:r>
+          </w:p>
+        </w:tc>
+        <w:tc>
+          <w:p>
+            <w:pPr>
+              <w:pStyle w:val="Compact"/>
+              <w:jc w:val="left"/>
+            </w:pPr>
+            <w:r>
+              <w:t xml:space="preserve">Design and development</w:t>
+            </w:r>
+          </w:p>
+        </w:tc>
+        <w:tc>
+          <w:p>
+            <w:pPr>
+              <w:pStyle w:val="Compact"/>
+              <w:jc w:val="left"/>
+            </w:pPr>
+            <w:r>
+              <w:t xml:space="preserve">Java, MMBase</w:t>
+            </w:r>
+          </w:p>
+        </w:tc>
+      </w:tr>
+      <w:tr>
+        <w:tc>
+          <w:p>
+            <w:pPr>
+              <w:pStyle w:val="Compact"/>
+              <w:jc w:val="left"/>
+            </w:pPr>
+            <w:r>
+              <w:t xml:space="preserve">2001-2001</w:t>
+            </w:r>
+          </w:p>
+        </w:tc>
+        <w:tc>
+          <w:p>
+            <w:pPr>
+              <w:pStyle w:val="Compact"/>
+              <w:jc w:val="left"/>
+            </w:pPr>
+            <w:r>
+              <w:t xml:space="preserve">FlexiForce (industrial)</w:t>
+            </w:r>
+          </w:p>
+        </w:tc>
+        <w:tc>
+          <w:p>
+            <w:pPr>
+              <w:pStyle w:val="Compact"/>
+              <w:jc w:val="left"/>
+            </w:pPr>
+            <w:r>
+              <w:t xml:space="preserve">Desktop application for order configuration</w:t>
+            </w:r>
+          </w:p>
+        </w:tc>
+        <w:tc>
+          <w:p>
+            <w:pPr>
+              <w:pStyle w:val="Compact"/>
+              <w:jc w:val="left"/>
+            </w:pPr>
+            <w:r>
+              <w:t xml:space="preserve">Development</w:t>
+            </w:r>
+          </w:p>
+        </w:tc>
+        <w:tc>
+          <w:p>
+            <w:pPr>
+              <w:pStyle w:val="Compact"/>
+              <w:jc w:val="left"/>
+            </w:pPr>
+            <w:r>
+              <w:t xml:space="preserve">Visual Basic, SQLServer</w:t>
+            </w:r>
+          </w:p>
+        </w:tc>
+      </w:tr>
+    </w:tbl>
+    <w:p>
+      <w:pPr>
+        <w:pStyle w:val="Heading2"/>
+      </w:pPr>
+      <w:bookmarkStart w:id="44" w:name="my-first-project"/>
+      <w:bookmarkEnd w:id="44"/>
+      <w:r>
+        <w:t xml:space="preserve">1994-1995: My first project</w:t>
+      </w:r>
+    </w:p>
+    <w:p>
+      <w:pPr>
         <w:pStyle w:val="Heading3"/>
       </w:pPr>
-      <w:bookmarkStart w:id="41" w:name="new-online-platform-dela"/>
-      <w:bookmarkEnd w:id="41"/>
-      <w:r>
-        <w:t xml:space="preserve">New online platform DELA</w:t>
+      <w:bookmarkStart w:id="45" w:name="automatic-university-exam-system-leiden-university-medical-center"/>
+      <w:bookmarkEnd w:id="45"/>
+      <w:r>
+        <w:t xml:space="preserve">Automatic University Exam System @ Leiden University Medical Center</w:t>
       </w:r>
     </w:p>
     <w:p>
       <w:pPr>
         <w:pStyle w:val="FirstParagraph"/>
       </w:pPr>
-      <w:r>
-        <w:rPr>
-          <w:b/>
-        </w:rPr>
-        <w:t xml:space="preserve">2014</w:t>
-      </w:r>
-      <w:r>
-        <w:t xml:space="preserve"> </w:t>
-      </w:r>
-      <w:r>
-        <w:t xml:space="preserve">@</w:t>
-      </w:r>
-      <w:r>
-        <w:t xml:space="preserve"> </w:t>
-      </w:r>
-      <w:r>
-        <w:rPr>
-          <w:b/>
-        </w:rPr>
-        <w:t xml:space="preserve">DELA</w:t>
-      </w:r>
-      <w:r>
-        <w:t xml:space="preserve"> </w:t>
-      </w:r>
       <w:r>
         <w:rPr>
           <w:i/>
         </w:rPr>
-        <w:t xml:space="preserve">(insurance)</w:t>
+        <w:t xml:space="preserve">(medical sector)</w:t>
+      </w:r>
+    </w:p>
+    <w:p>
+      <w:pPr>
+        <w:pStyle w:val="BodyText"/>
+      </w:pPr>
+      <w:r>
+        <w:t xml:space="preserve">Part time development, during my studies, of the successor to EGEL 2.0, a</w:t>
+      </w:r>
+      <w:r>
+        <w:t xml:space="preserve"> </w:t>
+      </w:r>
+      <w:r>
+        <w:t xml:space="preserve">desktop software package for creating, generating and taking exams for</w:t>
+      </w:r>
+      <w:r>
+        <w:t xml:space="preserve"> </w:t>
+      </w:r>
+      <w:r>
+        <w:t xml:space="preserve">university medical students, including the use of multimedia like photos, movie</w:t>
+      </w:r>
+      <w:r>
+        <w:t xml:space="preserve"> </w:t>
+      </w:r>
+      <w:r>
+        <w:t xml:space="preserve">clips and soundbites.</w:t>
       </w:r>
     </w:p>
     <w:p>
@@ -1325,1789 +3046,23 @@
         <w:t xml:space="preserve"> </w:t>
       </w:r>
       <w:r>
-        <w:t xml:space="preserve">Scrum, REST, Javascript, HTML5, CSS3, Sitecore, Responsive design,</w:t>
-      </w:r>
-      <w:r>
-        <w:t xml:space="preserve"> </w:t>
-      </w:r>
-      <w:r>
-        <w:t xml:space="preserve">ASP.NET MVC5, DDD, OOAD, C#, Twitter Bootstrap, Security, Scalability, Git,</w:t>
-      </w:r>
-      <w:r>
-        <w:t xml:space="preserve"> </w:t>
-      </w:r>
-      <w:r>
-        <w:t xml:space="preserve">TeamCity, JIRA, Confluence, Entity Framework, Fluent Validations, Razor, NUnit,</w:t>
-      </w:r>
-      <w:r>
-        <w:t xml:space="preserve"> </w:t>
-      </w:r>
-      <w:r>
-        <w:t xml:space="preserve">Moq, Artifactory.</w:t>
+        <w:t xml:space="preserve">Visual Basic, MS Access.</w:t>
       </w:r>
     </w:p>
     <w:p>
       <w:pPr>
         <w:pStyle w:val="BodyText"/>
       </w:pPr>
-      <w:r>
-        <w:rPr>
-          <w:b/>
-        </w:rPr>
-        <w:t xml:space="preserve">Activities:</w:t>
-      </w:r>
-      <w:r>
-        <w:t xml:space="preserve"> </w:t>
-      </w:r>
-      <w:r>
-        <w:t xml:space="preserve">Software architecture &amp; design, lead development as part of a</w:t>
-      </w:r>
-      <w:r>
-        <w:t xml:space="preserve"> </w:t>
-      </w:r>
-      <w:r>
-        <w:t xml:space="preserve">big redesign project for a future-ready, mobile first online customer platform.</w:t>
-      </w:r>
-      <w:r>
-        <w:t xml:space="preserve"> </w:t>
-      </w:r>
-      <w:r>
-        <w:t xml:space="preserve">The website won</w:t>
-      </w:r>
-      <w:r>
-        <w:t xml:space="preserve"> </w:t>
-      </w:r>
-      <w:r>
-        <w:t xml:space="preserve">“</w:t>
-      </w:r>
-      <w:r>
-        <w:t xml:space="preserve">Best Website 2015</w:t>
-      </w:r>
-      <w:r>
-        <w:t xml:space="preserve">”</w:t>
-      </w:r>
-      <w:r>
-        <w:t xml:space="preserve"> </w:t>
-      </w:r>
-      <w:r>
-        <w:t xml:space="preserve">in the insurance category.</w:t>
-      </w:r>
-    </w:p>
-    <w:p>
-      <w:pPr>
-        <w:pStyle w:val="Heading3"/>
-      </w:pPr>
-      <w:bookmarkStart w:id="42" w:name="kpn-glassfibre-order-tracking"/>
-      <w:bookmarkEnd w:id="42"/>
-      <w:r>
-        <w:t xml:space="preserve">KPN Glassfibre order tracking</w:t>
-      </w:r>
-    </w:p>
-    <w:p>
-      <w:pPr>
-        <w:pStyle w:val="FirstParagraph"/>
-      </w:pPr>
-      <w:r>
-        <w:rPr>
-          <w:b/>
-        </w:rPr>
-        <w:t xml:space="preserve">2014</w:t>
-      </w:r>
-      <w:r>
-        <w:t xml:space="preserve"> </w:t>
-      </w:r>
-      <w:r>
-        <w:t xml:space="preserve">@</w:t>
-      </w:r>
-      <w:r>
-        <w:t xml:space="preserve"> </w:t>
-      </w:r>
-      <w:r>
-        <w:rPr>
-          <w:b/>
-        </w:rPr>
-        <w:t xml:space="preserve">KPN</w:t>
-      </w:r>
-      <w:r>
-        <w:t xml:space="preserve"> </w:t>
-      </w:r>
       <w:r>
         <w:rPr>
           <w:i/>
         </w:rPr>
-        <w:t xml:space="preserve">(telecommunications)</w:t>
-      </w:r>
-    </w:p>
-    <w:p>
-      <w:pPr>
-        <w:pStyle w:val="BodyText"/>
-      </w:pPr>
-      <w:r>
-        <w:rPr>
-          <w:b/>
-        </w:rPr>
-        <w:t xml:space="preserve">Keywords:</w:t>
-      </w:r>
-      <w:r>
-        <w:t xml:space="preserve"> </w:t>
-      </w:r>
-      <w:r>
-        <w:t xml:space="preserve">Java, Spring MVC, SOAP-WS, CXF, JUnit, Hibernate Validator, JPA,</w:t>
-      </w:r>
-      <w:r>
-        <w:t xml:space="preserve"> </w:t>
-      </w:r>
-      <w:r>
-        <w:t xml:space="preserve">SLF4J, Tomcat, Maven, PostgreSQL</w:t>
-      </w:r>
-    </w:p>
-    <w:p>
-      <w:pPr>
-        <w:pStyle w:val="BodyText"/>
-      </w:pPr>
-      <w:r>
-        <w:rPr>
-          <w:b/>
-        </w:rPr>
-        <w:t xml:space="preserve">Activities:</w:t>
-      </w:r>
-      <w:r>
-        <w:t xml:space="preserve"> </w:t>
-      </w:r>
-      <w:r>
-        <w:t xml:space="preserve">Lead developer &amp; software architect. Rapid and agile development</w:t>
-      </w:r>
-      <w:r>
-        <w:t xml:space="preserve"> </w:t>
-      </w:r>
-      <w:r>
-        <w:t xml:space="preserve">of a web application for keeping customers up-to-date of the status of their</w:t>
-      </w:r>
-      <w:r>
-        <w:t xml:space="preserve"> </w:t>
-      </w:r>
-      <w:r>
-        <w:t xml:space="preserve">ordered products.</w:t>
-      </w:r>
-    </w:p>
-    <w:p>
-      <w:pPr>
-        <w:pStyle w:val="Heading3"/>
-      </w:pPr>
-      <w:bookmarkStart w:id="43" w:name="dpd-online-sales-platform"/>
-      <w:bookmarkEnd w:id="43"/>
-      <w:r>
-        <w:t xml:space="preserve">DPD Online sales platform</w:t>
-      </w:r>
-    </w:p>
-    <w:p>
-      <w:pPr>
-        <w:pStyle w:val="FirstParagraph"/>
-      </w:pPr>
-      <w:r>
-        <w:rPr>
-          <w:b/>
-        </w:rPr>
-        <w:t xml:space="preserve">2013-2014</w:t>
-      </w:r>
-      <w:r>
-        <w:t xml:space="preserve"> </w:t>
-      </w:r>
-      <w:r>
-        <w:t xml:space="preserve">@</w:t>
-      </w:r>
-      <w:r>
-        <w:t xml:space="preserve"> </w:t>
-      </w:r>
-      <w:r>
-        <w:rPr>
-          <w:b/>
-        </w:rPr>
-        <w:t xml:space="preserve">DPD</w:t>
-      </w:r>
-      <w:r>
-        <w:t xml:space="preserve"> </w:t>
-      </w:r>
-      <w:r>
-        <w:rPr>
-          <w:i/>
-        </w:rPr>
-        <w:t xml:space="preserve">(logistics)</w:t>
-      </w:r>
-    </w:p>
-    <w:p>
-      <w:pPr>
-        <w:pStyle w:val="BodyText"/>
-      </w:pPr>
-      <w:r>
-        <w:t xml:space="preserve">Analysis, pre-sales, system- and software architecture and some development on</w:t>
-      </w:r>
-      <w:r>
-        <w:t xml:space="preserve"> </w:t>
-      </w:r>
-      <w:r>
-        <w:t xml:space="preserve">the new online sales platform for DPD.</w:t>
-      </w:r>
-    </w:p>
-    <w:p>
-      <w:pPr>
-        <w:pStyle w:val="BodyText"/>
-      </w:pPr>
-      <w:r>
-        <w:rPr>
-          <w:b/>
-        </w:rPr>
-        <w:t xml:space="preserve">Keywords:</w:t>
-      </w:r>
-      <w:r>
-        <w:t xml:space="preserve"> </w:t>
-      </w:r>
-      <w:r>
-        <w:t xml:space="preserve">AngularJS, REST, Web API, ASP.NET, C#, OOAD, DDD</w:t>
-      </w:r>
-    </w:p>
-    <w:p>
-      <w:pPr>
-        <w:pStyle w:val="Heading3"/>
-      </w:pPr>
-      <w:bookmarkStart w:id="44" w:name="lsp-customer-portal"/>
-      <w:bookmarkEnd w:id="44"/>
-      <w:r>
-        <w:t xml:space="preserve">LSP Customer Portal</w:t>
-      </w:r>
-    </w:p>
-    <w:p>
-      <w:pPr>
-        <w:pStyle w:val="FirstParagraph"/>
-      </w:pPr>
-      <w:r>
-        <w:rPr>
-          <w:b/>
-        </w:rPr>
-        <w:t xml:space="preserve">2012-2014</w:t>
-      </w:r>
-      <w:r>
-        <w:t xml:space="preserve"> </w:t>
-      </w:r>
-      <w:r>
-        <w:t xml:space="preserve">@</w:t>
-      </w:r>
-      <w:r>
-        <w:t xml:space="preserve"> </w:t>
-      </w:r>
-      <w:r>
-        <w:rPr>
-          <w:b/>
-        </w:rPr>
-        <w:t xml:space="preserve">VZVZ</w:t>
-      </w:r>
-      <w:r>
-        <w:t xml:space="preserve"> </w:t>
-      </w:r>
-      <w:r>
-        <w:rPr>
-          <w:i/>
-        </w:rPr>
-        <w:t xml:space="preserve">(medical sector)</w:t>
-      </w:r>
-    </w:p>
-    <w:p>
-      <w:pPr>
-        <w:pStyle w:val="BodyText"/>
-      </w:pPr>
-      <w:r>
-        <w:t xml:space="preserve">Lead development and design of a suite of web based applications for the public</w:t>
-      </w:r>
-      <w:r>
-        <w:t xml:space="preserve"> </w:t>
-      </w:r>
-      <w:r>
-        <w:t xml:space="preserve">facing channel to the new National Electronic Patient Dossier, now called LSP.</w:t>
-      </w:r>
-      <w:r>
-        <w:t xml:space="preserve"> </w:t>
-      </w:r>
-      <w:r>
-        <w:t xml:space="preserve">Involved in both a redesign of the system architecture as well as building new</w:t>
-      </w:r>
-      <w:r>
-        <w:t xml:space="preserve"> </w:t>
-      </w:r>
-      <w:r>
-        <w:t xml:space="preserve">frontend applications and integrating with the LSP itself and supporting</w:t>
-      </w:r>
-      <w:r>
-        <w:t xml:space="preserve"> </w:t>
-      </w:r>
-      <w:r>
-        <w:t xml:space="preserve">systems. High availability, security, privacy and traceability are paramount in</w:t>
-      </w:r>
-      <w:r>
-        <w:t xml:space="preserve"> </w:t>
-      </w:r>
-      <w:r>
-        <w:t xml:space="preserve">this suite of applications.</w:t>
-      </w:r>
-    </w:p>
-    <w:p>
-      <w:pPr>
-        <w:pStyle w:val="BodyText"/>
-      </w:pPr>
-      <w:r>
-        <w:rPr>
-          <w:b/>
-        </w:rPr>
-        <w:t xml:space="preserve">Keywords:</w:t>
-      </w:r>
-      <w:r>
-        <w:t xml:space="preserve"> </w:t>
-      </w:r>
-      <w:r>
-        <w:t xml:space="preserve">DigiD, SAML2, ASP.NET, C#, SQLServer, OOAD, DDD, Spring.NET,</w:t>
-      </w:r>
-      <w:r>
-        <w:t xml:space="preserve"> </w:t>
-      </w:r>
-      <w:r>
-        <w:t xml:space="preserve">NHibernate, SOAP-WS, XmlSig, HL7v3</w:t>
-      </w:r>
-    </w:p>
-    <w:p>
-      <w:pPr>
-        <w:pStyle w:val="Heading3"/>
-      </w:pPr>
-      <w:bookmarkStart w:id="45" w:name="de-lage-landen-lease-portal"/>
-      <w:bookmarkEnd w:id="45"/>
-      <w:r>
-        <w:t xml:space="preserve">De Lage Landen Lease portal</w:t>
-      </w:r>
-    </w:p>
-    <w:p>
-      <w:pPr>
-        <w:pStyle w:val="FirstParagraph"/>
-      </w:pPr>
-      <w:r>
-        <w:rPr>
-          <w:b/>
-        </w:rPr>
-        <w:t xml:space="preserve">2013</w:t>
-      </w:r>
-      <w:r>
-        <w:t xml:space="preserve"> </w:t>
-      </w:r>
-      <w:r>
-        <w:t xml:space="preserve">@</w:t>
-      </w:r>
-      <w:r>
-        <w:t xml:space="preserve"> </w:t>
-      </w:r>
-      <w:r>
-        <w:rPr>
-          <w:b/>
-        </w:rPr>
-        <w:t xml:space="preserve">De Lage Landen</w:t>
-      </w:r>
-      <w:r>
-        <w:t xml:space="preserve"> </w:t>
-      </w:r>
-      <w:r>
-        <w:rPr>
-          <w:i/>
-        </w:rPr>
-        <w:t xml:space="preserve">(financial services)</w:t>
-      </w:r>
-    </w:p>
-    <w:p>
-      <w:pPr>
-        <w:pStyle w:val="BodyText"/>
-      </w:pPr>
-      <w:r>
-        <w:t xml:space="preserve">Lead- and integration developer for a new, interactive searchengine for leasing</w:t>
-      </w:r>
-      <w:r>
-        <w:t xml:space="preserve"> </w:t>
-      </w:r>
-      <w:r>
-        <w:t xml:space="preserve">vehicles on the site of DLL.</w:t>
-      </w:r>
-    </w:p>
-    <w:p>
-      <w:pPr>
-        <w:pStyle w:val="BodyText"/>
-      </w:pPr>
-      <w:r>
-        <w:rPr>
-          <w:b/>
-        </w:rPr>
-        <w:t xml:space="preserve">Keywords:</w:t>
-      </w:r>
-      <w:r>
-        <w:t xml:space="preserve"> </w:t>
-      </w:r>
-      <w:r>
-        <w:t xml:space="preserve">AngularJS, REST, C#, ASP.NET WebAPI, JSON, Unity.</w:t>
-      </w:r>
-    </w:p>
-    <w:p>
-      <w:pPr>
-        <w:pStyle w:val="Heading3"/>
-      </w:pPr>
-      <w:bookmarkStart w:id="46" w:name="saltro-laboratory-results-portal"/>
-      <w:bookmarkEnd w:id="46"/>
-      <w:r>
-        <w:t xml:space="preserve">Saltro laboratory results portal</w:t>
-      </w:r>
-    </w:p>
-    <w:p>
-      <w:pPr>
-        <w:pStyle w:val="FirstParagraph"/>
-      </w:pPr>
-      <w:r>
-        <w:rPr>
-          <w:b/>
-        </w:rPr>
-        <w:t xml:space="preserve">2013</w:t>
-      </w:r>
-      <w:r>
-        <w:t xml:space="preserve"> </w:t>
-      </w:r>
-      <w:r>
-        <w:t xml:space="preserve">@</w:t>
-      </w:r>
-      <w:r>
-        <w:t xml:space="preserve"> </w:t>
-      </w:r>
-      <w:r>
-        <w:rPr>
-          <w:b/>
-        </w:rPr>
-        <w:t xml:space="preserve">Saltro</w:t>
-      </w:r>
-      <w:r>
-        <w:t xml:space="preserve"> </w:t>
-      </w:r>
-      <w:r>
-        <w:rPr>
-          <w:i/>
-        </w:rPr>
-        <w:t xml:space="preserve">(medical sector)</w:t>
-      </w:r>
-    </w:p>
-    <w:p>
-      <w:pPr>
-        <w:pStyle w:val="BodyText"/>
-      </w:pPr>
-      <w:r>
-        <w:t xml:space="preserve">Technical analysis, software architecture and lead development on the public</w:t>
-      </w:r>
-      <w:r>
-        <w:t xml:space="preserve"> </w:t>
-      </w:r>
-      <w:r>
-        <w:t xml:space="preserve">facing, web-based channel of medical laboratory data.</w:t>
-      </w:r>
-    </w:p>
-    <w:p>
-      <w:pPr>
-        <w:pStyle w:val="BodyText"/>
-      </w:pPr>
-      <w:r>
-        <w:rPr>
-          <w:b/>
-        </w:rPr>
-        <w:t xml:space="preserve">Keywords:</w:t>
-      </w:r>
-      <w:r>
-        <w:t xml:space="preserve"> </w:t>
-      </w:r>
-      <w:r>
-        <w:t xml:space="preserve">ASP.NET, C#, HL7, OOAD, DDD, MySQL, NHibernate, Spring.NET,</w:t>
-      </w:r>
-      <w:r>
-        <w:t xml:space="preserve"> </w:t>
-      </w:r>
-      <w:r>
-        <w:t xml:space="preserve">ASP.NET WebAPI, jQuery</w:t>
-      </w:r>
-    </w:p>
-    <w:p>
-      <w:pPr>
-        <w:pStyle w:val="Heading3"/>
-      </w:pPr>
-      <w:bookmarkStart w:id="47" w:name="ziggo-cloudservices-directory"/>
-      <w:bookmarkEnd w:id="47"/>
-      <w:r>
-        <w:t xml:space="preserve">Ziggo Cloudservices directory</w:t>
-      </w:r>
-    </w:p>
-    <w:p>
-      <w:pPr>
-        <w:pStyle w:val="FirstParagraph"/>
-      </w:pPr>
-      <w:r>
-        <w:rPr>
-          <w:b/>
-        </w:rPr>
-        <w:t xml:space="preserve">2012</w:t>
-      </w:r>
-      <w:r>
-        <w:t xml:space="preserve"> </w:t>
-      </w:r>
-      <w:r>
-        <w:t xml:space="preserve">@</w:t>
-      </w:r>
-      <w:r>
-        <w:t xml:space="preserve"> </w:t>
-      </w:r>
-      <w:r>
-        <w:rPr>
-          <w:b/>
-        </w:rPr>
-        <w:t xml:space="preserve">Ziggo</w:t>
-      </w:r>
-      <w:r>
-        <w:t xml:space="preserve"> </w:t>
-      </w:r>
-      <w:r>
-        <w:rPr>
-          <w:i/>
-        </w:rPr>
-        <w:t xml:space="preserve">(telecommunications)</w:t>
-      </w:r>
-    </w:p>
-    <w:p>
-      <w:pPr>
-        <w:pStyle w:val="BodyText"/>
-      </w:pPr>
-      <w:r>
-        <w:t xml:space="preserve">Lead development and software architecture of a new online directory for cloud</w:t>
-      </w:r>
-      <w:r>
-        <w:t xml:space="preserve"> </w:t>
-      </w:r>
-      <w:r>
-        <w:t xml:space="preserve">services for small to medium sized companies. Includes a personalized dashboard</w:t>
-      </w:r>
-      <w:r>
-        <w:t xml:space="preserve"> </w:t>
-      </w:r>
-      <w:r>
-        <w:t xml:space="preserve">which integrates with the user’s personal internet services.</w:t>
-      </w:r>
-    </w:p>
-    <w:p>
-      <w:pPr>
-        <w:pStyle w:val="BodyText"/>
-      </w:pPr>
-      <w:r>
-        <w:rPr>
-          <w:b/>
-        </w:rPr>
-        <w:t xml:space="preserve">Keywords:</w:t>
-      </w:r>
-      <w:r>
-        <w:t xml:space="preserve"> </w:t>
-      </w:r>
-      <w:r>
-        <w:t xml:space="preserve">Java, Spring, JPA, Hibernate, IMAP, MsExchange, CalDav, iCal,</w:t>
-      </w:r>
-      <w:r>
-        <w:t xml:space="preserve"> </w:t>
-      </w:r>
-      <w:r>
-        <w:t xml:space="preserve">Facebook API, Twitter API, LinkenIn API, AJAX, jQuery, PostgreSQL. Facebook,</w:t>
-      </w:r>
-      <w:r>
-        <w:t xml:space="preserve"> </w:t>
-      </w:r>
-      <w:r>
-        <w:t xml:space="preserve">Twitter, LinkedIn integration.</w:t>
-      </w:r>
-    </w:p>
-    <w:p>
-      <w:pPr>
-        <w:pStyle w:val="Heading3"/>
-      </w:pPr>
-      <w:bookmarkStart w:id="48" w:name="infinitas-international-webshop-platform"/>
-      <w:bookmarkEnd w:id="48"/>
-      <w:r>
-        <w:t xml:space="preserve">Infinitas international webshop platform</w:t>
-      </w:r>
-    </w:p>
-    <w:p>
-      <w:pPr>
-        <w:pStyle w:val="FirstParagraph"/>
-      </w:pPr>
-      <w:r>
-        <w:rPr>
-          <w:b/>
-        </w:rPr>
-        <w:t xml:space="preserve">2011-2012</w:t>
-      </w:r>
-      <w:r>
-        <w:t xml:space="preserve"> </w:t>
-      </w:r>
-      <w:r>
-        <w:t xml:space="preserve">@</w:t>
-      </w:r>
-      <w:r>
-        <w:t xml:space="preserve"> </w:t>
-      </w:r>
-      <w:r>
-        <w:rPr>
-          <w:b/>
-        </w:rPr>
-        <w:t xml:space="preserve">Infinitas</w:t>
-      </w:r>
-      <w:r>
-        <w:t xml:space="preserve"> </w:t>
-      </w:r>
-      <w:r>
-        <w:rPr>
-          <w:i/>
-        </w:rPr>
-        <w:t xml:space="preserve">(publishing)</w:t>
-      </w:r>
-    </w:p>
-    <w:p>
-      <w:pPr>
-        <w:pStyle w:val="BodyText"/>
-      </w:pPr>
-      <w:r>
-        <w:t xml:space="preserve">Development, maintenance and mainly backoffice integration for the e-commerce</w:t>
-      </w:r>
-      <w:r>
-        <w:t xml:space="preserve"> </w:t>
-      </w:r>
-      <w:r>
-        <w:t xml:space="preserve">platform that drives book publisher webshops in various european countries.</w:t>
-      </w:r>
-    </w:p>
-    <w:p>
-      <w:pPr>
-        <w:pStyle w:val="BodyText"/>
-      </w:pPr>
-      <w:r>
-        <w:rPr>
-          <w:b/>
-        </w:rPr>
-        <w:t xml:space="preserve">Keywords:</w:t>
-      </w:r>
-      <w:r>
-        <w:t xml:space="preserve"> </w:t>
-      </w:r>
-      <w:r>
-        <w:t xml:space="preserve">Java, JEE, RAD, IBM Websphere Commerce, Oracle, MySQL, SOAP Webservices.</w:t>
-      </w:r>
-    </w:p>
-    <w:p>
-      <w:pPr>
-        <w:pStyle w:val="Heading3"/>
-      </w:pPr>
-      <w:bookmarkStart w:id="49" w:name="paper-channel-for-the-national-electronic-patient-dossier"/>
-      <w:bookmarkEnd w:id="49"/>
-      <w:r>
-        <w:t xml:space="preserve">Paper channel for the National Electronic Patient Dossier</w:t>
-      </w:r>
-    </w:p>
-    <w:p>
-      <w:pPr>
-        <w:pStyle w:val="FirstParagraph"/>
-      </w:pPr>
-      <w:r>
-        <w:rPr>
-          <w:b/>
-        </w:rPr>
-        <w:t xml:space="preserve">2010-2011</w:t>
-      </w:r>
-      <w:r>
-        <w:t xml:space="preserve"> </w:t>
-      </w:r>
-      <w:r>
-        <w:t xml:space="preserve">@</w:t>
-      </w:r>
-      <w:r>
-        <w:t xml:space="preserve"> </w:t>
-      </w:r>
-      <w:r>
-        <w:rPr>
-          <w:b/>
-        </w:rPr>
-        <w:t xml:space="preserve">Didoc</w:t>
-      </w:r>
-      <w:r>
-        <w:t xml:space="preserve"> </w:t>
-      </w:r>
-      <w:r>
-        <w:rPr>
-          <w:i/>
-        </w:rPr>
-        <w:t xml:space="preserve">(information technology)</w:t>
-      </w:r>
-    </w:p>
-    <w:p>
-      <w:pPr>
-        <w:pStyle w:val="BodyText"/>
-      </w:pPr>
-      <w:r>
-        <w:t xml:space="preserve">Integration, development and architecture consultancy for the customer portal</w:t>
-      </w:r>
-      <w:r>
-        <w:t xml:space="preserve"> </w:t>
-      </w:r>
-      <w:r>
-        <w:t xml:space="preserve">of the National Electronic Patient Dossier (EPD). Because of the sensitivity of</w:t>
-      </w:r>
-      <w:r>
-        <w:t xml:space="preserve"> </w:t>
-      </w:r>
-      <w:r>
-        <w:t xml:space="preserve">medical information, the demands for availability, reliability and security are</w:t>
-      </w:r>
-      <w:r>
-        <w:t xml:space="preserve"> </w:t>
-      </w:r>
-      <w:r>
-        <w:t xml:space="preserve">very high. This concerns the</w:t>
-      </w:r>
-      <w:r>
-        <w:t xml:space="preserve"> </w:t>
-      </w:r>
-      <w:r>
-        <w:t xml:space="preserve">‘</w:t>
-      </w:r>
-      <w:r>
-        <w:t xml:space="preserve">paper</w:t>
-      </w:r>
-      <w:r>
-        <w:t xml:space="preserve">’</w:t>
-      </w:r>
-      <w:r>
-        <w:t xml:space="preserve"> </w:t>
-      </w:r>
-      <w:r>
-        <w:t xml:space="preserve">channel where civilians can login, fill in</w:t>
-      </w:r>
-      <w:r>
-        <w:t xml:space="preserve"> </w:t>
-      </w:r>
-      <w:r>
-        <w:t xml:space="preserve">forms and get the information sent to them on paper by regular mail.</w:t>
-      </w:r>
-    </w:p>
-    <w:p>
-      <w:pPr>
-        <w:pStyle w:val="BodyText"/>
-      </w:pPr>
-      <w:r>
-        <w:rPr>
-          <w:b/>
-        </w:rPr>
-        <w:t xml:space="preserve">Keywords:</w:t>
-      </w:r>
-      <w:r>
-        <w:t xml:space="preserve"> </w:t>
-      </w:r>
-      <w:r>
-        <w:t xml:space="preserve">.NET, SAML2, DigiD, C#, ASP.NET MVC, SOAP-WS, HL7v3.</w:t>
-      </w:r>
-    </w:p>
-    <w:p>
-      <w:pPr>
-        <w:pStyle w:val="Heading3"/>
-      </w:pPr>
-      <w:bookmarkStart w:id="50" w:name="customer-portal-for-the-national-electronic-patient-dossier"/>
-      <w:bookmarkEnd w:id="50"/>
-      <w:r>
-        <w:t xml:space="preserve">Customer portal for the National Electronic Patient Dossier</w:t>
-      </w:r>
-    </w:p>
-    <w:p>
-      <w:pPr>
-        <w:pStyle w:val="FirstParagraph"/>
-      </w:pPr>
-      <w:r>
-        <w:rPr>
-          <w:b/>
-        </w:rPr>
-        <w:t xml:space="preserve">2009-2010</w:t>
-      </w:r>
-      <w:r>
-        <w:t xml:space="preserve"> </w:t>
-      </w:r>
-      <w:r>
-        <w:t xml:space="preserve">@</w:t>
-      </w:r>
-      <w:r>
-        <w:t xml:space="preserve"> </w:t>
-      </w:r>
-      <w:r>
-        <w:rPr>
-          <w:b/>
-        </w:rPr>
-        <w:t xml:space="preserve">CIBG</w:t>
-      </w:r>
-      <w:r>
-        <w:t xml:space="preserve"> </w:t>
-      </w:r>
-      <w:r>
-        <w:rPr>
-          <w:i/>
-        </w:rPr>
-        <w:t xml:space="preserve">(government)</w:t>
-      </w:r>
-    </w:p>
-    <w:p>
-      <w:pPr>
-        <w:pStyle w:val="BodyText"/>
-      </w:pPr>
-      <w:r>
-        <w:t xml:space="preserve">Integration, development, architecture consultancy and business requirements</w:t>
-      </w:r>
-      <w:r>
-        <w:t xml:space="preserve"> </w:t>
-      </w:r>
-      <w:r>
-        <w:t xml:space="preserve">consultancy for the customer portal of the National Electronic Patient Dossier</w:t>
-      </w:r>
-      <w:r>
-        <w:t xml:space="preserve"> </w:t>
-      </w:r>
-      <w:r>
-        <w:t xml:space="preserve">(EPD). Because of the sensitivity of medical information, the demands for</w:t>
-      </w:r>
-      <w:r>
-        <w:t xml:space="preserve"> </w:t>
-      </w:r>
-      <w:r>
-        <w:t xml:space="preserve">availability, reliability and security are very high. This concerns the online</w:t>
-      </w:r>
-      <w:r>
-        <w:t xml:space="preserve"> </w:t>
-      </w:r>
-      <w:r>
-        <w:t xml:space="preserve">channel where civilians authenticate with their national electronic id (DigiD)</w:t>
-      </w:r>
-      <w:r>
-        <w:t xml:space="preserve"> </w:t>
-      </w:r>
-      <w:r>
-        <w:t xml:space="preserve">and have immediate access to the information stored about them in de National</w:t>
-      </w:r>
-      <w:r>
-        <w:t xml:space="preserve"> </w:t>
-      </w:r>
-      <w:r>
-        <w:t xml:space="preserve">Electronic Patient Dossier.</w:t>
-      </w:r>
-    </w:p>
-    <w:p>
-      <w:pPr>
-        <w:pStyle w:val="BodyText"/>
-      </w:pPr>
-      <w:r>
-        <w:rPr>
-          <w:b/>
-        </w:rPr>
-        <w:t xml:space="preserve">Keywords:</w:t>
-      </w:r>
-      <w:r>
-        <w:t xml:space="preserve"> </w:t>
-      </w:r>
-      <w:r>
-        <w:t xml:space="preserve">.NET, SAML2, DigiD, C#, ASP.NET MVC, SOAP-WS, HL7v3.</w:t>
-      </w:r>
-    </w:p>
-    <w:p>
-      <w:pPr>
-        <w:pStyle w:val="Heading3"/>
-      </w:pPr>
-      <w:bookmarkStart w:id="51" w:name="customer-portal-for-the-national-electronic-patient-dossier-prototype"/>
-      <w:bookmarkEnd w:id="51"/>
-      <w:r>
-        <w:t xml:space="preserve">Customer portal for the National Electronic Patient Dossier (Prototype)</w:t>
-      </w:r>
-    </w:p>
-    <w:p>
-      <w:pPr>
-        <w:pStyle w:val="FirstParagraph"/>
-      </w:pPr>
-      <w:r>
-        <w:rPr>
-          <w:b/>
-        </w:rPr>
-        <w:t xml:space="preserve">2009</w:t>
-      </w:r>
-      <w:r>
-        <w:t xml:space="preserve"> </w:t>
-      </w:r>
-      <w:r>
-        <w:t xml:space="preserve">@</w:t>
-      </w:r>
-      <w:r>
-        <w:t xml:space="preserve"> </w:t>
-      </w:r>
-      <w:r>
-        <w:rPr>
-          <w:b/>
-        </w:rPr>
-        <w:t xml:space="preserve">Nictiz</w:t>
-      </w:r>
-      <w:r>
-        <w:t xml:space="preserve"> </w:t>
-      </w:r>
-      <w:r>
-        <w:rPr>
-          <w:i/>
-        </w:rPr>
-        <w:t xml:space="preserve">(semi-government)</w:t>
-      </w:r>
-    </w:p>
-    <w:p>
-      <w:pPr>
-        <w:pStyle w:val="BodyText"/>
-      </w:pPr>
-      <w:r>
-        <w:t xml:space="preserve">Software architecture, development, business requirement consultancy for a</w:t>
-      </w:r>
-      <w:r>
-        <w:t xml:space="preserve"> </w:t>
-      </w:r>
-      <w:r>
-        <w:t xml:space="preserve">proof-of-concept for the customer portal of the National Electronic Patient</w:t>
-      </w:r>
-      <w:r>
-        <w:t xml:space="preserve"> </w:t>
-      </w:r>
-      <w:r>
-        <w:t xml:space="preserve">Dossier (EPD). Built as a working prototype.</w:t>
-      </w:r>
-    </w:p>
-    <w:p>
-      <w:pPr>
-        <w:pStyle w:val="BodyText"/>
-      </w:pPr>
-      <w:r>
-        <w:rPr>
-          <w:b/>
-        </w:rPr>
-        <w:t xml:space="preserve">Keywords:</w:t>
-      </w:r>
-      <w:r>
-        <w:t xml:space="preserve"> </w:t>
-      </w:r>
-      <w:r>
-        <w:t xml:space="preserve">Java, Spring, SOAP-WS, XML, CXF, JAXB, SAML2, HL7, Velocity, FOP.</w:t>
-      </w:r>
-    </w:p>
-    <w:p>
-      <w:pPr>
-        <w:pStyle w:val="Heading3"/>
-      </w:pPr>
-      <w:bookmarkStart w:id="52" w:name="internal-scheduling-application"/>
-      <w:bookmarkEnd w:id="52"/>
-      <w:r>
-        <w:t xml:space="preserve">Internal scheduling application</w:t>
-      </w:r>
-    </w:p>
-    <w:p>
-      <w:pPr>
-        <w:pStyle w:val="FirstParagraph"/>
-      </w:pPr>
-      <w:r>
-        <w:rPr>
-          <w:b/>
-        </w:rPr>
-        <w:t xml:space="preserve">2008-2009</w:t>
-      </w:r>
-      <w:r>
-        <w:t xml:space="preserve"> </w:t>
-      </w:r>
-      <w:r>
-        <w:t xml:space="preserve">@</w:t>
-      </w:r>
-      <w:r>
-        <w:t xml:space="preserve"> </w:t>
-      </w:r>
-      <w:r>
-        <w:rPr>
-          <w:b/>
-        </w:rPr>
-        <w:t xml:space="preserve">TNT Express</w:t>
-      </w:r>
-      <w:r>
-        <w:t xml:space="preserve"> </w:t>
-      </w:r>
-      <w:r>
-        <w:rPr>
-          <w:i/>
-        </w:rPr>
-        <w:t xml:space="preserve">(logistics)</w:t>
-      </w:r>
-    </w:p>
-    <w:p>
-      <w:pPr>
-        <w:pStyle w:val="BodyText"/>
-      </w:pPr>
-      <w:r>
-        <w:t xml:space="preserve">Lead development on an internal application for scheduling of logistic processes.</w:t>
-      </w:r>
-    </w:p>
-    <w:p>
-      <w:pPr>
-        <w:pStyle w:val="BodyText"/>
-      </w:pPr>
-      <w:r>
-        <w:rPr>
-          <w:b/>
-        </w:rPr>
-        <w:t xml:space="preserve">Keywords:</w:t>
-      </w:r>
-      <w:r>
-        <w:t xml:space="preserve"> </w:t>
-      </w:r>
-      <w:r>
-        <w:t xml:space="preserve">SOA, JEE, EJB, Hibernate, Struts, Oracle</w:t>
-      </w:r>
-    </w:p>
-    <w:p>
-      <w:pPr>
-        <w:pStyle w:val="Heading3"/>
-      </w:pPr>
-      <w:bookmarkStart w:id="53" w:name="banking-integration-layer"/>
-      <w:bookmarkEnd w:id="53"/>
-      <w:r>
-        <w:t xml:space="preserve">Banking Integration Layer</w:t>
-      </w:r>
-    </w:p>
-    <w:p>
-      <w:pPr>
-        <w:pStyle w:val="FirstParagraph"/>
-      </w:pPr>
-      <w:r>
-        <w:rPr>
-          <w:b/>
-        </w:rPr>
-        <w:t xml:space="preserve">2005-2007</w:t>
-      </w:r>
-      <w:r>
-        <w:t xml:space="preserve"> </w:t>
-      </w:r>
-      <w:r>
-        <w:t xml:space="preserve">@</w:t>
-      </w:r>
-      <w:r>
-        <w:t xml:space="preserve"> </w:t>
-      </w:r>
-      <w:r>
-        <w:rPr>
-          <w:b/>
-        </w:rPr>
-        <w:t xml:space="preserve">AEGON Bank</w:t>
-      </w:r>
-      <w:r>
-        <w:t xml:space="preserve"> </w:t>
-      </w:r>
-      <w:r>
-        <w:rPr>
-          <w:i/>
-        </w:rPr>
-        <w:t xml:space="preserve">(banking)</w:t>
-      </w:r>
-    </w:p>
-    <w:p>
-      <w:pPr>
-        <w:pStyle w:val="BodyText"/>
-      </w:pPr>
-      <w:r>
-        <w:t xml:space="preserve">Development and maintenance of the integration layer between backoffice and the</w:t>
-      </w:r>
-      <w:r>
-        <w:t xml:space="preserve"> </w:t>
-      </w:r>
-      <w:r>
-        <w:t xml:space="preserve">internet channels, aswell as internal tools.</w:t>
-      </w:r>
-    </w:p>
-    <w:p>
-      <w:pPr>
-        <w:pStyle w:val="BodyText"/>
-      </w:pPr>
-      <w:r>
-        <w:rPr>
-          <w:b/>
-        </w:rPr>
-        <w:t xml:space="preserve">Keywords:</w:t>
-      </w:r>
-      <w:r>
-        <w:t xml:space="preserve"> </w:t>
-      </w:r>
-      <w:r>
-        <w:t xml:space="preserve">J2EE, EJB, Struts, IBM Websphere.</w:t>
-      </w:r>
-    </w:p>
-    <w:p>
-      <w:pPr>
-        <w:pStyle w:val="Heading2"/>
-      </w:pPr>
-      <w:bookmarkStart w:id="54" w:name="projects-for-imtech-ict-pac"/>
-      <w:bookmarkEnd w:id="54"/>
-      <w:r>
-        <w:t xml:space="preserve">2001-2005: Projects for Imtech ICT / PaC</w:t>
-      </w:r>
-    </w:p>
-    <w:p>
-      <w:pPr>
-        <w:pStyle w:val="Heading3"/>
-      </w:pPr>
-      <w:bookmarkStart w:id="55" w:name="search-engine-for-educational-material"/>
-      <w:bookmarkEnd w:id="55"/>
-      <w:r>
-        <w:t xml:space="preserve">Search engine for educational material</w:t>
-      </w:r>
-    </w:p>
-    <w:p>
-      <w:pPr>
-        <w:pStyle w:val="FirstParagraph"/>
-      </w:pPr>
-      <w:r>
-        <w:rPr>
-          <w:b/>
-        </w:rPr>
-        <w:t xml:space="preserve">2005</w:t>
-      </w:r>
-      <w:r>
-        <w:t xml:space="preserve"> </w:t>
-      </w:r>
-      <w:r>
-        <w:t xml:space="preserve">@</w:t>
-      </w:r>
-      <w:r>
-        <w:t xml:space="preserve"> </w:t>
-      </w:r>
-      <w:r>
-        <w:rPr>
-          <w:b/>
-        </w:rPr>
-        <w:t xml:space="preserve">Kennisnet</w:t>
-      </w:r>
-      <w:r>
-        <w:t xml:space="preserve"> </w:t>
-      </w:r>
-      <w:r>
-        <w:rPr>
-          <w:i/>
-        </w:rPr>
-        <w:t xml:space="preserve">(education)</w:t>
-      </w:r>
-    </w:p>
-    <w:p>
-      <w:pPr>
-        <w:pStyle w:val="BodyText"/>
-      </w:pPr>
-      <w:r>
-        <w:t xml:space="preserve">Development of a new version of the DaVindi educational search engine for</w:t>
-      </w:r>
-      <w:r>
-        <w:t xml:space="preserve"> </w:t>
-      </w:r>
-      <w:r>
-        <w:t xml:space="preserve">primary education students.</w:t>
-      </w:r>
-    </w:p>
-    <w:p>
-      <w:pPr>
-        <w:pStyle w:val="BodyText"/>
-      </w:pPr>
-      <w:r>
-        <w:rPr>
-          <w:b/>
-        </w:rPr>
-        <w:t xml:space="preserve">Keywords:</w:t>
-      </w:r>
-      <w:r>
-        <w:t xml:space="preserve"> </w:t>
-      </w:r>
-      <w:r>
-        <w:t xml:space="preserve">J2EE, Lucene</w:t>
-      </w:r>
-    </w:p>
-    <w:p>
-      <w:pPr>
-        <w:pStyle w:val="Heading3"/>
-      </w:pPr>
-      <w:bookmarkStart w:id="56" w:name="internal-resource-planning-application"/>
-      <w:bookmarkEnd w:id="56"/>
-      <w:r>
-        <w:t xml:space="preserve">Internal resource planning application</w:t>
-      </w:r>
-    </w:p>
-    <w:p>
-      <w:pPr>
-        <w:pStyle w:val="FirstParagraph"/>
-      </w:pPr>
-      <w:r>
-        <w:rPr>
-          <w:b/>
-        </w:rPr>
-        <w:t xml:space="preserve">2005</w:t>
-      </w:r>
-      <w:r>
-        <w:t xml:space="preserve"> </w:t>
-      </w:r>
-      <w:r>
-        <w:t xml:space="preserve">@</w:t>
-      </w:r>
-      <w:r>
-        <w:t xml:space="preserve"> </w:t>
-      </w:r>
-      <w:r>
-        <w:rPr>
-          <w:b/>
-        </w:rPr>
-        <w:t xml:space="preserve">Imtech ICT</w:t>
-      </w:r>
-      <w:r>
-        <w:t xml:space="preserve"> </w:t>
-      </w:r>
-      <w:r>
-        <w:rPr>
-          <w:i/>
-        </w:rPr>
-        <w:t xml:space="preserve">(information technology)</w:t>
-      </w:r>
-    </w:p>
-    <w:p>
-      <w:pPr>
-        <w:pStyle w:val="BodyText"/>
-      </w:pPr>
-      <w:r>
-        <w:t xml:space="preserve">Functional and technical design, development of an internal resource planning application.</w:t>
-      </w:r>
-    </w:p>
-    <w:p>
-      <w:pPr>
-        <w:pStyle w:val="BodyText"/>
-      </w:pPr>
-      <w:r>
-        <w:rPr>
-          <w:b/>
-        </w:rPr>
-        <w:t xml:space="preserve">Keywords:</w:t>
-      </w:r>
-      <w:r>
-        <w:t xml:space="preserve"> </w:t>
-      </w:r>
-      <w:r>
-        <w:t xml:space="preserve">Java, J2EE, Hibernate, MySQL, Tapestry</w:t>
-      </w:r>
-    </w:p>
-    <w:p>
-      <w:pPr>
-        <w:pStyle w:val="Heading3"/>
-      </w:pPr>
-      <w:bookmarkStart w:id="57" w:name="system-integration"/>
-      <w:bookmarkEnd w:id="57"/>
-      <w:r>
-        <w:t xml:space="preserve">System integration</w:t>
-      </w:r>
-    </w:p>
-    <w:p>
-      <w:pPr>
-        <w:pStyle w:val="FirstParagraph"/>
-      </w:pPr>
-      <w:r>
-        <w:rPr>
-          <w:b/>
-        </w:rPr>
-        <w:t xml:space="preserve">2004-2005</w:t>
-      </w:r>
-      <w:r>
-        <w:t xml:space="preserve"> </w:t>
-      </w:r>
-      <w:r>
-        <w:t xml:space="preserve">@</w:t>
-      </w:r>
-      <w:r>
-        <w:t xml:space="preserve"> </w:t>
-      </w:r>
-      <w:r>
-        <w:rPr>
-          <w:b/>
-        </w:rPr>
-        <w:t xml:space="preserve">Nedal</w:t>
-      </w:r>
-      <w:r>
-        <w:t xml:space="preserve"> </w:t>
-      </w:r>
-      <w:r>
-        <w:t xml:space="preserve">(</w:t>
-      </w:r>
-      <w:r>
-        <w:rPr>
-          <w:i/>
-        </w:rPr>
-        <w:t xml:space="preserve">industrial</w:t>
-      </w:r>
-      <w:r>
-        <w:t xml:space="preserve">)</w:t>
-      </w:r>
-    </w:p>
-    <w:p>
-      <w:pPr>
-        <w:pStyle w:val="BodyText"/>
-      </w:pPr>
-      <w:r>
-        <w:t xml:space="preserve">Development and deployment of integration between back office and production facility.</w:t>
-      </w:r>
-    </w:p>
-    <w:p>
-      <w:pPr>
-        <w:pStyle w:val="BodyText"/>
-      </w:pPr>
-      <w:r>
-        <w:rPr>
-          <w:b/>
-        </w:rPr>
-        <w:t xml:space="preserve">Keywords:</w:t>
-      </w:r>
-      <w:r>
-        <w:t xml:space="preserve"> </w:t>
-      </w:r>
-      <w:r>
-        <w:t xml:space="preserve">Java, SOAP Webservices</w:t>
-      </w:r>
-    </w:p>
-    <w:p>
-      <w:pPr>
-        <w:pStyle w:val="Heading3"/>
-      </w:pPr>
-      <w:bookmarkStart w:id="58" w:name="data-visualisation-application"/>
-      <w:bookmarkEnd w:id="58"/>
-      <w:r>
-        <w:t xml:space="preserve">Data visualisation application</w:t>
-      </w:r>
-    </w:p>
-    <w:p>
-      <w:pPr>
-        <w:pStyle w:val="FirstParagraph"/>
-      </w:pPr>
-      <w:r>
-        <w:rPr>
-          <w:b/>
-        </w:rPr>
-        <w:t xml:space="preserve">2004</w:t>
-      </w:r>
-      <w:r>
-        <w:t xml:space="preserve"> </w:t>
-      </w:r>
-      <w:r>
-        <w:t xml:space="preserve">@</w:t>
-      </w:r>
-      <w:r>
-        <w:t xml:space="preserve"> </w:t>
-      </w:r>
-      <w:r>
-        <w:rPr>
-          <w:b/>
-        </w:rPr>
-        <w:t xml:space="preserve">Oasen</w:t>
-      </w:r>
-      <w:r>
-        <w:t xml:space="preserve"> </w:t>
-      </w:r>
-      <w:r>
-        <w:rPr>
-          <w:i/>
-        </w:rPr>
-        <w:t xml:space="preserve">(facilities)</w:t>
-      </w:r>
-    </w:p>
-    <w:p>
-      <w:pPr>
-        <w:pStyle w:val="BodyText"/>
-      </w:pPr>
-      <w:r>
-        <w:t xml:space="preserve">Design and development of an application for visualising actual measurements of</w:t>
-      </w:r>
-      <w:r>
-        <w:t xml:space="preserve"> </w:t>
-      </w:r>
-      <w:r>
-        <w:t xml:space="preserve">water flow and retainment on a map of The Netherlands.</w:t>
-      </w:r>
-    </w:p>
-    <w:p>
-      <w:pPr>
-        <w:pStyle w:val="BodyText"/>
-      </w:pPr>
-      <w:r>
-        <w:rPr>
-          <w:b/>
-        </w:rPr>
-        <w:t xml:space="preserve">Keywords:</w:t>
-      </w:r>
-      <w:r>
-        <w:t xml:space="preserve"> </w:t>
-      </w:r>
-      <w:r>
-        <w:t xml:space="preserve">Java, JSP, MySQL, Tomcat</w:t>
-      </w:r>
-    </w:p>
-    <w:p>
-      <w:pPr>
-        <w:pStyle w:val="Heading3"/>
-      </w:pPr>
-      <w:bookmarkStart w:id="59" w:name="corporate-cms"/>
-      <w:bookmarkEnd w:id="59"/>
-      <w:r>
-        <w:t xml:space="preserve">Corporate CMS</w:t>
-      </w:r>
-    </w:p>
-    <w:p>
-      <w:pPr>
-        <w:pStyle w:val="FirstParagraph"/>
-      </w:pPr>
-      <w:r>
-        <w:rPr>
-          <w:b/>
-        </w:rPr>
-        <w:t xml:space="preserve">2003-2005</w:t>
-      </w:r>
-      <w:r>
-        <w:t xml:space="preserve"> </w:t>
-      </w:r>
-      <w:r>
-        <w:t xml:space="preserve">@</w:t>
-      </w:r>
-      <w:r>
-        <w:t xml:space="preserve"> </w:t>
-      </w:r>
-      <w:r>
-        <w:rPr>
-          <w:b/>
-        </w:rPr>
-        <w:t xml:space="preserve">Imtech ICT</w:t>
-      </w:r>
-      <w:r>
-        <w:t xml:space="preserve"> </w:t>
-      </w:r>
-      <w:r>
-        <w:rPr>
-          <w:i/>
-        </w:rPr>
-        <w:t xml:space="preserve">(information technology)</w:t>
-      </w:r>
-    </w:p>
-    <w:p>
-      <w:pPr>
-        <w:pStyle w:val="BodyText"/>
-      </w:pPr>
-      <w:r>
-        <w:t xml:space="preserve">Extending the open source CMS MMBase with functionality for hosting multiple</w:t>
-      </w:r>
-      <w:r>
-        <w:t xml:space="preserve"> </w:t>
-      </w:r>
-      <w:r>
-        <w:t xml:space="preserve">sites and authoring workflow.</w:t>
-      </w:r>
-    </w:p>
-    <w:p>
-      <w:pPr>
-        <w:pStyle w:val="BodyText"/>
-      </w:pPr>
-      <w:r>
-        <w:rPr>
-          <w:b/>
-        </w:rPr>
-        <w:t xml:space="preserve">Keywords:</w:t>
-      </w:r>
-      <w:r>
-        <w:t xml:space="preserve"> </w:t>
-      </w:r>
-      <w:r>
-        <w:t xml:space="preserve">MMBase, Java.</w:t>
-      </w:r>
-    </w:p>
-    <w:p>
-      <w:pPr>
-        <w:pStyle w:val="Heading3"/>
-      </w:pPr>
-      <w:bookmarkStart w:id="60" w:name="corporate-identity-management-system-prototype"/>
-      <w:bookmarkEnd w:id="60"/>
-      <w:r>
-        <w:t xml:space="preserve">Corporate Identity Management System (Prototype)</w:t>
-      </w:r>
-    </w:p>
-    <w:p>
-      <w:pPr>
-        <w:pStyle w:val="FirstParagraph"/>
-      </w:pPr>
-      <w:r>
-        <w:rPr>
-          <w:b/>
-        </w:rPr>
-        <w:t xml:space="preserve">2004</w:t>
-      </w:r>
-      <w:r>
-        <w:t xml:space="preserve"> </w:t>
-      </w:r>
-      <w:r>
-        <w:t xml:space="preserve">@</w:t>
-      </w:r>
-      <w:r>
-        <w:t xml:space="preserve"> </w:t>
-      </w:r>
-      <w:r>
-        <w:rPr>
-          <w:b/>
-        </w:rPr>
-        <w:t xml:space="preserve">De Zaak Launspach</w:t>
-      </w:r>
-      <w:r>
-        <w:t xml:space="preserve"> </w:t>
-      </w:r>
-      <w:r>
-        <w:rPr>
-          <w:i/>
-        </w:rPr>
-        <w:t xml:space="preserve">(graphical industry)</w:t>
-      </w:r>
-    </w:p>
-    <w:p>
-      <w:pPr>
-        <w:pStyle w:val="BodyText"/>
-      </w:pPr>
-      <w:r>
-        <w:t xml:space="preserve">Design and development of a web-based corporate identity management system.</w:t>
-      </w:r>
-      <w:r>
-        <w:t xml:space="preserve"> </w:t>
-      </w:r>
-      <w:r>
-        <w:t xml:space="preserve">Customers of DZL can access their corporate identity designs and imagery.</w:t>
-      </w:r>
-      <w:r>
-        <w:t xml:space="preserve"> </w:t>
-      </w:r>
-      <w:r>
-        <w:t xml:space="preserve">Images are automatically rescaled to the desired purpose, and PDF templates can</w:t>
-      </w:r>
-      <w:r>
-        <w:t xml:space="preserve"> </w:t>
-      </w:r>
-      <w:r>
-        <w:t xml:space="preserve">be used to generate documents in the corporate identity style. Built as a</w:t>
-      </w:r>
-      <w:r>
-        <w:t xml:space="preserve"> </w:t>
-      </w:r>
-      <w:r>
-        <w:t xml:space="preserve">functional prototype.</w:t>
-      </w:r>
-    </w:p>
-    <w:p>
-      <w:pPr>
-        <w:pStyle w:val="BodyText"/>
-      </w:pPr>
-      <w:r>
-        <w:rPr>
-          <w:b/>
-        </w:rPr>
-        <w:t xml:space="preserve">Keywords:</w:t>
-      </w:r>
-      <w:r>
-        <w:t xml:space="preserve"> </w:t>
-      </w:r>
-      <w:r>
-        <w:t xml:space="preserve">Java, MMBase.</w:t>
-      </w:r>
-    </w:p>
-    <w:p>
-      <w:pPr>
-        <w:pStyle w:val="Heading3"/>
-      </w:pPr>
-      <w:bookmarkStart w:id="61" w:name="product-order-configuration-application"/>
-      <w:bookmarkEnd w:id="61"/>
-      <w:r>
-        <w:t xml:space="preserve">Product &amp; order configuration application</w:t>
-      </w:r>
-    </w:p>
-    <w:p>
-      <w:pPr>
-        <w:pStyle w:val="FirstParagraph"/>
-      </w:pPr>
-      <w:r>
-        <w:rPr>
-          <w:b/>
-        </w:rPr>
-        <w:t xml:space="preserve">2001-2002</w:t>
-      </w:r>
-      <w:r>
-        <w:t xml:space="preserve"> </w:t>
-      </w:r>
-      <w:r>
-        <w:t xml:space="preserve">@</w:t>
-      </w:r>
-      <w:r>
-        <w:t xml:space="preserve"> </w:t>
-      </w:r>
-      <w:r>
-        <w:rPr>
-          <w:b/>
-        </w:rPr>
-        <w:t xml:space="preserve">FlexiForce</w:t>
-      </w:r>
-      <w:r>
-        <w:t xml:space="preserve"> </w:t>
-      </w:r>
-      <w:r>
-        <w:rPr>
-          <w:i/>
-        </w:rPr>
-        <w:t xml:space="preserve">(industry)</w:t>
-      </w:r>
-    </w:p>
-    <w:p>
-      <w:pPr>
-        <w:pStyle w:val="BodyText"/>
-      </w:pPr>
-      <w:r>
-        <w:t xml:space="preserve">Development of a Windows desktop application for configuration of overhead</w:t>
-      </w:r>
-      <w:r>
-        <w:t xml:space="preserve"> </w:t>
-      </w:r>
-      <w:r>
-        <w:t xml:space="preserve">doors and order tracking. To be used internally as well as by FlexiForce’s</w:t>
-      </w:r>
-      <w:r>
-        <w:t xml:space="preserve"> </w:t>
-      </w:r>
-      <w:r>
-        <w:t xml:space="preserve">customers for configuring and placing orders.</w:t>
-      </w:r>
-    </w:p>
-    <w:p>
-      <w:pPr>
-        <w:pStyle w:val="BodyText"/>
-      </w:pPr>
-      <w:r>
-        <w:rPr>
-          <w:b/>
-        </w:rPr>
-        <w:t xml:space="preserve">Keywords:</w:t>
-      </w:r>
-      <w:r>
-        <w:t xml:space="preserve"> </w:t>
-      </w:r>
-      <w:r>
-        <w:t xml:space="preserve">Visual Basic, SQLServer, MS Access</w:t>
-      </w:r>
-    </w:p>
-    <w:p>
-      <w:pPr>
-        <w:pStyle w:val="Heading3"/>
-      </w:pPr>
-      <w:bookmarkStart w:id="62" w:name="automatic-university-exam-system"/>
-      <w:bookmarkEnd w:id="62"/>
-      <w:r>
-        <w:t xml:space="preserve">Automatic University Exam System</w:t>
-      </w:r>
-    </w:p>
-    <w:p>
-      <w:pPr>
-        <w:pStyle w:val="FirstParagraph"/>
-      </w:pPr>
-      <w:r>
-        <w:rPr>
-          <w:b/>
-        </w:rPr>
-        <w:t xml:space="preserve">1994-1995</w:t>
-      </w:r>
-      <w:r>
-        <w:t xml:space="preserve"> </w:t>
-      </w:r>
-      <w:r>
-        <w:t xml:space="preserve">@</w:t>
-      </w:r>
-      <w:r>
-        <w:t xml:space="preserve"> </w:t>
-      </w:r>
-      <w:r>
-        <w:rPr>
-          <w:b/>
-        </w:rPr>
-        <w:t xml:space="preserve">Leiden University Medical Center</w:t>
-      </w:r>
-      <w:r>
-        <w:t xml:space="preserve"> </w:t>
-      </w:r>
-      <w:r>
-        <w:rPr>
-          <w:i/>
-        </w:rPr>
-        <w:t xml:space="preserve">(medical sector)</w:t>
-      </w:r>
-    </w:p>
-    <w:p>
-      <w:pPr>
-        <w:pStyle w:val="BodyText"/>
-      </w:pPr>
-      <w:r>
-        <w:t xml:space="preserve">Part time development, during my studies, of the successor to EGEL 2.0, a</w:t>
-      </w:r>
-      <w:r>
-        <w:t xml:space="preserve"> </w:t>
-      </w:r>
-      <w:r>
-        <w:t xml:space="preserve">desktop software package for creating, generating and taking exams for</w:t>
-      </w:r>
-      <w:r>
-        <w:t xml:space="preserve"> </w:t>
-      </w:r>
-      <w:r>
-        <w:t xml:space="preserve">university medical students, including the use of multimedia like photos, movie</w:t>
-      </w:r>
-      <w:r>
-        <w:t xml:space="preserve"> </w:t>
-      </w:r>
-      <w:r>
-        <w:t xml:space="preserve">clips and soundbites.</w:t>
-      </w:r>
-    </w:p>
-    <w:p>
-      <w:pPr>
-        <w:pStyle w:val="BodyText"/>
-      </w:pPr>
-      <w:r>
-        <w:rPr>
-          <w:b/>
-        </w:rPr>
-        <w:t xml:space="preserve">Keywords:</w:t>
-      </w:r>
-      <w:r>
-        <w:t xml:space="preserve"> </w:t>
-      </w:r>
-      <w:r>
-        <w:t xml:space="preserve">Visual Basic, MS Access.</w:t>
-      </w:r>
-    </w:p>
-    <w:p>
-      <w:pPr>
-        <w:pStyle w:val="BodyText"/>
-      </w:pPr>
-      <w:r>
-        <w:rPr>
-          <w:i/>
-        </w:rPr>
-        <w:t xml:space="preserve">the most recent version of this cv can be found at</w:t>
-      </w:r>
-      <w:r>
-        <w:t xml:space="preserve"> </w:t>
-      </w:r>
-      <w:hyperlink r:id="rId63">
+        <w:t xml:space="preserve">The most recent version of this cv can be found at</w:t>
+      </w:r>
+      <w:r>
+        <w:t xml:space="preserve"> </w:t>
+      </w:r>
+      <w:hyperlink r:id="rId46">
         <w:r>
           <w:rPr>
             <w:rStyle w:val="Hyperlink"/>
@@ -3117,9 +3072,10 @@
       </w:hyperlink>
     </w:p>
     <w:sectPr>
-      <w:pgSz w:w="12240" w:h="15840"/>
+      <w:pgSz w:w="11900" w:h="16840"/>
       <w:pgMar w:top="1440" w:right="1440" w:bottom="1440" w:left="1440" w:header="720" w:footer="720" w:gutter="0"/>
       <w:cols w:space="720"/>
+      <w:docGrid w:linePitch="326"/>
     </w:sectPr>
   </w:body>
 </w:document>
@@ -3145,8 +3101,8 @@
 </file>
 
 <file path=word/numbering.xml><?xml version="1.0" encoding="utf-8"?>
-<w:numbering xmlns:wpc="http://schemas.microsoft.com/office/word/2010/wordprocessingCanvas" xmlns:mo="http://schemas.microsoft.com/office/mac/office/2008/main" xmlns:mc="http://schemas.openxmlformats.org/markup-compatibility/2006" xmlns:mv="urn:schemas-microsoft-com:mac:vml" xmlns:o="urn:schemas-microsoft-com:office:office" xmlns:r="http://schemas.openxmlformats.org/officeDocument/2006/relationships" xmlns:m="http://schemas.openxmlformats.org/officeDocument/2006/math" xmlns:v="urn:schemas-microsoft-com:vml" xmlns:wp14="http://schemas.microsoft.com/office/word/2010/wordprocessingDrawing" xmlns:wp="http://schemas.openxmlformats.org/drawingml/2006/wordprocessingDrawing" xmlns:w10="urn:schemas-microsoft-com:office:word" xmlns:w="http://schemas.openxmlformats.org/wordprocessingml/2006/main" xmlns:w14="http://schemas.microsoft.com/office/word/2010/wordml" xmlns:w15="http://schemas.microsoft.com/office/word/2012/wordml" xmlns:wpg="http://schemas.microsoft.com/office/word/2010/wordprocessingGroup" xmlns:wpi="http://schemas.microsoft.com/office/word/2010/wordprocessingInk" xmlns:wne="http://schemas.microsoft.com/office/word/2006/wordml" xmlns:wps="http://schemas.microsoft.com/office/word/2010/wordprocessingShape" mc:Ignorable="w14 w15 wp14">
-  <w:abstractNum w:abstractNumId="0">
+<w:numbering xmlns:wpc="http://schemas.microsoft.com/office/word/2010/wordprocessingCanvas" xmlns:cx="http://schemas.microsoft.com/office/drawing/2014/chartex" xmlns:cx1="http://schemas.microsoft.com/office/drawing/2015/9/8/chartex" xmlns:cx2="http://schemas.microsoft.com/office/drawing/2015/10/21/chartex" xmlns:cx3="http://schemas.microsoft.com/office/drawing/2016/5/9/chartex" xmlns:cx4="http://schemas.microsoft.com/office/drawing/2016/5/10/chartex" xmlns:cx5="http://schemas.microsoft.com/office/drawing/2016/5/11/chartex" xmlns:cx6="http://schemas.microsoft.com/office/drawing/2016/5/12/chartex" xmlns:cx7="http://schemas.microsoft.com/office/drawing/2016/5/13/chartex" xmlns:cx8="http://schemas.microsoft.com/office/drawing/2016/5/14/chartex" xmlns:mc="http://schemas.openxmlformats.org/markup-compatibility/2006" xmlns:aink="http://schemas.microsoft.com/office/drawing/2016/ink" xmlns:am3d="http://schemas.microsoft.com/office/drawing/2017/model3d" xmlns:o="urn:schemas-microsoft-com:office:office" xmlns:r="http://schemas.openxmlformats.org/officeDocument/2006/relationships" xmlns:m="http://schemas.openxmlformats.org/officeDocument/2006/math" xmlns:v="urn:schemas-microsoft-com:vml" xmlns:wp14="http://schemas.microsoft.com/office/word/2010/wordprocessingDrawing" xmlns:wp="http://schemas.openxmlformats.org/drawingml/2006/wordprocessingDrawing" xmlns:w10="urn:schemas-microsoft-com:office:word" xmlns:w="http://schemas.openxmlformats.org/wordprocessingml/2006/main" xmlns:w14="http://schemas.microsoft.com/office/word/2010/wordml" xmlns:w15="http://schemas.microsoft.com/office/word/2012/wordml" xmlns:w16cid="http://schemas.microsoft.com/office/word/2016/wordml/cid" xmlns:w16se="http://schemas.microsoft.com/office/word/2015/wordml/symex" xmlns:wpg="http://schemas.microsoft.com/office/word/2010/wordprocessingGroup" xmlns:wpi="http://schemas.microsoft.com/office/word/2010/wordprocessingInk" xmlns:wne="http://schemas.microsoft.com/office/word/2006/wordml" xmlns:wps="http://schemas.microsoft.com/office/word/2010/wordprocessingShape" mc:Ignorable="w14 w15 w16se w16cid wp14">
+  <w:abstractNum w:abstractNumId="0" w15:restartNumberingAfterBreak="0">
     <w:nsid w:val="CC5B1670"/>
     <w:multiLevelType w:val="multilevel"/>
     <w:tmpl w:val="ADB46FA0"/>
@@ -3238,7 +3194,7 @@
       <w:lvlJc w:val="left"/>
     </w:lvl>
   </w:abstractNum>
-  <w:abstractNum w:abstractNumId="1">
+  <w:abstractNum w:abstractNumId="1" w15:restartNumberingAfterBreak="0">
     <w:nsid w:val="E17F69BA"/>
     <w:multiLevelType w:val="multilevel"/>
     <w:tmpl w:val="9C0E3770"/>
@@ -3330,7 +3286,7 @@
       <w:lvlJc w:val="left"/>
     </w:lvl>
   </w:abstractNum>
-  <w:abstractNum w:abstractNumId="2">
+  <w:abstractNum w:abstractNumId="2" w15:restartNumberingAfterBreak="0">
     <w:nsid w:val="FFFFFF1D"/>
     <w:multiLevelType w:val="multilevel"/>
     <w:tmpl w:val="5D423FBE"/>
@@ -3470,7 +3426,7 @@
       </w:rPr>
     </w:lvl>
   </w:abstractNum>
-  <w:abstractNum w:abstractNumId="3">
+  <w:abstractNum w:abstractNumId="3" w15:restartNumberingAfterBreak="0">
     <w:nsid w:val="FFFFFF7C"/>
     <w:multiLevelType w:val="singleLevel"/>
     <w:tmpl w:val="D8A02E34"/>
@@ -3487,7 +3443,7 @@
       </w:pPr>
     </w:lvl>
   </w:abstractNum>
-  <w:abstractNum w:abstractNumId="4">
+  <w:abstractNum w:abstractNumId="4" w15:restartNumberingAfterBreak="0">
     <w:nsid w:val="FFFFFF7D"/>
     <w:multiLevelType w:val="singleLevel"/>
     <w:tmpl w:val="E46C85DA"/>
@@ -3504,7 +3460,7 @@
       </w:pPr>
     </w:lvl>
   </w:abstractNum>
-  <w:abstractNum w:abstractNumId="5">
+  <w:abstractNum w:abstractNumId="5" w15:restartNumberingAfterBreak="0">
     <w:nsid w:val="FFFFFF7E"/>
     <w:multiLevelType w:val="singleLevel"/>
     <w:tmpl w:val="909051A0"/>
@@ -3521,7 +3477,7 @@
       </w:pPr>
     </w:lvl>
   </w:abstractNum>
-  <w:abstractNum w:abstractNumId="6">
+  <w:abstractNum w:abstractNumId="6" w15:restartNumberingAfterBreak="0">
     <w:nsid w:val="FFFFFF7F"/>
     <w:multiLevelType w:val="singleLevel"/>
     <w:tmpl w:val="EACE8116"/>
@@ -3538,7 +3494,7 @@
       </w:pPr>
     </w:lvl>
   </w:abstractNum>
-  <w:abstractNum w:abstractNumId="7">
+  <w:abstractNum w:abstractNumId="7" w15:restartNumberingAfterBreak="0">
     <w:nsid w:val="FFFFFF80"/>
     <w:multiLevelType w:val="singleLevel"/>
     <w:tmpl w:val="BE3E034A"/>
@@ -3558,7 +3514,7 @@
       </w:rPr>
     </w:lvl>
   </w:abstractNum>
-  <w:abstractNum w:abstractNumId="8">
+  <w:abstractNum w:abstractNumId="8" w15:restartNumberingAfterBreak="0">
     <w:nsid w:val="FFFFFF81"/>
     <w:multiLevelType w:val="singleLevel"/>
     <w:tmpl w:val="8D906A9C"/>
@@ -3578,7 +3534,7 @@
       </w:rPr>
     </w:lvl>
   </w:abstractNum>
-  <w:abstractNum w:abstractNumId="9">
+  <w:abstractNum w:abstractNumId="9" w15:restartNumberingAfterBreak="0">
     <w:nsid w:val="FFFFFF82"/>
     <w:multiLevelType w:val="singleLevel"/>
     <w:tmpl w:val="68E24092"/>
@@ -3598,7 +3554,7 @@
       </w:rPr>
     </w:lvl>
   </w:abstractNum>
-  <w:abstractNum w:abstractNumId="10">
+  <w:abstractNum w:abstractNumId="10" w15:restartNumberingAfterBreak="0">
     <w:nsid w:val="FFFFFF83"/>
     <w:multiLevelType w:val="singleLevel"/>
     <w:tmpl w:val="AD5E76AA"/>
@@ -3618,7 +3574,7 @@
       </w:rPr>
     </w:lvl>
   </w:abstractNum>
-  <w:abstractNum w:abstractNumId="11">
+  <w:abstractNum w:abstractNumId="11" w15:restartNumberingAfterBreak="0">
     <w:nsid w:val="FFFFFF88"/>
     <w:multiLevelType w:val="singleLevel"/>
     <w:tmpl w:val="C6007688"/>
@@ -3635,7 +3591,7 @@
       </w:pPr>
     </w:lvl>
   </w:abstractNum>
-  <w:abstractNum w:abstractNumId="12">
+  <w:abstractNum w:abstractNumId="12" w15:restartNumberingAfterBreak="0">
     <w:nsid w:val="FFFFFF89"/>
     <w:multiLevelType w:val="singleLevel"/>
     <w:tmpl w:val="CEC295EC"/>
@@ -3655,7 +3611,7 @@
       </w:rPr>
     </w:lvl>
   </w:abstractNum>
-  <w:abstractNum w:abstractNumId="13">
+  <w:abstractNum w:abstractNumId="13" w15:restartNumberingAfterBreak="0">
     <w:nsid w:val="5678A1D2"/>
     <w:multiLevelType w:val="multilevel"/>
     <w:tmpl w:val="2C04FA1E"/>
@@ -3747,7 +3703,7 @@
       <w:lvlJc w:val="left"/>
     </w:lvl>
   </w:abstractNum>
-  <w:abstractNum w:abstractNumId="14">
+  <w:abstractNum w:abstractNumId="14" w15:restartNumberingAfterBreak="0">
     <w:nsid w:val="77F1454E"/>
     <w:multiLevelType w:val="multilevel"/>
     <w:tmpl w:val="32CAFDD4"/>
@@ -3840,7 +3796,7 @@
     </w:lvl>
   </w:abstractNum>
   <w:abstractNum w:abstractNumId="990">
-    <w:nsid w:val="18edbd03"/>
+    <w:nsid w:val="fc5c9b70"/>
     <w:multiLevelType w:val="multilevel"/>
     <w:lvl w:ilvl="0">
       <w:numFmt w:val="bullet"/>
@@ -3921,7 +3877,7 @@
     </w:lvl>
   </w:abstractNum>
   <w:abstractNum w:abstractNumId="991">
-    <w:nsid w:val="9e8d9a20"/>
+    <w:nsid w:val="6636fb86"/>
     <w:multiLevelType w:val="multilevel"/>
     <w:lvl w:ilvl="0">
       <w:numFmt w:val="bullet"/>
@@ -4056,7 +4012,7 @@
 </file>
 
 <file path=word/styles.xml><?xml version="1.0" encoding="utf-8"?>
-<w:styles xmlns:mc="http://schemas.openxmlformats.org/markup-compatibility/2006" xmlns:r="http://schemas.openxmlformats.org/officeDocument/2006/relationships" xmlns:w="http://schemas.openxmlformats.org/wordprocessingml/2006/main" xmlns:w14="http://schemas.microsoft.com/office/word/2010/wordml" xmlns:w15="http://schemas.microsoft.com/office/word/2012/wordml" mc:Ignorable="w14 w15">
+<w:styles xmlns:mc="http://schemas.openxmlformats.org/markup-compatibility/2006" xmlns:r="http://schemas.openxmlformats.org/officeDocument/2006/relationships" xmlns:w="http://schemas.openxmlformats.org/wordprocessingml/2006/main" xmlns:w14="http://schemas.microsoft.com/office/word/2010/wordml" xmlns:w15="http://schemas.microsoft.com/office/word/2012/wordml" xmlns:w16cid="http://schemas.microsoft.com/office/word/2016/wordml/cid" xmlns:w16se="http://schemas.microsoft.com/office/word/2015/wordml/symex" mc:Ignorable="w14 w15 w16se w16cid">
   <w:docDefaults>
     <w:rPrDefault>
       <w:rPr>
@@ -4072,7 +4028,7 @@
       </w:pPr>
     </w:pPrDefault>
   </w:docDefaults>
-  <w:latentStyles w:defLockedState="0" w:defUIPriority="0" w:defSemiHidden="0" w:defUnhideWhenUsed="0" w:defQFormat="0" w:count="380">
+  <w:latentStyles w:defLockedState="0" w:defUIPriority="0" w:defSemiHidden="0" w:defUnhideWhenUsed="0" w:defQFormat="0" w:count="375">
     <w:lsdException w:name="index 1" w:semiHidden="1" w:unhideWhenUsed="1"/>
     <w:lsdException w:name="index 7" w:semiHidden="1" w:unhideWhenUsed="1"/>
     <w:lsdException w:name="index 8" w:semiHidden="1" w:unhideWhenUsed="1"/>
@@ -4194,15 +4150,6 @@
     <w:lsdException w:name="Table Web 3" w:semiHidden="1" w:unhideWhenUsed="1"/>
     <w:lsdException w:name="Balloon Text" w:semiHidden="1" w:unhideWhenUsed="1"/>
     <w:lsdException w:name="Table Theme" w:semiHidden="1" w:unhideWhenUsed="1"/>
-    <w:lsdException w:name="Note Level 1" w:semiHidden="1" w:unhideWhenUsed="1"/>
-    <w:lsdException w:name="Note Level 2" w:semiHidden="1" w:unhideWhenUsed="1"/>
-    <w:lsdException w:name="Note Level 3" w:semiHidden="1" w:unhideWhenUsed="1"/>
-    <w:lsdException w:name="Note Level 4" w:semiHidden="1" w:unhideWhenUsed="1"/>
-    <w:lsdException w:name="Note Level 5" w:semiHidden="1" w:unhideWhenUsed="1"/>
-    <w:lsdException w:name="Note Level 6" w:semiHidden="1" w:unhideWhenUsed="1"/>
-    <w:lsdException w:name="Note Level 7" w:semiHidden="1" w:unhideWhenUsed="1"/>
-    <w:lsdException w:name="Note Level 8" w:semiHidden="1" w:unhideWhenUsed="1"/>
-    <w:lsdException w:name="Note Level 9" w:semiHidden="1" w:unhideWhenUsed="1"/>
     <w:lsdException w:name="Placeholder Text" w:semiHidden="1"/>
     <w:lsdException w:name="Light Shading"/>
     <w:lsdException w:name="Light List"/>
@@ -4404,6 +4351,9 @@
   <w:style w:type="paragraph" w:default="1" w:styleId="Normal">
     <w:name w:val="Normal"/>
     <w:qFormat/>
+    <w:rPr>
+      <w:rFonts w:eastAsiaTheme="minorEastAsia"/>
+    </w:rPr>
   </w:style>
   <w:style w:type="paragraph" w:styleId="Heading1">
     <w:name w:val="heading 1"/>

</xml_diff>

<commit_message>
Replaced education and experience with a timeline
</commit_message>
<xml_diff>
--- a/CV-Michel_de_Bree.EN.docx
+++ b/CV-Michel_de_Bree.EN.docx
@@ -44,42 +44,102 @@
     </w:p>
     <w:p>
       <w:pPr>
+        <w:pStyle w:val="Compact"/>
+        <w:numPr>
+          <w:numId w:val="1001"/>
+          <w:ilvl w:val="0"/>
+        </w:numPr>
+      </w:pPr>
+      <w:r>
+        <w:t xml:space="preserve">Currently working as Lead Developer &amp; Scrum Master (Java, WSO2, Docker, REST,</w:t>
+      </w:r>
+      <w:r>
+        <w:t xml:space="preserve"> </w:t>
+      </w:r>
+      <w:r>
+        <w:t xml:space="preserve">OAuth, Ansible, Linux), open to new challenges in the area of The Hague</w:t>
+      </w:r>
+    </w:p>
+    <w:p>
+      <w:pPr>
+        <w:pStyle w:val="Compact"/>
+        <w:numPr>
+          <w:numId w:val="1001"/>
+          <w:ilvl w:val="0"/>
+        </w:numPr>
+      </w:pPr>
+      <w:r>
+        <w:t xml:space="preserve">Experienced in Java Enterprise, Spring, REST, Javascript, Open Source, Linux,</w:t>
+      </w:r>
+      <w:r>
+        <w:t xml:space="preserve"> </w:t>
+      </w:r>
+      <w:r>
+        <w:t xml:space="preserve">TDD, CI, Agile (Scrum, DevOps)</w:t>
+      </w:r>
+    </w:p>
+    <w:p>
+      <w:pPr>
+        <w:pStyle w:val="Compact"/>
+        <w:numPr>
+          <w:numId w:val="1001"/>
+          <w:ilvl w:val="0"/>
+        </w:numPr>
+      </w:pPr>
+      <w:r>
+        <w:t xml:space="preserve">Continously improving the delivery pipeline</w:t>
+      </w:r>
+    </w:p>
+    <w:p>
+      <w:pPr>
+        <w:pStyle w:val="Compact"/>
+        <w:numPr>
+          <w:numId w:val="1001"/>
+          <w:ilvl w:val="0"/>
+        </w:numPr>
+      </w:pPr>
+      <w:r>
+        <w:t xml:space="preserve">Freelancer</w:t>
+      </w:r>
+    </w:p>
+    <w:p>
+      <w:pPr>
+        <w:pStyle w:val="FirstParagraph"/>
+      </w:pPr>
+      <w:r>
+        <w:t xml:space="preserve">My technical experience ranges a full development stack. From, for example,</w:t>
+      </w:r>
+      <w:r>
+        <w:t xml:space="preserve"> </w:t>
+      </w:r>
+      <w:r>
+        <w:t xml:space="preserve">provisioning a Linux based server architecture, to developing service-oriented</w:t>
+      </w:r>
+      <w:r>
+        <w:t xml:space="preserve"> </w:t>
+      </w:r>
+      <w:r>
+        <w:t xml:space="preserve">JEE, to implementing a REST API driven Javascript front end. As a developer I</w:t>
+      </w:r>
+      <w:r>
+        <w:t xml:space="preserve"> </w:t>
+      </w:r>
+      <w:r>
+        <w:t xml:space="preserve">am at my best developing backend services and integrating them with other</w:t>
+      </w:r>
+      <w:r>
+        <w:t xml:space="preserve"> </w:t>
+      </w:r>
+      <w:r>
+        <w:t xml:space="preserve">components, while also being involved in the whole development stack.</w:t>
+      </w:r>
+    </w:p>
+    <w:p>
+      <w:pPr>
         <w:pStyle w:val="BodyText"/>
       </w:pPr>
       <w:r>
-        <w:t xml:space="preserve">My technical experience ranges a full development stack. From, for example,</w:t>
-      </w:r>
-      <w:r>
-        <w:t xml:space="preserve"> </w:t>
-      </w:r>
-      <w:r>
-        <w:t xml:space="preserve">provisioning a Linux based server architecture, to developing service-oriented</w:t>
-      </w:r>
-      <w:r>
-        <w:t xml:space="preserve"> </w:t>
-      </w:r>
-      <w:r>
-        <w:t xml:space="preserve">JEE, to implementing a REST API driven Javascript front end. As a developer I</w:t>
-      </w:r>
-      <w:r>
-        <w:t xml:space="preserve"> </w:t>
-      </w:r>
-      <w:r>
-        <w:t xml:space="preserve">am at my best developing backend services and integrating them with other</w:t>
-      </w:r>
-      <w:r>
-        <w:t xml:space="preserve"> </w:t>
-      </w:r>
-      <w:r>
-        <w:t xml:space="preserve">components, while also being involved in the whole development stack.</w:t>
-      </w:r>
-    </w:p>
-    <w:p>
-      <w:pPr>
-        <w:pStyle w:val="BodyText"/>
-      </w:pPr>
-      <w:r>
-        <w:t xml:space="preserve">My experience mainly involves customer facing internet channels that integrate</w:t>
+        <w:t xml:space="preserve">Solutions I worked on are mainly customer facing internet channels that integrate</w:t>
       </w:r>
       <w:r>
         <w:t xml:space="preserve"> </w:t>
@@ -233,7 +293,7 @@
       <w:pPr>
         <w:pStyle w:val="Compact"/>
         <w:numPr>
-          <w:numId w:val="1001"/>
+          <w:numId w:val="1002"/>
           <w:ilvl w:val="0"/>
         </w:numPr>
       </w:pPr>
@@ -245,7 +305,7 @@
       <w:pPr>
         <w:pStyle w:val="Compact"/>
         <w:numPr>
-          <w:numId w:val="1001"/>
+          <w:numId w:val="1002"/>
           <w:ilvl w:val="0"/>
         </w:numPr>
       </w:pPr>
@@ -257,7 +317,7 @@
       <w:pPr>
         <w:pStyle w:val="Compact"/>
         <w:numPr>
-          <w:numId w:val="1001"/>
+          <w:numId w:val="1002"/>
           <w:ilvl w:val="0"/>
         </w:numPr>
       </w:pPr>
@@ -269,7 +329,7 @@
       <w:pPr>
         <w:pStyle w:val="Compact"/>
         <w:numPr>
-          <w:numId w:val="1001"/>
+          <w:numId w:val="1002"/>
           <w:ilvl w:val="0"/>
         </w:numPr>
       </w:pPr>
@@ -292,7 +352,7 @@
       <w:pPr>
         <w:pStyle w:val="Compact"/>
         <w:numPr>
-          <w:numId w:val="1001"/>
+          <w:numId w:val="1002"/>
           <w:ilvl w:val="0"/>
         </w:numPr>
       </w:pPr>
@@ -315,76 +375,8 @@
       <w:pPr>
         <w:pStyle w:val="Heading2"/>
       </w:pPr>
-      <w:bookmarkStart w:id="27" w:name="education"/>
+      <w:bookmarkStart w:id="27" w:name="skills"/>
       <w:bookmarkEnd w:id="27"/>
-      <w:r>
-        <w:t xml:space="preserve">Education</w:t>
-      </w:r>
-    </w:p>
-    <w:p>
-      <w:pPr>
-        <w:pStyle w:val="FirstParagraph"/>
-      </w:pPr>
-      <w:r>
-        <w:t xml:space="preserve">1991-1998 Technical Computer Science, Software Engineering,</w:t>
-      </w:r>
-      <w:r>
-        <w:t xml:space="preserve"> </w:t>
-      </w:r>
-      <w:hyperlink r:id="rId28">
-        <w:r>
-          <w:rPr>
-            <w:i/>
-            <w:rStyle w:val="Hyperlink"/>
-          </w:rPr>
-          <w:t xml:space="preserve">Delft University of Technology</w:t>
-        </w:r>
-      </w:hyperlink>
-      <w:r>
-        <w:t xml:space="preserve">, Netherlands</w:t>
-      </w:r>
-    </w:p>
-    <w:p>
-      <w:pPr>
-        <w:pStyle w:val="BodyText"/>
-      </w:pPr>
-      <w:r>
-        <w:t xml:space="preserve">1984-1991 VWO beta,</w:t>
-      </w:r>
-      <w:r>
-        <w:t xml:space="preserve"> </w:t>
-      </w:r>
-      <w:hyperlink r:id="rId29">
-        <w:r>
-          <w:rPr>
-            <w:i/>
-            <w:rStyle w:val="Hyperlink"/>
-          </w:rPr>
-          <w:t xml:space="preserve">Het Vlietland College</w:t>
-        </w:r>
-      </w:hyperlink>
-      <w:r>
-        <w:t xml:space="preserve">,</w:t>
-      </w:r>
-      <w:r>
-        <w:t xml:space="preserve"> </w:t>
-      </w:r>
-      <w:r>
-        <w:rPr>
-          <w:i/>
-        </w:rPr>
-        <w:t xml:space="preserve">Leiden</w:t>
-      </w:r>
-      <w:r>
-        <w:t xml:space="preserve">, Netherlands</w:t>
-      </w:r>
-    </w:p>
-    <w:p>
-      <w:pPr>
-        <w:pStyle w:val="Heading2"/>
-      </w:pPr>
-      <w:bookmarkStart w:id="30" w:name="skills"/>
-      <w:bookmarkEnd w:id="30"/>
       <w:r>
         <w:t xml:space="preserve">Skills</w:t>
       </w:r>
@@ -548,171 +540,374 @@
       <w:pPr>
         <w:pStyle w:val="Heading2"/>
       </w:pPr>
-      <w:bookmarkStart w:id="31" w:name="working-experience"/>
-      <w:bookmarkEnd w:id="31"/>
-      <w:r>
-        <w:t xml:space="preserve">Working Experience</w:t>
-      </w:r>
-    </w:p>
-    <w:p>
-      <w:pPr>
-        <w:pStyle w:val="FirstParagraph"/>
-      </w:pPr>
-      <w:r>
-        <w:t xml:space="preserve">2014-present: Freelance Senior Java EE Developer,</w:t>
-      </w:r>
-      <w:r>
-        <w:t xml:space="preserve"> </w:t>
-      </w:r>
-      <w:hyperlink r:id="rId32">
-        <w:r>
-          <w:rPr>
-            <w:i/>
-            <w:rStyle w:val="Hyperlink"/>
-          </w:rPr>
-          <w:t xml:space="preserve">micheldebree.nl</w:t>
-        </w:r>
-      </w:hyperlink>
-    </w:p>
-    <w:p>
-      <w:pPr>
-        <w:pStyle w:val="BodyText"/>
-      </w:pPr>
-      <w:r>
-        <w:t xml:space="preserve">2005-2014: Senior Software Engineer,</w:t>
-      </w:r>
-      <w:r>
-        <w:t xml:space="preserve"> </w:t>
-      </w:r>
-      <w:r>
-        <w:rPr>
-          <w:i/>
-        </w:rPr>
-        <w:t xml:space="preserve">E-ID Internet Strategies</w:t>
-      </w:r>
-      <w:r>
-        <w:t xml:space="preserve"> </w:t>
-      </w:r>
-      <w:r>
-        <w:t xml:space="preserve">(now</w:t>
-      </w:r>
-      <w:r>
-        <w:t xml:space="preserve"> </w:t>
-      </w:r>
-      <w:hyperlink r:id="rId33">
-        <w:r>
-          <w:rPr>
-            <w:rStyle w:val="Hyperlink"/>
-          </w:rPr>
-          <w:t xml:space="preserve">DearNova</w:t>
-        </w:r>
-      </w:hyperlink>
-      <w:r>
-        <w:t xml:space="preserve">)</w:t>
-      </w:r>
-    </w:p>
-    <w:p>
-      <w:pPr>
-        <w:pStyle w:val="BodyText"/>
-      </w:pPr>
-      <w:r>
-        <w:t xml:space="preserve">2003-2005: Software Engineer,</w:t>
-      </w:r>
-      <w:r>
-        <w:t xml:space="preserve"> </w:t>
-      </w:r>
-      <w:r>
-        <w:rPr>
-          <w:i/>
-        </w:rPr>
-        <w:t xml:space="preserve">Imtech ICT</w:t>
-      </w:r>
-      <w:r>
-        <w:t xml:space="preserve"> </w:t>
-      </w:r>
-      <w:r>
-        <w:t xml:space="preserve">(now</w:t>
-      </w:r>
-      <w:r>
-        <w:t xml:space="preserve"> </w:t>
-      </w:r>
-      <w:hyperlink r:id="rId34">
-        <w:r>
-          <w:rPr>
-            <w:rStyle w:val="Hyperlink"/>
-          </w:rPr>
-          <w:t xml:space="preserve">Axians</w:t>
-        </w:r>
-      </w:hyperlink>
-      <w:r>
-        <w:t xml:space="preserve">)</w:t>
-      </w:r>
-    </w:p>
-    <w:p>
-      <w:pPr>
-        <w:pStyle w:val="BodyText"/>
-      </w:pPr>
-      <w:r>
-        <w:t xml:space="preserve">2001-2003: Software Engineer,</w:t>
-      </w:r>
-      <w:r>
-        <w:t xml:space="preserve"> </w:t>
-      </w:r>
-      <w:r>
-        <w:rPr>
-          <w:i/>
-        </w:rPr>
-        <w:t xml:space="preserve">PaC</w:t>
-      </w:r>
-      <w:r>
-        <w:t xml:space="preserve"> </w:t>
-      </w:r>
-      <w:r>
-        <w:t xml:space="preserve">(now</w:t>
-      </w:r>
-      <w:r>
-        <w:t xml:space="preserve"> </w:t>
-      </w:r>
-      <w:hyperlink r:id="rId34">
-        <w:r>
-          <w:rPr>
-            <w:rStyle w:val="Hyperlink"/>
-          </w:rPr>
-          <w:t xml:space="preserve">Axians</w:t>
-        </w:r>
-      </w:hyperlink>
-      <w:r>
-        <w:t xml:space="preserve">)</w:t>
-      </w:r>
-    </w:p>
-    <w:p>
-      <w:pPr>
-        <w:pStyle w:val="BodyText"/>
-      </w:pPr>
-      <w:r>
-        <w:t xml:space="preserve">1994-2001: Developer,</w:t>
-      </w:r>
-      <w:r>
-        <w:t xml:space="preserve"> </w:t>
-      </w:r>
-      <w:hyperlink r:id="rId35">
-        <w:r>
-          <w:rPr>
-            <w:i/>
-            <w:rStyle w:val="Hyperlink"/>
-          </w:rPr>
-          <w:t xml:space="preserve">Leids Universitair Medisch Centrum</w:t>
-        </w:r>
-      </w:hyperlink>
-    </w:p>
+      <w:bookmarkStart w:id="28" w:name="timeline"/>
+      <w:bookmarkEnd w:id="28"/>
+      <w:r>
+        <w:t xml:space="preserve">Timeline</w:t>
+      </w:r>
+    </w:p>
+    <w:tbl>
+      <w:tblPr>
+        <w:tblStyle w:val="TableNormal"/>
+        <w:tblW w:type="pct" w:w="0.0"/>
+        <w:tblLook w:firstRow="1"/>
+      </w:tblPr>
+      <w:tblGrid/>
+      <w:tr>
+        <w:trPr>
+          <w:cnfStyle w:firstRow="1"/>
+        </w:trPr>
+        <w:tc>
+          <w:tcPr>
+            <w:tcBorders>
+              <w:bottom w:val="single"/>
+            </w:tcBorders>
+            <w:vAlign w:val="bottom"/>
+          </w:tcPr>
+          <w:p>
+            <w:pPr>
+              <w:pStyle w:val="Compact"/>
+              <w:jc w:val="left"/>
+            </w:pPr>
+            <w:r>
+              <w:t xml:space="preserve">Year</w:t>
+            </w:r>
+          </w:p>
+        </w:tc>
+        <w:tc>
+          <w:tcPr>
+            <w:tcBorders>
+              <w:bottom w:val="single"/>
+            </w:tcBorders>
+            <w:vAlign w:val="bottom"/>
+          </w:tcPr>
+          <w:p>
+            <w:pPr>
+              <w:pStyle w:val="Compact"/>
+              <w:jc w:val="left"/>
+            </w:pPr>
+            <w:r>
+              <w:t xml:space="preserve">Where</w:t>
+            </w:r>
+          </w:p>
+        </w:tc>
+        <w:tc>
+          <w:tcPr>
+            <w:tcBorders>
+              <w:bottom w:val="single"/>
+            </w:tcBorders>
+            <w:vAlign w:val="bottom"/>
+          </w:tcPr>
+          <w:p>
+            <w:pPr>
+              <w:pStyle w:val="Compact"/>
+              <w:jc w:val="left"/>
+            </w:pPr>
+            <w:r>
+              <w:t xml:space="preserve">Role</w:t>
+            </w:r>
+          </w:p>
+        </w:tc>
+      </w:tr>
+      <w:tr>
+        <w:tc>
+          <w:p>
+            <w:pPr>
+              <w:pStyle w:val="Compact"/>
+              <w:jc w:val="left"/>
+            </w:pPr>
+            <w:r>
+              <w:t xml:space="preserve">2014-present</w:t>
+            </w:r>
+          </w:p>
+        </w:tc>
+        <w:tc>
+          <w:p>
+            <w:pPr>
+              <w:pStyle w:val="Compact"/>
+              <w:jc w:val="left"/>
+            </w:pPr>
+            <w:r>
+              <w:t xml:space="preserve">micheldebree.nl</w:t>
+            </w:r>
+          </w:p>
+        </w:tc>
+        <w:tc>
+          <w:p>
+            <w:pPr>
+              <w:pStyle w:val="Compact"/>
+              <w:jc w:val="left"/>
+            </w:pPr>
+            <w:r>
+              <w:t xml:space="preserve">Freelance Full Stack Java Developer</w:t>
+            </w:r>
+          </w:p>
+        </w:tc>
+      </w:tr>
+      <w:tr>
+        <w:tc>
+          <w:p>
+            <w:pPr>
+              <w:pStyle w:val="Compact"/>
+              <w:jc w:val="left"/>
+            </w:pPr>
+            <w:r>
+              <w:t xml:space="preserve">2005-2014</w:t>
+            </w:r>
+          </w:p>
+        </w:tc>
+        <w:tc>
+          <w:p>
+            <w:pPr>
+              <w:pStyle w:val="Compact"/>
+              <w:jc w:val="left"/>
+            </w:pPr>
+            <w:r>
+              <w:t xml:space="preserve">DearNova (formerly E-ID)</w:t>
+            </w:r>
+          </w:p>
+        </w:tc>
+        <w:tc>
+          <w:p>
+            <w:pPr>
+              <w:pStyle w:val="Compact"/>
+              <w:jc w:val="left"/>
+            </w:pPr>
+            <w:r>
+              <w:t xml:space="preserve">Senior Software Engineer</w:t>
+            </w:r>
+          </w:p>
+        </w:tc>
+      </w:tr>
+      <w:tr>
+        <w:tc>
+          <w:p>
+            <w:pPr>
+              <w:pStyle w:val="Compact"/>
+              <w:jc w:val="left"/>
+            </w:pPr>
+            <w:r>
+              <w:t xml:space="preserve">2001-2005</w:t>
+            </w:r>
+          </w:p>
+        </w:tc>
+        <w:tc>
+          <w:p>
+            <w:pPr>
+              <w:pStyle w:val="Compact"/>
+              <w:jc w:val="left"/>
+            </w:pPr>
+            <w:r>
+              <w:t xml:space="preserve">Axians (formerly Imtech ICT)</w:t>
+            </w:r>
+          </w:p>
+        </w:tc>
+        <w:tc>
+          <w:p>
+            <w:pPr>
+              <w:pStyle w:val="Compact"/>
+              <w:jc w:val="left"/>
+            </w:pPr>
+            <w:r>
+              <w:t xml:space="preserve">Software Engineer</w:t>
+            </w:r>
+          </w:p>
+        </w:tc>
+      </w:tr>
+      <w:tr>
+        <w:tc>
+          <w:p>
+            <w:pPr>
+              <w:pStyle w:val="Compact"/>
+              <w:jc w:val="left"/>
+            </w:pPr>
+            <w:r>
+              <w:t xml:space="preserve">1994-2001</w:t>
+            </w:r>
+          </w:p>
+        </w:tc>
+        <w:tc>
+          <w:p>
+            <w:pPr>
+              <w:pStyle w:val="Compact"/>
+              <w:jc w:val="left"/>
+            </w:pPr>
+            <w:r>
+              <w:t xml:space="preserve">LUMC</w:t>
+            </w:r>
+          </w:p>
+        </w:tc>
+        <w:tc>
+          <w:p>
+            <w:pPr>
+              <w:pStyle w:val="Compact"/>
+              <w:jc w:val="left"/>
+            </w:pPr>
+            <w:r>
+              <w:t xml:space="preserve">Developer</w:t>
+            </w:r>
+          </w:p>
+        </w:tc>
+      </w:tr>
+      <w:tr>
+        <w:tc>
+          <w:p>
+            <w:pPr>
+              <w:pStyle w:val="Compact"/>
+              <w:jc w:val="left"/>
+            </w:pPr>
+            <w:r>
+              <w:t xml:space="preserve">1991-1998</w:t>
+            </w:r>
+          </w:p>
+        </w:tc>
+        <w:tc>
+          <w:p>
+            <w:pPr>
+              <w:pStyle w:val="Compact"/>
+              <w:jc w:val="left"/>
+            </w:pPr>
+            <w:r>
+              <w:t xml:space="preserve">Delft University of Technology</w:t>
+            </w:r>
+          </w:p>
+        </w:tc>
+        <w:tc>
+          <w:p>
+            <w:pPr>
+              <w:pStyle w:val="Compact"/>
+              <w:jc w:val="left"/>
+            </w:pPr>
+            <w:r>
+              <w:t xml:space="preserve">Student Software Engineering</w:t>
+            </w:r>
+          </w:p>
+        </w:tc>
+      </w:tr>
+      <w:tr>
+        <w:tc>
+          <w:p>
+            <w:pPr>
+              <w:pStyle w:val="Compact"/>
+              <w:jc w:val="left"/>
+            </w:pPr>
+            <w:r>
+              <w:t xml:space="preserve">1984-1991</w:t>
+            </w:r>
+          </w:p>
+        </w:tc>
+        <w:tc>
+          <w:p>
+            <w:pPr>
+              <w:pStyle w:val="Compact"/>
+              <w:jc w:val="left"/>
+            </w:pPr>
+            <w:r>
+              <w:t xml:space="preserve">Het Vlietland College Leiden</w:t>
+            </w:r>
+          </w:p>
+        </w:tc>
+        <w:tc>
+          <w:p>
+            <w:pPr>
+              <w:pStyle w:val="Compact"/>
+              <w:jc w:val="left"/>
+            </w:pPr>
+            <w:r>
+              <w:t xml:space="preserve">Student VWO beta</w:t>
+            </w:r>
+          </w:p>
+        </w:tc>
+      </w:tr>
+      <w:tr>
+        <w:tc>
+          <w:p>
+            <w:pPr>
+              <w:pStyle w:val="Compact"/>
+              <w:jc w:val="left"/>
+            </w:pPr>
+            <w:r>
+              <w:t xml:space="preserve">1991</w:t>
+            </w:r>
+          </w:p>
+        </w:tc>
+        <w:tc>
+          <w:p>
+            <w:pPr>
+              <w:pStyle w:val="Compact"/>
+              <w:jc w:val="left"/>
+            </w:pPr>
+            <w:r>
+              <w:t xml:space="preserve">-</w:t>
+            </w:r>
+          </w:p>
+        </w:tc>
+        <w:tc>
+          <w:p>
+            <w:pPr>
+              <w:pStyle w:val="Compact"/>
+              <w:jc w:val="left"/>
+            </w:pPr>
+            <w:r>
+              <w:t xml:space="preserve">Sold my first homemade game to a publisher</w:t>
+            </w:r>
+          </w:p>
+        </w:tc>
+      </w:tr>
+      <w:tr>
+        <w:tc>
+          <w:p>
+            <w:pPr>
+              <w:pStyle w:val="Compact"/>
+              <w:jc w:val="left"/>
+            </w:pPr>
+            <w:r>
+              <w:t xml:space="preserve">1984</w:t>
+            </w:r>
+          </w:p>
+        </w:tc>
+        <w:tc>
+          <w:p>
+            <w:pPr>
+              <w:pStyle w:val="Compact"/>
+              <w:jc w:val="left"/>
+            </w:pPr>
+            <w:r>
+              <w:t xml:space="preserve">-</w:t>
+            </w:r>
+          </w:p>
+        </w:tc>
+        <w:tc>
+          <w:p>
+            <w:pPr>
+              <w:pStyle w:val="Compact"/>
+              <w:jc w:val="left"/>
+            </w:pPr>
+            <w:r>
+              <w:t xml:space="preserve">Started programming</w:t>
+            </w:r>
+          </w:p>
+        </w:tc>
+      </w:tr>
+    </w:tbl>
     <w:p>
       <w:pPr>
         <w:pStyle w:val="Heading2"/>
       </w:pPr>
-      <w:bookmarkStart w:id="36" w:name="to-present-freelance-projects"/>
-      <w:bookmarkEnd w:id="36"/>
-      <w:r>
-        <w:t xml:space="preserve">2014 to present: Freelance Projects</w:t>
+      <w:bookmarkStart w:id="29" w:name="freelance-projects"/>
+      <w:bookmarkEnd w:id="29"/>
+      <w:r>
+        <w:t xml:space="preserve">Freelance Projects</w:t>
+      </w:r>
+    </w:p>
+    <w:p>
+      <w:pPr>
+        <w:pStyle w:val="Heading3"/>
+      </w:pPr>
+      <w:bookmarkStart w:id="30" w:name="present"/>
+      <w:bookmarkEnd w:id="30"/>
+      <w:r>
+        <w:t xml:space="preserve">2014-present</w:t>
       </w:r>
     </w:p>
     <w:tbl>
@@ -870,7 +1065,7 @@
               <w:jc w:val="left"/>
             </w:pPr>
             <w:r>
-              <w:t xml:space="preserve">WSO2, Docker, REST, OAuth, Ansible, Java, Linux</w:t>
+              <w:t xml:space="preserve">Java, WSO2, Docker, REST, OAuth, Ansible, Linux</w:t>
             </w:r>
           </w:p>
         </w:tc>
@@ -927,7 +1122,7 @@
               <w:jc w:val="left"/>
             </w:pPr>
             <w:r>
-              <w:t xml:space="preserve">WSO2, Java, Ruby, Amazon EC2, Linux</w:t>
+              <w:t xml:space="preserve">Java, WSO2, Ruby, Amazon EC2, Linux</w:t>
             </w:r>
           </w:p>
         </w:tc>
@@ -994,8 +1189,8 @@
       <w:pPr>
         <w:pStyle w:val="Heading3"/>
       </w:pPr>
-      <w:bookmarkStart w:id="37" w:name="knooppunt-a-central-integration-hub"/>
-      <w:bookmarkEnd w:id="37"/>
+      <w:bookmarkStart w:id="31" w:name="knooppunt-a-central-integration-hub"/>
+      <w:bookmarkEnd w:id="31"/>
       <w:r>
         <w:t xml:space="preserve">“</w:t>
       </w:r>
@@ -1011,42 +1206,17 @@
     </w:p>
     <w:p>
       <w:pPr>
+        <w:pStyle w:val="Heading4"/>
+      </w:pPr>
+      <w:bookmarkStart w:id="32" w:name="present-rijkswaterstaat"/>
+      <w:bookmarkEnd w:id="32"/>
+      <w:r>
+        <w:t xml:space="preserve">2016-present @ Rijkswaterstaat</w:t>
+      </w:r>
+    </w:p>
+    <w:p>
+      <w:pPr>
         <w:pStyle w:val="FirstParagraph"/>
-      </w:pPr>
-      <w:r>
-        <w:rPr>
-          <w:b/>
-        </w:rPr>
-        <w:t xml:space="preserve">2016-now</w:t>
-      </w:r>
-      <w:r>
-        <w:t xml:space="preserve"> </w:t>
-      </w:r>
-      <w:r>
-        <w:t xml:space="preserve">@</w:t>
-      </w:r>
-      <w:r>
-        <w:t xml:space="preserve"> </w:t>
-      </w:r>
-      <w:r>
-        <w:rPr>
-          <w:b/>
-        </w:rPr>
-        <w:t xml:space="preserve">Rijkswaterstaat</w:t>
-      </w:r>
-      <w:r>
-        <w:t xml:space="preserve"> </w:t>
-      </w:r>
-      <w:r>
-        <w:rPr>
-          <w:i/>
-        </w:rPr>
-        <w:t xml:space="preserve">(government)</w:t>
-      </w:r>
-    </w:p>
-    <w:p>
-      <w:pPr>
-        <w:pStyle w:val="BodyText"/>
       </w:pPr>
       <w:r>
         <w:rPr>
@@ -1117,7 +1287,7 @@
         <w:t xml:space="preserve"> </w:t>
       </w:r>
       <w:r>
-        <w:t xml:space="preserve">which supports the new</w:t>
+        <w:t xml:space="preserve">which supports the new dutch law</w:t>
       </w:r>
       <w:r>
         <w:t xml:space="preserve"> </w:t>
@@ -1187,8 +1357,8 @@
       <w:pPr>
         <w:pStyle w:val="Heading3"/>
       </w:pPr>
-      <w:bookmarkStart w:id="38" w:name="standaard-platform-a-modern-platform-as-a-service-paas"/>
-      <w:bookmarkEnd w:id="38"/>
+      <w:bookmarkStart w:id="33" w:name="standaard-platform-a-modern-platform-as-a-service-paas"/>
+      <w:bookmarkEnd w:id="33"/>
       <w:r>
         <w:t xml:space="preserve">“</w:t>
       </w:r>
@@ -1207,42 +1377,17 @@
     </w:p>
     <w:p>
       <w:pPr>
+        <w:pStyle w:val="Heading4"/>
+      </w:pPr>
+      <w:bookmarkStart w:id="34" w:name="dutch-ministry-of-infrastructure-and-environment"/>
+      <w:bookmarkEnd w:id="34"/>
+      <w:r>
+        <w:t xml:space="preserve">2015-2018 @ Dutch Ministry of Infrastructure and Environment</w:t>
+      </w:r>
+    </w:p>
+    <w:p>
+      <w:pPr>
         <w:pStyle w:val="FirstParagraph"/>
-      </w:pPr>
-      <w:r>
-        <w:rPr>
-          <w:b/>
-        </w:rPr>
-        <w:t xml:space="preserve">2015-2018</w:t>
-      </w:r>
-      <w:r>
-        <w:t xml:space="preserve"> </w:t>
-      </w:r>
-      <w:r>
-        <w:t xml:space="preserve">@</w:t>
-      </w:r>
-      <w:r>
-        <w:t xml:space="preserve"> </w:t>
-      </w:r>
-      <w:r>
-        <w:rPr>
-          <w:b/>
-        </w:rPr>
-        <w:t xml:space="preserve">Dutch Ministry of Infrastructure and Environment</w:t>
-      </w:r>
-      <w:r>
-        <w:t xml:space="preserve"> </w:t>
-      </w:r>
-      <w:r>
-        <w:rPr>
-          <w:i/>
-        </w:rPr>
-        <w:t xml:space="preserve">(government)</w:t>
-      </w:r>
-    </w:p>
-    <w:p>
-      <w:pPr>
-        <w:pStyle w:val="BodyText"/>
       </w:pPr>
       <w:r>
         <w:rPr>
@@ -1382,50 +1527,25 @@
       <w:pPr>
         <w:pStyle w:val="Heading3"/>
       </w:pPr>
-      <w:bookmarkStart w:id="39" w:name="customer-authentication-at-ing-internet-banking"/>
-      <w:bookmarkEnd w:id="39"/>
-      <w:r>
-        <w:t xml:space="preserve">Customer Authentication at ING Internet Banking</w:t>
+      <w:bookmarkStart w:id="35" w:name="online-banking-customer-authentication"/>
+      <w:bookmarkEnd w:id="35"/>
+      <w:r>
+        <w:t xml:space="preserve">Online Banking Customer Authentication</w:t>
+      </w:r>
+    </w:p>
+    <w:p>
+      <w:pPr>
+        <w:pStyle w:val="Heading4"/>
+      </w:pPr>
+      <w:bookmarkStart w:id="36" w:name="ing-bank"/>
+      <w:bookmarkEnd w:id="36"/>
+      <w:r>
+        <w:t xml:space="preserve">2014-2015 @ ING Bank</w:t>
       </w:r>
     </w:p>
     <w:p>
       <w:pPr>
         <w:pStyle w:val="FirstParagraph"/>
-      </w:pPr>
-      <w:r>
-        <w:rPr>
-          <w:b/>
-        </w:rPr>
-        <w:t xml:space="preserve">2014-2015</w:t>
-      </w:r>
-      <w:r>
-        <w:t xml:space="preserve"> </w:t>
-      </w:r>
-      <w:r>
-        <w:t xml:space="preserve">@</w:t>
-      </w:r>
-      <w:r>
-        <w:t xml:space="preserve"> </w:t>
-      </w:r>
-      <w:r>
-        <w:rPr>
-          <w:b/>
-        </w:rPr>
-        <w:t xml:space="preserve">ING Bank</w:t>
-      </w:r>
-      <w:r>
-        <w:t xml:space="preserve"> </w:t>
-      </w:r>
-      <w:r>
-        <w:rPr>
-          <w:i/>
-        </w:rPr>
-        <w:t xml:space="preserve">(banking)</w:t>
-      </w:r>
-    </w:p>
-    <w:p>
-      <w:pPr>
-        <w:pStyle w:val="BodyText"/>
       </w:pPr>
       <w:r>
         <w:t xml:space="preserve">Working in a DevOps Scrum team on internet banking applications and services</w:t>
@@ -1523,10 +1643,20 @@
       <w:pPr>
         <w:pStyle w:val="Heading2"/>
       </w:pPr>
-      <w:bookmarkStart w:id="40" w:name="projects-for-e-id-internet-strategies"/>
-      <w:bookmarkEnd w:id="40"/>
-      <w:r>
-        <w:t xml:space="preserve">2005-2014: Projects for E-ID internet strategies</w:t>
+      <w:bookmarkStart w:id="37" w:name="projects-for-e-id-internet-strategies"/>
+      <w:bookmarkEnd w:id="37"/>
+      <w:r>
+        <w:t xml:space="preserve">Projects for E-ID internet strategies</w:t>
+      </w:r>
+    </w:p>
+    <w:p>
+      <w:pPr>
+        <w:pStyle w:val="Heading3"/>
+      </w:pPr>
+      <w:bookmarkStart w:id="38" w:name="section"/>
+      <w:bookmarkEnd w:id="38"/>
+      <w:r>
+        <w:t xml:space="preserve">2005-2014</w:t>
       </w:r>
     </w:p>
     <w:p>
@@ -1539,7 +1669,7 @@
       <w:r>
         <w:t xml:space="preserve"> </w:t>
       </w:r>
-      <w:hyperlink r:id="rId41">
+      <w:hyperlink r:id="rId39">
         <w:r>
           <w:rPr>
             <w:rStyle w:val="Hyperlink"/>
@@ -1583,7 +1713,7 @@
       <w:r>
         <w:t xml:space="preserve"> </w:t>
       </w:r>
-      <w:hyperlink r:id="rId42">
+      <w:hyperlink r:id="rId40">
         <w:r>
           <w:rPr>
             <w:rStyle w:val="Hyperlink"/>
@@ -2444,10 +2574,20 @@
       <w:pPr>
         <w:pStyle w:val="Heading2"/>
       </w:pPr>
-      <w:bookmarkStart w:id="43" w:name="projects-for-imtech-ict-pac"/>
-      <w:bookmarkEnd w:id="43"/>
-      <w:r>
-        <w:t xml:space="preserve">2001-2005: Projects for Imtech ICT / PaC</w:t>
+      <w:bookmarkStart w:id="41" w:name="projects-for-imtech-ict-pac"/>
+      <w:bookmarkEnd w:id="41"/>
+      <w:r>
+        <w:t xml:space="preserve">Projects for Imtech ICT / PaC</w:t>
+      </w:r>
+    </w:p>
+    <w:p>
+      <w:pPr>
+        <w:pStyle w:val="Heading3"/>
+      </w:pPr>
+      <w:bookmarkStart w:id="42" w:name="section-1"/>
+      <w:bookmarkEnd w:id="42"/>
+      <w:r>
+        <w:t xml:space="preserve">2001-2005</w:t>
       </w:r>
     </w:p>
     <w:p>
@@ -2460,7 +2600,7 @@
       <w:r>
         <w:t xml:space="preserve"> </w:t>
       </w:r>
-      <w:hyperlink r:id="rId42">
+      <w:hyperlink r:id="rId40">
         <w:r>
           <w:rPr>
             <w:rStyle w:val="Hyperlink"/>
@@ -2977,38 +3117,27 @@
     </w:tbl>
     <w:p>
       <w:pPr>
-        <w:pStyle w:val="Heading2"/>
-      </w:pPr>
-      <w:bookmarkStart w:id="44" w:name="my-first-project"/>
+        <w:pStyle w:val="Heading3"/>
+      </w:pPr>
+      <w:bookmarkStart w:id="43" w:name="automatic-university-exam-system-leiden-university-medical-center"/>
+      <w:bookmarkEnd w:id="43"/>
+      <w:r>
+        <w:t xml:space="preserve">Automatic University Exam System @ Leiden University Medical Center</w:t>
+      </w:r>
+    </w:p>
+    <w:p>
+      <w:pPr>
+        <w:pStyle w:val="Heading4"/>
+      </w:pPr>
+      <w:bookmarkStart w:id="44" w:name="section-2"/>
       <w:bookmarkEnd w:id="44"/>
       <w:r>
-        <w:t xml:space="preserve">1994-1995: My first project</w:t>
-      </w:r>
-    </w:p>
-    <w:p>
-      <w:pPr>
-        <w:pStyle w:val="Heading3"/>
-      </w:pPr>
-      <w:bookmarkStart w:id="45" w:name="automatic-university-exam-system-leiden-university-medical-center"/>
-      <w:bookmarkEnd w:id="45"/>
-      <w:r>
-        <w:t xml:space="preserve">Automatic University Exam System @ Leiden University Medical Center</w:t>
+        <w:t xml:space="preserve">1994-1995</w:t>
       </w:r>
     </w:p>
     <w:p>
       <w:pPr>
         <w:pStyle w:val="FirstParagraph"/>
-      </w:pPr>
-      <w:r>
-        <w:rPr>
-          <w:i/>
-        </w:rPr>
-        <w:t xml:space="preserve">(medical sector)</w:t>
-      </w:r>
-    </w:p>
-    <w:p>
-      <w:pPr>
-        <w:pStyle w:val="BodyText"/>
       </w:pPr>
       <w:r>
         <w:t xml:space="preserve">Part time development, during my studies, of the successor to EGEL 2.0, a</w:t>
@@ -3062,7 +3191,7 @@
       <w:r>
         <w:t xml:space="preserve"> </w:t>
       </w:r>
-      <w:hyperlink r:id="rId46">
+      <w:hyperlink r:id="rId45">
         <w:r>
           <w:rPr>
             <w:rStyle w:val="Hyperlink"/>
@@ -3796,7 +3925,7 @@
     </w:lvl>
   </w:abstractNum>
   <w:abstractNum w:abstractNumId="990">
-    <w:nsid w:val="fc5c9b70"/>
+    <w:nsid w:val="67530be3"/>
     <w:multiLevelType w:val="multilevel"/>
     <w:lvl w:ilvl="0">
       <w:numFmt w:val="bullet"/>
@@ -3877,7 +4006,7 @@
     </w:lvl>
   </w:abstractNum>
   <w:abstractNum w:abstractNumId="991">
-    <w:nsid w:val="6636fb86"/>
+    <w:nsid w:val="f06175fe"/>
     <w:multiLevelType w:val="multilevel"/>
     <w:lvl w:ilvl="0">
       <w:numFmt w:val="bullet"/>
@@ -4006,6 +4135,9 @@
     <w:abstractNumId w:val="990"/>
   </w:num>
   <w:num w:numId="1001">
+    <w:abstractNumId w:val="991"/>
+  </w:num>
+  <w:num w:numId="1002">
     <w:abstractNumId w:val="991"/>
   </w:num>
 </w:numbering>

</xml_diff>

<commit_message>
Tweaking. Added separate security section.
</commit_message>
<xml_diff>
--- a/CV-Michel_de_Bree.EN.docx
+++ b/CV-Michel_de_Bree.EN.docx
@@ -57,7 +57,13 @@
         <w:t xml:space="preserve"> </w:t>
       </w:r>
       <w:r>
-        <w:t xml:space="preserve">OAuth, Ansible, Linux), open to new challenges in the area of The Hague</w:t>
+        <w:t xml:space="preserve">OAuth, Ansible, Linux)</w:t>
+      </w:r>
+      <w:r>
+        <w:t xml:space="preserve"> </w:t>
+      </w:r>
+      <w:r>
+        <w:t xml:space="preserve">React, Agile, Full-stack, Continuous Integration &amp; Delivery</w:t>
       </w:r>
     </w:p>
     <w:p>
@@ -99,7 +105,13 @@
         </w:numPr>
       </w:pPr>
       <w:r>
-        <w:t xml:space="preserve">Freelancer</w:t>
+        <w:t xml:space="preserve">Open to new development challenges involving Java, Spring Boot, Docker, API’s,</w:t>
+      </w:r>
+      <w:r>
+        <w:t xml:space="preserve"> </w:t>
+      </w:r>
+      <w:r>
+        <w:t xml:space="preserve">Microservices, CI/CD</w:t>
       </w:r>
     </w:p>
     <w:p>
@@ -430,7 +442,7 @@
         <w:t xml:space="preserve"> </w:t>
       </w:r>
       <w:r>
-        <w:t xml:space="preserve">Websphere,</w:t>
+        <w:t xml:space="preserve">Websphere, Hibernate, NodeJS</w:t>
       </w:r>
     </w:p>
     <w:p>
@@ -481,6 +493,23 @@
         <w:rPr>
           <w:b/>
         </w:rPr>
+        <w:t xml:space="preserve">Security:</w:t>
+      </w:r>
+      <w:r>
+        <w:t xml:space="preserve"> </w:t>
+      </w:r>
+      <w:r>
+        <w:t xml:space="preserve">OWASP, OAuth, TLS, PKI, SAML2</w:t>
+      </w:r>
+    </w:p>
+    <w:p>
+      <w:pPr>
+        <w:pStyle w:val="BodyText"/>
+      </w:pPr>
+      <w:r>
+        <w:rPr>
+          <w:b/>
+        </w:rPr>
         <w:t xml:space="preserve">Infrastructure:</w:t>
       </w:r>
       <w:r>
@@ -533,7 +562,7 @@
         <w:t xml:space="preserve"> </w:t>
       </w:r>
       <w:r>
-        <w:t xml:space="preserve">JUnit, Mockito, Docker, Vagrant, Selenium, SOAPUI, Postman</w:t>
+        <w:t xml:space="preserve">JUnit, Mockito, Docker, Vagrant, Selenium, Wiremock, SOAPUI, Postman</w:t>
       </w:r>
     </w:p>
     <w:p>
@@ -827,18 +856,18 @@
               <w:jc w:val="left"/>
             </w:pPr>
             <w:r>
-              <w:t xml:space="preserve">1991</w:t>
-            </w:r>
-          </w:p>
-        </w:tc>
-        <w:tc>
-          <w:p>
-            <w:pPr>
-              <w:pStyle w:val="Compact"/>
-              <w:jc w:val="left"/>
-            </w:pPr>
-            <w:r>
-              <w:t xml:space="preserve">-</w:t>
+              <w:t xml:space="preserve">1990</w:t>
+            </w:r>
+          </w:p>
+        </w:tc>
+        <w:tc>
+          <w:p>
+            <w:pPr>
+              <w:pStyle w:val="Compact"/>
+              <w:jc w:val="left"/>
+            </w:pPr>
+            <w:r>
+              <w:t xml:space="preserve">At home</w:t>
             </w:r>
           </w:p>
         </w:tc>
@@ -873,7 +902,7 @@
               <w:jc w:val="left"/>
             </w:pPr>
             <w:r>
-              <w:t xml:space="preserve">-</w:t>
+              <w:t xml:space="preserve">At home</w:t>
             </w:r>
           </w:p>
         </w:tc>
@@ -2595,7 +2624,7 @@
         <w:pStyle w:val="FirstParagraph"/>
       </w:pPr>
       <w:r>
-        <w:t xml:space="preserve">PaC (now Imtech ICT) was my first full-time employer. I worked as a developer on various projects for customers. More details about these projects van be found on</w:t>
+        <w:t xml:space="preserve">PaC (now Imtech ICT) was my first full-time employer. I worked as a developer on various projects for customers. More details about these projects can be found on</w:t>
       </w:r>
       <w:r>
         <w:t xml:space="preserve"> </w:t>
@@ -3925,7 +3954,7 @@
     </w:lvl>
   </w:abstractNum>
   <w:abstractNum w:abstractNumId="990">
-    <w:nsid w:val="67530be3"/>
+    <w:nsid w:val="1812d062"/>
     <w:multiLevelType w:val="multilevel"/>
     <w:lvl w:ilvl="0">
       <w:numFmt w:val="bullet"/>
@@ -4006,7 +4035,7 @@
     </w:lvl>
   </w:abstractNum>
   <w:abstractNum w:abstractNumId="991">
-    <w:nsid w:val="f06175fe"/>
+    <w:nsid w:val="ca586b6f"/>
     <w:multiLevelType w:val="multilevel"/>
     <w:lvl w:ilvl="0">
       <w:numFmt w:val="bullet"/>

</xml_diff>

<commit_message>
Added soft hyphen for better LaTeX rendering. Tweaks.
</commit_message>
<xml_diff>
--- a/CV-Michel_de_Bree.EN.docx
+++ b/CV-Michel_de_Bree.EN.docx
@@ -75,13 +75,13 @@
         </w:numPr>
       </w:pPr>
       <w:r>
-        <w:t xml:space="preserve">Experienced in Java Enterprise, Spring, REST, Javascript, Open Source, Linux,</w:t>
-      </w:r>
-      <w:r>
-        <w:t xml:space="preserve"> </w:t>
-      </w:r>
-      <w:r>
-        <w:t xml:space="preserve">TDD, CI, Agile (Scrum, DevOps)</w:t>
+        <w:t xml:space="preserve">Experienced in Java, JEE, Spring, REST, Javascript, Open Source, Linux,</w:t>
+      </w:r>
+      <w:r>
+        <w:t xml:space="preserve"> </w:t>
+      </w:r>
+      <w:r>
+        <w:t xml:space="preserve">TDD, CI/CD, Agile (Scrum, DevOps)</w:t>
       </w:r>
     </w:p>
     <w:p>
@@ -227,13 +227,13 @@
         <w:t xml:space="preserve"> </w:t>
       </w:r>
       <w:r>
-        <w:t xml:space="preserve">options and make balanced decisions based on best practices, innovation, fit/gap</w:t>
-      </w:r>
-      <w:r>
-        <w:t xml:space="preserve"> </w:t>
-      </w:r>
-      <w:r>
-        <w:t xml:space="preserve">for the specific situation and the expected return on investment.</w:t>
+        <w:t xml:space="preserve">options and make balanced decisions based on best practices, future-proofness,</w:t>
+      </w:r>
+      <w:r>
+        <w:t xml:space="preserve"> </w:t>
+      </w:r>
+      <w:r>
+        <w:t xml:space="preserve">fit/gap for the specific situation and the expected return on investment.</w:t>
       </w:r>
     </w:p>
     <w:p>
@@ -334,7 +334,7 @@
         </w:numPr>
       </w:pPr>
       <w:r>
-        <w:t xml:space="preserve">Languages: Dutch (native), English (fluent), French (intermediate), German (beginner)</w:t>
+        <w:t xml:space="preserve">Languages: Dutch (native), English (fluent)</w:t>
       </w:r>
     </w:p>
     <w:p>
@@ -1061,7 +1061,7 @@
               <w:jc w:val="left"/>
             </w:pPr>
             <w:r>
-              <w:t xml:space="preserve">Rijkswaterstaat</w:t>
+              <w:t xml:space="preserve">Rijks­waterstaat</w:t>
             </w:r>
           </w:p>
         </w:tc>
@@ -3209,6 +3209,96 @@
     </w:p>
     <w:p>
       <w:pPr>
+        <w:pStyle w:val="BlockText"/>
+      </w:pPr>
+      <w:r>
+        <w:t xml:space="preserve">“</w:t>
+      </w:r>
+      <w:r>
+        <w:t xml:space="preserve">Everything should be as simple as it can be, but not simpler.</w:t>
+      </w:r>
+      <w:r>
+        <w:t xml:space="preserve">”</w:t>
+      </w:r>
+    </w:p>
+    <w:p>
+      <w:pPr>
+        <w:pStyle w:val="FirstParagraph"/>
+      </w:pPr>
+      <w:r>
+        <w:t xml:space="preserve">– Albert Einstein</w:t>
+      </w:r>
+    </w:p>
+    <w:p>
+      <w:pPr>
+        <w:pStyle w:val="BlockText"/>
+      </w:pPr>
+      <w:r>
+        <w:t xml:space="preserve">“</w:t>
+      </w:r>
+      <w:r>
+        <w:t xml:space="preserve">Perfection is reached, not when there is no longer anything to add, but</w:t>
+      </w:r>
+      <w:r>
+        <w:t xml:space="preserve"> </w:t>
+      </w:r>
+      <w:r>
+        <w:t xml:space="preserve">when there is no longer anything to take away.</w:t>
+      </w:r>
+      <w:r>
+        <w:t xml:space="preserve">”</w:t>
+      </w:r>
+    </w:p>
+    <w:p>
+      <w:pPr>
+        <w:pStyle w:val="FirstParagraph"/>
+      </w:pPr>
+      <w:r>
+        <w:t xml:space="preserve">– Antoine de Saint-Exupery</w:t>
+      </w:r>
+    </w:p>
+    <w:p>
+      <w:pPr>
+        <w:pStyle w:val="BlockText"/>
+      </w:pPr>
+      <w:r>
+        <w:t xml:space="preserve">“</w:t>
+      </w:r>
+      <w:r>
+        <w:t xml:space="preserve">There are two ways of constructing a software design: One way is to</w:t>
+      </w:r>
+      <w:r>
+        <w:t xml:space="preserve"> </w:t>
+      </w:r>
+      <w:r>
+        <w:t xml:space="preserve">make it so simple that there are obviously no deficiencies and the other way</w:t>
+      </w:r>
+      <w:r>
+        <w:t xml:space="preserve"> </w:t>
+      </w:r>
+      <w:r>
+        <w:t xml:space="preserve">is to make it so complicated that there are no obvious deficiencies. The first</w:t>
+      </w:r>
+      <w:r>
+        <w:t xml:space="preserve"> </w:t>
+      </w:r>
+      <w:r>
+        <w:t xml:space="preserve">method is far more difficult.</w:t>
+      </w:r>
+      <w:r>
+        <w:t xml:space="preserve">”</w:t>
+      </w:r>
+    </w:p>
+    <w:p>
+      <w:pPr>
+        <w:pStyle w:val="FirstParagraph"/>
+      </w:pPr>
+      <w:r>
+        <w:t xml:space="preserve">– C.A.R. Hoare</w:t>
+      </w:r>
+    </w:p>
+    <w:p>
+      <w:pPr>
         <w:pStyle w:val="BodyText"/>
       </w:pPr>
       <w:r>
@@ -3954,7 +4044,7 @@
     </w:lvl>
   </w:abstractNum>
   <w:abstractNum w:abstractNumId="990">
-    <w:nsid w:val="1812d062"/>
+    <w:nsid w:val="f4f33287"/>
     <w:multiLevelType w:val="multilevel"/>
     <w:lvl w:ilvl="0">
       <w:numFmt w:val="bullet"/>
@@ -4035,7 +4125,7 @@
     </w:lvl>
   </w:abstractNum>
   <w:abstractNum w:abstractNumId="991">
-    <w:nsid w:val="ca586b6f"/>
+    <w:nsid w:val="f467e9fa"/>
     <w:multiLevelType w:val="multilevel"/>
     <w:lvl w:ilvl="0">
       <w:numFmt w:val="bullet"/>

</xml_diff>

<commit_message>
Fixed a small error caused by an incomplete copy & paste.
</commit_message>
<xml_diff>
--- a/CV-Michel_de_Bree.EN.docx
+++ b/CV-Michel_de_Bree.EN.docx
@@ -57,13 +57,7 @@
         <w:t xml:space="preserve"> </w:t>
       </w:r>
       <w:r>
-        <w:t xml:space="preserve">OAuth, Ansible, Linux)</w:t>
-      </w:r>
-      <w:r>
-        <w:t xml:space="preserve"> </w:t>
-      </w:r>
-      <w:r>
-        <w:t xml:space="preserve">React, Agile, Full-stack, Continuous Integration &amp; Delivery</w:t>
+        <w:t xml:space="preserve">OAuth, Ansible, Linux, JIRA, Git, Jenkins)</w:t>
       </w:r>
     </w:p>
     <w:p>
@@ -93,25 +87,13 @@
         </w:numPr>
       </w:pPr>
       <w:r>
-        <w:t xml:space="preserve">Continously improving the delivery pipeline</w:t>
-      </w:r>
-    </w:p>
-    <w:p>
-      <w:pPr>
-        <w:pStyle w:val="Compact"/>
-        <w:numPr>
-          <w:numId w:val="1001"/>
-          <w:ilvl w:val="0"/>
-        </w:numPr>
-      </w:pPr>
-      <w:r>
         <w:t xml:space="preserve">Open to new development challenges involving Java, Spring Boot, Docker, API’s,</w:t>
       </w:r>
       <w:r>
         <w:t xml:space="preserve"> </w:t>
       </w:r>
       <w:r>
-        <w:t xml:space="preserve">Microservices, CI/CD</w:t>
+        <w:t xml:space="preserve">Microservices, React, Agile, Full-stack, Continuous Integration &amp; Delivery</w:t>
       </w:r>
     </w:p>
     <w:p>
@@ -4044,7 +4026,7 @@
     </w:lvl>
   </w:abstractNum>
   <w:abstractNum w:abstractNumId="990">
-    <w:nsid w:val="f4f33287"/>
+    <w:nsid w:val="6134ef58"/>
     <w:multiLevelType w:val="multilevel"/>
     <w:lvl w:ilvl="0">
       <w:numFmt w:val="bullet"/>
@@ -4125,7 +4107,7 @@
     </w:lvl>
   </w:abstractNum>
   <w:abstractNum w:abstractNumId="991">
-    <w:nsid w:val="f467e9fa"/>
+    <w:nsid w:val="b1fd22be"/>
     <w:multiLevelType w:val="multilevel"/>
     <w:lvl w:ilvl="0">
       <w:numFmt w:val="bullet"/>

</xml_diff>

<commit_message>
Stripped away excess prose.
</commit_message>
<xml_diff>
--- a/CV-Michel_de_Bree.EN.docx
+++ b/CV-Michel_de_Bree.EN.docx
@@ -16,10 +16,10 @@
       <w:pPr>
         <w:pStyle w:val="Heading2"/>
       </w:pPr>
-      <w:bookmarkStart w:id="22" w:name="freelance-full-stack-java-developer"/>
+      <w:bookmarkStart w:id="22" w:name="freelance-java-developer"/>
       <w:bookmarkEnd w:id="22"/>
       <w:r>
-        <w:t xml:space="preserve">Freelance Full Stack Java Developer</w:t>
+        <w:t xml:space="preserve">Freelance Java Developer</w:t>
       </w:r>
     </w:p>
     <w:p>
@@ -27,19 +27,13 @@
         <w:pStyle w:val="FirstParagraph"/>
       </w:pPr>
       <w:r>
-        <w:t xml:space="preserve">Full stack software developer with 20+ years of experience in complex and</w:t>
-      </w:r>
-      <w:r>
-        <w:t xml:space="preserve"> </w:t>
-      </w:r>
-      <w:r>
-        <w:t xml:space="preserve">dynamic IT landscapes, who thrives on working on challenging agile projects as</w:t>
-      </w:r>
-      <w:r>
-        <w:t xml:space="preserve"> </w:t>
-      </w:r>
-      <w:r>
-        <w:t xml:space="preserve">part of a multi-disciplinary team.</w:t>
+        <w:t xml:space="preserve">With over 20+ years of experience in complex and dynamic IT landscapes, I am</w:t>
+      </w:r>
+      <w:r>
+        <w:t xml:space="preserve"> </w:t>
+      </w:r>
+      <w:r>
+        <w:t xml:space="preserve">equiped to help you automate solutions in an agile and sustainable way.</w:t>
       </w:r>
     </w:p>
     <w:p>
@@ -57,7 +51,7 @@
         <w:t xml:space="preserve"> </w:t>
       </w:r>
       <w:r>
-        <w:t xml:space="preserve">OAuth, Ansible, Linux, JIRA, Git, Jenkins)</w:t>
+        <w:t xml:space="preserve">OAuth, Ansible, Linux, Open Source, JIRA, Git, Jenkins, Infrastructure as code)</w:t>
       </w:r>
     </w:p>
     <w:p>
@@ -69,153 +63,22 @@
         </w:numPr>
       </w:pPr>
       <w:r>
-        <w:t xml:space="preserve">Experienced in Java, JEE, Spring, REST, Javascript, Open Source, Linux,</w:t>
-      </w:r>
-      <w:r>
-        <w:t xml:space="preserve"> </w:t>
-      </w:r>
-      <w:r>
-        <w:t xml:space="preserve">TDD, CI/CD, Agile (Scrum, DevOps)</w:t>
-      </w:r>
-    </w:p>
-    <w:p>
-      <w:pPr>
-        <w:pStyle w:val="Compact"/>
-        <w:numPr>
-          <w:numId w:val="1001"/>
-          <w:ilvl w:val="0"/>
-        </w:numPr>
-      </w:pPr>
-      <w:r>
-        <w:t xml:space="preserve">Open to new development challenges involving Java, Spring Boot, Docker, API’s,</w:t>
-      </w:r>
-      <w:r>
-        <w:t xml:space="preserve"> </w:t>
-      </w:r>
-      <w:r>
-        <w:t xml:space="preserve">Microservices, React, Agile, Full-stack, Continuous Integration &amp; Delivery</w:t>
-      </w:r>
-    </w:p>
-    <w:p>
-      <w:pPr>
-        <w:pStyle w:val="FirstParagraph"/>
-      </w:pPr>
-      <w:r>
-        <w:t xml:space="preserve">My technical experience ranges a full development stack. From, for example,</w:t>
-      </w:r>
-      <w:r>
-        <w:t xml:space="preserve"> </w:t>
-      </w:r>
-      <w:r>
-        <w:t xml:space="preserve">provisioning a Linux based server architecture, to developing service-oriented</w:t>
-      </w:r>
-      <w:r>
-        <w:t xml:space="preserve"> </w:t>
-      </w:r>
-      <w:r>
-        <w:t xml:space="preserve">JEE, to implementing a REST API driven Javascript front end. As a developer I</w:t>
-      </w:r>
-      <w:r>
-        <w:t xml:space="preserve"> </w:t>
-      </w:r>
-      <w:r>
-        <w:t xml:space="preserve">am at my best developing backend services and integrating them with other</w:t>
-      </w:r>
-      <w:r>
-        <w:t xml:space="preserve"> </w:t>
-      </w:r>
-      <w:r>
-        <w:t xml:space="preserve">components, while also being involved in the whole development stack.</w:t>
-      </w:r>
-    </w:p>
-    <w:p>
-      <w:pPr>
-        <w:pStyle w:val="BodyText"/>
-      </w:pPr>
-      <w:r>
-        <w:t xml:space="preserve">Solutions I worked on are mainly customer facing internet channels that integrate</w:t>
-      </w:r>
-      <w:r>
-        <w:t xml:space="preserve"> </w:t>
-      </w:r>
-      <w:r>
-        <w:t xml:space="preserve">reliably and securely with back office systems, in the field of logistics,</w:t>
-      </w:r>
-      <w:r>
-        <w:t xml:space="preserve"> </w:t>
-      </w:r>
-      <w:r>
-        <w:t xml:space="preserve">telecommunication, banking, medical and public sector. In my daily work I</w:t>
-      </w:r>
-      <w:r>
-        <w:t xml:space="preserve"> </w:t>
-      </w:r>
-      <w:r>
-        <w:t xml:space="preserve">frequently communicate with business analysts as well as the IT department and</w:t>
-      </w:r>
-      <w:r>
-        <w:t xml:space="preserve"> </w:t>
-      </w:r>
-      <w:r>
-        <w:t xml:space="preserve">suppliers of my clients. I often have an advisory role concerning system- and</w:t>
-      </w:r>
-      <w:r>
-        <w:t xml:space="preserve"> </w:t>
-      </w:r>
-      <w:r>
-        <w:t xml:space="preserve">software architecture.</w:t>
-      </w:r>
-    </w:p>
-    <w:p>
-      <w:pPr>
-        <w:pStyle w:val="BodyText"/>
-      </w:pPr>
-      <w:r>
-        <w:t xml:space="preserve">I prefer to work in a motivated, multi-disciplinary, self-directing team with a</w:t>
-      </w:r>
-      <w:r>
-        <w:t xml:space="preserve"> </w:t>
-      </w:r>
-      <w:r>
-        <w:t xml:space="preserve">clear focus on business value, in close collaboration with the various</w:t>
-      </w:r>
-      <w:r>
-        <w:t xml:space="preserve"> </w:t>
-      </w:r>
-      <w:r>
-        <w:t xml:space="preserve">stakeholders. I often find myself in the role of lead developer. I am also</w:t>
-      </w:r>
-      <w:r>
-        <w:t xml:space="preserve"> </w:t>
-      </w:r>
-      <w:r>
-        <w:t xml:space="preserve">constantly looking to improve the quality of solutions and the development</w:t>
-      </w:r>
-      <w:r>
-        <w:t xml:space="preserve"> </w:t>
-      </w:r>
-      <w:r>
-        <w:t xml:space="preserve">process while at the same time delivering real business value.</w:t>
-      </w:r>
-    </w:p>
-    <w:p>
-      <w:pPr>
-        <w:pStyle w:val="BodyText"/>
-      </w:pPr>
-      <w:r>
-        <w:t xml:space="preserve">My broad experience and creative nature allows me to quickly assess different</w:t>
-      </w:r>
-      <w:r>
-        <w:t xml:space="preserve"> </w:t>
-      </w:r>
-      <w:r>
-        <w:t xml:space="preserve">options and make balanced decisions based on best practices, future-proofness,</w:t>
-      </w:r>
-      <w:r>
-        <w:t xml:space="preserve"> </w:t>
-      </w:r>
-      <w:r>
-        <w:t xml:space="preserve">fit/gap for the specific situation and the expected return on investment.</w:t>
+        <w:rPr>
+          <w:b/>
+        </w:rPr>
+        <w:t xml:space="preserve">Open to new development challenges</w:t>
+      </w:r>
+      <w:r>
+        <w:t xml:space="preserve"> </w:t>
+      </w:r>
+      <w:r>
+        <w:t xml:space="preserve">involving Java, Spring Boot, Docker, API’s,</w:t>
+      </w:r>
+      <w:r>
+        <w:t xml:space="preserve"> </w:t>
+      </w:r>
+      <w:r>
+        <w:t xml:space="preserve">Microservices, Angular, React, Agile, Full stack, Continuous Integration &amp; Delivery</w:t>
       </w:r>
     </w:p>
     <w:p>
@@ -369,190 +232,8 @@
       <w:pPr>
         <w:pStyle w:val="Heading2"/>
       </w:pPr>
-      <w:bookmarkStart w:id="27" w:name="skills"/>
+      <w:bookmarkStart w:id="27" w:name="timeline"/>
       <w:bookmarkEnd w:id="27"/>
-      <w:r>
-        <w:t xml:space="preserve">Skills</w:t>
-      </w:r>
-    </w:p>
-    <w:p>
-      <w:pPr>
-        <w:pStyle w:val="FirstParagraph"/>
-      </w:pPr>
-      <w:r>
-        <w:rPr>
-          <w:b/>
-        </w:rPr>
-        <w:t xml:space="preserve">Activities:</w:t>
-      </w:r>
-      <w:r>
-        <w:t xml:space="preserve"> </w:t>
-      </w:r>
-      <w:r>
-        <w:t xml:space="preserve">Lead development, solution architecture, system architecture</w:t>
-      </w:r>
-      <w:r>
-        <w:t xml:space="preserve"> </w:t>
-      </w:r>
-      <w:r>
-        <w:t xml:space="preserve">consulting, code review, refactoring, quality metrics, build and deployment</w:t>
-      </w:r>
-      <w:r>
-        <w:t xml:space="preserve"> </w:t>
-      </w:r>
-      <w:r>
-        <w:t xml:space="preserve">automation, provisioning automation, configuration management, Scrum master.</w:t>
-      </w:r>
-    </w:p>
-    <w:p>
-      <w:pPr>
-        <w:pStyle w:val="BodyText"/>
-      </w:pPr>
-      <w:r>
-        <w:rPr>
-          <w:b/>
-        </w:rPr>
-        <w:t xml:space="preserve">Backend:</w:t>
-      </w:r>
-      <w:r>
-        <w:t xml:space="preserve"> </w:t>
-      </w:r>
-      <w:r>
-        <w:t xml:space="preserve">Java Enterprise Edition (JEE), JBoss, Spring, Apache Tomcat, IBM</w:t>
-      </w:r>
-      <w:r>
-        <w:t xml:space="preserve"> </w:t>
-      </w:r>
-      <w:r>
-        <w:t xml:space="preserve">Websphere, Hibernate, NodeJS</w:t>
-      </w:r>
-    </w:p>
-    <w:p>
-      <w:pPr>
-        <w:pStyle w:val="BodyText"/>
-      </w:pPr>
-      <w:r>
-        <w:rPr>
-          <w:b/>
-        </w:rPr>
-        <w:t xml:space="preserve">Frontend:</w:t>
-      </w:r>
-      <w:r>
-        <w:t xml:space="preserve"> </w:t>
-      </w:r>
-      <w:r>
-        <w:t xml:space="preserve">HTML5, CSS, Javascript, AngularJS, REST, JSON</w:t>
-      </w:r>
-    </w:p>
-    <w:p>
-      <w:pPr>
-        <w:pStyle w:val="BodyText"/>
-      </w:pPr>
-      <w:r>
-        <w:rPr>
-          <w:b/>
-        </w:rPr>
-        <w:t xml:space="preserve">Integration:</w:t>
-      </w:r>
-      <w:r>
-        <w:t xml:space="preserve"> </w:t>
-      </w:r>
-      <w:r>
-        <w:t xml:space="preserve">SOAP Webservices, REST, WSO2 ESB/APIM/IS, JSON, SAML2, XML,</w:t>
-      </w:r>
-      <w:r>
-        <w:t xml:space="preserve"> </w:t>
-      </w:r>
-      <w:r>
-        <w:t xml:space="preserve">HTTP, TLS, OAuth, SAML2, Swagger, Hl7v3</w:t>
-      </w:r>
-    </w:p>
-    <w:p>
-      <w:pPr>
-        <w:pStyle w:val="BodyText"/>
-      </w:pPr>
-      <w:r>
-        <w:rPr>
-          <w:b/>
-        </w:rPr>
-        <w:t xml:space="preserve">Security:</w:t>
-      </w:r>
-      <w:r>
-        <w:t xml:space="preserve"> </w:t>
-      </w:r>
-      <w:r>
-        <w:t xml:space="preserve">OWASP, OAuth, TLS, PKI, SAML2</w:t>
-      </w:r>
-    </w:p>
-    <w:p>
-      <w:pPr>
-        <w:pStyle w:val="BodyText"/>
-      </w:pPr>
-      <w:r>
-        <w:rPr>
-          <w:b/>
-        </w:rPr>
-        <w:t xml:space="preserve">Infrastructure:</w:t>
-      </w:r>
-      <w:r>
-        <w:t xml:space="preserve"> </w:t>
-      </w:r>
-      <w:r>
-        <w:t xml:space="preserve">RedHat Enterprise Linux, Docker, Ansible, Apache Httpd,</w:t>
-      </w:r>
-      <w:r>
-        <w:t xml:space="preserve"> </w:t>
-      </w:r>
-      <w:r>
-        <w:t xml:space="preserve">HAProxy, Amazon EC2</w:t>
-      </w:r>
-    </w:p>
-    <w:p>
-      <w:pPr>
-        <w:pStyle w:val="BodyText"/>
-      </w:pPr>
-      <w:r>
-        <w:rPr>
-          <w:b/>
-        </w:rPr>
-        <w:t xml:space="preserve">Database:</w:t>
-      </w:r>
-      <w:r>
-        <w:t xml:space="preserve">: PostgreSQL, MySQL, Oracle</w:t>
-      </w:r>
-    </w:p>
-    <w:p>
-      <w:pPr>
-        <w:pStyle w:val="BodyText"/>
-      </w:pPr>
-      <w:r>
-        <w:rPr>
-          <w:b/>
-        </w:rPr>
-        <w:t xml:space="preserve">Continuous Integration &amp; Delivery</w:t>
-      </w:r>
-      <w:r>
-        <w:t xml:space="preserve">: Scrum, DevOps, Agile SAFE, Maven,</w:t>
-      </w:r>
-      <w:r>
-        <w:t xml:space="preserve"> </w:t>
-      </w:r>
-      <w:r>
-        <w:t xml:space="preserve">Git, Atlassian (Bitbucket, JIRA Agile, Confluence, HipChat), Jenkins, Sonar,</w:t>
-      </w:r>
-      <w:r>
-        <w:t xml:space="preserve"> </w:t>
-      </w:r>
-      <w:r>
-        <w:t xml:space="preserve">JUnit, Mockito, Docker, Vagrant, Selenium, Wiremock, SOAPUI, Postman</w:t>
-      </w:r>
-    </w:p>
-    <w:p>
-      <w:pPr>
-        <w:pStyle w:val="Heading2"/>
-      </w:pPr>
-      <w:bookmarkStart w:id="28" w:name="timeline"/>
-      <w:bookmarkEnd w:id="28"/>
       <w:r>
         <w:t xml:space="preserve">Timeline</w:t>
       </w:r>
@@ -838,7 +519,7 @@
               <w:jc w:val="left"/>
             </w:pPr>
             <w:r>
-              <w:t xml:space="preserve">1990</w:t>
+              <w:t xml:space="preserve">1984</w:t>
             </w:r>
           </w:p>
         </w:tc>
@@ -860,42 +541,7 @@
               <w:jc w:val="left"/>
             </w:pPr>
             <w:r>
-              <w:t xml:space="preserve">Sold my first homemade game to a publisher</w:t>
-            </w:r>
-          </w:p>
-        </w:tc>
-      </w:tr>
-      <w:tr>
-        <w:tc>
-          <w:p>
-            <w:pPr>
-              <w:pStyle w:val="Compact"/>
-              <w:jc w:val="left"/>
-            </w:pPr>
-            <w:r>
-              <w:t xml:space="preserve">1984</w:t>
-            </w:r>
-          </w:p>
-        </w:tc>
-        <w:tc>
-          <w:p>
-            <w:pPr>
-              <w:pStyle w:val="Compact"/>
-              <w:jc w:val="left"/>
-            </w:pPr>
-            <w:r>
-              <w:t xml:space="preserve">At home</w:t>
-            </w:r>
-          </w:p>
-        </w:tc>
-        <w:tc>
-          <w:p>
-            <w:pPr>
-              <w:pStyle w:val="Compact"/>
-              <w:jc w:val="left"/>
-            </w:pPr>
-            <w:r>
-              <w:t xml:space="preserve">Started programming</w:t>
+              <w:t xml:space="preserve">Started to teach myself programming</w:t>
             </w:r>
           </w:p>
         </w:tc>
@@ -905,18 +551,18 @@
       <w:pPr>
         <w:pStyle w:val="Heading2"/>
       </w:pPr>
-      <w:bookmarkStart w:id="29" w:name="freelance-projects"/>
+      <w:bookmarkStart w:id="28" w:name="freelance-projects"/>
+      <w:bookmarkEnd w:id="28"/>
+      <w:r>
+        <w:t xml:space="preserve">Freelance Projects</w:t>
+      </w:r>
+    </w:p>
+    <w:p>
+      <w:pPr>
+        <w:pStyle w:val="Heading3"/>
+      </w:pPr>
+      <w:bookmarkStart w:id="29" w:name="present"/>
       <w:bookmarkEnd w:id="29"/>
-      <w:r>
-        <w:t xml:space="preserve">Freelance Projects</w:t>
-      </w:r>
-    </w:p>
-    <w:p>
-      <w:pPr>
-        <w:pStyle w:val="Heading3"/>
-      </w:pPr>
-      <w:bookmarkStart w:id="30" w:name="present"/>
-      <w:bookmarkEnd w:id="30"/>
       <w:r>
         <w:t xml:space="preserve">2014-present</w:t>
       </w:r>
@@ -1200,27 +846,27 @@
       <w:pPr>
         <w:pStyle w:val="Heading3"/>
       </w:pPr>
-      <w:bookmarkStart w:id="31" w:name="knooppunt-a-central-integration-hub"/>
+      <w:bookmarkStart w:id="30" w:name="knooppunt-a-central-integration-hub"/>
+      <w:bookmarkEnd w:id="30"/>
+      <w:r>
+        <w:t xml:space="preserve">“</w:t>
+      </w:r>
+      <w:r>
+        <w:t xml:space="preserve">Knooppunt</w:t>
+      </w:r>
+      <w:r>
+        <w:t xml:space="preserve">”</w:t>
+      </w:r>
+      <w:r>
+        <w:t xml:space="preserve">, a central integration hub</w:t>
+      </w:r>
+    </w:p>
+    <w:p>
+      <w:pPr>
+        <w:pStyle w:val="Heading4"/>
+      </w:pPr>
+      <w:bookmarkStart w:id="31" w:name="present-rijkswaterstaat"/>
       <w:bookmarkEnd w:id="31"/>
-      <w:r>
-        <w:t xml:space="preserve">“</w:t>
-      </w:r>
-      <w:r>
-        <w:t xml:space="preserve">Knooppunt</w:t>
-      </w:r>
-      <w:r>
-        <w:t xml:space="preserve">”</w:t>
-      </w:r>
-      <w:r>
-        <w:t xml:space="preserve">, a central integration hub</w:t>
-      </w:r>
-    </w:p>
-    <w:p>
-      <w:pPr>
-        <w:pStyle w:val="Heading4"/>
-      </w:pPr>
-      <w:bookmarkStart w:id="32" w:name="present-rijkswaterstaat"/>
-      <w:bookmarkEnd w:id="32"/>
       <w:r>
         <w:t xml:space="preserve">2016-present @ Rijkswaterstaat</w:t>
       </w:r>
@@ -1325,73 +971,70 @@
         <w:t xml:space="preserve">“</w:t>
       </w:r>
       <w:r>
-        <w:t xml:space="preserve">Standaard</w:t>
-      </w:r>
-      <w:r>
-        <w:t xml:space="preserve"> </w:t>
-      </w:r>
-      <w:r>
-        <w:t xml:space="preserve">Platform</w:t>
+        <w:t xml:space="preserve">Standaard Platform</w:t>
       </w:r>
       <w:r>
         <w:t xml:space="preserve">”</w:t>
       </w:r>
       <w:r>
-        <w:t xml:space="preserve">. The main focus of the hub is routing, access-control, auditing and</w:t>
-      </w:r>
-      <w:r>
-        <w:t xml:space="preserve"> </w:t>
-      </w:r>
-      <w:r>
-        <w:t xml:space="preserve">self-service for service providers and service consumers. As such it has high</w:t>
-      </w:r>
-      <w:r>
-        <w:t xml:space="preserve"> </w:t>
-      </w:r>
-      <w:r>
-        <w:t xml:space="preserve">demands on availability, performance, scalability, security and privacy. Also I</w:t>
-      </w:r>
-      <w:r>
-        <w:t xml:space="preserve"> </w:t>
-      </w:r>
-      <w:r>
-        <w:t xml:space="preserve">work closely with the Standaard Platform teams for designing new features in the</w:t>
-      </w:r>
-      <w:r>
-        <w:t xml:space="preserve"> </w:t>
-      </w:r>
-      <w:r>
-        <w:t xml:space="preserve">platform that support the use cases for the Digitaal Stelsel Omgevingswet.</w:t>
+        <w:t xml:space="preserve">. The main focus of the hub is routing, access-control,</w:t>
+      </w:r>
+      <w:r>
+        <w:t xml:space="preserve"> </w:t>
+      </w:r>
+      <w:r>
+        <w:t xml:space="preserve">auditing and self-service for service providers and service consumers. As such</w:t>
+      </w:r>
+      <w:r>
+        <w:t xml:space="preserve"> </w:t>
+      </w:r>
+      <w:r>
+        <w:t xml:space="preserve">it has high demands on availability, performance, scalability, security and</w:t>
+      </w:r>
+      <w:r>
+        <w:t xml:space="preserve"> </w:t>
+      </w:r>
+      <w:r>
+        <w:t xml:space="preserve">privacy. Also I work closely with the Standaard Platform teams for designing new</w:t>
+      </w:r>
+      <w:r>
+        <w:t xml:space="preserve"> </w:t>
+      </w:r>
+      <w:r>
+        <w:t xml:space="preserve">features in the platform that support the use cases for the Digitaal Stelsel</w:t>
+      </w:r>
+      <w:r>
+        <w:t xml:space="preserve"> </w:t>
+      </w:r>
+      <w:r>
+        <w:t xml:space="preserve">Omgevingswet.</w:t>
       </w:r>
     </w:p>
     <w:p>
       <w:pPr>
         <w:pStyle w:val="Heading3"/>
       </w:pPr>
-      <w:bookmarkStart w:id="33" w:name="standaard-platform-a-modern-platform-as-a-service-paas"/>
+      <w:bookmarkStart w:id="32" w:name="standaard-platform-a-modern-platform-as-a-service-paas"/>
+      <w:bookmarkEnd w:id="32"/>
+      <w:r>
+        <w:t xml:space="preserve">“</w:t>
+      </w:r>
+      <w:r>
+        <w:t xml:space="preserve">Standaard Platform</w:t>
+      </w:r>
+      <w:r>
+        <w:t xml:space="preserve">”</w:t>
+      </w:r>
+      <w:r>
+        <w:t xml:space="preserve">, a modern Platform-As-A-Service (PAAS)</w:t>
+      </w:r>
+    </w:p>
+    <w:p>
+      <w:pPr>
+        <w:pStyle w:val="Heading4"/>
+      </w:pPr>
+      <w:bookmarkStart w:id="33" w:name="dutch-ministry-of-infrastructure-and-environment"/>
       <w:bookmarkEnd w:id="33"/>
-      <w:r>
-        <w:t xml:space="preserve">“</w:t>
-      </w:r>
-      <w:r>
-        <w:t xml:space="preserve">Standaard Platform</w:t>
-      </w:r>
-      <w:r>
-        <w:t xml:space="preserve">”</w:t>
-      </w:r>
-      <w:r>
-        <w:t xml:space="preserve"> </w:t>
-      </w:r>
-      <w:r>
-        <w:t xml:space="preserve">a modern Platform-As-A-Service (PAAS)</w:t>
-      </w:r>
-    </w:p>
-    <w:p>
-      <w:pPr>
-        <w:pStyle w:val="Heading4"/>
-      </w:pPr>
-      <w:bookmarkStart w:id="34" w:name="dutch-ministry-of-infrastructure-and-environment"/>
-      <w:bookmarkEnd w:id="34"/>
       <w:r>
         <w:t xml:space="preserve">2015-2018 @ Dutch Ministry of Infrastructure and Environment</w:t>
       </w:r>
@@ -1538,18 +1181,18 @@
       <w:pPr>
         <w:pStyle w:val="Heading3"/>
       </w:pPr>
-      <w:bookmarkStart w:id="35" w:name="online-banking-customer-authentication"/>
+      <w:bookmarkStart w:id="34" w:name="online-banking-customer-authentication"/>
+      <w:bookmarkEnd w:id="34"/>
+      <w:r>
+        <w:t xml:space="preserve">Online Banking Customer Authentication</w:t>
+      </w:r>
+    </w:p>
+    <w:p>
+      <w:pPr>
+        <w:pStyle w:val="Heading4"/>
+      </w:pPr>
+      <w:bookmarkStart w:id="35" w:name="ing-bank"/>
       <w:bookmarkEnd w:id="35"/>
-      <w:r>
-        <w:t xml:space="preserve">Online Banking Customer Authentication</w:t>
-      </w:r>
-    </w:p>
-    <w:p>
-      <w:pPr>
-        <w:pStyle w:val="Heading4"/>
-      </w:pPr>
-      <w:bookmarkStart w:id="36" w:name="ing-bank"/>
-      <w:bookmarkEnd w:id="36"/>
       <w:r>
         <w:t xml:space="preserve">2014-2015 @ ING Bank</w:t>
       </w:r>
@@ -1654,19 +1297,19 @@
       <w:pPr>
         <w:pStyle w:val="Heading2"/>
       </w:pPr>
-      <w:bookmarkStart w:id="37" w:name="projects-for-e-id-internet-strategies"/>
+      <w:bookmarkStart w:id="36" w:name="projects-for-dearnova"/>
+      <w:bookmarkEnd w:id="36"/>
+      <w:r>
+        <w:t xml:space="preserve">Projects for DearNova</w:t>
+      </w:r>
+    </w:p>
+    <w:p>
+      <w:pPr>
+        <w:pStyle w:val="Heading3"/>
+      </w:pPr>
+      <w:bookmarkStart w:id="37" w:name="section"/>
       <w:bookmarkEnd w:id="37"/>
       <w:r>
-        <w:t xml:space="preserve">Projects for E-ID internet strategies</w:t>
-      </w:r>
-    </w:p>
-    <w:p>
-      <w:pPr>
-        <w:pStyle w:val="Heading3"/>
-      </w:pPr>
-      <w:bookmarkStart w:id="38" w:name="section"/>
-      <w:bookmarkEnd w:id="38"/>
-      <w:r>
         <w:t xml:space="preserve">2005-2014</w:t>
       </w:r>
     </w:p>
@@ -1675,12 +1318,12 @@
         <w:pStyle w:val="FirstParagraph"/>
       </w:pPr>
       <w:r>
-        <w:t xml:space="preserve">For E-ID (now</w:t>
-      </w:r>
-      <w:r>
-        <w:t xml:space="preserve"> </w:t>
-      </w:r>
-      <w:hyperlink r:id="rId39">
+        <w:t xml:space="preserve">For</w:t>
+      </w:r>
+      <w:r>
+        <w:t xml:space="preserve"> </w:t>
+      </w:r>
+      <w:hyperlink r:id="rId38">
         <w:r>
           <w:rPr>
             <w:rStyle w:val="Hyperlink"/>
@@ -1689,6 +1332,24 @@
         </w:r>
       </w:hyperlink>
       <w:r>
+        <w:t xml:space="preserve"> </w:t>
+      </w:r>
+      <w:r>
+        <w:t xml:space="preserve">(at the time called</w:t>
+      </w:r>
+      <w:r>
+        <w:t xml:space="preserve"> </w:t>
+      </w:r>
+      <w:r>
+        <w:t xml:space="preserve">“</w:t>
+      </w:r>
+      <w:r>
+        <w:t xml:space="preserve">E-ID</w:t>
+      </w:r>
+      <w:r>
+        <w:t xml:space="preserve">”</w:t>
+      </w:r>
+      <w:r>
         <w:t xml:space="preserve">) I have been involved in some</w:t>
       </w:r>
       <w:r>
@@ -1724,7 +1385,7 @@
       <w:r>
         <w:t xml:space="preserve"> </w:t>
       </w:r>
-      <w:hyperlink r:id="rId40">
+      <w:hyperlink r:id="rId39">
         <w:r>
           <w:rPr>
             <w:rStyle w:val="Hyperlink"/>
@@ -2585,19 +2246,19 @@
       <w:pPr>
         <w:pStyle w:val="Heading2"/>
       </w:pPr>
-      <w:bookmarkStart w:id="41" w:name="projects-for-imtech-ict-pac"/>
+      <w:bookmarkStart w:id="40" w:name="projects-for-imtech-ict-pac"/>
+      <w:bookmarkEnd w:id="40"/>
+      <w:r>
+        <w:t xml:space="preserve">Projects for Imtech ICT / PaC</w:t>
+      </w:r>
+    </w:p>
+    <w:p>
+      <w:pPr>
+        <w:pStyle w:val="Heading3"/>
+      </w:pPr>
+      <w:bookmarkStart w:id="41" w:name="section-1"/>
       <w:bookmarkEnd w:id="41"/>
       <w:r>
-        <w:t xml:space="preserve">Projects for Imtech ICT / PaC</w:t>
-      </w:r>
-    </w:p>
-    <w:p>
-      <w:pPr>
-        <w:pStyle w:val="Heading3"/>
-      </w:pPr>
-      <w:bookmarkStart w:id="42" w:name="section-1"/>
-      <w:bookmarkEnd w:id="42"/>
-      <w:r>
         <w:t xml:space="preserve">2001-2005</w:t>
       </w:r>
     </w:p>
@@ -2611,7 +2272,7 @@
       <w:r>
         <w:t xml:space="preserve"> </w:t>
       </w:r>
-      <w:hyperlink r:id="rId40">
+      <w:hyperlink r:id="rId39">
         <w:r>
           <w:rPr>
             <w:rStyle w:val="Hyperlink"/>
@@ -3130,18 +2791,18 @@
       <w:pPr>
         <w:pStyle w:val="Heading3"/>
       </w:pPr>
-      <w:bookmarkStart w:id="43" w:name="automatic-university-exam-system-leiden-university-medical-center"/>
+      <w:bookmarkStart w:id="42" w:name="automatic-university-exam-system-leiden-university-medical-center"/>
+      <w:bookmarkEnd w:id="42"/>
+      <w:r>
+        <w:t xml:space="preserve">Automatic University Exam System @ Leiden University Medical Center</w:t>
+      </w:r>
+    </w:p>
+    <w:p>
+      <w:pPr>
+        <w:pStyle w:val="Heading4"/>
+      </w:pPr>
+      <w:bookmarkStart w:id="43" w:name="section-2"/>
       <w:bookmarkEnd w:id="43"/>
-      <w:r>
-        <w:t xml:space="preserve">Automatic University Exam System @ Leiden University Medical Center</w:t>
-      </w:r>
-    </w:p>
-    <w:p>
-      <w:pPr>
-        <w:pStyle w:val="Heading4"/>
-      </w:pPr>
-      <w:bookmarkStart w:id="44" w:name="section-2"/>
-      <w:bookmarkEnd w:id="44"/>
       <w:r>
         <w:t xml:space="preserve">1994-1995</w:t>
       </w:r>
@@ -3191,7 +2852,7 @@
     </w:p>
     <w:p>
       <w:pPr>
-        <w:pStyle w:val="BlockText"/>
+        <w:pStyle w:val="BodyText"/>
       </w:pPr>
       <w:r>
         <w:t xml:space="preserve">“</w:t>
@@ -3202,24 +2863,22 @@
       <w:r>
         <w:t xml:space="preserve">”</w:t>
       </w:r>
-    </w:p>
-    <w:p>
-      <w:pPr>
-        <w:pStyle w:val="FirstParagraph"/>
-      </w:pPr>
-      <w:r>
-        <w:t xml:space="preserve">– Albert Einstein</w:t>
-      </w:r>
-    </w:p>
-    <w:p>
-      <w:pPr>
-        <w:pStyle w:val="BlockText"/>
+      <w:r>
+        <w:t xml:space="preserve">–&gt;</w:t>
+      </w:r>
+    </w:p>
+    <w:p>
+      <w:pPr>
+        <w:pStyle w:val="BodyText"/>
       </w:pPr>
       <w:r>
         <w:t xml:space="preserve">“</w:t>
       </w:r>
       <w:r>
-        <w:t xml:space="preserve">Perfection is reached, not when there is no longer anything to add, but</w:t>
+        <w:t xml:space="preserve">Perfection is reached, not when there is no longer anything to add, but–&gt;</w:t>
+      </w:r>
+      <w:r>
+        <w:t xml:space="preserve"> </w:t>
       </w:r>
       <w:r>
         <w:t xml:space="preserve"> </w:t>
@@ -3230,36 +2889,40 @@
       <w:r>
         <w:t xml:space="preserve">”</w:t>
       </w:r>
-    </w:p>
-    <w:p>
-      <w:pPr>
-        <w:pStyle w:val="FirstParagraph"/>
-      </w:pPr>
-      <w:r>
-        <w:t xml:space="preserve">– Antoine de Saint-Exupery</w:t>
-      </w:r>
-    </w:p>
-    <w:p>
-      <w:pPr>
-        <w:pStyle w:val="BlockText"/>
+      <w:r>
+        <w:t xml:space="preserve">–&gt;</w:t>
+      </w:r>
+    </w:p>
+    <w:p>
+      <w:pPr>
+        <w:pStyle w:val="BodyText"/>
       </w:pPr>
       <w:r>
         <w:t xml:space="preserve">“</w:t>
       </w:r>
       <w:r>
-        <w:t xml:space="preserve">There are two ways of constructing a software design: One way is to</w:t>
-      </w:r>
-      <w:r>
-        <w:t xml:space="preserve"> </w:t>
-      </w:r>
-      <w:r>
-        <w:t xml:space="preserve">make it so simple that there are obviously no deficiencies and the other way</w:t>
-      </w:r>
-      <w:r>
-        <w:t xml:space="preserve"> </w:t>
-      </w:r>
-      <w:r>
-        <w:t xml:space="preserve">is to make it so complicated that there are no obvious deficiencies. The first</w:t>
+        <w:t xml:space="preserve">There are two ways of constructing a software design: One way is to–&gt;</w:t>
+      </w:r>
+      <w:r>
+        <w:t xml:space="preserve"> </w:t>
+      </w:r>
+      <w:r>
+        <w:t xml:space="preserve"> </w:t>
+      </w:r>
+      <w:r>
+        <w:t xml:space="preserve">make it so simple that there are obviously no deficiencies and the other way–&gt;</w:t>
+      </w:r>
+      <w:r>
+        <w:t xml:space="preserve"> </w:t>
+      </w:r>
+      <w:r>
+        <w:t xml:space="preserve"> </w:t>
+      </w:r>
+      <w:r>
+        <w:t xml:space="preserve">is to make it so complicated that there are no obvious deficiencies. The first–&gt;</w:t>
+      </w:r>
+      <w:r>
+        <w:t xml:space="preserve"> </w:t>
       </w:r>
       <w:r>
         <w:t xml:space="preserve"> </w:t>
@@ -3270,13 +2933,8 @@
       <w:r>
         <w:t xml:space="preserve">”</w:t>
       </w:r>
-    </w:p>
-    <w:p>
-      <w:pPr>
-        <w:pStyle w:val="FirstParagraph"/>
-      </w:pPr>
-      <w:r>
-        <w:t xml:space="preserve">– C.A.R. Hoare</w:t>
+      <w:r>
+        <w:t xml:space="preserve">–&gt;</w:t>
       </w:r>
     </w:p>
     <w:p>
@@ -3292,7 +2950,7 @@
       <w:r>
         <w:t xml:space="preserve"> </w:t>
       </w:r>
-      <w:hyperlink r:id="rId45">
+      <w:hyperlink r:id="rId44">
         <w:r>
           <w:rPr>
             <w:rStyle w:val="Hyperlink"/>
@@ -3301,12 +2959,7 @@
         </w:r>
       </w:hyperlink>
     </w:p>
-    <w:sectPr>
-      <w:pgSz w:w="11900" w:h="16840"/>
-      <w:pgMar w:top="1440" w:right="1440" w:bottom="1440" w:left="1440" w:header="720" w:footer="720" w:gutter="0"/>
-      <w:cols w:space="720"/>
-      <w:docGrid w:linePitch="326"/>
-    </w:sectPr>
+    <w:sectPr/>
   </w:body>
 </w:document>
 </file>
@@ -3331,11 +2984,10 @@
 </file>
 
 <file path=word/numbering.xml><?xml version="1.0" encoding="utf-8"?>
-<w:numbering xmlns:wpc="http://schemas.microsoft.com/office/word/2010/wordprocessingCanvas" xmlns:cx="http://schemas.microsoft.com/office/drawing/2014/chartex" xmlns:cx1="http://schemas.microsoft.com/office/drawing/2015/9/8/chartex" xmlns:cx2="http://schemas.microsoft.com/office/drawing/2015/10/21/chartex" xmlns:cx3="http://schemas.microsoft.com/office/drawing/2016/5/9/chartex" xmlns:cx4="http://schemas.microsoft.com/office/drawing/2016/5/10/chartex" xmlns:cx5="http://schemas.microsoft.com/office/drawing/2016/5/11/chartex" xmlns:cx6="http://schemas.microsoft.com/office/drawing/2016/5/12/chartex" xmlns:cx7="http://schemas.microsoft.com/office/drawing/2016/5/13/chartex" xmlns:cx8="http://schemas.microsoft.com/office/drawing/2016/5/14/chartex" xmlns:mc="http://schemas.openxmlformats.org/markup-compatibility/2006" xmlns:aink="http://schemas.microsoft.com/office/drawing/2016/ink" xmlns:am3d="http://schemas.microsoft.com/office/drawing/2017/model3d" xmlns:o="urn:schemas-microsoft-com:office:office" xmlns:r="http://schemas.openxmlformats.org/officeDocument/2006/relationships" xmlns:m="http://schemas.openxmlformats.org/officeDocument/2006/math" xmlns:v="urn:schemas-microsoft-com:vml" xmlns:wp14="http://schemas.microsoft.com/office/word/2010/wordprocessingDrawing" xmlns:wp="http://schemas.openxmlformats.org/drawingml/2006/wordprocessingDrawing" xmlns:w10="urn:schemas-microsoft-com:office:word" xmlns:w="http://schemas.openxmlformats.org/wordprocessingml/2006/main" xmlns:w14="http://schemas.microsoft.com/office/word/2010/wordml" xmlns:w15="http://schemas.microsoft.com/office/word/2012/wordml" xmlns:w16cid="http://schemas.microsoft.com/office/word/2016/wordml/cid" xmlns:w16se="http://schemas.microsoft.com/office/word/2015/wordml/symex" xmlns:wpg="http://schemas.microsoft.com/office/word/2010/wordprocessingGroup" xmlns:wpi="http://schemas.microsoft.com/office/word/2010/wordprocessingInk" xmlns:wne="http://schemas.microsoft.com/office/word/2006/wordml" xmlns:wps="http://schemas.microsoft.com/office/word/2010/wordprocessingShape" mc:Ignorable="w14 w15 w16se w16cid wp14">
-  <w:abstractNum w:abstractNumId="0" w15:restartNumberingAfterBreak="0">
-    <w:nsid w:val="CC5B1670"/>
+<w:numbering xmlns:w="http://schemas.openxmlformats.org/wordprocessingml/2006/main">
+  <w:abstractNum w:abstractNumId="0">
+    <w:nsid w:val="e17f69ba"/>
     <w:multiLevelType w:val="multilevel"/>
-    <w:tmpl w:val="ADB46FA0"/>
     <w:lvl w:ilvl="0">
       <w:numFmt w:val="bullet"/>
       <w:lvlText w:val=" "/>
@@ -3413,21 +3065,10 @@
         <w:ind w:left="4800" w:hanging="480"/>
       </w:pPr>
     </w:lvl>
-    <w:lvl w:ilvl="7">
-      <w:numFmt w:val="decimal"/>
-      <w:lvlText w:val=""/>
-      <w:lvlJc w:val="left"/>
-    </w:lvl>
-    <w:lvl w:ilvl="8">
-      <w:numFmt w:val="decimal"/>
-      <w:lvlText w:val=""/>
-      <w:lvlJc w:val="left"/>
-    </w:lvl>
   </w:abstractNum>
-  <w:abstractNum w:abstractNumId="1" w15:restartNumberingAfterBreak="0">
-    <w:nsid w:val="E17F69BA"/>
+  <w:abstractNum w:abstractNumId="990">
+    <w:nsid w:val="1919e71b"/>
     <w:multiLevelType w:val="multilevel"/>
-    <w:tmpl w:val="9C0E3770"/>
     <w:lvl w:ilvl="0">
       <w:numFmt w:val="bullet"/>
       <w:lvlText w:val=" "/>
@@ -3505,609 +3146,9 @@
         <w:ind w:left="4800" w:hanging="480"/>
       </w:pPr>
     </w:lvl>
-    <w:lvl w:ilvl="7">
-      <w:numFmt w:val="decimal"/>
-      <w:lvlText w:val=""/>
-      <w:lvlJc w:val="left"/>
-    </w:lvl>
-    <w:lvl w:ilvl="8">
-      <w:numFmt w:val="decimal"/>
-      <w:lvlText w:val=""/>
-      <w:lvlJc w:val="left"/>
-    </w:lvl>
-  </w:abstractNum>
-  <w:abstractNum w:abstractNumId="2" w15:restartNumberingAfterBreak="0">
-    <w:nsid w:val="FFFFFF1D"/>
-    <w:multiLevelType w:val="multilevel"/>
-    <w:tmpl w:val="5D423FBE"/>
-    <w:lvl w:ilvl="0">
-      <w:start w:val="1"/>
-      <w:numFmt w:val="bullet"/>
-      <w:lvlText w:val=""/>
-      <w:lvlJc w:val="left"/>
-      <w:pPr>
-        <w:tabs>
-          <w:tab w:val="num" w:pos="0"/>
-        </w:tabs>
-        <w:ind w:left="0" w:firstLine="0"/>
-      </w:pPr>
-      <w:rPr>
-        <w:rFonts w:ascii="Symbol" w:hAnsi="Symbol" w:hint="default"/>
-      </w:rPr>
-    </w:lvl>
-    <w:lvl w:ilvl="1">
-      <w:start w:val="1"/>
-      <w:numFmt w:val="bullet"/>
-      <w:lvlText w:val=""/>
-      <w:lvlJc w:val="left"/>
-      <w:pPr>
-        <w:tabs>
-          <w:tab w:val="num" w:pos="720"/>
-        </w:tabs>
-        <w:ind w:left="1080" w:hanging="360"/>
-      </w:pPr>
-      <w:rPr>
-        <w:rFonts w:ascii="Symbol" w:hAnsi="Symbol" w:hint="default"/>
-      </w:rPr>
-    </w:lvl>
-    <w:lvl w:ilvl="2">
-      <w:start w:val="1"/>
-      <w:numFmt w:val="bullet"/>
-      <w:lvlText w:val="o"/>
-      <w:lvlJc w:val="left"/>
-      <w:pPr>
-        <w:tabs>
-          <w:tab w:val="num" w:pos="1440"/>
-        </w:tabs>
-        <w:ind w:left="1800" w:hanging="360"/>
-      </w:pPr>
-      <w:rPr>
-        <w:rFonts w:ascii="Courier New" w:hAnsi="Courier New" w:cs="Courier New" w:hint="default"/>
-      </w:rPr>
-    </w:lvl>
-    <w:lvl w:ilvl="3">
-      <w:start w:val="1"/>
-      <w:numFmt w:val="bullet"/>
-      <w:lvlText w:val=""/>
-      <w:lvlJc w:val="left"/>
-      <w:pPr>
-        <w:tabs>
-          <w:tab w:val="num" w:pos="2160"/>
-        </w:tabs>
-        <w:ind w:left="2520" w:hanging="360"/>
-      </w:pPr>
-      <w:rPr>
-        <w:rFonts w:ascii="Wingdings" w:hAnsi="Wingdings" w:hint="default"/>
-      </w:rPr>
-    </w:lvl>
-    <w:lvl w:ilvl="4">
-      <w:start w:val="1"/>
-      <w:numFmt w:val="bullet"/>
-      <w:lvlText w:val=""/>
-      <w:lvlJc w:val="left"/>
-      <w:pPr>
-        <w:tabs>
-          <w:tab w:val="num" w:pos="2880"/>
-        </w:tabs>
-        <w:ind w:left="3240" w:hanging="360"/>
-      </w:pPr>
-      <w:rPr>
-        <w:rFonts w:ascii="Wingdings" w:hAnsi="Wingdings" w:hint="default"/>
-      </w:rPr>
-    </w:lvl>
-    <w:lvl w:ilvl="5">
-      <w:start w:val="1"/>
-      <w:numFmt w:val="bullet"/>
-      <w:lvlText w:val=""/>
-      <w:lvlJc w:val="left"/>
-      <w:pPr>
-        <w:tabs>
-          <w:tab w:val="num" w:pos="3600"/>
-        </w:tabs>
-        <w:ind w:left="3960" w:hanging="360"/>
-      </w:pPr>
-      <w:rPr>
-        <w:rFonts w:ascii="Symbol" w:hAnsi="Symbol" w:hint="default"/>
-      </w:rPr>
-    </w:lvl>
-    <w:lvl w:ilvl="6">
-      <w:start w:val="1"/>
-      <w:numFmt w:val="bullet"/>
-      <w:lvlText w:val="o"/>
-      <w:lvlJc w:val="left"/>
-      <w:pPr>
-        <w:tabs>
-          <w:tab w:val="num" w:pos="4320"/>
-        </w:tabs>
-        <w:ind w:left="4680" w:hanging="360"/>
-      </w:pPr>
-      <w:rPr>
-        <w:rFonts w:ascii="Courier New" w:hAnsi="Courier New" w:cs="Courier New" w:hint="default"/>
-      </w:rPr>
-    </w:lvl>
-    <w:lvl w:ilvl="7">
-      <w:start w:val="1"/>
-      <w:numFmt w:val="bullet"/>
-      <w:lvlText w:val=""/>
-      <w:lvlJc w:val="left"/>
-      <w:pPr>
-        <w:tabs>
-          <w:tab w:val="num" w:pos="5040"/>
-        </w:tabs>
-        <w:ind w:left="5400" w:hanging="360"/>
-      </w:pPr>
-      <w:rPr>
-        <w:rFonts w:ascii="Wingdings" w:hAnsi="Wingdings" w:hint="default"/>
-      </w:rPr>
-    </w:lvl>
-    <w:lvl w:ilvl="8">
-      <w:start w:val="1"/>
-      <w:numFmt w:val="bullet"/>
-      <w:lvlText w:val=""/>
-      <w:lvlJc w:val="left"/>
-      <w:pPr>
-        <w:tabs>
-          <w:tab w:val="num" w:pos="5760"/>
-        </w:tabs>
-        <w:ind w:left="6120" w:hanging="360"/>
-      </w:pPr>
-      <w:rPr>
-        <w:rFonts w:ascii="Wingdings" w:hAnsi="Wingdings" w:hint="default"/>
-      </w:rPr>
-    </w:lvl>
-  </w:abstractNum>
-  <w:abstractNum w:abstractNumId="3" w15:restartNumberingAfterBreak="0">
-    <w:nsid w:val="FFFFFF7C"/>
-    <w:multiLevelType w:val="singleLevel"/>
-    <w:tmpl w:val="D8A02E34"/>
-    <w:lvl w:ilvl="0">
-      <w:start w:val="1"/>
-      <w:numFmt w:val="decimal"/>
-      <w:lvlText w:val="%1."/>
-      <w:lvlJc w:val="left"/>
-      <w:pPr>
-        <w:tabs>
-          <w:tab w:val="num" w:pos="1492"/>
-        </w:tabs>
-        <w:ind w:left="1492" w:hanging="360"/>
-      </w:pPr>
-    </w:lvl>
-  </w:abstractNum>
-  <w:abstractNum w:abstractNumId="4" w15:restartNumberingAfterBreak="0">
-    <w:nsid w:val="FFFFFF7D"/>
-    <w:multiLevelType w:val="singleLevel"/>
-    <w:tmpl w:val="E46C85DA"/>
-    <w:lvl w:ilvl="0">
-      <w:start w:val="1"/>
-      <w:numFmt w:val="decimal"/>
-      <w:lvlText w:val="%1."/>
-      <w:lvlJc w:val="left"/>
-      <w:pPr>
-        <w:tabs>
-          <w:tab w:val="num" w:pos="1209"/>
-        </w:tabs>
-        <w:ind w:left="1209" w:hanging="360"/>
-      </w:pPr>
-    </w:lvl>
-  </w:abstractNum>
-  <w:abstractNum w:abstractNumId="5" w15:restartNumberingAfterBreak="0">
-    <w:nsid w:val="FFFFFF7E"/>
-    <w:multiLevelType w:val="singleLevel"/>
-    <w:tmpl w:val="909051A0"/>
-    <w:lvl w:ilvl="0">
-      <w:start w:val="1"/>
-      <w:numFmt w:val="decimal"/>
-      <w:lvlText w:val="%1."/>
-      <w:lvlJc w:val="left"/>
-      <w:pPr>
-        <w:tabs>
-          <w:tab w:val="num" w:pos="926"/>
-        </w:tabs>
-        <w:ind w:left="926" w:hanging="360"/>
-      </w:pPr>
-    </w:lvl>
-  </w:abstractNum>
-  <w:abstractNum w:abstractNumId="6" w15:restartNumberingAfterBreak="0">
-    <w:nsid w:val="FFFFFF7F"/>
-    <w:multiLevelType w:val="singleLevel"/>
-    <w:tmpl w:val="EACE8116"/>
-    <w:lvl w:ilvl="0">
-      <w:start w:val="1"/>
-      <w:numFmt w:val="decimal"/>
-      <w:lvlText w:val="%1."/>
-      <w:lvlJc w:val="left"/>
-      <w:pPr>
-        <w:tabs>
-          <w:tab w:val="num" w:pos="643"/>
-        </w:tabs>
-        <w:ind w:left="643" w:hanging="360"/>
-      </w:pPr>
-    </w:lvl>
-  </w:abstractNum>
-  <w:abstractNum w:abstractNumId="7" w15:restartNumberingAfterBreak="0">
-    <w:nsid w:val="FFFFFF80"/>
-    <w:multiLevelType w:val="singleLevel"/>
-    <w:tmpl w:val="BE3E034A"/>
-    <w:lvl w:ilvl="0">
-      <w:start w:val="1"/>
-      <w:numFmt w:val="bullet"/>
-      <w:lvlText w:val=""/>
-      <w:lvlJc w:val="left"/>
-      <w:pPr>
-        <w:tabs>
-          <w:tab w:val="num" w:pos="1492"/>
-        </w:tabs>
-        <w:ind w:left="1492" w:hanging="360"/>
-      </w:pPr>
-      <w:rPr>
-        <w:rFonts w:ascii="Symbol" w:hAnsi="Symbol" w:hint="default"/>
-      </w:rPr>
-    </w:lvl>
-  </w:abstractNum>
-  <w:abstractNum w:abstractNumId="8" w15:restartNumberingAfterBreak="0">
-    <w:nsid w:val="FFFFFF81"/>
-    <w:multiLevelType w:val="singleLevel"/>
-    <w:tmpl w:val="8D906A9C"/>
-    <w:lvl w:ilvl="0">
-      <w:start w:val="1"/>
-      <w:numFmt w:val="bullet"/>
-      <w:lvlText w:val=""/>
-      <w:lvlJc w:val="left"/>
-      <w:pPr>
-        <w:tabs>
-          <w:tab w:val="num" w:pos="1209"/>
-        </w:tabs>
-        <w:ind w:left="1209" w:hanging="360"/>
-      </w:pPr>
-      <w:rPr>
-        <w:rFonts w:ascii="Symbol" w:hAnsi="Symbol" w:hint="default"/>
-      </w:rPr>
-    </w:lvl>
-  </w:abstractNum>
-  <w:abstractNum w:abstractNumId="9" w15:restartNumberingAfterBreak="0">
-    <w:nsid w:val="FFFFFF82"/>
-    <w:multiLevelType w:val="singleLevel"/>
-    <w:tmpl w:val="68E24092"/>
-    <w:lvl w:ilvl="0">
-      <w:start w:val="1"/>
-      <w:numFmt w:val="bullet"/>
-      <w:lvlText w:val=""/>
-      <w:lvlJc w:val="left"/>
-      <w:pPr>
-        <w:tabs>
-          <w:tab w:val="num" w:pos="926"/>
-        </w:tabs>
-        <w:ind w:left="926" w:hanging="360"/>
-      </w:pPr>
-      <w:rPr>
-        <w:rFonts w:ascii="Symbol" w:hAnsi="Symbol" w:hint="default"/>
-      </w:rPr>
-    </w:lvl>
-  </w:abstractNum>
-  <w:abstractNum w:abstractNumId="10" w15:restartNumberingAfterBreak="0">
-    <w:nsid w:val="FFFFFF83"/>
-    <w:multiLevelType w:val="singleLevel"/>
-    <w:tmpl w:val="AD5E76AA"/>
-    <w:lvl w:ilvl="0">
-      <w:start w:val="1"/>
-      <w:numFmt w:val="bullet"/>
-      <w:lvlText w:val=""/>
-      <w:lvlJc w:val="left"/>
-      <w:pPr>
-        <w:tabs>
-          <w:tab w:val="num" w:pos="643"/>
-        </w:tabs>
-        <w:ind w:left="643" w:hanging="360"/>
-      </w:pPr>
-      <w:rPr>
-        <w:rFonts w:ascii="Symbol" w:hAnsi="Symbol" w:hint="default"/>
-      </w:rPr>
-    </w:lvl>
-  </w:abstractNum>
-  <w:abstractNum w:abstractNumId="11" w15:restartNumberingAfterBreak="0">
-    <w:nsid w:val="FFFFFF88"/>
-    <w:multiLevelType w:val="singleLevel"/>
-    <w:tmpl w:val="C6007688"/>
-    <w:lvl w:ilvl="0">
-      <w:start w:val="1"/>
-      <w:numFmt w:val="decimal"/>
-      <w:lvlText w:val="%1."/>
-      <w:lvlJc w:val="left"/>
-      <w:pPr>
-        <w:tabs>
-          <w:tab w:val="num" w:pos="360"/>
-        </w:tabs>
-        <w:ind w:left="360" w:hanging="360"/>
-      </w:pPr>
-    </w:lvl>
-  </w:abstractNum>
-  <w:abstractNum w:abstractNumId="12" w15:restartNumberingAfterBreak="0">
-    <w:nsid w:val="FFFFFF89"/>
-    <w:multiLevelType w:val="singleLevel"/>
-    <w:tmpl w:val="CEC295EC"/>
-    <w:lvl w:ilvl="0">
-      <w:start w:val="1"/>
-      <w:numFmt w:val="bullet"/>
-      <w:lvlText w:val=""/>
-      <w:lvlJc w:val="left"/>
-      <w:pPr>
-        <w:tabs>
-          <w:tab w:val="num" w:pos="360"/>
-        </w:tabs>
-        <w:ind w:left="360" w:hanging="360"/>
-      </w:pPr>
-      <w:rPr>
-        <w:rFonts w:ascii="Symbol" w:hAnsi="Symbol" w:hint="default"/>
-      </w:rPr>
-    </w:lvl>
-  </w:abstractNum>
-  <w:abstractNum w:abstractNumId="13" w15:restartNumberingAfterBreak="0">
-    <w:nsid w:val="5678A1D2"/>
-    <w:multiLevelType w:val="multilevel"/>
-    <w:tmpl w:val="2C04FA1E"/>
-    <w:lvl w:ilvl="0">
-      <w:numFmt w:val="bullet"/>
-      <w:lvlText w:val=" "/>
-      <w:lvlJc w:val="left"/>
-      <w:pPr>
-        <w:tabs>
-          <w:tab w:val="num" w:pos="0"/>
-        </w:tabs>
-        <w:ind w:left="480" w:hanging="480"/>
-      </w:pPr>
-    </w:lvl>
-    <w:lvl w:ilvl="1">
-      <w:numFmt w:val="bullet"/>
-      <w:lvlText w:val=" "/>
-      <w:lvlJc w:val="left"/>
-      <w:pPr>
-        <w:tabs>
-          <w:tab w:val="num" w:pos="720"/>
-        </w:tabs>
-        <w:ind w:left="1200" w:hanging="480"/>
-      </w:pPr>
-    </w:lvl>
-    <w:lvl w:ilvl="2">
-      <w:numFmt w:val="bullet"/>
-      <w:lvlText w:val=" "/>
-      <w:lvlJc w:val="left"/>
-      <w:pPr>
-        <w:tabs>
-          <w:tab w:val="num" w:pos="1440"/>
-        </w:tabs>
-        <w:ind w:left="1920" w:hanging="480"/>
-      </w:pPr>
-    </w:lvl>
-    <w:lvl w:ilvl="3">
-      <w:numFmt w:val="bullet"/>
-      <w:lvlText w:val=" "/>
-      <w:lvlJc w:val="left"/>
-      <w:pPr>
-        <w:tabs>
-          <w:tab w:val="num" w:pos="2160"/>
-        </w:tabs>
-        <w:ind w:left="2640" w:hanging="480"/>
-      </w:pPr>
-    </w:lvl>
-    <w:lvl w:ilvl="4">
-      <w:numFmt w:val="bullet"/>
-      <w:lvlText w:val=" "/>
-      <w:lvlJc w:val="left"/>
-      <w:pPr>
-        <w:tabs>
-          <w:tab w:val="num" w:pos="2880"/>
-        </w:tabs>
-        <w:ind w:left="3360" w:hanging="480"/>
-      </w:pPr>
-    </w:lvl>
-    <w:lvl w:ilvl="5">
-      <w:numFmt w:val="bullet"/>
-      <w:lvlText w:val=" "/>
-      <w:lvlJc w:val="left"/>
-      <w:pPr>
-        <w:tabs>
-          <w:tab w:val="num" w:pos="3600"/>
-        </w:tabs>
-        <w:ind w:left="4080" w:hanging="480"/>
-      </w:pPr>
-    </w:lvl>
-    <w:lvl w:ilvl="6">
-      <w:numFmt w:val="bullet"/>
-      <w:lvlText w:val=" "/>
-      <w:lvlJc w:val="left"/>
-      <w:pPr>
-        <w:tabs>
-          <w:tab w:val="num" w:pos="4320"/>
-        </w:tabs>
-        <w:ind w:left="4800" w:hanging="480"/>
-      </w:pPr>
-    </w:lvl>
-    <w:lvl w:ilvl="7">
-      <w:numFmt w:val="decimal"/>
-      <w:lvlText w:val=""/>
-      <w:lvlJc w:val="left"/>
-    </w:lvl>
-    <w:lvl w:ilvl="8">
-      <w:numFmt w:val="decimal"/>
-      <w:lvlText w:val=""/>
-      <w:lvlJc w:val="left"/>
-    </w:lvl>
-  </w:abstractNum>
-  <w:abstractNum w:abstractNumId="14" w15:restartNumberingAfterBreak="0">
-    <w:nsid w:val="77F1454E"/>
-    <w:multiLevelType w:val="multilevel"/>
-    <w:tmpl w:val="32CAFDD4"/>
-    <w:lvl w:ilvl="0">
-      <w:numFmt w:val="bullet"/>
-      <w:lvlText w:val=" "/>
-      <w:lvlJc w:val="left"/>
-      <w:pPr>
-        <w:tabs>
-          <w:tab w:val="num" w:pos="0"/>
-        </w:tabs>
-        <w:ind w:left="480" w:hanging="480"/>
-      </w:pPr>
-    </w:lvl>
-    <w:lvl w:ilvl="1">
-      <w:numFmt w:val="bullet"/>
-      <w:lvlText w:val=" "/>
-      <w:lvlJc w:val="left"/>
-      <w:pPr>
-        <w:tabs>
-          <w:tab w:val="num" w:pos="720"/>
-        </w:tabs>
-        <w:ind w:left="1200" w:hanging="480"/>
-      </w:pPr>
-    </w:lvl>
-    <w:lvl w:ilvl="2">
-      <w:numFmt w:val="bullet"/>
-      <w:lvlText w:val=" "/>
-      <w:lvlJc w:val="left"/>
-      <w:pPr>
-        <w:tabs>
-          <w:tab w:val="num" w:pos="1440"/>
-        </w:tabs>
-        <w:ind w:left="1920" w:hanging="480"/>
-      </w:pPr>
-    </w:lvl>
-    <w:lvl w:ilvl="3">
-      <w:numFmt w:val="bullet"/>
-      <w:lvlText w:val=" "/>
-      <w:lvlJc w:val="left"/>
-      <w:pPr>
-        <w:tabs>
-          <w:tab w:val="num" w:pos="2160"/>
-        </w:tabs>
-        <w:ind w:left="2640" w:hanging="480"/>
-      </w:pPr>
-    </w:lvl>
-    <w:lvl w:ilvl="4">
-      <w:numFmt w:val="bullet"/>
-      <w:lvlText w:val=" "/>
-      <w:lvlJc w:val="left"/>
-      <w:pPr>
-        <w:tabs>
-          <w:tab w:val="num" w:pos="2880"/>
-        </w:tabs>
-        <w:ind w:left="3360" w:hanging="480"/>
-      </w:pPr>
-    </w:lvl>
-    <w:lvl w:ilvl="5">
-      <w:numFmt w:val="bullet"/>
-      <w:lvlText w:val=" "/>
-      <w:lvlJc w:val="left"/>
-      <w:pPr>
-        <w:tabs>
-          <w:tab w:val="num" w:pos="3600"/>
-        </w:tabs>
-        <w:ind w:left="4080" w:hanging="480"/>
-      </w:pPr>
-    </w:lvl>
-    <w:lvl w:ilvl="6">
-      <w:numFmt w:val="bullet"/>
-      <w:lvlText w:val=" "/>
-      <w:lvlJc w:val="left"/>
-      <w:pPr>
-        <w:tabs>
-          <w:tab w:val="num" w:pos="4320"/>
-        </w:tabs>
-        <w:ind w:left="4800" w:hanging="480"/>
-      </w:pPr>
-    </w:lvl>
-    <w:lvl w:ilvl="7">
-      <w:numFmt w:val="decimal"/>
-      <w:lvlText w:val=""/>
-      <w:lvlJc w:val="left"/>
-    </w:lvl>
-    <w:lvl w:ilvl="8">
-      <w:numFmt w:val="decimal"/>
-      <w:lvlText w:val=""/>
-      <w:lvlJc w:val="left"/>
-    </w:lvl>
-  </w:abstractNum>
-  <w:abstractNum w:abstractNumId="990">
-    <w:nsid w:val="6134ef58"/>
-    <w:multiLevelType w:val="multilevel"/>
-    <w:lvl w:ilvl="0">
-      <w:numFmt w:val="bullet"/>
-      <w:lvlText w:val=" "/>
-      <w:lvlJc w:val="left"/>
-      <w:pPr>
-        <w:tabs>
-          <w:tab w:val="num" w:pos="0"/>
-        </w:tabs>
-        <w:ind w:left="480" w:hanging="480"/>
-      </w:pPr>
-    </w:lvl>
-    <w:lvl w:ilvl="1">
-      <w:numFmt w:val="bullet"/>
-      <w:lvlText w:val=" "/>
-      <w:lvlJc w:val="left"/>
-      <w:pPr>
-        <w:tabs>
-          <w:tab w:val="num" w:pos="720"/>
-        </w:tabs>
-        <w:ind w:left="1200" w:hanging="480"/>
-      </w:pPr>
-    </w:lvl>
-    <w:lvl w:ilvl="2">
-      <w:numFmt w:val="bullet"/>
-      <w:lvlText w:val=" "/>
-      <w:lvlJc w:val="left"/>
-      <w:pPr>
-        <w:tabs>
-          <w:tab w:val="num" w:pos="1440"/>
-        </w:tabs>
-        <w:ind w:left="1920" w:hanging="480"/>
-      </w:pPr>
-    </w:lvl>
-    <w:lvl w:ilvl="3">
-      <w:numFmt w:val="bullet"/>
-      <w:lvlText w:val=" "/>
-      <w:lvlJc w:val="left"/>
-      <w:pPr>
-        <w:tabs>
-          <w:tab w:val="num" w:pos="2160"/>
-        </w:tabs>
-        <w:ind w:left="2640" w:hanging="480"/>
-      </w:pPr>
-    </w:lvl>
-    <w:lvl w:ilvl="4">
-      <w:numFmt w:val="bullet"/>
-      <w:lvlText w:val=" "/>
-      <w:lvlJc w:val="left"/>
-      <w:pPr>
-        <w:tabs>
-          <w:tab w:val="num" w:pos="2880"/>
-        </w:tabs>
-        <w:ind w:left="3360" w:hanging="480"/>
-      </w:pPr>
-    </w:lvl>
-    <w:lvl w:ilvl="5">
-      <w:numFmt w:val="bullet"/>
-      <w:lvlText w:val=" "/>
-      <w:lvlJc w:val="left"/>
-      <w:pPr>
-        <w:tabs>
-          <w:tab w:val="num" w:pos="3600"/>
-        </w:tabs>
-        <w:ind w:left="4080" w:hanging="480"/>
-      </w:pPr>
-    </w:lvl>
-    <w:lvl w:ilvl="6">
-      <w:numFmt w:val="bullet"/>
-      <w:lvlText w:val=" "/>
-      <w:lvlJc w:val="left"/>
-      <w:pPr>
-        <w:tabs>
-          <w:tab w:val="num" w:pos="4320"/>
-        </w:tabs>
-        <w:ind w:left="4800" w:hanging="480"/>
-      </w:pPr>
-    </w:lvl>
   </w:abstractNum>
   <w:abstractNum w:abstractNumId="991">
-    <w:nsid w:val="b1fd22be"/>
+    <w:nsid w:val="fab5fc72"/>
     <w:multiLevelType w:val="multilevel"/>
     <w:lvl w:ilvl="0">
       <w:numFmt w:val="bullet"/>
@@ -4188,49 +3229,7 @@
     </w:lvl>
   </w:abstractNum>
   <w:num w:numId="1">
-    <w:abstractNumId w:val="1"/>
-  </w:num>
-  <w:num w:numId="2">
-    <w:abstractNumId w:val="13"/>
-  </w:num>
-  <w:num w:numId="3">
-    <w:abstractNumId w:val="2"/>
-  </w:num>
-  <w:num w:numId="4">
-    <w:abstractNumId w:val="3"/>
-  </w:num>
-  <w:num w:numId="5">
-    <w:abstractNumId w:val="4"/>
-  </w:num>
-  <w:num w:numId="6">
-    <w:abstractNumId w:val="5"/>
-  </w:num>
-  <w:num w:numId="7">
-    <w:abstractNumId w:val="6"/>
-  </w:num>
-  <w:num w:numId="8">
-    <w:abstractNumId w:val="11"/>
-  </w:num>
-  <w:num w:numId="9">
-    <w:abstractNumId w:val="7"/>
-  </w:num>
-  <w:num w:numId="10">
-    <w:abstractNumId w:val="8"/>
-  </w:num>
-  <w:num w:numId="11">
-    <w:abstractNumId w:val="9"/>
-  </w:num>
-  <w:num w:numId="12">
-    <w:abstractNumId w:val="10"/>
-  </w:num>
-  <w:num w:numId="13">
-    <w:abstractNumId w:val="12"/>
-  </w:num>
-  <w:num w:numId="14">
     <w:abstractNumId w:val="0"/>
-  </w:num>
-  <w:num w:numId="15">
-    <w:abstractNumId w:val="14"/>
   </w:num>
   <w:num w:numId="1000">
     <w:abstractNumId w:val="990"/>
@@ -4245,7 +3244,7 @@
 </file>
 
 <file path=word/styles.xml><?xml version="1.0" encoding="utf-8"?>
-<w:styles xmlns:mc="http://schemas.openxmlformats.org/markup-compatibility/2006" xmlns:r="http://schemas.openxmlformats.org/officeDocument/2006/relationships" xmlns:w="http://schemas.openxmlformats.org/wordprocessingml/2006/main" xmlns:w14="http://schemas.microsoft.com/office/word/2010/wordml" xmlns:w15="http://schemas.microsoft.com/office/word/2012/wordml" xmlns:w16cid="http://schemas.microsoft.com/office/word/2016/wordml/cid" xmlns:w16se="http://schemas.microsoft.com/office/word/2015/wordml/symex" mc:Ignorable="w14 w15 w16se w16cid">
+<w:styles xmlns:r="http://schemas.openxmlformats.org/officeDocument/2006/relationships" xmlns:w="http://schemas.openxmlformats.org/wordprocessingml/2006/main">
   <w:docDefaults>
     <w:rPrDefault>
       <w:rPr>
@@ -4261,499 +3260,19 @@
       </w:pPr>
     </w:pPrDefault>
   </w:docDefaults>
-  <w:latentStyles w:defLockedState="0" w:defUIPriority="0" w:defSemiHidden="0" w:defUnhideWhenUsed="0" w:defQFormat="0" w:count="375">
-    <w:lsdException w:name="index 1" w:semiHidden="1" w:unhideWhenUsed="1"/>
-    <w:lsdException w:name="index 7" w:semiHidden="1" w:unhideWhenUsed="1"/>
-    <w:lsdException w:name="index 8" w:semiHidden="1" w:unhideWhenUsed="1"/>
-    <w:lsdException w:name="index 9" w:semiHidden="1" w:unhideWhenUsed="1"/>
-    <w:lsdException w:name="toc 1" w:semiHidden="1" w:unhideWhenUsed="1"/>
-    <w:lsdException w:name="toc 2" w:semiHidden="1" w:unhideWhenUsed="1"/>
-    <w:lsdException w:name="toc 3" w:semiHidden="1" w:unhideWhenUsed="1"/>
-    <w:lsdException w:name="toc 4" w:semiHidden="1" w:unhideWhenUsed="1"/>
-    <w:lsdException w:name="toc 5" w:semiHidden="1" w:unhideWhenUsed="1"/>
-    <w:lsdException w:name="toc 6" w:semiHidden="1" w:unhideWhenUsed="1"/>
-    <w:lsdException w:name="toc 7" w:semiHidden="1" w:unhideWhenUsed="1"/>
-    <w:lsdException w:name="toc 8" w:semiHidden="1" w:unhideWhenUsed="1"/>
-    <w:lsdException w:name="toc 9" w:semiHidden="1" w:unhideWhenUsed="1"/>
-    <w:lsdException w:name="Normal Indent" w:semiHidden="1" w:unhideWhenUsed="1"/>
-    <w:lsdException w:name="footnote text" w:semiHidden="1" w:unhideWhenUsed="1"/>
-    <w:lsdException w:name="annotation text" w:semiHidden="1" w:unhideWhenUsed="1"/>
-    <w:lsdException w:name="header" w:semiHidden="1" w:unhideWhenUsed="1"/>
-    <w:lsdException w:name="footer" w:semiHidden="1" w:unhideWhenUsed="1"/>
-    <w:lsdException w:name="index heading" w:semiHidden="1" w:unhideWhenUsed="1"/>
-    <w:lsdException w:name="caption" w:semiHidden="1" w:unhideWhenUsed="1"/>
-    <w:lsdException w:name="table of figures" w:semiHidden="1" w:unhideWhenUsed="1"/>
-    <w:lsdException w:name="envelope address" w:semiHidden="1" w:unhideWhenUsed="1"/>
-    <w:lsdException w:name="envelope return" w:semiHidden="1" w:unhideWhenUsed="1"/>
-    <w:lsdException w:name="footnote reference" w:semiHidden="1" w:unhideWhenUsed="1"/>
-    <w:lsdException w:name="annotation reference" w:semiHidden="1" w:unhideWhenUsed="1"/>
-    <w:lsdException w:name="line number" w:semiHidden="1" w:unhideWhenUsed="1"/>
-    <w:lsdException w:name="page number" w:semiHidden="1" w:unhideWhenUsed="1"/>
-    <w:lsdException w:name="endnote reference" w:semiHidden="1" w:unhideWhenUsed="1"/>
-    <w:lsdException w:name="endnote text" w:semiHidden="1" w:unhideWhenUsed="1"/>
-    <w:lsdException w:name="table of authorities" w:semiHidden="1" w:unhideWhenUsed="1"/>
-    <w:lsdException w:name="macro" w:semiHidden="1" w:unhideWhenUsed="1"/>
-    <w:lsdException w:name="toa heading" w:semiHidden="1" w:unhideWhenUsed="1"/>
-    <w:lsdException w:name="List" w:semiHidden="1" w:unhideWhenUsed="1"/>
-    <w:lsdException w:name="List Bullet" w:semiHidden="1" w:unhideWhenUsed="1"/>
-    <w:lsdException w:name="List Number" w:semiHidden="1" w:unhideWhenUsed="1"/>
-    <w:lsdException w:name="List 2" w:semiHidden="1" w:unhideWhenUsed="1"/>
-    <w:lsdException w:name="List 3" w:semiHidden="1" w:unhideWhenUsed="1"/>
-    <w:lsdException w:name="List 4" w:semiHidden="1" w:unhideWhenUsed="1"/>
-    <w:lsdException w:name="List 5" w:semiHidden="1" w:unhideWhenUsed="1"/>
-    <w:lsdException w:name="List Bullet 2" w:semiHidden="1" w:unhideWhenUsed="1"/>
-    <w:lsdException w:name="List Bullet 3" w:semiHidden="1" w:unhideWhenUsed="1"/>
-    <w:lsdException w:name="List Bullet 4" w:semiHidden="1" w:unhideWhenUsed="1"/>
-    <w:lsdException w:name="List Bullet 5" w:semiHidden="1" w:unhideWhenUsed="1"/>
-    <w:lsdException w:name="List Number 3" w:semiHidden="1" w:unhideWhenUsed="1"/>
-    <w:lsdException w:name="List Number 4" w:semiHidden="1" w:unhideWhenUsed="1"/>
-    <w:lsdException w:name="List Continue 5" w:semiHidden="1" w:unhideWhenUsed="1"/>
-    <w:lsdException w:name="Message Header" w:semiHidden="1" w:unhideWhenUsed="1"/>
-    <w:lsdException w:name="Salutation" w:semiHidden="1" w:unhideWhenUsed="1"/>
-    <w:lsdException w:name="Date" w:semiHidden="1" w:unhideWhenUsed="1"/>
-    <w:lsdException w:name="Body Text First Indent" w:semiHidden="1" w:unhideWhenUsed="1"/>
-    <w:lsdException w:name="Body Text First Indent 2" w:semiHidden="1" w:unhideWhenUsed="1"/>
-    <w:lsdException w:name="Note Heading" w:semiHidden="1" w:unhideWhenUsed="1"/>
-    <w:lsdException w:name="Body Text 2" w:semiHidden="1" w:unhideWhenUsed="1"/>
-    <w:lsdException w:name="Body Text 3" w:semiHidden="1" w:unhideWhenUsed="1"/>
-    <w:lsdException w:name="Body Text Indent 2" w:semiHidden="1" w:unhideWhenUsed="1"/>
-    <w:lsdException w:name="Body Text Indent 3" w:semiHidden="1" w:unhideWhenUsed="1"/>
-    <w:lsdException w:name="Block Text" w:semiHidden="1" w:unhideWhenUsed="1"/>
-    <w:lsdException w:name="Hyperlink" w:semiHidden="1" w:unhideWhenUsed="1"/>
-    <w:lsdException w:name="FollowedHyperlink" w:semiHidden="1" w:unhideWhenUsed="1"/>
-    <w:lsdException w:name="Document Map" w:semiHidden="1" w:unhideWhenUsed="1"/>
-    <w:lsdException w:name="Plain Text" w:semiHidden="1" w:unhideWhenUsed="1"/>
-    <w:lsdException w:name="E-mail Signature" w:semiHidden="1" w:unhideWhenUsed="1"/>
-    <w:lsdException w:name="HTML Address" w:semiHidden="1" w:unhideWhenUsed="1"/>
-    <w:lsdException w:name="HTML Cite" w:semiHidden="1" w:unhideWhenUsed="1"/>
-    <w:lsdException w:name="HTML Code" w:semiHidden="1" w:unhideWhenUsed="1"/>
-    <w:lsdException w:name="HTML Definition" w:semiHidden="1" w:unhideWhenUsed="1"/>
-    <w:lsdException w:name="HTML Keyboard" w:semiHidden="1" w:unhideWhenUsed="1"/>
-    <w:lsdException w:name="HTML Preformatted" w:semiHidden="1" w:unhideWhenUsed="1"/>
-    <w:lsdException w:name="HTML Sample" w:semiHidden="1" w:unhideWhenUsed="1"/>
-    <w:lsdException w:name="HTML Typewriter" w:semiHidden="1" w:unhideWhenUsed="1"/>
-    <w:lsdException w:name="HTML Variable" w:semiHidden="1" w:unhideWhenUsed="1"/>
-    <w:lsdException w:name="Normal Table" w:semiHidden="1" w:unhideWhenUsed="1"/>
-    <w:lsdException w:name="annotation subject" w:semiHidden="1" w:unhideWhenUsed="1"/>
-    <w:lsdException w:name="No List" w:semiHidden="1" w:unhideWhenUsed="1"/>
-    <w:lsdException w:name="Outline List 1" w:semiHidden="1" w:unhideWhenUsed="1"/>
-    <w:lsdException w:name="Outline List 2" w:semiHidden="1" w:unhideWhenUsed="1"/>
-    <w:lsdException w:name="Outline List 3" w:semiHidden="1" w:unhideWhenUsed="1"/>
-    <w:lsdException w:name="Table Simple 1" w:semiHidden="1" w:unhideWhenUsed="1"/>
-    <w:lsdException w:name="Table Simple 2" w:semiHidden="1" w:unhideWhenUsed="1"/>
-    <w:lsdException w:name="Table Simple 3" w:semiHidden="1" w:unhideWhenUsed="1"/>
-    <w:lsdException w:name="Table Classic 1" w:semiHidden="1" w:unhideWhenUsed="1"/>
-    <w:lsdException w:name="Table Classic 2" w:semiHidden="1" w:unhideWhenUsed="1"/>
-    <w:lsdException w:name="Table Classic 3" w:semiHidden="1" w:unhideWhenUsed="1"/>
-    <w:lsdException w:name="Table Classic 4" w:semiHidden="1" w:unhideWhenUsed="1"/>
-    <w:lsdException w:name="Table Colorful 1" w:semiHidden="1" w:unhideWhenUsed="1"/>
-    <w:lsdException w:name="Table Colorful 2" w:semiHidden="1" w:unhideWhenUsed="1"/>
-    <w:lsdException w:name="Table Colorful 3" w:semiHidden="1" w:unhideWhenUsed="1"/>
-    <w:lsdException w:name="Table Columns 1" w:semiHidden="1" w:unhideWhenUsed="1"/>
-    <w:lsdException w:name="Table Columns 2" w:semiHidden="1" w:unhideWhenUsed="1"/>
-    <w:lsdException w:name="Table Columns 3" w:semiHidden="1" w:unhideWhenUsed="1"/>
-    <w:lsdException w:name="Table Columns 4" w:semiHidden="1" w:unhideWhenUsed="1"/>
-    <w:lsdException w:name="Table Columns 5" w:semiHidden="1" w:unhideWhenUsed="1"/>
-    <w:lsdException w:name="Table Grid 1" w:semiHidden="1" w:unhideWhenUsed="1"/>
-    <w:lsdException w:name="Table Grid 2" w:semiHidden="1" w:unhideWhenUsed="1"/>
-    <w:lsdException w:name="Table Grid 3" w:semiHidden="1" w:unhideWhenUsed="1"/>
-    <w:lsdException w:name="Table Grid 4" w:semiHidden="1" w:unhideWhenUsed="1"/>
-    <w:lsdException w:name="Table Grid 5" w:semiHidden="1" w:unhideWhenUsed="1"/>
-    <w:lsdException w:name="Table Grid 6" w:semiHidden="1" w:unhideWhenUsed="1"/>
-    <w:lsdException w:name="Table Grid 7" w:semiHidden="1" w:unhideWhenUsed="1"/>
-    <w:lsdException w:name="Table Grid 8" w:semiHidden="1" w:unhideWhenUsed="1"/>
-    <w:lsdException w:name="Table List 1" w:semiHidden="1" w:unhideWhenUsed="1"/>
-    <w:lsdException w:name="Table List 2" w:semiHidden="1" w:unhideWhenUsed="1"/>
-    <w:lsdException w:name="Table List 3" w:semiHidden="1" w:unhideWhenUsed="1"/>
-    <w:lsdException w:name="Table List 4" w:semiHidden="1" w:unhideWhenUsed="1"/>
-    <w:lsdException w:name="Table List 5" w:semiHidden="1" w:unhideWhenUsed="1"/>
-    <w:lsdException w:name="Table List 6" w:semiHidden="1" w:unhideWhenUsed="1"/>
-    <w:lsdException w:name="Table List 7" w:semiHidden="1" w:unhideWhenUsed="1"/>
-    <w:lsdException w:name="Table List 8" w:semiHidden="1" w:unhideWhenUsed="1"/>
-    <w:lsdException w:name="Table 3D effects 1" w:semiHidden="1" w:unhideWhenUsed="1"/>
-    <w:lsdException w:name="Table 3D effects 2" w:semiHidden="1" w:unhideWhenUsed="1"/>
-    <w:lsdException w:name="Table 3D effects 3" w:semiHidden="1" w:unhideWhenUsed="1"/>
-    <w:lsdException w:name="Table Contemporary" w:semiHidden="1" w:unhideWhenUsed="1"/>
-    <w:lsdException w:name="Table Elegant" w:semiHidden="1" w:unhideWhenUsed="1"/>
-    <w:lsdException w:name="Table Professional" w:semiHidden="1" w:unhideWhenUsed="1"/>
-    <w:lsdException w:name="Table Subtle 1" w:semiHidden="1" w:unhideWhenUsed="1"/>
-    <w:lsdException w:name="Table Subtle 2" w:semiHidden="1" w:unhideWhenUsed="1"/>
-    <w:lsdException w:name="Table Web 1" w:semiHidden="1" w:unhideWhenUsed="1"/>
-    <w:lsdException w:name="Table Web 2" w:semiHidden="1" w:unhideWhenUsed="1"/>
-    <w:lsdException w:name="Table Web 3" w:semiHidden="1" w:unhideWhenUsed="1"/>
-    <w:lsdException w:name="Balloon Text" w:semiHidden="1" w:unhideWhenUsed="1"/>
-    <w:lsdException w:name="Table Theme" w:semiHidden="1" w:unhideWhenUsed="1"/>
-    <w:lsdException w:name="Placeholder Text" w:semiHidden="1"/>
-    <w:lsdException w:name="Light Shading"/>
-    <w:lsdException w:name="Light List"/>
-    <w:lsdException w:name="Light Grid"/>
-    <w:lsdException w:name="Medium Shading 1"/>
-    <w:lsdException w:name="Medium Shading 2"/>
-    <w:lsdException w:name="Medium List 1"/>
-    <w:lsdException w:name="Medium List 2"/>
-    <w:lsdException w:name="Medium Grid 1"/>
-    <w:lsdException w:name="Medium Grid 2"/>
-    <w:lsdException w:name="Medium Grid 3"/>
-    <w:lsdException w:name="Dark List"/>
-    <w:lsdException w:name="Colorful Shading"/>
-    <w:lsdException w:name="Colorful List"/>
-    <w:lsdException w:name="Colorful Grid"/>
-    <w:lsdException w:name="Light Shading Accent 1"/>
-    <w:lsdException w:name="Light List Accent 1"/>
-    <w:lsdException w:name="Light Grid Accent 1"/>
-    <w:lsdException w:name="Medium Shading 1 Accent 1"/>
-    <w:lsdException w:name="Medium Shading 2 Accent 1"/>
-    <w:lsdException w:name="Medium List 1 Accent 1"/>
-    <w:lsdException w:name="Revision" w:semiHidden="1"/>
-    <w:lsdException w:name="Medium List 2 Accent 1"/>
-    <w:lsdException w:name="Medium Grid 1 Accent 1"/>
-    <w:lsdException w:name="Medium Grid 2 Accent 1"/>
-    <w:lsdException w:name="Medium Grid 3 Accent 1"/>
-    <w:lsdException w:name="Dark List Accent 1"/>
-    <w:lsdException w:name="Colorful Shading Accent 1"/>
-    <w:lsdException w:name="Colorful List Accent 1"/>
-    <w:lsdException w:name="Colorful Grid Accent 1"/>
-    <w:lsdException w:name="Light Shading Accent 2"/>
-    <w:lsdException w:name="Light List Accent 2"/>
-    <w:lsdException w:name="Light Grid Accent 2"/>
-    <w:lsdException w:name="Medium Shading 1 Accent 2"/>
-    <w:lsdException w:name="Medium Shading 2 Accent 2"/>
-    <w:lsdException w:name="Medium List 1 Accent 2"/>
-    <w:lsdException w:name="Medium List 2 Accent 2"/>
-    <w:lsdException w:name="Medium Grid 1 Accent 2"/>
-    <w:lsdException w:name="Medium Grid 2 Accent 2"/>
-    <w:lsdException w:name="Medium Grid 3 Accent 2"/>
-    <w:lsdException w:name="Dark List Accent 2"/>
-    <w:lsdException w:name="Colorful Shading Accent 2"/>
-    <w:lsdException w:name="Colorful List Accent 2"/>
-    <w:lsdException w:name="Colorful Grid Accent 2"/>
-    <w:lsdException w:name="Light Shading Accent 3"/>
-    <w:lsdException w:name="Light List Accent 3"/>
-    <w:lsdException w:name="Light Grid Accent 3"/>
-    <w:lsdException w:name="Medium Shading 1 Accent 3"/>
-    <w:lsdException w:name="Medium Shading 2 Accent 3"/>
-    <w:lsdException w:name="Medium List 1 Accent 3"/>
-    <w:lsdException w:name="Medium List 2 Accent 3"/>
-    <w:lsdException w:name="Medium Grid 1 Accent 3"/>
-    <w:lsdException w:name="Medium Grid 2 Accent 3"/>
-    <w:lsdException w:name="Medium Grid 3 Accent 3"/>
-    <w:lsdException w:name="Dark List Accent 3"/>
-    <w:lsdException w:name="Colorful Shading Accent 3"/>
-    <w:lsdException w:name="Colorful List Accent 3"/>
-    <w:lsdException w:name="Colorful Grid Accent 3"/>
-    <w:lsdException w:name="Light Shading Accent 4"/>
-    <w:lsdException w:name="Light List Accent 4"/>
-    <w:lsdException w:name="Light Grid Accent 4"/>
-    <w:lsdException w:name="Medium Shading 1 Accent 4"/>
-    <w:lsdException w:name="Medium Shading 2 Accent 4"/>
-    <w:lsdException w:name="Medium List 1 Accent 4"/>
-    <w:lsdException w:name="Medium List 2 Accent 4"/>
-    <w:lsdException w:name="Medium Grid 1 Accent 4"/>
-    <w:lsdException w:name="Medium Grid 2 Accent 4"/>
-    <w:lsdException w:name="Medium Grid 3 Accent 4"/>
-    <w:lsdException w:name="Dark List Accent 4"/>
-    <w:lsdException w:name="Colorful Shading Accent 4"/>
-    <w:lsdException w:name="Colorful List Accent 4"/>
-    <w:lsdException w:name="Colorful Grid Accent 4"/>
-    <w:lsdException w:name="Light Shading Accent 5"/>
-    <w:lsdException w:name="Light List Accent 5"/>
-    <w:lsdException w:name="Light Grid Accent 5"/>
-    <w:lsdException w:name="Medium Shading 1 Accent 5"/>
-    <w:lsdException w:name="Medium Shading 2 Accent 5"/>
-    <w:lsdException w:name="Medium List 1 Accent 5"/>
-    <w:lsdException w:name="Medium List 2 Accent 5"/>
-    <w:lsdException w:name="Medium Grid 1 Accent 5"/>
-    <w:lsdException w:name="Medium Grid 2 Accent 5"/>
-    <w:lsdException w:name="Medium Grid 3 Accent 5"/>
-    <w:lsdException w:name="Dark List Accent 5"/>
-    <w:lsdException w:name="Colorful Shading Accent 5"/>
-    <w:lsdException w:name="Colorful List Accent 5"/>
-    <w:lsdException w:name="Colorful Grid Accent 5"/>
-    <w:lsdException w:name="Light Shading Accent 6"/>
-    <w:lsdException w:name="Light List Accent 6"/>
-    <w:lsdException w:name="Light Grid Accent 6"/>
-    <w:lsdException w:name="Medium Shading 1 Accent 6"/>
-    <w:lsdException w:name="Medium Shading 2 Accent 6"/>
-    <w:lsdException w:name="Medium List 1 Accent 6"/>
-    <w:lsdException w:name="Medium List 2 Accent 6"/>
-    <w:lsdException w:name="Medium Grid 1 Accent 6"/>
-    <w:lsdException w:name="Medium Grid 2 Accent 6"/>
-    <w:lsdException w:name="Medium Grid 3 Accent 6"/>
-    <w:lsdException w:name="Dark List Accent 6"/>
-    <w:lsdException w:name="Colorful Shading Accent 6"/>
-    <w:lsdException w:name="Colorful List Accent 6"/>
-    <w:lsdException w:name="Colorful Grid Accent 6"/>
-    <w:lsdException w:name="Bibliography" w:semiHidden="1" w:unhideWhenUsed="1"/>
-    <w:lsdException w:name="TOC Heading" w:semiHidden="1" w:unhideWhenUsed="1"/>
-    <w:lsdException w:name="Grid Table 4" w:uiPriority="49"/>
-    <w:lsdException w:name="Grid Table 5 Dark" w:uiPriority="50"/>
-    <w:lsdException w:name="Grid Table 6 Colorful" w:uiPriority="51"/>
-    <w:lsdException w:name="Grid Table 7 Colorful" w:uiPriority="52"/>
-    <w:lsdException w:name="Grid Table 1 Light Accent 1" w:uiPriority="46"/>
-    <w:lsdException w:name="Grid Table 2 Accent 1" w:uiPriority="47"/>
-    <w:lsdException w:name="Grid Table 3 Accent 1" w:uiPriority="48"/>
-    <w:lsdException w:name="Grid Table 4 Accent 1" w:uiPriority="49"/>
-    <w:lsdException w:name="Grid Table 5 Dark Accent 1" w:uiPriority="50"/>
-    <w:lsdException w:name="Grid Table 6 Colorful Accent 1" w:uiPriority="51"/>
-    <w:lsdException w:name="Grid Table 7 Colorful Accent 1" w:uiPriority="52"/>
-    <w:lsdException w:name="Grid Table 1 Light Accent 2" w:uiPriority="46"/>
-    <w:lsdException w:name="Grid Table 2 Accent 2" w:uiPriority="47"/>
-    <w:lsdException w:name="Grid Table 3 Accent 2" w:uiPriority="48"/>
-    <w:lsdException w:name="Grid Table 4 Accent 2" w:uiPriority="49"/>
-    <w:lsdException w:name="Grid Table 5 Dark Accent 2" w:uiPriority="50"/>
-    <w:lsdException w:name="Grid Table 6 Colorful Accent 2" w:uiPriority="51"/>
-    <w:lsdException w:name="Grid Table 7 Colorful Accent 2" w:uiPriority="52"/>
-    <w:lsdException w:name="Grid Table 1 Light Accent 3" w:uiPriority="46"/>
-    <w:lsdException w:name="Grid Table 2 Accent 3" w:uiPriority="47"/>
-    <w:lsdException w:name="Grid Table 3 Accent 3" w:uiPriority="48"/>
-    <w:lsdException w:name="Grid Table 4 Accent 3" w:uiPriority="49"/>
-    <w:lsdException w:name="Grid Table 5 Dark Accent 3" w:uiPriority="50"/>
-    <w:lsdException w:name="Grid Table 6 Colorful Accent 3" w:uiPriority="51"/>
-    <w:lsdException w:name="Grid Table 7 Colorful Accent 3" w:uiPriority="52"/>
-    <w:lsdException w:name="Grid Table 1 Light Accent 4" w:uiPriority="46"/>
-    <w:lsdException w:name="Grid Table 2 Accent 4" w:uiPriority="47"/>
-    <w:lsdException w:name="Grid Table 3 Accent 4" w:uiPriority="48"/>
-    <w:lsdException w:name="Grid Table 4 Accent 4" w:uiPriority="49"/>
-    <w:lsdException w:name="Grid Table 5 Dark Accent 4" w:uiPriority="50"/>
-    <w:lsdException w:name="Grid Table 6 Colorful Accent 4" w:uiPriority="51"/>
-    <w:lsdException w:name="Grid Table 7 Colorful Accent 4" w:uiPriority="52"/>
-    <w:lsdException w:name="Grid Table 1 Light Accent 5" w:uiPriority="46"/>
-    <w:lsdException w:name="Grid Table 2 Accent 5" w:uiPriority="47"/>
-    <w:lsdException w:name="Grid Table 3 Accent 5" w:uiPriority="48"/>
-    <w:lsdException w:name="Grid Table 4 Accent 5" w:uiPriority="49"/>
-    <w:lsdException w:name="Grid Table 5 Dark Accent 5" w:uiPriority="50"/>
-    <w:lsdException w:name="Grid Table 6 Colorful Accent 5" w:uiPriority="51"/>
-    <w:lsdException w:name="Grid Table 7 Colorful Accent 5" w:uiPriority="52"/>
-    <w:lsdException w:name="Grid Table 1 Light Accent 6" w:uiPriority="46"/>
-    <w:lsdException w:name="Grid Table 2 Accent 6" w:uiPriority="47"/>
-    <w:lsdException w:name="Grid Table 3 Accent 6" w:uiPriority="48"/>
-    <w:lsdException w:name="Grid Table 4 Accent 6" w:uiPriority="49"/>
-    <w:lsdException w:name="Grid Table 5 Dark Accent 6" w:uiPriority="50"/>
-    <w:lsdException w:name="Grid Table 6 Colorful Accent 6" w:uiPriority="51"/>
-    <w:lsdException w:name="Grid Table 7 Colorful Accent 6" w:uiPriority="52"/>
-    <w:lsdException w:name="List Table 1 Light" w:uiPriority="46"/>
-    <w:lsdException w:name="List Table 2" w:uiPriority="47"/>
-    <w:lsdException w:name="List Table 3" w:uiPriority="48"/>
-    <w:lsdException w:name="List Table 4" w:uiPriority="49"/>
-    <w:lsdException w:name="List Table 5 Dark" w:uiPriority="50"/>
-    <w:lsdException w:name="List Table 6 Colorful" w:uiPriority="51"/>
-    <w:lsdException w:name="List Table 7 Colorful" w:uiPriority="52"/>
-    <w:lsdException w:name="List Table 1 Light Accent 1" w:uiPriority="46"/>
-    <w:lsdException w:name="List Table 2 Accent 1" w:uiPriority="47"/>
-    <w:lsdException w:name="List Table 3 Accent 1" w:uiPriority="48"/>
-    <w:lsdException w:name="List Table 4 Accent 1" w:uiPriority="49"/>
-    <w:lsdException w:name="List Table 5 Dark Accent 1" w:uiPriority="50"/>
-    <w:lsdException w:name="List Table 6 Colorful Accent 1" w:uiPriority="51"/>
-    <w:lsdException w:name="List Table 7 Colorful Accent 1" w:uiPriority="52"/>
-    <w:lsdException w:name="List Table 1 Light Accent 2" w:uiPriority="46"/>
-    <w:lsdException w:name="List Table 2 Accent 2" w:uiPriority="47"/>
-    <w:lsdException w:name="List Table 3 Accent 2" w:uiPriority="48"/>
-    <w:lsdException w:name="List Table 4 Accent 2" w:uiPriority="49"/>
-    <w:lsdException w:name="List Table 5 Dark Accent 2" w:uiPriority="50"/>
-    <w:lsdException w:name="List Table 6 Colorful Accent 2" w:uiPriority="51"/>
-    <w:lsdException w:name="List Table 7 Colorful Accent 2" w:uiPriority="52"/>
-    <w:lsdException w:name="List Table 1 Light Accent 3" w:uiPriority="46"/>
-    <w:lsdException w:name="List Table 2 Accent 3" w:uiPriority="47"/>
-    <w:lsdException w:name="List Table 3 Accent 3" w:uiPriority="48"/>
-    <w:lsdException w:name="List Table 4 Accent 3" w:uiPriority="49"/>
-    <w:lsdException w:name="List Table 5 Dark Accent 3" w:uiPriority="50"/>
-    <w:lsdException w:name="List Table 6 Colorful Accent 3" w:uiPriority="51"/>
-    <w:lsdException w:name="List Table 7 Colorful Accent 3" w:uiPriority="52"/>
-    <w:lsdException w:name="List Table 1 Light Accent 4" w:uiPriority="46"/>
-    <w:lsdException w:name="List Table 2 Accent 4" w:uiPriority="47"/>
-    <w:lsdException w:name="List Table 3 Accent 4" w:uiPriority="48"/>
-    <w:lsdException w:name="List Table 4 Accent 4" w:uiPriority="49"/>
-    <w:lsdException w:name="List Table 5 Dark Accent 4" w:uiPriority="50"/>
-    <w:lsdException w:name="List Table 6 Colorful Accent 4" w:uiPriority="51"/>
-    <w:lsdException w:name="List Table 7 Colorful Accent 4" w:uiPriority="52"/>
-    <w:lsdException w:name="List Table 1 Light Accent 5" w:uiPriority="46"/>
-    <w:lsdException w:name="List Table 2 Accent 5" w:uiPriority="47"/>
-    <w:lsdException w:name="List Table 3 Accent 5" w:uiPriority="48"/>
-    <w:lsdException w:name="List Table 4 Accent 5" w:uiPriority="49"/>
-    <w:lsdException w:name="List Table 5 Dark Accent 5" w:uiPriority="50"/>
-    <w:lsdException w:name="List Table 6 Colorful Accent 5" w:uiPriority="51"/>
-    <w:lsdException w:name="List Table 7 Colorful Accent 5" w:uiPriority="52"/>
-    <w:lsdException w:name="List Table 1 Light Accent 6" w:uiPriority="46"/>
-    <w:lsdException w:name="List Table 2 Accent 6" w:uiPriority="47"/>
-    <w:lsdException w:name="List Table 3 Accent 6" w:uiPriority="48"/>
-    <w:lsdException w:name="List Table 4 Accent 6" w:uiPriority="49"/>
-    <w:lsdException w:name="List Table 5 Dark Accent 6" w:uiPriority="50"/>
-    <w:lsdException w:name="List Table 6 Colorful Accent 6" w:uiPriority="51"/>
-    <w:lsdException w:name="List Table 7 Colorful Accent 6" w:uiPriority="52"/>
-  </w:latentStyles>
+  <w:latentStyles w:defLockedState="0" w:defUIPriority="0" w:defSemiHidden="0" w:defUnhideWhenUsed="0" w:defQFormat="0" w:count="276"/>
   <w:style w:type="paragraph" w:default="1" w:styleId="Normal">
     <w:name w:val="Normal"/>
     <w:qFormat/>
-    <w:rPr>
-      <w:rFonts w:eastAsiaTheme="minorEastAsia"/>
-    </w:rPr>
-  </w:style>
-  <w:style w:type="paragraph" w:styleId="Heading1">
-    <w:name w:val="heading 1"/>
-    <w:basedOn w:val="Normal"/>
-    <w:next w:val="BodyText"/>
-    <w:uiPriority w:val="9"/>
-    <w:qFormat/>
-    <w:rsid w:val="001739B1"/>
-    <w:pPr>
-      <w:keepNext/>
-      <w:keepLines/>
-      <w:spacing w:before="480" w:after="0"/>
-      <w:outlineLvl w:val="0"/>
-    </w:pPr>
-    <w:rPr>
-      <w:rFonts w:ascii="Helvetica" w:eastAsiaTheme="majorEastAsia" w:hAnsi="Helvetica" w:cstheme="majorBidi"/>
-      <w:b/>
-      <w:bCs/>
-      <w:color w:val="345A8A" w:themeColor="accent1" w:themeShade="B5"/>
-      <w:sz w:val="48"/>
-      <w:szCs w:val="32"/>
-    </w:rPr>
-  </w:style>
-  <w:style w:type="paragraph" w:styleId="Heading2">
-    <w:name w:val="heading 2"/>
-    <w:basedOn w:val="Normal"/>
-    <w:next w:val="BodyText"/>
-    <w:uiPriority w:val="9"/>
-    <w:unhideWhenUsed/>
-    <w:qFormat/>
-    <w:rsid w:val="00C0561D"/>
-    <w:pPr>
-      <w:keepNext/>
-      <w:keepLines/>
-      <w:spacing w:before="480" w:after="0"/>
-      <w:outlineLvl w:val="1"/>
-    </w:pPr>
-    <w:rPr>
-      <w:rFonts w:ascii="Helvetica" w:eastAsiaTheme="majorEastAsia" w:hAnsi="Helvetica" w:cstheme="majorBidi"/>
-      <w:b/>
-      <w:bCs/>
-      <w:color w:val="1F497D" w:themeColor="text2"/>
-      <w:sz w:val="32"/>
-      <w:szCs w:val="32"/>
-    </w:rPr>
-  </w:style>
-  <w:style w:type="paragraph" w:styleId="Heading3">
-    <w:name w:val="heading 3"/>
-    <w:basedOn w:val="Normal"/>
-    <w:next w:val="BodyText"/>
-    <w:uiPriority w:val="9"/>
-    <w:unhideWhenUsed/>
-    <w:qFormat/>
-    <w:rsid w:val="00801018"/>
-    <w:pPr>
-      <w:keepNext/>
-      <w:keepLines/>
-      <w:spacing w:before="200" w:after="0"/>
-      <w:outlineLvl w:val="2"/>
-    </w:pPr>
-    <w:rPr>
-      <w:rFonts w:ascii="Helvetica" w:eastAsiaTheme="majorEastAsia" w:hAnsi="Helvetica" w:cstheme="majorBidi"/>
-      <w:b/>
-      <w:bCs/>
-      <w:color w:val="4F81BD" w:themeColor="accent1"/>
-      <w:sz w:val="28"/>
-      <w:szCs w:val="28"/>
-    </w:rPr>
-  </w:style>
-  <w:style w:type="paragraph" w:styleId="Heading4">
-    <w:name w:val="heading 4"/>
-    <w:basedOn w:val="Normal"/>
-    <w:next w:val="BodyText"/>
-    <w:uiPriority w:val="9"/>
-    <w:unhideWhenUsed/>
-    <w:qFormat/>
-    <w:rsid w:val="00801018"/>
-    <w:pPr>
-      <w:keepNext/>
-      <w:keepLines/>
-      <w:spacing w:before="200" w:after="0"/>
-      <w:outlineLvl w:val="3"/>
-    </w:pPr>
-    <w:rPr>
-      <w:rFonts w:ascii="Helvetica" w:eastAsiaTheme="majorEastAsia" w:hAnsi="Helvetica" w:cstheme="majorBidi"/>
-      <w:b/>
-      <w:bCs/>
-      <w:color w:val="4F81BD" w:themeColor="accent1"/>
-    </w:rPr>
-  </w:style>
-  <w:style w:type="paragraph" w:styleId="Heading5">
-    <w:name w:val="heading 5"/>
-    <w:basedOn w:val="Normal"/>
-    <w:next w:val="BodyText"/>
-    <w:uiPriority w:val="9"/>
-    <w:unhideWhenUsed/>
-    <w:qFormat/>
-    <w:pPr>
-      <w:keepNext/>
-      <w:keepLines/>
-      <w:spacing w:before="200" w:after="0"/>
-      <w:outlineLvl w:val="4"/>
-    </w:pPr>
-    <w:rPr>
-      <w:rFonts w:asciiTheme="majorHAnsi" w:eastAsiaTheme="majorEastAsia" w:hAnsiTheme="majorHAnsi" w:cstheme="majorBidi"/>
-      <w:i/>
-      <w:iCs/>
-      <w:color w:val="4F81BD" w:themeColor="accent1"/>
-    </w:rPr>
-  </w:style>
-  <w:style w:type="paragraph" w:styleId="Heading6">
-    <w:name w:val="heading 6"/>
-    <w:basedOn w:val="Normal"/>
-    <w:next w:val="BodyText"/>
-    <w:uiPriority w:val="9"/>
-    <w:unhideWhenUsed/>
-    <w:qFormat/>
-    <w:pPr>
-      <w:keepNext/>
-      <w:keepLines/>
-      <w:spacing w:before="200" w:after="0"/>
-      <w:outlineLvl w:val="5"/>
-    </w:pPr>
-    <w:rPr>
-      <w:rFonts w:asciiTheme="majorHAnsi" w:eastAsiaTheme="majorEastAsia" w:hAnsiTheme="majorHAnsi" w:cstheme="majorBidi"/>
-      <w:color w:val="4F81BD" w:themeColor="accent1"/>
-    </w:rPr>
-  </w:style>
-  <w:style w:type="character" w:default="1" w:styleId="DefaultParagraphFont">
-    <w:name w:val="Default Paragraph Font"/>
-    <w:uiPriority w:val="1"/>
-    <w:semiHidden/>
-    <w:unhideWhenUsed/>
-  </w:style>
-  <w:style w:type="table" w:default="1" w:styleId="TableNormal">
-    <w:name w:val="Normal Table"/>
-    <w:uiPriority w:val="99"/>
-    <w:semiHidden/>
-    <w:unhideWhenUsed/>
-    <w:tblPr>
-      <w:tblInd w:w="0" w:type="dxa"/>
-      <w:tblCellMar>
-        <w:top w:w="0" w:type="dxa"/>
-        <w:left w:w="108" w:type="dxa"/>
-        <w:bottom w:w="0" w:type="dxa"/>
-        <w:right w:w="108" w:type="dxa"/>
-      </w:tblCellMar>
-    </w:tblPr>
-  </w:style>
-  <w:style w:type="numbering" w:default="1" w:styleId="NoList">
-    <w:name w:val="No List"/>
-    <w:uiPriority w:val="99"/>
-    <w:semiHidden/>
-    <w:unhideWhenUsed/>
   </w:style>
   <w:style w:type="paragraph" w:styleId="BodyText">
     <w:name w:val="Body Text"/>
     <w:basedOn w:val="Normal"/>
     <w:link w:val="BodyTextChar"/>
-    <w:qFormat/>
-    <w:rsid w:val="001739B1"/>
     <w:pPr>
       <w:spacing w:before="180" w:after="180"/>
     </w:pPr>
-    <w:rPr>
-      <w:rFonts w:ascii="Georgia" w:hAnsi="Georgia"/>
-    </w:rPr>
+    <w:qFormat/>
   </w:style>
   <w:style w:type="paragraph" w:customStyle="1" w:styleId="FirstParagraph">
     <w:name w:val="First Paragraph"/>
@@ -4795,7 +3314,10 @@
     <w:next w:val="BodyText"/>
     <w:qFormat/>
     <w:pPr>
-      <w:spacing w:before="240"/>
+      <w:keepNext/>
+      <w:keepLines/>
+      <w:spacing w:before="240" w:after="240"/>
+      <w:jc w:val="center"/>
     </w:pPr>
     <w:rPr>
       <w:sz w:val="30"/>
@@ -4840,7 +3362,139 @@
   <w:style w:type="paragraph" w:styleId="Bibliography">
     <w:name w:val="Bibliography"/>
     <w:basedOn w:val="Normal"/>
+    <w:next w:val="Bibliography"/>
     <w:qFormat/>
+    <w:pPr/>
+    <w:rPr/>
+  </w:style>
+  <w:style w:type="paragraph" w:styleId="Heading1">
+    <w:name w:val="Heading 1"/>
+    <w:basedOn w:val="Normal"/>
+    <w:next w:val="BodyText"/>
+    <w:uiPriority w:val="9"/>
+    <w:qFormat/>
+    <w:pPr>
+      <w:keepNext/>
+      <w:keepLines/>
+      <w:spacing w:before="480" w:after="0"/>
+      <w:outlineLvl w:val="0"/>
+    </w:pPr>
+    <w:rPr>
+      <w:rFonts w:asciiTheme="majorHAnsi" w:eastAsiaTheme="majorEastAsia" w:hAnsiTheme="majorHAnsi" w:cstheme="majorBidi"/>
+      <w:b/>
+      <w:bCs/>
+      <w:color w:val="345A8A" w:themeColor="accent1" w:themeShade="B5"/>
+      <w:sz w:val="32"/>
+      <w:szCs w:val="32"/>
+    </w:rPr>
+  </w:style>
+  <w:style w:type="paragraph" w:styleId="Heading2">
+    <w:name w:val="Heading 2"/>
+    <w:basedOn w:val="Normal"/>
+    <w:next w:val="BodyText"/>
+    <w:uiPriority w:val="9"/>
+    <w:unhideWhenUsed/>
+    <w:qFormat/>
+    <w:pPr>
+      <w:keepNext/>
+      <w:keepLines/>
+      <w:spacing w:before="200" w:after="0"/>
+      <w:outlineLvl w:val="1"/>
+    </w:pPr>
+    <w:rPr>
+      <w:rFonts w:asciiTheme="majorHAnsi" w:eastAsiaTheme="majorEastAsia" w:hAnsiTheme="majorHAnsi" w:cstheme="majorBidi"/>
+      <w:b/>
+      <w:bCs/>
+      <w:color w:val="4F81BD" w:themeColor="accent1"/>
+      <w:sz w:val="32"/>
+      <w:szCs w:val="32"/>
+    </w:rPr>
+  </w:style>
+  <w:style w:type="paragraph" w:styleId="Heading3">
+    <w:name w:val="Heading 3"/>
+    <w:basedOn w:val="Normal"/>
+    <w:next w:val="BodyText"/>
+    <w:uiPriority w:val="9"/>
+    <w:unhideWhenUsed/>
+    <w:qFormat/>
+    <w:pPr>
+      <w:keepNext/>
+      <w:keepLines/>
+      <w:spacing w:before="200" w:after="0"/>
+      <w:outlineLvl w:val="2"/>
+    </w:pPr>
+    <w:rPr>
+      <w:rFonts w:asciiTheme="majorHAnsi" w:eastAsiaTheme="majorEastAsia" w:hAnsiTheme="majorHAnsi" w:cstheme="majorBidi"/>
+      <w:b/>
+      <w:bCs/>
+      <w:color w:val="4F81BD" w:themeColor="accent1"/>
+      <w:sz w:val="28"/>
+      <w:szCs w:val="28"/>
+    </w:rPr>
+  </w:style>
+  <w:style w:type="paragraph" w:styleId="Heading4">
+    <w:name w:val="Heading 4"/>
+    <w:basedOn w:val="Normal"/>
+    <w:next w:val="BodyText"/>
+    <w:uiPriority w:val="9"/>
+    <w:unhideWhenUsed/>
+    <w:qFormat/>
+    <w:pPr>
+      <w:keepNext/>
+      <w:keepLines/>
+      <w:spacing w:before="200" w:after="0"/>
+      <w:outlineLvl w:val="3"/>
+    </w:pPr>
+    <w:rPr>
+      <w:rFonts w:asciiTheme="majorHAnsi" w:eastAsiaTheme="majorEastAsia" w:hAnsiTheme="majorHAnsi" w:cstheme="majorBidi"/>
+      <w:b/>
+      <w:bCs/>
+      <w:color w:val="4F81BD" w:themeColor="accent1"/>
+      <w:sz w:val="24"/>
+      <w:szCs w:val="24"/>
+    </w:rPr>
+  </w:style>
+  <w:style w:type="paragraph" w:styleId="Heading5">
+    <w:name w:val="Heading 5"/>
+    <w:basedOn w:val="Normal"/>
+    <w:next w:val="BodyText"/>
+    <w:uiPriority w:val="9"/>
+    <w:unhideWhenUsed/>
+    <w:qFormat/>
+    <w:pPr>
+      <w:keepNext/>
+      <w:keepLines/>
+      <w:spacing w:before="200" w:after="0"/>
+      <w:outlineLvl w:val="4"/>
+    </w:pPr>
+    <w:rPr>
+      <w:rFonts w:asciiTheme="majorHAnsi" w:eastAsiaTheme="majorEastAsia" w:hAnsiTheme="majorHAnsi" w:cstheme="majorBidi"/>
+      <w:i/>
+      <w:iCs/>
+      <w:color w:val="4F81BD" w:themeColor="accent1"/>
+      <w:sz w:val="24"/>
+      <w:szCs w:val="24"/>
+    </w:rPr>
+  </w:style>
+  <w:style w:type="paragraph" w:styleId="Heading6">
+    <w:name w:val="Heading 6"/>
+    <w:basedOn w:val="Normal"/>
+    <w:next w:val="BodyText"/>
+    <w:uiPriority w:val="9"/>
+    <w:unhideWhenUsed/>
+    <w:qFormat/>
+    <w:pPr>
+      <w:keepNext/>
+      <w:keepLines/>
+      <w:spacing w:before="200" w:after="0"/>
+      <w:outlineLvl w:val="5"/>
+    </w:pPr>
+    <w:rPr>
+      <w:rFonts w:asciiTheme="majorHAnsi" w:eastAsiaTheme="majorEastAsia" w:hAnsiTheme="majorHAnsi" w:cstheme="majorBidi"/>
+      <w:color w:val="4F81BD" w:themeColor="accent1"/>
+      <w:sz w:val="24"/>
+      <w:szCs w:val="24"/>
+    </w:rPr>
   </w:style>
   <w:style w:type="paragraph" w:styleId="BlockText">
     <w:name w:val="Block Text"/>
@@ -4849,23 +3503,44 @@
     <w:uiPriority w:val="9"/>
     <w:unhideWhenUsed/>
     <w:qFormat/>
-    <w:rsid w:val="00436E2C"/>
     <w:pPr>
       <w:spacing w:before="100" w:after="100"/>
+      <w:ind w:firstLine="0"/>
     </w:pPr>
     <w:rPr>
-      <w:rFonts w:ascii="Helvetica" w:eastAsiaTheme="majorEastAsia" w:hAnsi="Helvetica" w:cstheme="majorBidi"/>
+      <w:rFonts w:asciiTheme="majorHAnsi" w:eastAsiaTheme="majorEastAsia" w:hAnsiTheme="majorHAnsi" w:cstheme="majorBidi"/>
       <w:bCs/>
       <w:sz w:val="20"/>
       <w:szCs w:val="20"/>
     </w:rPr>
   </w:style>
   <w:style w:type="paragraph" w:styleId="FootnoteText">
-    <w:name w:val="footnote text"/>
+    <w:name w:val="Footnote Text"/>
     <w:basedOn w:val="Normal"/>
+    <w:next w:val="FootnoteText"/>
     <w:uiPriority w:val="9"/>
     <w:unhideWhenUsed/>
     <w:qFormat/>
+  </w:style>
+  <w:style w:type="character" w:default="1" w:styleId="DefaultParagraphFont">
+    <w:name w:val="Default Paragraph Font"/>
+    <w:semiHidden/>
+    <w:unhideWhenUsed/>
+  </w:style>
+  <w:style w:type="table" w:default="1" w:styleId="TableNormal">
+    <w:name w:val="Normal Table"/>
+    <w:semiHidden/>
+    <w:unhideWhenUsed/>
+    <w:qFormat/>
+    <w:tblPr>
+      <w:tblInd w:w="0" w:type="dxa"/>
+      <w:tblCellMar>
+        <w:top w:w="0" w:type="dxa"/>
+        <w:left w:w="108" w:type="dxa"/>
+        <w:bottom w:w="0" w:type="dxa"/>
+        <w:right w:w="108" w:type="dxa"/>
+      </w:tblCellMar>
+    </w:tblPr>
   </w:style>
   <w:style w:type="paragraph" w:customStyle="1" w:styleId="DefinitionTerm">
     <w:name w:val="Definition Term"/>
@@ -4885,11 +3560,11 @@
     <w:basedOn w:val="Normal"/>
   </w:style>
   <w:style w:type="paragraph" w:styleId="Caption">
-    <w:name w:val="caption"/>
+    <w:name w:val="Caption"/>
     <w:basedOn w:val="Normal"/>
-    <w:link w:val="CaptionChar"/>
+    <w:link w:val="BodyTextChar"/>
     <w:pPr>
-      <w:spacing w:after="120"/>
+      <w:spacing w:before="0" w:after="120"/>
     </w:pPr>
     <w:rPr>
       <w:i/>
@@ -4910,37 +3585,36 @@
     <w:name w:val="Figure"/>
     <w:basedOn w:val="Normal"/>
   </w:style>
-  <w:style w:type="paragraph" w:customStyle="1" w:styleId="FigurewithCaption">
+  <w:style w:type="paragraph" w:customStyle="1" w:styleId="FigureWithCaption">
     <w:name w:val="Figure with Caption"/>
     <w:basedOn w:val="Figure"/>
     <w:pPr>
       <w:keepNext/>
     </w:pPr>
   </w:style>
-  <w:style w:type="character" w:customStyle="1" w:styleId="CaptionChar">
-    <w:name w:val="Caption Char"/>
+  <w:style w:type="character" w:customStyle="1" w:styleId="BodyTextChar">
+    <w:name w:val="Body Text Char"/>
     <w:basedOn w:val="DefaultParagraphFont"/>
-    <w:link w:val="Caption"/>
+    <w:link w:val="BodyText"/>
   </w:style>
   <w:style w:type="character" w:customStyle="1" w:styleId="VerbatimChar">
     <w:name w:val="Verbatim Char"/>
-    <w:basedOn w:val="CaptionChar"/>
-    <w:link w:val="SourceCode"/>
+    <w:basedOn w:val="BodyTextChar"/>
     <w:rPr>
       <w:rFonts w:ascii="Consolas" w:hAnsi="Consolas"/>
       <w:sz w:val="22"/>
     </w:rPr>
   </w:style>
   <w:style w:type="character" w:styleId="FootnoteReference">
-    <w:name w:val="footnote reference"/>
-    <w:basedOn w:val="CaptionChar"/>
+    <w:name w:val="Footnote Reference"/>
+    <w:basedOn w:val="BodyTextChar"/>
     <w:rPr>
       <w:vertAlign w:val="superscript"/>
     </w:rPr>
   </w:style>
   <w:style w:type="character" w:styleId="Hyperlink">
     <w:name w:val="Hyperlink"/>
-    <w:basedOn w:val="CaptionChar"/>
+    <w:basedOn w:val="BodyTextChar"/>
     <w:rPr>
       <w:color w:val="4F81BD" w:themeColor="accent1"/>
     </w:rPr>
@@ -4957,7 +3631,7 @@
       <w:outlineLvl w:val="9"/>
     </w:pPr>
     <w:rPr>
-      <w:rFonts w:asciiTheme="majorHAnsi" w:hAnsiTheme="majorHAnsi"/>
+      <w:rFonts w:asciiTheme="majorHAnsi" w:eastAsiaTheme="majorEastAsia" w:hAnsiTheme="majorHAnsi" w:cstheme="majorBidi"/>
       <w:b w:val="0"/>
       <w:bCs w:val="0"/>
       <w:color w:val="365F91" w:themeColor="accent1" w:themeShade="BF"/>
@@ -4968,316 +3642,229 @@
     <w:basedOn w:val="Normal"/>
     <w:link w:val="VerbatimChar"/>
     <w:pPr>
-      <w:wordWrap w:val="0"/>
+      <w:wordWrap w:val="off"/>
     </w:pPr>
   </w:style>
   <w:style w:type="character" w:customStyle="1" w:styleId="KeywordTok">
     <w:name w:val="KeywordTok"/>
     <w:basedOn w:val="VerbatimChar"/>
     <w:rPr>
-      <w:rFonts w:ascii="Consolas" w:hAnsi="Consolas"/>
+      <w:color w:val="007020"/>
       <w:b/>
-      <w:color w:val="007020"/>
-      <w:sz w:val="22"/>
     </w:rPr>
   </w:style>
   <w:style w:type="character" w:customStyle="1" w:styleId="DataTypeTok">
     <w:name w:val="DataTypeTok"/>
     <w:basedOn w:val="VerbatimChar"/>
     <w:rPr>
-      <w:rFonts w:ascii="Consolas" w:hAnsi="Consolas"/>
       <w:color w:val="902000"/>
-      <w:sz w:val="22"/>
     </w:rPr>
   </w:style>
   <w:style w:type="character" w:customStyle="1" w:styleId="DecValTok">
     <w:name w:val="DecValTok"/>
     <w:basedOn w:val="VerbatimChar"/>
     <w:rPr>
-      <w:rFonts w:ascii="Consolas" w:hAnsi="Consolas"/>
-      <w:color w:val="40A070"/>
-      <w:sz w:val="22"/>
+      <w:color w:val="40a070"/>
     </w:rPr>
   </w:style>
   <w:style w:type="character" w:customStyle="1" w:styleId="BaseNTok">
     <w:name w:val="BaseNTok"/>
     <w:basedOn w:val="VerbatimChar"/>
     <w:rPr>
-      <w:rFonts w:ascii="Consolas" w:hAnsi="Consolas"/>
-      <w:color w:val="40A070"/>
-      <w:sz w:val="22"/>
+      <w:color w:val="40a070"/>
     </w:rPr>
   </w:style>
   <w:style w:type="character" w:customStyle="1" w:styleId="FloatTok">
     <w:name w:val="FloatTok"/>
     <w:basedOn w:val="VerbatimChar"/>
     <w:rPr>
-      <w:rFonts w:ascii="Consolas" w:hAnsi="Consolas"/>
-      <w:color w:val="40A070"/>
-      <w:sz w:val="22"/>
+      <w:color w:val="40a070"/>
     </w:rPr>
   </w:style>
   <w:style w:type="character" w:customStyle="1" w:styleId="ConstantTok">
     <w:name w:val="ConstantTok"/>
     <w:basedOn w:val="VerbatimChar"/>
     <w:rPr>
-      <w:rFonts w:ascii="Consolas" w:hAnsi="Consolas"/>
       <w:color w:val="880000"/>
-      <w:sz w:val="22"/>
     </w:rPr>
   </w:style>
   <w:style w:type="character" w:customStyle="1" w:styleId="CharTok">
     <w:name w:val="CharTok"/>
     <w:basedOn w:val="VerbatimChar"/>
     <w:rPr>
-      <w:rFonts w:ascii="Consolas" w:hAnsi="Consolas"/>
-      <w:color w:val="4070A0"/>
-      <w:sz w:val="22"/>
+      <w:color w:val="4070a0"/>
     </w:rPr>
   </w:style>
   <w:style w:type="character" w:customStyle="1" w:styleId="SpecialCharTok">
     <w:name w:val="SpecialCharTok"/>
     <w:basedOn w:val="VerbatimChar"/>
     <w:rPr>
-      <w:rFonts w:ascii="Consolas" w:hAnsi="Consolas"/>
-      <w:color w:val="4070A0"/>
-      <w:sz w:val="22"/>
+      <w:color w:val="4070a0"/>
     </w:rPr>
   </w:style>
   <w:style w:type="character" w:customStyle="1" w:styleId="StringTok">
     <w:name w:val="StringTok"/>
     <w:basedOn w:val="VerbatimChar"/>
     <w:rPr>
-      <w:rFonts w:ascii="Consolas" w:hAnsi="Consolas"/>
-      <w:color w:val="4070A0"/>
-      <w:sz w:val="22"/>
+      <w:color w:val="4070a0"/>
     </w:rPr>
   </w:style>
   <w:style w:type="character" w:customStyle="1" w:styleId="VerbatimStringTok">
     <w:name w:val="VerbatimStringTok"/>
     <w:basedOn w:val="VerbatimChar"/>
     <w:rPr>
-      <w:rFonts w:ascii="Consolas" w:hAnsi="Consolas"/>
-      <w:color w:val="4070A0"/>
-      <w:sz w:val="22"/>
+      <w:color w:val="4070a0"/>
     </w:rPr>
   </w:style>
   <w:style w:type="character" w:customStyle="1" w:styleId="SpecialStringTok">
     <w:name w:val="SpecialStringTok"/>
     <w:basedOn w:val="VerbatimChar"/>
     <w:rPr>
-      <w:rFonts w:ascii="Consolas" w:hAnsi="Consolas"/>
-      <w:color w:val="BB6688"/>
-      <w:sz w:val="22"/>
+      <w:color w:val="bb6688"/>
     </w:rPr>
   </w:style>
   <w:style w:type="character" w:customStyle="1" w:styleId="ImportTok">
     <w:name w:val="ImportTok"/>
     <w:basedOn w:val="VerbatimChar"/>
-    <w:rPr>
-      <w:rFonts w:ascii="Consolas" w:hAnsi="Consolas"/>
-      <w:sz w:val="22"/>
-    </w:rPr>
+    <w:rPr/>
   </w:style>
   <w:style w:type="character" w:customStyle="1" w:styleId="CommentTok">
     <w:name w:val="CommentTok"/>
     <w:basedOn w:val="VerbatimChar"/>
     <w:rPr>
-      <w:rFonts w:ascii="Consolas" w:hAnsi="Consolas"/>
+      <w:color w:val="60a0b0"/>
       <w:i/>
-      <w:color w:val="60A0B0"/>
-      <w:sz w:val="22"/>
     </w:rPr>
   </w:style>
   <w:style w:type="character" w:customStyle="1" w:styleId="DocumentationTok">
     <w:name w:val="DocumentationTok"/>
     <w:basedOn w:val="VerbatimChar"/>
     <w:rPr>
-      <w:rFonts w:ascii="Consolas" w:hAnsi="Consolas"/>
+      <w:color w:val="ba2121"/>
       <w:i/>
-      <w:color w:val="BA2121"/>
-      <w:sz w:val="22"/>
     </w:rPr>
   </w:style>
   <w:style w:type="character" w:customStyle="1" w:styleId="AnnotationTok">
     <w:name w:val="AnnotationTok"/>
     <w:basedOn w:val="VerbatimChar"/>
     <w:rPr>
-      <w:rFonts w:ascii="Consolas" w:hAnsi="Consolas"/>
+      <w:color w:val="60a0b0"/>
       <w:b/>
       <w:i/>
-      <w:color w:val="60A0B0"/>
-      <w:sz w:val="22"/>
     </w:rPr>
   </w:style>
   <w:style w:type="character" w:customStyle="1" w:styleId="CommentVarTok">
     <w:name w:val="CommentVarTok"/>
     <w:basedOn w:val="VerbatimChar"/>
     <w:rPr>
-      <w:rFonts w:ascii="Consolas" w:hAnsi="Consolas"/>
+      <w:color w:val="60a0b0"/>
       <w:b/>
       <w:i/>
-      <w:color w:val="60A0B0"/>
-      <w:sz w:val="22"/>
     </w:rPr>
   </w:style>
   <w:style w:type="character" w:customStyle="1" w:styleId="OtherTok">
     <w:name w:val="OtherTok"/>
     <w:basedOn w:val="VerbatimChar"/>
     <w:rPr>
-      <w:rFonts w:ascii="Consolas" w:hAnsi="Consolas"/>
       <w:color w:val="007020"/>
-      <w:sz w:val="22"/>
     </w:rPr>
   </w:style>
   <w:style w:type="character" w:customStyle="1" w:styleId="FunctionTok">
     <w:name w:val="FunctionTok"/>
     <w:basedOn w:val="VerbatimChar"/>
     <w:rPr>
-      <w:rFonts w:ascii="Consolas" w:hAnsi="Consolas"/>
-      <w:color w:val="06287E"/>
-      <w:sz w:val="22"/>
+      <w:color w:val="06287e"/>
     </w:rPr>
   </w:style>
   <w:style w:type="character" w:customStyle="1" w:styleId="VariableTok">
     <w:name w:val="VariableTok"/>
     <w:basedOn w:val="VerbatimChar"/>
     <w:rPr>
-      <w:rFonts w:ascii="Consolas" w:hAnsi="Consolas"/>
-      <w:color w:val="19177C"/>
-      <w:sz w:val="22"/>
+      <w:color w:val="19177c"/>
     </w:rPr>
   </w:style>
   <w:style w:type="character" w:customStyle="1" w:styleId="ControlFlowTok">
     <w:name w:val="ControlFlowTok"/>
     <w:basedOn w:val="VerbatimChar"/>
     <w:rPr>
-      <w:rFonts w:ascii="Consolas" w:hAnsi="Consolas"/>
+      <w:color w:val="007020"/>
       <w:b/>
-      <w:color w:val="007020"/>
-      <w:sz w:val="22"/>
     </w:rPr>
   </w:style>
   <w:style w:type="character" w:customStyle="1" w:styleId="OperatorTok">
     <w:name w:val="OperatorTok"/>
     <w:basedOn w:val="VerbatimChar"/>
     <w:rPr>
-      <w:rFonts w:ascii="Consolas" w:hAnsi="Consolas"/>
       <w:color w:val="666666"/>
-      <w:sz w:val="22"/>
     </w:rPr>
   </w:style>
   <w:style w:type="character" w:customStyle="1" w:styleId="BuiltInTok">
     <w:name w:val="BuiltInTok"/>
     <w:basedOn w:val="VerbatimChar"/>
-    <w:rPr>
-      <w:rFonts w:ascii="Consolas" w:hAnsi="Consolas"/>
-      <w:sz w:val="22"/>
-    </w:rPr>
+    <w:rPr/>
   </w:style>
   <w:style w:type="character" w:customStyle="1" w:styleId="ExtensionTok">
     <w:name w:val="ExtensionTok"/>
     <w:basedOn w:val="VerbatimChar"/>
-    <w:rPr>
-      <w:rFonts w:ascii="Consolas" w:hAnsi="Consolas"/>
-      <w:sz w:val="22"/>
-    </w:rPr>
+    <w:rPr/>
   </w:style>
   <w:style w:type="character" w:customStyle="1" w:styleId="PreprocessorTok">
     <w:name w:val="PreprocessorTok"/>
     <w:basedOn w:val="VerbatimChar"/>
     <w:rPr>
-      <w:rFonts w:ascii="Consolas" w:hAnsi="Consolas"/>
-      <w:color w:val="BC7A00"/>
-      <w:sz w:val="22"/>
+      <w:color w:val="bc7a00"/>
     </w:rPr>
   </w:style>
   <w:style w:type="character" w:customStyle="1" w:styleId="AttributeTok">
     <w:name w:val="AttributeTok"/>
     <w:basedOn w:val="VerbatimChar"/>
     <w:rPr>
-      <w:rFonts w:ascii="Consolas" w:hAnsi="Consolas"/>
-      <w:color w:val="7D9029"/>
-      <w:sz w:val="22"/>
+      <w:color w:val="7d9029"/>
     </w:rPr>
   </w:style>
   <w:style w:type="character" w:customStyle="1" w:styleId="RegionMarkerTok">
     <w:name w:val="RegionMarkerTok"/>
     <w:basedOn w:val="VerbatimChar"/>
-    <w:rPr>
-      <w:rFonts w:ascii="Consolas" w:hAnsi="Consolas"/>
-      <w:sz w:val="22"/>
-    </w:rPr>
+    <w:rPr/>
   </w:style>
   <w:style w:type="character" w:customStyle="1" w:styleId="InformationTok">
     <w:name w:val="InformationTok"/>
     <w:basedOn w:val="VerbatimChar"/>
     <w:rPr>
-      <w:rFonts w:ascii="Consolas" w:hAnsi="Consolas"/>
+      <w:color w:val="60a0b0"/>
       <w:b/>
       <w:i/>
-      <w:color w:val="60A0B0"/>
-      <w:sz w:val="22"/>
     </w:rPr>
   </w:style>
   <w:style w:type="character" w:customStyle="1" w:styleId="WarningTok">
     <w:name w:val="WarningTok"/>
     <w:basedOn w:val="VerbatimChar"/>
     <w:rPr>
-      <w:rFonts w:ascii="Consolas" w:hAnsi="Consolas"/>
+      <w:color w:val="60a0b0"/>
       <w:b/>
       <w:i/>
-      <w:color w:val="60A0B0"/>
-      <w:sz w:val="22"/>
     </w:rPr>
   </w:style>
   <w:style w:type="character" w:customStyle="1" w:styleId="AlertTok">
     <w:name w:val="AlertTok"/>
     <w:basedOn w:val="VerbatimChar"/>
     <w:rPr>
-      <w:rFonts w:ascii="Consolas" w:hAnsi="Consolas"/>
+      <w:color w:val="ff0000"/>
       <w:b/>
-      <w:color w:val="FF0000"/>
-      <w:sz w:val="22"/>
     </w:rPr>
   </w:style>
   <w:style w:type="character" w:customStyle="1" w:styleId="ErrorTok">
     <w:name w:val="ErrorTok"/>
     <w:basedOn w:val="VerbatimChar"/>
     <w:rPr>
-      <w:rFonts w:ascii="Consolas" w:hAnsi="Consolas"/>
+      <w:color w:val="ff0000"/>
       <w:b/>
-      <w:color w:val="FF0000"/>
-      <w:sz w:val="22"/>
     </w:rPr>
   </w:style>
   <w:style w:type="character" w:customStyle="1" w:styleId="NormalTok">
     <w:name w:val="NormalTok"/>
     <w:basedOn w:val="VerbatimChar"/>
-    <w:rPr>
-      <w:rFonts w:ascii="Consolas" w:hAnsi="Consolas"/>
-      <w:sz w:val="22"/>
-    </w:rPr>
-  </w:style>
-  <w:style w:type="character" w:customStyle="1" w:styleId="BodyTextChar">
-    <w:name w:val="Body Text Char"/>
-    <w:basedOn w:val="DefaultParagraphFont"/>
-    <w:link w:val="BodyText"/>
-    <w:rsid w:val="001739B1"/>
-    <w:rPr>
-      <w:rFonts w:ascii="Georgia" w:hAnsi="Georgia"/>
-    </w:rPr>
-  </w:style>
-  <w:style w:type="character" w:styleId="FollowedHyperlink">
-    <w:name w:val="FollowedHyperlink"/>
-    <w:basedOn w:val="DefaultParagraphFont"/>
-    <w:semiHidden/>
-    <w:unhideWhenUsed/>
-    <w:rsid w:val="00C0561D"/>
-    <w:rPr>
-      <w:color w:val="800080" w:themeColor="followedHyperlink"/>
-      <w:u w:val="single"/>
-    </w:rPr>
+    <w:rPr/>
   </w:style>
 </w:styles>
 </file>

</xml_diff>

<commit_message>
Fixed some text. Dropped full stack qualification for now.
</commit_message>
<xml_diff>
--- a/CV-Michel_de_Bree.EN.docx
+++ b/CV-Michel_de_Bree.EN.docx
@@ -45,13 +45,13 @@
         </w:numPr>
       </w:pPr>
       <w:r>
-        <w:t xml:space="preserve">Currently working as Lead Developer &amp; Scrum Master (Java, WSO2, Docker, REST,</w:t>
-      </w:r>
-      <w:r>
-        <w:t xml:space="preserve"> </w:t>
-      </w:r>
-      <w:r>
-        <w:t xml:space="preserve">OAuth, Ansible, Linux, Open Source, JIRA, Git, Jenkins, Infrastructure as code)</w:t>
+        <w:t xml:space="preserve">Currently working as Lead Developer &amp; Scrum Master (Java 8, Spring boot, Docker, REST API’s,</w:t>
+      </w:r>
+      <w:r>
+        <w:t xml:space="preserve"> </w:t>
+      </w:r>
+      <w:r>
+        <w:t xml:space="preserve">OAuth, Docker, Ansible, Linux, Open Source, JIRA, Git, Jenkins, Infrastructure as code)</w:t>
       </w:r>
     </w:p>
     <w:p>
@@ -331,7 +331,7 @@
               <w:jc w:val="left"/>
             </w:pPr>
             <w:r>
-              <w:t xml:space="preserve">Freelance Full Stack Java Developer</w:t>
+              <w:t xml:space="preserve">Freelance Java Developer</w:t>
             </w:r>
           </w:p>
         </w:tc>
@@ -722,7 +722,7 @@
               <w:jc w:val="left"/>
             </w:pPr>
             <w:r>
-              <w:t xml:space="preserve">Java, WSO2, Docker, REST, OAuth, Ansible, Linux</w:t>
+              <w:t xml:space="preserve">Java 8, Spring Boot, WSO2, Docker, REST, OAuth, Ansible, Linux</w:t>
             </w:r>
           </w:p>
         </w:tc>
@@ -2855,93 +2855,6 @@
         <w:pStyle w:val="BodyText"/>
       </w:pPr>
       <w:r>
-        <w:t xml:space="preserve">“</w:t>
-      </w:r>
-      <w:r>
-        <w:t xml:space="preserve">Everything should be as simple as it can be, but not simpler.</w:t>
-      </w:r>
-      <w:r>
-        <w:t xml:space="preserve">”</w:t>
-      </w:r>
-      <w:r>
-        <w:t xml:space="preserve">–&gt;</w:t>
-      </w:r>
-    </w:p>
-    <w:p>
-      <w:pPr>
-        <w:pStyle w:val="BodyText"/>
-      </w:pPr>
-      <w:r>
-        <w:t xml:space="preserve">“</w:t>
-      </w:r>
-      <w:r>
-        <w:t xml:space="preserve">Perfection is reached, not when there is no longer anything to add, but–&gt;</w:t>
-      </w:r>
-      <w:r>
-        <w:t xml:space="preserve"> </w:t>
-      </w:r>
-      <w:r>
-        <w:t xml:space="preserve"> </w:t>
-      </w:r>
-      <w:r>
-        <w:t xml:space="preserve">when there is no longer anything to take away.</w:t>
-      </w:r>
-      <w:r>
-        <w:t xml:space="preserve">”</w:t>
-      </w:r>
-      <w:r>
-        <w:t xml:space="preserve">–&gt;</w:t>
-      </w:r>
-    </w:p>
-    <w:p>
-      <w:pPr>
-        <w:pStyle w:val="BodyText"/>
-      </w:pPr>
-      <w:r>
-        <w:t xml:space="preserve">“</w:t>
-      </w:r>
-      <w:r>
-        <w:t xml:space="preserve">There are two ways of constructing a software design: One way is to–&gt;</w:t>
-      </w:r>
-      <w:r>
-        <w:t xml:space="preserve"> </w:t>
-      </w:r>
-      <w:r>
-        <w:t xml:space="preserve"> </w:t>
-      </w:r>
-      <w:r>
-        <w:t xml:space="preserve">make it so simple that there are obviously no deficiencies and the other way–&gt;</w:t>
-      </w:r>
-      <w:r>
-        <w:t xml:space="preserve"> </w:t>
-      </w:r>
-      <w:r>
-        <w:t xml:space="preserve"> </w:t>
-      </w:r>
-      <w:r>
-        <w:t xml:space="preserve">is to make it so complicated that there are no obvious deficiencies. The first–&gt;</w:t>
-      </w:r>
-      <w:r>
-        <w:t xml:space="preserve"> </w:t>
-      </w:r>
-      <w:r>
-        <w:t xml:space="preserve"> </w:t>
-      </w:r>
-      <w:r>
-        <w:t xml:space="preserve">method is far more difficult.</w:t>
-      </w:r>
-      <w:r>
-        <w:t xml:space="preserve">”</w:t>
-      </w:r>
-      <w:r>
-        <w:t xml:space="preserve">–&gt;</w:t>
-      </w:r>
-    </w:p>
-    <w:p>
-      <w:pPr>
-        <w:pStyle w:val="BodyText"/>
-      </w:pPr>
-      <w:r>
         <w:rPr>
           <w:i/>
         </w:rPr>
@@ -3067,7 +2980,7 @@
     </w:lvl>
   </w:abstractNum>
   <w:abstractNum w:abstractNumId="990">
-    <w:nsid w:val="1919e71b"/>
+    <w:nsid w:val="89bc4a3f"/>
     <w:multiLevelType w:val="multilevel"/>
     <w:lvl w:ilvl="0">
       <w:numFmt w:val="bullet"/>
@@ -3148,7 +3061,7 @@
     </w:lvl>
   </w:abstractNum>
   <w:abstractNum w:abstractNumId="991">
-    <w:nsid w:val="fab5fc72"/>
+    <w:nsid w:val="e1d091b0"/>
     <w:multiLevelType w:val="multilevel"/>
     <w:lvl w:ilvl="0">
       <w:numFmt w:val="bullet"/>

</xml_diff>

<commit_message>
Added full stack. Formatting and small fixes.
</commit_message>
<xml_diff>
--- a/CV-Michel_de_Bree.EN.docx
+++ b/CV-Michel_de_Bree.EN.docx
@@ -16,10 +16,10 @@
       <w:pPr>
         <w:pStyle w:val="Heading2"/>
       </w:pPr>
-      <w:bookmarkStart w:id="22" w:name="freelance-java-developer"/>
+      <w:bookmarkStart w:id="22" w:name="freelance-full-stack-java-developer"/>
       <w:bookmarkEnd w:id="22"/>
       <w:r>
-        <w:t xml:space="preserve">Freelance Java Developer</w:t>
+        <w:t xml:space="preserve">Freelance Full Stack Java Developer</w:t>
       </w:r>
     </w:p>
     <w:p>
@@ -33,7 +33,15 @@
         <w:t xml:space="preserve"> </w:t>
       </w:r>
       <w:r>
-        <w:t xml:space="preserve">equiped to help you automate solutions in an agile and sustainable way.</w:t>
+        <w:t xml:space="preserve">equiped to help you build your automated solutions in an agile and sustainable way.</w:t>
+      </w:r>
+    </w:p>
+    <w:p>
+      <w:pPr>
+        <w:pStyle w:val="BodyText"/>
+      </w:pPr>
+      <w:r>
+        <w:t xml:space="preserve">Currently working with the following techniques:</w:t>
       </w:r>
     </w:p>
     <w:p>
@@ -45,13 +53,67 @@
         </w:numPr>
       </w:pPr>
       <w:r>
-        <w:t xml:space="preserve">Currently working as Full Stack Developer (Java 8, Spring Boot, ReactJS, Docker,</w:t>
-      </w:r>
-      <w:r>
-        <w:t xml:space="preserve"> </w:t>
-      </w:r>
-      <w:r>
-        <w:t xml:space="preserve">REST, OAuth, Drools, Maven, Jenkins)</w:t>
+        <w:t xml:space="preserve">Scrum / Agile SAFE</w:t>
+      </w:r>
+    </w:p>
+    <w:p>
+      <w:pPr>
+        <w:pStyle w:val="Compact"/>
+        <w:numPr>
+          <w:numId w:val="1001"/>
+          <w:ilvl w:val="0"/>
+        </w:numPr>
+      </w:pPr>
+      <w:r>
+        <w:t xml:space="preserve">Java 8 / Spring Boot / Hibernate / Drools / PostgreSQL</w:t>
+      </w:r>
+    </w:p>
+    <w:p>
+      <w:pPr>
+        <w:pStyle w:val="Compact"/>
+        <w:numPr>
+          <w:numId w:val="1001"/>
+          <w:ilvl w:val="0"/>
+        </w:numPr>
+      </w:pPr>
+      <w:r>
+        <w:t xml:space="preserve">ReactJS / REST / JSON / OAuth / OpenAPI</w:t>
+      </w:r>
+    </w:p>
+    <w:p>
+      <w:pPr>
+        <w:pStyle w:val="Compact"/>
+        <w:numPr>
+          <w:numId w:val="1001"/>
+          <w:ilvl w:val="0"/>
+        </w:numPr>
+      </w:pPr>
+      <w:r>
+        <w:t xml:space="preserve">Linux / Docker / Ansible</w:t>
+      </w:r>
+    </w:p>
+    <w:p>
+      <w:pPr>
+        <w:pStyle w:val="Compact"/>
+        <w:numPr>
+          <w:numId w:val="1001"/>
+          <w:ilvl w:val="0"/>
+        </w:numPr>
+      </w:pPr>
+      <w:r>
+        <w:t xml:space="preserve">JUnit / Mockito / Cucumber / Gherkin</w:t>
+      </w:r>
+    </w:p>
+    <w:p>
+      <w:pPr>
+        <w:pStyle w:val="Compact"/>
+        <w:numPr>
+          <w:numId w:val="1001"/>
+          <w:ilvl w:val="0"/>
+        </w:numPr>
+      </w:pPr>
+      <w:r>
+        <w:t xml:space="preserve">Git / Maven / Jenkins / JIRA</w:t>
       </w:r>
     </w:p>
     <w:p>
@@ -292,19 +354,24 @@
               <w:pStyle w:val="Compact"/>
               <w:jc w:val="left"/>
             </w:pPr>
-            <w:r>
-              <w:t xml:space="preserve">micheldebree.nl</w:t>
-            </w:r>
-          </w:p>
-        </w:tc>
-        <w:tc>
-          <w:p>
-            <w:pPr>
-              <w:pStyle w:val="Compact"/>
-              <w:jc w:val="left"/>
-            </w:pPr>
-            <w:r>
-              <w:t xml:space="preserve">Freelance Java Developer</w:t>
+            <w:hyperlink r:id="rId28">
+              <w:r>
+                <w:rPr>
+                  <w:rStyle w:val="Hyperlink"/>
+                </w:rPr>
+                <w:t xml:space="preserve">micheldebree.nl</w:t>
+              </w:r>
+            </w:hyperlink>
+          </w:p>
+        </w:tc>
+        <w:tc>
+          <w:p>
+            <w:pPr>
+              <w:pStyle w:val="Compact"/>
+              <w:jc w:val="left"/>
+            </w:pPr>
+            <w:r>
+              <w:t xml:space="preserve">Freelance Full Stack Java Developer</w:t>
             </w:r>
           </w:p>
         </w:tc>
@@ -524,8 +591,8 @@
       <w:pPr>
         <w:pStyle w:val="Heading2"/>
       </w:pPr>
-      <w:bookmarkStart w:id="28" w:name="freelance-projects"/>
-      <w:bookmarkEnd w:id="28"/>
+      <w:bookmarkStart w:id="29" w:name="freelance-projects"/>
+      <w:bookmarkEnd w:id="29"/>
       <w:r>
         <w:t xml:space="preserve">Freelance Projects</w:t>
       </w:r>
@@ -534,8 +601,8 @@
       <w:pPr>
         <w:pStyle w:val="Heading3"/>
       </w:pPr>
-      <w:bookmarkStart w:id="29" w:name="present"/>
-      <w:bookmarkEnd w:id="29"/>
+      <w:bookmarkStart w:id="30" w:name="present"/>
+      <w:bookmarkEnd w:id="30"/>
       <w:r>
         <w:t xml:space="preserve">2014-present</w:t>
       </w:r>
@@ -547,11 +614,11 @@
         <w:tblLook w:firstRow="1"/>
       </w:tblPr>
       <w:tblGrid>
-        <w:gridCol w:w="618"/>
-        <w:gridCol w:w="1051"/>
-        <w:gridCol w:w="1485"/>
-        <w:gridCol w:w="1794"/>
-        <w:gridCol w:w="2970"/>
+        <w:gridCol w:w="455"/>
+        <w:gridCol w:w="955"/>
+        <w:gridCol w:w="2321"/>
+        <w:gridCol w:w="1320"/>
+        <w:gridCol w:w="2867"/>
       </w:tblGrid>
       <w:tr>
         <w:trPr>
@@ -876,10 +943,20 @@
       <w:pPr>
         <w:pStyle w:val="Heading3"/>
       </w:pPr>
-      <w:bookmarkStart w:id="30" w:name="legislative-rule-engine-with-supporting-interfaces"/>
-      <w:bookmarkEnd w:id="30"/>
+      <w:bookmarkStart w:id="31" w:name="legislative-rule-engine-with-supporting-interfaces"/>
+      <w:bookmarkEnd w:id="31"/>
       <w:r>
         <w:t xml:space="preserve">Legislative rule engine with supporting interfaces</w:t>
+      </w:r>
+    </w:p>
+    <w:p>
+      <w:pPr>
+        <w:pStyle w:val="Heading4"/>
+      </w:pPr>
+      <w:bookmarkStart w:id="32" w:name="present-rijkswaterstaat"/>
+      <w:bookmarkEnd w:id="32"/>
+      <w:r>
+        <w:t xml:space="preserve">2018-present @ Rijkswaterstaat</w:t>
       </w:r>
     </w:p>
     <w:p>
@@ -961,21 +1038,21 @@
         <w:t xml:space="preserve"> </w:t>
       </w:r>
       <w:r>
-        <w:t xml:space="preserve">offers several interfaces in the form of REST API’s and a ReactJS SPA</w:t>
-      </w:r>
-      <w:r>
-        <w:t xml:space="preserve"> </w:t>
-      </w:r>
-      <w:r>
-        <w:t xml:space="preserve">application.</w:t>
+        <w:t xml:space="preserve">offers several interfaces in the form of REST API’s, SOAP services and a ReactJS</w:t>
+      </w:r>
+      <w:r>
+        <w:t xml:space="preserve"> </w:t>
+      </w:r>
+      <w:r>
+        <w:t xml:space="preserve">SPA application.</w:t>
       </w:r>
     </w:p>
     <w:p>
       <w:pPr>
         <w:pStyle w:val="Heading3"/>
       </w:pPr>
-      <w:bookmarkStart w:id="31" w:name="knooppunt-a-central-integration-hub"/>
-      <w:bookmarkEnd w:id="31"/>
+      <w:bookmarkStart w:id="33" w:name="knooppunt-a-central-integration-hub"/>
+      <w:bookmarkEnd w:id="33"/>
       <w:r>
         <w:t xml:space="preserve">“</w:t>
       </w:r>
@@ -993,10 +1070,10 @@
       <w:pPr>
         <w:pStyle w:val="Heading4"/>
       </w:pPr>
-      <w:bookmarkStart w:id="32" w:name="present-rijkswaterstaat"/>
-      <w:bookmarkEnd w:id="32"/>
-      <w:r>
-        <w:t xml:space="preserve">2016-present @ Rijkswaterstaat</w:t>
+      <w:bookmarkStart w:id="34" w:name="rijkswaterstaat"/>
+      <w:bookmarkEnd w:id="34"/>
+      <w:r>
+        <w:t xml:space="preserve">2016-2018 @ Rijkswaterstaat</w:t>
       </w:r>
     </w:p>
     <w:p>
@@ -1139,8 +1216,8 @@
       <w:pPr>
         <w:pStyle w:val="Heading3"/>
       </w:pPr>
-      <w:bookmarkStart w:id="33" w:name="standaard-platform-a-modern-platform-as-a-service-paas"/>
-      <w:bookmarkEnd w:id="33"/>
+      <w:bookmarkStart w:id="35" w:name="standaard-platform-a-modern-platform-as-a-service-paas"/>
+      <w:bookmarkEnd w:id="35"/>
       <w:r>
         <w:t xml:space="preserve">“</w:t>
       </w:r>
@@ -1158,8 +1235,8 @@
       <w:pPr>
         <w:pStyle w:val="Heading4"/>
       </w:pPr>
-      <w:bookmarkStart w:id="34" w:name="dutch-ministry-of-infrastructure-and-environment"/>
-      <w:bookmarkEnd w:id="34"/>
+      <w:bookmarkStart w:id="36" w:name="dutch-ministry-of-infrastructure-and-environment"/>
+      <w:bookmarkEnd w:id="36"/>
       <w:r>
         <w:t xml:space="preserve">2015-2018 @ Dutch Ministry of Infrastructure and Environment</w:t>
       </w:r>
@@ -1306,8 +1383,8 @@
       <w:pPr>
         <w:pStyle w:val="Heading3"/>
       </w:pPr>
-      <w:bookmarkStart w:id="35" w:name="online-banking-customer-authentication"/>
-      <w:bookmarkEnd w:id="35"/>
+      <w:bookmarkStart w:id="37" w:name="online-banking-customer-authentication"/>
+      <w:bookmarkEnd w:id="37"/>
       <w:r>
         <w:t xml:space="preserve">Online Banking Customer Authentication</w:t>
       </w:r>
@@ -1316,8 +1393,8 @@
       <w:pPr>
         <w:pStyle w:val="Heading4"/>
       </w:pPr>
-      <w:bookmarkStart w:id="36" w:name="ing-bank"/>
-      <w:bookmarkEnd w:id="36"/>
+      <w:bookmarkStart w:id="38" w:name="ing-bank"/>
+      <w:bookmarkEnd w:id="38"/>
       <w:r>
         <w:t xml:space="preserve">2014-2015 @ ING Bank</w:t>
       </w:r>
@@ -1422,8 +1499,8 @@
       <w:pPr>
         <w:pStyle w:val="Heading2"/>
       </w:pPr>
-      <w:bookmarkStart w:id="37" w:name="projects-for-dearnova"/>
-      <w:bookmarkEnd w:id="37"/>
+      <w:bookmarkStart w:id="39" w:name="projects-for-dearnova"/>
+      <w:bookmarkEnd w:id="39"/>
       <w:r>
         <w:t xml:space="preserve">Projects for DearNova</w:t>
       </w:r>
@@ -1432,8 +1509,8 @@
       <w:pPr>
         <w:pStyle w:val="Heading3"/>
       </w:pPr>
-      <w:bookmarkStart w:id="38" w:name="section"/>
-      <w:bookmarkEnd w:id="38"/>
+      <w:bookmarkStart w:id="40" w:name="section"/>
+      <w:bookmarkEnd w:id="40"/>
       <w:r>
         <w:t xml:space="preserve">2005-2014</w:t>
       </w:r>
@@ -1448,7 +1525,7 @@
       <w:r>
         <w:t xml:space="preserve"> </w:t>
       </w:r>
-      <w:hyperlink r:id="rId39">
+      <w:hyperlink r:id="rId41">
         <w:r>
           <w:rPr>
             <w:rStyle w:val="Hyperlink"/>
@@ -1510,7 +1587,7 @@
       <w:r>
         <w:t xml:space="preserve"> </w:t>
       </w:r>
-      <w:hyperlink r:id="rId40">
+      <w:hyperlink r:id="rId42">
         <w:r>
           <w:rPr>
             <w:rStyle w:val="Hyperlink"/>
@@ -2371,8 +2448,8 @@
       <w:pPr>
         <w:pStyle w:val="Heading2"/>
       </w:pPr>
-      <w:bookmarkStart w:id="41" w:name="projects-for-imtech-ict-pac"/>
-      <w:bookmarkEnd w:id="41"/>
+      <w:bookmarkStart w:id="43" w:name="projects-for-imtech-ict-pac"/>
+      <w:bookmarkEnd w:id="43"/>
       <w:r>
         <w:t xml:space="preserve">Projects for Imtech ICT / PaC</w:t>
       </w:r>
@@ -2381,8 +2458,8 @@
       <w:pPr>
         <w:pStyle w:val="Heading3"/>
       </w:pPr>
-      <w:bookmarkStart w:id="42" w:name="section-1"/>
-      <w:bookmarkEnd w:id="42"/>
+      <w:bookmarkStart w:id="44" w:name="section-1"/>
+      <w:bookmarkEnd w:id="44"/>
       <w:r>
         <w:t xml:space="preserve">2001-2005</w:t>
       </w:r>
@@ -2397,7 +2474,7 @@
       <w:r>
         <w:t xml:space="preserve"> </w:t>
       </w:r>
-      <w:hyperlink r:id="rId40">
+      <w:hyperlink r:id="rId42">
         <w:r>
           <w:rPr>
             <w:rStyle w:val="Hyperlink"/>
@@ -2916,8 +2993,8 @@
       <w:pPr>
         <w:pStyle w:val="Heading3"/>
       </w:pPr>
-      <w:bookmarkStart w:id="43" w:name="automatic-university-exam-system-leiden-university-medical-center"/>
-      <w:bookmarkEnd w:id="43"/>
+      <w:bookmarkStart w:id="45" w:name="automatic-university-exam-system-leiden-university-medical-center"/>
+      <w:bookmarkEnd w:id="45"/>
       <w:r>
         <w:t xml:space="preserve">Automatic University Exam System @ Leiden University Medical Center</w:t>
       </w:r>
@@ -2926,8 +3003,8 @@
       <w:pPr>
         <w:pStyle w:val="Heading4"/>
       </w:pPr>
-      <w:bookmarkStart w:id="44" w:name="section-2"/>
-      <w:bookmarkEnd w:id="44"/>
+      <w:bookmarkStart w:id="46" w:name="section-2"/>
+      <w:bookmarkEnd w:id="46"/>
       <w:r>
         <w:t xml:space="preserve">1994-1995</w:t>
       </w:r>
@@ -2988,7 +3065,7 @@
       <w:r>
         <w:t xml:space="preserve"> </w:t>
       </w:r>
-      <w:hyperlink r:id="rId45">
+      <w:hyperlink r:id="rId47">
         <w:r>
           <w:rPr>
             <w:rStyle w:val="Hyperlink"/>
@@ -3105,7 +3182,7 @@
     </w:lvl>
   </w:abstractNum>
   <w:abstractNum w:abstractNumId="990">
-    <w:nsid w:val="3e27eb0a"/>
+    <w:nsid w:val="6d99d491"/>
     <w:multiLevelType w:val="multilevel"/>
     <w:lvl w:ilvl="0">
       <w:numFmt w:val="bullet"/>
@@ -3186,7 +3263,7 @@
     </w:lvl>
   </w:abstractNum>
   <w:abstractNum w:abstractNumId="991">
-    <w:nsid w:val="d0975d81"/>
+    <w:nsid w:val="a5d3295b"/>
     <w:multiLevelType w:val="multilevel"/>
     <w:lvl w:ilvl="0">
       <w:numFmt w:val="bullet"/>

</xml_diff>

<commit_message>
Added wiremock and sonarqube
</commit_message>
<xml_diff>
--- a/CV-Michel_de_Bree.EN.docx
+++ b/CV-Michel_de_Bree.EN.docx
@@ -101,7 +101,7 @@
         </w:numPr>
       </w:pPr>
       <w:r>
-        <w:t xml:space="preserve">JUnit / Mockito / Cucumber / Gherkin</w:t>
+        <w:t xml:space="preserve">JUnit / Mockito / Cucumber / Gherkin / Wiremock</w:t>
       </w:r>
     </w:p>
     <w:p>
@@ -113,7 +113,7 @@
         </w:numPr>
       </w:pPr>
       <w:r>
-        <w:t xml:space="preserve">Git / Maven / Jenkins / JIRA</w:t>
+        <w:t xml:space="preserve">Git / Maven / Jenkins / JIRA / SonarQube</w:t>
       </w:r>
     </w:p>
     <w:p>
@@ -3182,7 +3182,7 @@
     </w:lvl>
   </w:abstractNum>
   <w:abstractNum w:abstractNumId="990">
-    <w:nsid w:val="6d99d491"/>
+    <w:nsid w:val="ddbab14b"/>
     <w:multiLevelType w:val="multilevel"/>
     <w:lvl w:ilvl="0">
       <w:numFmt w:val="bullet"/>
@@ -3263,7 +3263,7 @@
     </w:lvl>
   </w:abstractNum>
   <w:abstractNum w:abstractNumId="991">
-    <w:nsid w:val="a5d3295b"/>
+    <w:nsid w:val="9d9c9de2"/>
     <w:multiLevelType w:val="multilevel"/>
     <w:lvl w:ilvl="0">
       <w:numFmt w:val="bullet"/>

</xml_diff>

<commit_message>
Toned down the 20+ years of experience in complex landscapes to 15+. Small edits.
</commit_message>
<xml_diff>
--- a/CV-Michel_de_Bree.EN.docx
+++ b/CV-Michel_de_Bree.EN.docx
@@ -27,13 +27,13 @@
         <w:pStyle w:val="FirstParagraph"/>
       </w:pPr>
       <w:r>
-        <w:t xml:space="preserve">With over 20+ years of experience in complex and dynamic IT landscapes, I am</w:t>
-      </w:r>
-      <w:r>
-        <w:t xml:space="preserve"> </w:t>
-      </w:r>
-      <w:r>
-        <w:t xml:space="preserve">equiped to help you build your automated solutions in an agile and sustainable way.</w:t>
+        <w:t xml:space="preserve">With 15+ years of experience in complex and dynamic IT landscapes, I am equiped</w:t>
+      </w:r>
+      <w:r>
+        <w:t xml:space="preserve"> </w:t>
+      </w:r>
+      <w:r>
+        <w:t xml:space="preserve">to help you build your automated solutions in an agile and sustainable way.</w:t>
       </w:r>
     </w:p>
     <w:p>
@@ -101,7 +101,7 @@
         </w:numPr>
       </w:pPr>
       <w:r>
-        <w:t xml:space="preserve">JUnit / Mockito / Cucumber / Gherkin / Wiremock</w:t>
+        <w:t xml:space="preserve">JUnit / Mockito / Wiremock</w:t>
       </w:r>
     </w:p>
     <w:p>
@@ -762,7 +762,7 @@
               <w:jc w:val="left"/>
             </w:pPr>
             <w:r>
-              <w:t xml:space="preserve">Java 8, Spring Boot, ReactJS, Docker, Drools</w:t>
+              <w:t xml:space="preserve">Java 8, Spring Boot, Hibernate, ReactJS, Docker, Drools</w:t>
             </w:r>
           </w:p>
         </w:tc>
@@ -973,13 +973,13 @@
         <w:t xml:space="preserve"> </w:t>
       </w:r>
       <w:r>
-        <w:t xml:space="preserve">Full Stack Developer, Agile, Scrum, DevOps, SAFE, Java, ReactJS,</w:t>
-      </w:r>
-      <w:r>
-        <w:t xml:space="preserve"> </w:t>
-      </w:r>
-      <w:r>
-        <w:t xml:space="preserve">REST, JSON, OAuth, Swagger/OpenAPI, Docker, Drools, Postgres, Continuous Integration,</w:t>
+        <w:t xml:space="preserve">Full Stack Developer, Scrum, SAFE, Java, Spring Boot, Hibernate, ReactJS, JUnit, Mockito,</w:t>
+      </w:r>
+      <w:r>
+        <w:t xml:space="preserve"> </w:t>
+      </w:r>
+      <w:r>
+        <w:t xml:space="preserve">REST, JSON, OAuth, Swagger/OpenAPI, Docker, Drools, Postgres, CI/CD,</w:t>
       </w:r>
       <w:r>
         <w:t xml:space="preserve"> </w:t>
@@ -3182,7 +3182,7 @@
     </w:lvl>
   </w:abstractNum>
   <w:abstractNum w:abstractNumId="990">
-    <w:nsid w:val="ddbab14b"/>
+    <w:nsid w:val="a4d5ded6"/>
     <w:multiLevelType w:val="multilevel"/>
     <w:lvl w:ilvl="0">
       <w:numFmt w:val="bullet"/>
@@ -3263,7 +3263,7 @@
     </w:lvl>
   </w:abstractNum>
   <w:abstractNum w:abstractNumId="991">
-    <w:nsid w:val="9d9c9de2"/>
+    <w:nsid w:val="d27bdd56"/>
     <w:multiLevelType w:val="multilevel"/>
     <w:lvl w:ilvl="0">
       <w:numFmt w:val="bullet"/>

</xml_diff>

<commit_message>
Fixed some small issues. Updated current experience. Added links to previous employers. Small introduction to freelance projects. Streamlined Dockerfile.
</commit_message>
<xml_diff>
--- a/CV-Michel_de_Bree.EN.docx
+++ b/CV-Michel_de_Bree.EN.docx
@@ -65,7 +65,7 @@
         </w:numPr>
       </w:pPr>
       <w:r>
-        <w:t xml:space="preserve">Java 8 / Spring Boot / Hibernate / Drools / PostgreSQL</w:t>
+        <w:t xml:space="preserve">Java 11 / Spring Boot / Hibernate / PostgreSQL / Liquibase</w:t>
       </w:r>
     </w:p>
     <w:p>
@@ -77,7 +77,7 @@
         </w:numPr>
       </w:pPr>
       <w:r>
-        <w:t xml:space="preserve">ReactJS / REST / JSON / OAuth / OpenAPI</w:t>
+        <w:t xml:space="preserve">ReactJS / REST / JSON / HAL / SOAP / OAuth / JWT/ OpenAPI (Swagger)</w:t>
       </w:r>
     </w:p>
     <w:p>
@@ -101,7 +101,7 @@
         </w:numPr>
       </w:pPr>
       <w:r>
-        <w:t xml:space="preserve">JUnit / Mockito / Wiremock</w:t>
+        <w:t xml:space="preserve">JUnit / Mockito / Wiremock / Cucumber / Gherkin</w:t>
       </w:r>
     </w:p>
     <w:p>
@@ -113,7 +113,7 @@
         </w:numPr>
       </w:pPr>
       <w:r>
-        <w:t xml:space="preserve">Git / Maven / Jenkins / JIRA / SonarQube</w:t>
+        <w:t xml:space="preserve">Git / Bitbucket / Maven / Jenkins / JIRA / Nexus / SonarQube</w:t>
       </w:r>
     </w:p>
     <w:p>
@@ -395,7 +395,21 @@
               <w:jc w:val="left"/>
             </w:pPr>
             <w:r>
-              <w:t xml:space="preserve">DearNova (formerly E-ID)</w:t>
+              <w:t xml:space="preserve">E-ID (now</w:t>
+            </w:r>
+            <w:r>
+              <w:t xml:space="preserve"> </w:t>
+            </w:r>
+            <w:hyperlink r:id="rId29">
+              <w:r>
+                <w:rPr>
+                  <w:rStyle w:val="Hyperlink"/>
+                </w:rPr>
+                <w:t xml:space="preserve">DearNova</w:t>
+              </w:r>
+            </w:hyperlink>
+            <w:r>
+              <w:t xml:space="preserve">)</w:t>
             </w:r>
           </w:p>
         </w:tc>
@@ -430,7 +444,21 @@
               <w:jc w:val="left"/>
             </w:pPr>
             <w:r>
-              <w:t xml:space="preserve">Axians (formerly Imtech ICT)</w:t>
+              <w:t xml:space="preserve">PaC/Imtech ICT (now</w:t>
+            </w:r>
+            <w:r>
+              <w:t xml:space="preserve"> </w:t>
+            </w:r>
+            <w:hyperlink r:id="rId30">
+              <w:r>
+                <w:rPr>
+                  <w:rStyle w:val="Hyperlink"/>
+                </w:rPr>
+                <w:t xml:space="preserve">Axians</w:t>
+              </w:r>
+            </w:hyperlink>
+            <w:r>
+              <w:t xml:space="preserve">)</w:t>
             </w:r>
           </w:p>
         </w:tc>
@@ -464,9 +492,14 @@
               <w:pStyle w:val="Compact"/>
               <w:jc w:val="left"/>
             </w:pPr>
-            <w:r>
-              <w:t xml:space="preserve">LUMC</w:t>
-            </w:r>
+            <w:hyperlink r:id="rId31">
+              <w:r>
+                <w:rPr>
+                  <w:rStyle w:val="Hyperlink"/>
+                </w:rPr>
+                <w:t xml:space="preserve">LUMC</w:t>
+              </w:r>
+            </w:hyperlink>
           </w:p>
         </w:tc>
         <w:tc>
@@ -499,9 +532,14 @@
               <w:pStyle w:val="Compact"/>
               <w:jc w:val="left"/>
             </w:pPr>
-            <w:r>
-              <w:t xml:space="preserve">Delft University of Technology</w:t>
-            </w:r>
+            <w:hyperlink r:id="rId32">
+              <w:r>
+                <w:rPr>
+                  <w:rStyle w:val="Hyperlink"/>
+                </w:rPr>
+                <w:t xml:space="preserve">Delft University of Technology</w:t>
+              </w:r>
+            </w:hyperlink>
           </w:p>
         </w:tc>
         <w:tc>
@@ -534,9 +572,14 @@
               <w:pStyle w:val="Compact"/>
               <w:jc w:val="left"/>
             </w:pPr>
-            <w:r>
-              <w:t xml:space="preserve">Het Vlietland College Leiden</w:t>
-            </w:r>
+            <w:hyperlink r:id="rId33">
+              <w:r>
+                <w:rPr>
+                  <w:rStyle w:val="Hyperlink"/>
+                </w:rPr>
+                <w:t xml:space="preserve">Het Vlietland College Leiden</w:t>
+              </w:r>
+            </w:hyperlink>
           </w:p>
         </w:tc>
         <w:tc>
@@ -569,9 +612,14 @@
               <w:pStyle w:val="Compact"/>
               <w:jc w:val="left"/>
             </w:pPr>
-            <w:r>
-              <w:t xml:space="preserve">At home</w:t>
-            </w:r>
+            <w:hyperlink r:id="rId34">
+              <w:r>
+                <w:rPr>
+                  <w:rStyle w:val="Hyperlink"/>
+                </w:rPr>
+                <w:t xml:space="preserve">At home</w:t>
+              </w:r>
+            </w:hyperlink>
           </w:p>
         </w:tc>
         <w:tc>
@@ -591,18 +639,32 @@
       <w:pPr>
         <w:pStyle w:val="Heading2"/>
       </w:pPr>
-      <w:bookmarkStart w:id="29" w:name="freelance-projects"/>
-      <w:bookmarkEnd w:id="29"/>
+      <w:bookmarkStart w:id="35" w:name="freelance-projects"/>
+      <w:bookmarkEnd w:id="35"/>
       <w:r>
         <w:t xml:space="preserve">Freelance Projects</w:t>
       </w:r>
     </w:p>
     <w:p>
       <w:pPr>
+        <w:pStyle w:val="FirstParagraph"/>
+      </w:pPr>
+      <w:r>
+        <w:t xml:space="preserve">I started freelancing in 2014 because I was ready for a next challenge and was</w:t>
+      </w:r>
+      <w:r>
+        <w:t xml:space="preserve"> </w:t>
+      </w:r>
+      <w:r>
+        <w:t xml:space="preserve">seeking more freedom in choice of projects to work on.</w:t>
+      </w:r>
+    </w:p>
+    <w:p>
+      <w:pPr>
         <w:pStyle w:val="Heading3"/>
       </w:pPr>
-      <w:bookmarkStart w:id="30" w:name="present"/>
-      <w:bookmarkEnd w:id="30"/>
+      <w:bookmarkStart w:id="36" w:name="present"/>
+      <w:bookmarkEnd w:id="36"/>
       <w:r>
         <w:t xml:space="preserve">2014-present</w:t>
       </w:r>
@@ -762,7 +824,7 @@
               <w:jc w:val="left"/>
             </w:pPr>
             <w:r>
-              <w:t xml:space="preserve">Java 8, Spring Boot, Hibernate, ReactJS, Docker, Drools</w:t>
+              <w:t xml:space="preserve">Java 11, Spring Boot, Hibernate, ReactJS, Docker</w:t>
             </w:r>
           </w:p>
         </w:tc>
@@ -943,8 +1005,8 @@
       <w:pPr>
         <w:pStyle w:val="Heading3"/>
       </w:pPr>
-      <w:bookmarkStart w:id="31" w:name="legislative-rule-engine-with-supporting-interfaces"/>
-      <w:bookmarkEnd w:id="31"/>
+      <w:bookmarkStart w:id="37" w:name="legislative-rule-engine-with-supporting-interfaces"/>
+      <w:bookmarkEnd w:id="37"/>
       <w:r>
         <w:t xml:space="preserve">Legislative rule engine with supporting interfaces</w:t>
       </w:r>
@@ -953,8 +1015,8 @@
       <w:pPr>
         <w:pStyle w:val="Heading4"/>
       </w:pPr>
-      <w:bookmarkStart w:id="32" w:name="present-rijkswaterstaat"/>
-      <w:bookmarkEnd w:id="32"/>
+      <w:bookmarkStart w:id="38" w:name="present-rijkswaterstaat"/>
+      <w:bookmarkEnd w:id="38"/>
       <w:r>
         <w:t xml:space="preserve">2018-present @ Rijkswaterstaat</w:t>
       </w:r>
@@ -973,19 +1035,25 @@
         <w:t xml:space="preserve"> </w:t>
       </w:r>
       <w:r>
-        <w:t xml:space="preserve">Full Stack Developer, Scrum, SAFE, Java, Spring Boot, Hibernate, ReactJS, JUnit, Mockito,</w:t>
-      </w:r>
-      <w:r>
-        <w:t xml:space="preserve"> </w:t>
-      </w:r>
-      <w:r>
-        <w:t xml:space="preserve">REST, JSON, OAuth, Swagger/OpenAPI, Docker, Drools, Postgres, CI/CD,</w:t>
-      </w:r>
-      <w:r>
-        <w:t xml:space="preserve"> </w:t>
-      </w:r>
-      <w:r>
-        <w:t xml:space="preserve">JIRA, Confluence, Bitbucket, Maven, Jenkins</w:t>
+        <w:t xml:space="preserve">Full Stack Developer, Scrum, SAFE, Java, Spring Boot, Hibernate,</w:t>
+      </w:r>
+      <w:r>
+        <w:t xml:space="preserve"> </w:t>
+      </w:r>
+      <w:r>
+        <w:t xml:space="preserve">ReactJS, JUnit, Mockito, Cucumber, Gherkin, REST, HAL, JSON, OAuth, JWT,</w:t>
+      </w:r>
+      <w:r>
+        <w:t xml:space="preserve"> </w:t>
+      </w:r>
+      <w:r>
+        <w:t xml:space="preserve">Swagger/OpenAPI, Docker, Postgres, CI/CD, JIRA, Confluence, Bitbucket, Maven,</w:t>
+      </w:r>
+      <w:r>
+        <w:t xml:space="preserve"> </w:t>
+      </w:r>
+      <w:r>
+        <w:t xml:space="preserve">Jenkins</w:t>
       </w:r>
     </w:p>
     <w:p>
@@ -1051,8 +1119,8 @@
       <w:pPr>
         <w:pStyle w:val="Heading3"/>
       </w:pPr>
-      <w:bookmarkStart w:id="33" w:name="knooppunt-a-central-integration-hub"/>
-      <w:bookmarkEnd w:id="33"/>
+      <w:bookmarkStart w:id="39" w:name="knooppunt-a-central-integration-hub"/>
+      <w:bookmarkEnd w:id="39"/>
       <w:r>
         <w:t xml:space="preserve">“</w:t>
       </w:r>
@@ -1070,8 +1138,8 @@
       <w:pPr>
         <w:pStyle w:val="Heading4"/>
       </w:pPr>
-      <w:bookmarkStart w:id="34" w:name="rijkswaterstaat"/>
-      <w:bookmarkEnd w:id="34"/>
+      <w:bookmarkStart w:id="40" w:name="rijkswaterstaat"/>
+      <w:bookmarkEnd w:id="40"/>
       <w:r>
         <w:t xml:space="preserve">2016-2018 @ Rijkswaterstaat</w:t>
       </w:r>
@@ -1216,8 +1284,8 @@
       <w:pPr>
         <w:pStyle w:val="Heading3"/>
       </w:pPr>
-      <w:bookmarkStart w:id="35" w:name="standaard-platform-a-modern-platform-as-a-service-paas"/>
-      <w:bookmarkEnd w:id="35"/>
+      <w:bookmarkStart w:id="41" w:name="standaard-platform-a-modern-platform-as-a-service-paas"/>
+      <w:bookmarkEnd w:id="41"/>
       <w:r>
         <w:t xml:space="preserve">“</w:t>
       </w:r>
@@ -1235,8 +1303,8 @@
       <w:pPr>
         <w:pStyle w:val="Heading4"/>
       </w:pPr>
-      <w:bookmarkStart w:id="36" w:name="dutch-ministry-of-infrastructure-and-environment"/>
-      <w:bookmarkEnd w:id="36"/>
+      <w:bookmarkStart w:id="42" w:name="dutch-ministry-of-infrastructure-and-environment"/>
+      <w:bookmarkEnd w:id="42"/>
       <w:r>
         <w:t xml:space="preserve">2015-2018 @ Dutch Ministry of Infrastructure and Environment</w:t>
       </w:r>
@@ -1383,8 +1451,8 @@
       <w:pPr>
         <w:pStyle w:val="Heading3"/>
       </w:pPr>
-      <w:bookmarkStart w:id="37" w:name="online-banking-customer-authentication"/>
-      <w:bookmarkEnd w:id="37"/>
+      <w:bookmarkStart w:id="43" w:name="online-banking-customer-authentication"/>
+      <w:bookmarkEnd w:id="43"/>
       <w:r>
         <w:t xml:space="preserve">Online Banking Customer Authentication</w:t>
       </w:r>
@@ -1393,8 +1461,8 @@
       <w:pPr>
         <w:pStyle w:val="Heading4"/>
       </w:pPr>
-      <w:bookmarkStart w:id="38" w:name="ing-bank"/>
-      <w:bookmarkEnd w:id="38"/>
+      <w:bookmarkStart w:id="44" w:name="ing-bank"/>
+      <w:bookmarkEnd w:id="44"/>
       <w:r>
         <w:t xml:space="preserve">2014-2015 @ ING Bank</w:t>
       </w:r>
@@ -1499,18 +1567,18 @@
       <w:pPr>
         <w:pStyle w:val="Heading2"/>
       </w:pPr>
-      <w:bookmarkStart w:id="39" w:name="projects-for-dearnova"/>
-      <w:bookmarkEnd w:id="39"/>
-      <w:r>
-        <w:t xml:space="preserve">Projects for DearNova</w:t>
+      <w:bookmarkStart w:id="45" w:name="projects-for-e-id"/>
+      <w:bookmarkEnd w:id="45"/>
+      <w:r>
+        <w:t xml:space="preserve">Projects for E-ID</w:t>
       </w:r>
     </w:p>
     <w:p>
       <w:pPr>
         <w:pStyle w:val="Heading3"/>
       </w:pPr>
-      <w:bookmarkStart w:id="40" w:name="section"/>
-      <w:bookmarkEnd w:id="40"/>
+      <w:bookmarkStart w:id="46" w:name="section"/>
+      <w:bookmarkEnd w:id="46"/>
       <w:r>
         <w:t xml:space="preserve">2005-2014</w:t>
       </w:r>
@@ -1520,12 +1588,9 @@
         <w:pStyle w:val="FirstParagraph"/>
       </w:pPr>
       <w:r>
-        <w:t xml:space="preserve">For</w:t>
-      </w:r>
-      <w:r>
-        <w:t xml:space="preserve"> </w:t>
-      </w:r>
-      <w:hyperlink r:id="rId41">
+        <w:t xml:space="preserve">For E-ID, now (</w:t>
+      </w:r>
+      <w:hyperlink r:id="rId29">
         <w:r>
           <w:rPr>
             <w:rStyle w:val="Hyperlink"/>
@@ -1534,24 +1599,6 @@
         </w:r>
       </w:hyperlink>
       <w:r>
-        <w:t xml:space="preserve"> </w:t>
-      </w:r>
-      <w:r>
-        <w:t xml:space="preserve">(at the time called</w:t>
-      </w:r>
-      <w:r>
-        <w:t xml:space="preserve"> </w:t>
-      </w:r>
-      <w:r>
-        <w:t xml:space="preserve">“</w:t>
-      </w:r>
-      <w:r>
-        <w:t xml:space="preserve">E-ID</w:t>
-      </w:r>
-      <w:r>
-        <w:t xml:space="preserve">”</w:t>
-      </w:r>
-      <w:r>
         <w:t xml:space="preserve">) I have been involved in some</w:t>
       </w:r>
       <w:r>
@@ -1587,7 +1634,7 @@
       <w:r>
         <w:t xml:space="preserve"> </w:t>
       </w:r>
-      <w:hyperlink r:id="rId42">
+      <w:hyperlink r:id="rId47">
         <w:r>
           <w:rPr>
             <w:rStyle w:val="Hyperlink"/>
@@ -1602,15 +1649,15 @@
     <w:tbl>
       <w:tblPr>
         <w:tblStyle w:val="TableNormal"/>
-        <w:tblW w:type="pct" w:w="5000.0"/>
+        <w:tblW w:type="pct" w:w="4999.999999999999"/>
         <w:tblLook w:firstRow="1"/>
       </w:tblPr>
       <w:tblGrid>
-        <w:gridCol w:w="468"/>
-        <w:gridCol w:w="1687"/>
-        <w:gridCol w:w="1968"/>
-        <w:gridCol w:w="1874"/>
-        <w:gridCol w:w="1921"/>
+        <w:gridCol w:w="479"/>
+        <w:gridCol w:w="1727"/>
+        <w:gridCol w:w="2015"/>
+        <w:gridCol w:w="1727"/>
+        <w:gridCol w:w="1967"/>
       </w:tblGrid>
       <w:tr>
         <w:trPr>
@@ -2245,18 +2292,18 @@
               <w:jc w:val="left"/>
             </w:pPr>
             <w:r>
+              <w:t xml:space="preserve">Customer portal for the EPD</w:t>
+            </w:r>
+          </w:p>
+        </w:tc>
+        <w:tc>
+          <w:p>
+            <w:pPr>
+              <w:pStyle w:val="Compact"/>
+              <w:jc w:val="left"/>
+            </w:pPr>
+            <w:r>
               <w:t xml:space="preserve">Lead Developer, Consultant</w:t>
-            </w:r>
-          </w:p>
-        </w:tc>
-        <w:tc>
-          <w:p>
-            <w:pPr>
-              <w:pStyle w:val="Compact"/>
-              <w:jc w:val="left"/>
-            </w:pPr>
-            <w:r>
-              <w:t xml:space="preserve">Customer portal for the EPD</w:t>
             </w:r>
           </w:p>
         </w:tc>
@@ -2302,18 +2349,18 @@
               <w:jc w:val="left"/>
             </w:pPr>
             <w:r>
+              <w:t xml:space="preserve">Customer portal for the EPD (Prototype)</w:t>
+            </w:r>
+          </w:p>
+        </w:tc>
+        <w:tc>
+          <w:p>
+            <w:pPr>
+              <w:pStyle w:val="Compact"/>
+              <w:jc w:val="left"/>
+            </w:pPr>
+            <w:r>
               <w:t xml:space="preserve">Lead Developer, Solution architect</w:t>
-            </w:r>
-          </w:p>
-        </w:tc>
-        <w:tc>
-          <w:p>
-            <w:pPr>
-              <w:pStyle w:val="Compact"/>
-              <w:jc w:val="left"/>
-            </w:pPr>
-            <w:r>
-              <w:t xml:space="preserve">Customer portal for the EPD (Prototype)</w:t>
             </w:r>
           </w:p>
         </w:tc>
@@ -2448,18 +2495,18 @@
       <w:pPr>
         <w:pStyle w:val="Heading2"/>
       </w:pPr>
-      <w:bookmarkStart w:id="43" w:name="projects-for-imtech-ict-pac"/>
-      <w:bookmarkEnd w:id="43"/>
-      <w:r>
-        <w:t xml:space="preserve">Projects for Imtech ICT / PaC</w:t>
+      <w:bookmarkStart w:id="48" w:name="projects-for-pac-imtech-ict"/>
+      <w:bookmarkEnd w:id="48"/>
+      <w:r>
+        <w:t xml:space="preserve">Projects for PaC / Imtech ICT</w:t>
       </w:r>
     </w:p>
     <w:p>
       <w:pPr>
         <w:pStyle w:val="Heading3"/>
       </w:pPr>
-      <w:bookmarkStart w:id="44" w:name="section-1"/>
-      <w:bookmarkEnd w:id="44"/>
+      <w:bookmarkStart w:id="49" w:name="section-1"/>
+      <w:bookmarkEnd w:id="49"/>
       <w:r>
         <w:t xml:space="preserve">2001-2005</w:t>
       </w:r>
@@ -2469,12 +2516,41 @@
         <w:pStyle w:val="FirstParagraph"/>
       </w:pPr>
       <w:r>
-        <w:t xml:space="preserve">PaC (now Imtech ICT) was my first full-time employer. I worked as a developer on various projects for customers. More details about these projects can be found on</w:t>
-      </w:r>
-      <w:r>
-        <w:t xml:space="preserve"> </w:t>
-      </w:r>
-      <w:hyperlink r:id="rId42">
+        <w:t xml:space="preserve">PaC (later Imtech ICT, now</w:t>
+      </w:r>
+      <w:r>
+        <w:t xml:space="preserve"> </w:t>
+      </w:r>
+      <w:hyperlink r:id="rId30">
+        <w:r>
+          <w:rPr>
+            <w:rStyle w:val="Hyperlink"/>
+          </w:rPr>
+          <w:t xml:space="preserve">Axians</w:t>
+        </w:r>
+      </w:hyperlink>
+      <w:r>
+        <w:t xml:space="preserve"> </w:t>
+      </w:r>
+      <w:r>
+        <w:t xml:space="preserve">was my first</w:t>
+      </w:r>
+      <w:r>
+        <w:t xml:space="preserve"> </w:t>
+      </w:r>
+      <w:r>
+        <w:t xml:space="preserve">full-time employer. I worked as a developer on various projects for customers.</w:t>
+      </w:r>
+      <w:r>
+        <w:t xml:space="preserve"> </w:t>
+      </w:r>
+      <w:r>
+        <w:t xml:space="preserve">More details about these projects can be found on</w:t>
+      </w:r>
+      <w:r>
+        <w:t xml:space="preserve"> </w:t>
+      </w:r>
+      <w:hyperlink r:id="rId47">
         <w:r>
           <w:rPr>
             <w:rStyle w:val="Hyperlink"/>
@@ -2993,8 +3069,8 @@
       <w:pPr>
         <w:pStyle w:val="Heading3"/>
       </w:pPr>
-      <w:bookmarkStart w:id="45" w:name="automatic-university-exam-system-leiden-university-medical-center"/>
-      <w:bookmarkEnd w:id="45"/>
+      <w:bookmarkStart w:id="50" w:name="automatic-university-exam-system-leiden-university-medical-center"/>
+      <w:bookmarkEnd w:id="50"/>
       <w:r>
         <w:t xml:space="preserve">Automatic University Exam System @ Leiden University Medical Center</w:t>
       </w:r>
@@ -3003,8 +3079,8 @@
       <w:pPr>
         <w:pStyle w:val="Heading4"/>
       </w:pPr>
-      <w:bookmarkStart w:id="46" w:name="section-2"/>
-      <w:bookmarkEnd w:id="46"/>
+      <w:bookmarkStart w:id="51" w:name="section-2"/>
+      <w:bookmarkEnd w:id="51"/>
       <w:r>
         <w:t xml:space="preserve">1994-1995</w:t>
       </w:r>
@@ -3065,7 +3141,7 @@
       <w:r>
         <w:t xml:space="preserve"> </w:t>
       </w:r>
-      <w:hyperlink r:id="rId47">
+      <w:hyperlink r:id="rId52">
         <w:r>
           <w:rPr>
             <w:rStyle w:val="Hyperlink"/>
@@ -3182,7 +3258,7 @@
     </w:lvl>
   </w:abstractNum>
   <w:abstractNum w:abstractNumId="990">
-    <w:nsid w:val="a4d5ded6"/>
+    <w:nsid w:val="f865393d"/>
     <w:multiLevelType w:val="multilevel"/>
     <w:lvl w:ilvl="0">
       <w:numFmt w:val="bullet"/>
@@ -3263,7 +3339,7 @@
     </w:lvl>
   </w:abstractNum>
   <w:abstractNum w:abstractNumId="991">
-    <w:nsid w:val="d27bdd56"/>
+    <w:nsid w:val="45877b46"/>
     <w:multiLevelType w:val="multilevel"/>
     <w:lvl w:ilvl="0">
       <w:numFmt w:val="bullet"/>

</xml_diff>

<commit_message>
Removed HTML version. Has dependency on CSS in src folder and is not really necessary.
</commit_message>
<xml_diff>
--- a/CV-Michel_de_Bree.EN.docx
+++ b/CV-Michel_de_Bree.EN.docx
@@ -3258,7 +3258,7 @@
     </w:lvl>
   </w:abstractNum>
   <w:abstractNum w:abstractNumId="990">
-    <w:nsid w:val="f865393d"/>
+    <w:nsid w:val="414f8c87"/>
     <w:multiLevelType w:val="multilevel"/>
     <w:lvl w:ilvl="0">
       <w:numFmt w:val="bullet"/>
@@ -3339,7 +3339,7 @@
     </w:lvl>
   </w:abstractNum>
   <w:abstractNum w:abstractNumId="991">
-    <w:nsid w:val="45877b46"/>
+    <w:nsid w:val="f8d05471"/>
     <w:multiLevelType w:val="multilevel"/>
     <w:lvl w:ilvl="0">
       <w:numFmt w:val="bullet"/>

</xml_diff>

<commit_message>
Consitent hyperlinking, spelling error fixes
</commit_message>
<xml_diff>
--- a/CV-Michel_de_Bree.EN.docx
+++ b/CV-Michel_de_Bree.EN.docx
@@ -27,7 +27,7 @@
         <w:pStyle w:val="FirstParagraph"/>
       </w:pPr>
       <w:r>
-        <w:t xml:space="preserve">With 15+ years of experience in complex and dynamic IT landscapes, I am equiped</w:t>
+        <w:t xml:space="preserve">With 15+ years of experience in complex and dynamic IT landscapes, I am equipped</w:t>
       </w:r>
       <w:r>
         <w:t xml:space="preserve"> </w:t>
@@ -96,8 +96,53 @@
         <w:t xml:space="preserve"> </w:t>
       </w:r>
       <w:r>
-        <w:t xml:space="preserve">/ Spring Boot / Hibernate / PostgreSQL</w:t>
-      </w:r>
+        <w:t xml:space="preserve">/</w:t>
+      </w:r>
+      <w:r>
+        <w:t xml:space="preserve"> </w:t>
+      </w:r>
+      <w:hyperlink r:id="rId25">
+        <w:r>
+          <w:rPr>
+            <w:rStyle w:val="Hyperlink"/>
+          </w:rPr>
+          <w:t xml:space="preserve">Spring Boot</w:t>
+        </w:r>
+      </w:hyperlink>
+      <w:r>
+        <w:t xml:space="preserve"> </w:t>
+      </w:r>
+      <w:r>
+        <w:t xml:space="preserve">/</w:t>
+      </w:r>
+      <w:r>
+        <w:t xml:space="preserve"> </w:t>
+      </w:r>
+      <w:hyperlink r:id="rId26">
+        <w:r>
+          <w:rPr>
+            <w:rStyle w:val="Hyperlink"/>
+          </w:rPr>
+          <w:t xml:space="preserve">Hibernate</w:t>
+        </w:r>
+      </w:hyperlink>
+      <w:r>
+        <w:t xml:space="preserve"> </w:t>
+      </w:r>
+      <w:r>
+        <w:t xml:space="preserve">/</w:t>
+      </w:r>
+      <w:r>
+        <w:t xml:space="preserve"> </w:t>
+      </w:r>
+      <w:hyperlink r:id="rId27">
+        <w:r>
+          <w:rPr>
+            <w:rStyle w:val="Hyperlink"/>
+          </w:rPr>
+          <w:t xml:space="preserve">PostgreSQL</w:t>
+        </w:r>
+      </w:hyperlink>
     </w:p>
     <w:p>
       <w:pPr>
@@ -106,7 +151,7 @@
           <w:numId w:val="1001"/>
         </w:numPr>
       </w:pPr>
-      <w:hyperlink r:id="rId25">
+      <w:hyperlink r:id="rId28">
         <w:r>
           <w:rPr>
             <w:rStyle w:val="Hyperlink"/>
@@ -123,7 +168,7 @@
       <w:r>
         <w:t xml:space="preserve"> </w:t>
       </w:r>
-      <w:hyperlink r:id="rId26">
+      <w:hyperlink r:id="rId29">
         <w:r>
           <w:rPr>
             <w:rStyle w:val="Hyperlink"/>
@@ -140,7 +185,7 @@
       <w:r>
         <w:t xml:space="preserve"> </w:t>
       </w:r>
-      <w:hyperlink r:id="rId27">
+      <w:hyperlink r:id="rId30">
         <w:r>
           <w:rPr>
             <w:rStyle w:val="Hyperlink"/>
@@ -157,7 +202,7 @@
       <w:r>
         <w:t xml:space="preserve"> </w:t>
       </w:r>
-      <w:hyperlink r:id="rId28">
+      <w:hyperlink r:id="rId31">
         <w:r>
           <w:rPr>
             <w:rStyle w:val="Hyperlink"/>
@@ -174,7 +219,7 @@
       <w:r>
         <w:t xml:space="preserve"> </w:t>
       </w:r>
-      <w:hyperlink r:id="rId29">
+      <w:hyperlink r:id="rId32">
         <w:r>
           <w:rPr>
             <w:rStyle w:val="Hyperlink"/>
@@ -191,7 +236,7 @@
       <w:r>
         <w:t xml:space="preserve"> </w:t>
       </w:r>
-      <w:hyperlink r:id="rId30">
+      <w:hyperlink r:id="rId33">
         <w:r>
           <w:rPr>
             <w:rStyle w:val="Hyperlink"/>
@@ -208,7 +253,7 @@
       <w:r>
         <w:t xml:space="preserve"> </w:t>
       </w:r>
-      <w:hyperlink r:id="rId31">
+      <w:hyperlink r:id="rId34">
         <w:r>
           <w:rPr>
             <w:rStyle w:val="Hyperlink"/>
@@ -225,7 +270,7 @@
       <w:r>
         <w:t xml:space="preserve"> </w:t>
       </w:r>
-      <w:hyperlink r:id="rId32">
+      <w:hyperlink r:id="rId35">
         <w:r>
           <w:rPr>
             <w:rStyle w:val="Hyperlink"/>
@@ -241,7 +286,7 @@
           <w:numId w:val="1001"/>
         </w:numPr>
       </w:pPr>
-      <w:hyperlink r:id="rId33">
+      <w:hyperlink r:id="rId36">
         <w:r>
           <w:rPr>
             <w:rStyle w:val="Hyperlink"/>
@@ -258,7 +303,24 @@
       <w:r>
         <w:t xml:space="preserve"> </w:t>
       </w:r>
-      <w:hyperlink r:id="rId34">
+      <w:hyperlink r:id="rId37">
+        <w:r>
+          <w:rPr>
+            <w:rStyle w:val="Hyperlink"/>
+          </w:rPr>
+          <w:t xml:space="preserve">Helm</w:t>
+        </w:r>
+      </w:hyperlink>
+      <w:r>
+        <w:t xml:space="preserve"> </w:t>
+      </w:r>
+      <w:r>
+        <w:t xml:space="preserve">/</w:t>
+      </w:r>
+      <w:r>
+        <w:t xml:space="preserve"> </w:t>
+      </w:r>
+      <w:hyperlink r:id="rId38">
         <w:r>
           <w:rPr>
             <w:rStyle w:val="Hyperlink"/>
@@ -275,7 +337,7 @@
       <w:r>
         <w:t xml:space="preserve"> </w:t>
       </w:r>
-      <w:hyperlink r:id="rId35">
+      <w:hyperlink r:id="rId39">
         <w:r>
           <w:rPr>
             <w:rStyle w:val="Hyperlink"/>
@@ -292,9 +354,14 @@
       <w:r>
         <w:t xml:space="preserve"> </w:t>
       </w:r>
-      <w:r>
-        <w:t xml:space="preserve">Linux</w:t>
-      </w:r>
+      <w:hyperlink r:id="rId40">
+        <w:r>
+          <w:rPr>
+            <w:rStyle w:val="Hyperlink"/>
+          </w:rPr>
+          <w:t xml:space="preserve">Linux</w:t>
+        </w:r>
+      </w:hyperlink>
     </w:p>
     <w:p>
       <w:pPr>
@@ -303,14 +370,121 @@
           <w:numId w:val="1001"/>
         </w:numPr>
       </w:pPr>
-      <w:r>
-        <w:t xml:space="preserve">JUnit / Mockito / Jest / Chai / Enzyme / Wiremock / Cucumber / Gherkin /</w:t>
-      </w:r>
-      <w:r>
-        <w:t xml:space="preserve"> </w:t>
-      </w:r>
-      <w:r>
-        <w:t xml:space="preserve">JMeter / SoapUI / Postman</w:t>
+      <w:hyperlink r:id="rId41">
+        <w:r>
+          <w:rPr>
+            <w:rStyle w:val="Hyperlink"/>
+          </w:rPr>
+          <w:t xml:space="preserve">JUnit</w:t>
+        </w:r>
+      </w:hyperlink>
+      <w:r>
+        <w:t xml:space="preserve"> </w:t>
+      </w:r>
+      <w:r>
+        <w:t xml:space="preserve">/</w:t>
+      </w:r>
+      <w:r>
+        <w:t xml:space="preserve"> </w:t>
+      </w:r>
+      <w:hyperlink r:id="rId42">
+        <w:r>
+          <w:rPr>
+            <w:rStyle w:val="Hyperlink"/>
+          </w:rPr>
+          <w:t xml:space="preserve">Mockito</w:t>
+        </w:r>
+      </w:hyperlink>
+      <w:r>
+        <w:t xml:space="preserve"> </w:t>
+      </w:r>
+      <w:r>
+        <w:t xml:space="preserve">/</w:t>
+      </w:r>
+      <w:r>
+        <w:t xml:space="preserve"> </w:t>
+      </w:r>
+      <w:hyperlink r:id="rId43">
+        <w:r>
+          <w:rPr>
+            <w:rStyle w:val="Hyperlink"/>
+          </w:rPr>
+          <w:t xml:space="preserve">Jest</w:t>
+        </w:r>
+      </w:hyperlink>
+      <w:r>
+        <w:t xml:space="preserve"> </w:t>
+      </w:r>
+      <w:r>
+        <w:t xml:space="preserve">/</w:t>
+      </w:r>
+      <w:r>
+        <w:t xml:space="preserve"> </w:t>
+      </w:r>
+      <w:hyperlink r:id="rId44">
+        <w:r>
+          <w:rPr>
+            <w:rStyle w:val="Hyperlink"/>
+          </w:rPr>
+          <w:t xml:space="preserve">Chai</w:t>
+        </w:r>
+      </w:hyperlink>
+      <w:r>
+        <w:t xml:space="preserve"> </w:t>
+      </w:r>
+      <w:r>
+        <w:t xml:space="preserve">/</w:t>
+      </w:r>
+      <w:r>
+        <w:t xml:space="preserve"> </w:t>
+      </w:r>
+      <w:hyperlink r:id="rId45">
+        <w:r>
+          <w:rPr>
+            <w:rStyle w:val="Hyperlink"/>
+          </w:rPr>
+          <w:t xml:space="preserve">Enzyme</w:t>
+        </w:r>
+      </w:hyperlink>
+      <w:r>
+        <w:t xml:space="preserve"> </w:t>
+      </w:r>
+      <w:r>
+        <w:t xml:space="preserve">/</w:t>
+      </w:r>
+      <w:r>
+        <w:t xml:space="preserve"> </w:t>
+      </w:r>
+      <w:hyperlink r:id="rId46">
+        <w:r>
+          <w:rPr>
+            <w:rStyle w:val="Hyperlink"/>
+          </w:rPr>
+          <w:t xml:space="preserve">Wiremock</w:t>
+        </w:r>
+      </w:hyperlink>
+      <w:r>
+        <w:t xml:space="preserve"> </w:t>
+      </w:r>
+      <w:r>
+        <w:t xml:space="preserve">/</w:t>
+      </w:r>
+      <w:r>
+        <w:t xml:space="preserve"> </w:t>
+      </w:r>
+      <w:hyperlink r:id="rId47">
+        <w:r>
+          <w:rPr>
+            <w:rStyle w:val="Hyperlink"/>
+          </w:rPr>
+          <w:t xml:space="preserve">Cucumber</w:t>
+        </w:r>
+      </w:hyperlink>
+      <w:r>
+        <w:t xml:space="preserve"> </w:t>
+      </w:r>
+      <w:r>
+        <w:t xml:space="preserve">/</w:t>
       </w:r>
     </w:p>
     <w:p>
@@ -320,19 +494,143 @@
           <w:numId w:val="1001"/>
         </w:numPr>
       </w:pPr>
-      <w:r>
-        <w:t xml:space="preserve">Git / Bitbucket / Gitlab / Maven / Jenkins / JIRA / Confluence / Nexus / SonarQube</w:t>
-      </w:r>
+      <w:hyperlink r:id="rId48">
+        <w:r>
+          <w:rPr>
+            <w:rStyle w:val="Hyperlink"/>
+          </w:rPr>
+          <w:t xml:space="preserve">Git</w:t>
+        </w:r>
+      </w:hyperlink>
+      <w:r>
+        <w:t xml:space="preserve"> </w:t>
+      </w:r>
+      <w:r>
+        <w:t xml:space="preserve">/</w:t>
+      </w:r>
+      <w:r>
+        <w:t xml:space="preserve"> </w:t>
+      </w:r>
+      <w:hyperlink r:id="rId49">
+        <w:r>
+          <w:rPr>
+            <w:rStyle w:val="Hyperlink"/>
+          </w:rPr>
+          <w:t xml:space="preserve">Bitbucket</w:t>
+        </w:r>
+      </w:hyperlink>
+      <w:r>
+        <w:t xml:space="preserve"> </w:t>
+      </w:r>
+      <w:r>
+        <w:t xml:space="preserve">/</w:t>
+      </w:r>
+      <w:r>
+        <w:t xml:space="preserve"> </w:t>
+      </w:r>
+      <w:hyperlink r:id="rId50">
+        <w:r>
+          <w:rPr>
+            <w:rStyle w:val="Hyperlink"/>
+          </w:rPr>
+          <w:t xml:space="preserve">Gitlab</w:t>
+        </w:r>
+      </w:hyperlink>
+      <w:r>
+        <w:t xml:space="preserve"> </w:t>
+      </w:r>
+      <w:r>
+        <w:t xml:space="preserve">/</w:t>
+      </w:r>
+      <w:r>
+        <w:t xml:space="preserve"> </w:t>
+      </w:r>
+      <w:hyperlink r:id="rId51">
+        <w:r>
+          <w:rPr>
+            <w:rStyle w:val="Hyperlink"/>
+          </w:rPr>
+          <w:t xml:space="preserve">Maven</w:t>
+        </w:r>
+      </w:hyperlink>
+      <w:r>
+        <w:t xml:space="preserve"> </w:t>
+      </w:r>
+      <w:r>
+        <w:t xml:space="preserve">/</w:t>
+      </w:r>
+      <w:r>
+        <w:t xml:space="preserve"> </w:t>
+      </w:r>
+      <w:hyperlink r:id="rId52">
+        <w:r>
+          <w:rPr>
+            <w:rStyle w:val="Hyperlink"/>
+          </w:rPr>
+          <w:t xml:space="preserve">Jenkins</w:t>
+        </w:r>
+      </w:hyperlink>
+      <w:r>
+        <w:t xml:space="preserve"> </w:t>
+      </w:r>
+      <w:r>
+        <w:t xml:space="preserve">/</w:t>
+      </w:r>
+      <w:r>
+        <w:t xml:space="preserve"> </w:t>
+      </w:r>
+      <w:hyperlink r:id="rId53">
+        <w:r>
+          <w:rPr>
+            <w:rStyle w:val="Hyperlink"/>
+          </w:rPr>
+          <w:t xml:space="preserve">JIRA</w:t>
+        </w:r>
+      </w:hyperlink>
+      <w:r>
+        <w:t xml:space="preserve"> </w:t>
+      </w:r>
+      <w:r>
+        <w:t xml:space="preserve">/</w:t>
+      </w:r>
+      <w:r>
+        <w:t xml:space="preserve"> </w:t>
+      </w:r>
+      <w:hyperlink r:id="rId54">
+        <w:r>
+          <w:rPr>
+            <w:rStyle w:val="Hyperlink"/>
+          </w:rPr>
+          <w:t xml:space="preserve">Confluence</w:t>
+        </w:r>
+      </w:hyperlink>
+      <w:r>
+        <w:t xml:space="preserve"> </w:t>
+      </w:r>
+      <w:r>
+        <w:t xml:space="preserve">/</w:t>
+      </w:r>
+      <w:r>
+        <w:t xml:space="preserve"> </w:t>
+      </w:r>
+      <w:hyperlink r:id="rId55">
+        <w:r>
+          <w:rPr>
+            <w:rStyle w:val="Hyperlink"/>
+          </w:rPr>
+          <w:t xml:space="preserve">SonarQube</w:t>
+        </w:r>
+      </w:hyperlink>
     </w:p>
     <w:p>
       <w:pPr>
         <w:pStyle w:val="Heading2"/>
       </w:pPr>
-      <w:bookmarkStart w:id="36" w:name="personal-information"/>
+      <w:bookmarkStart w:id="56" w:name="personal-information"/>
       <w:r>
         <w:t xml:space="preserve">Personal Information</w:t>
       </w:r>
-      <w:bookmarkEnd w:id="36"/>
+      <w:bookmarkEnd w:id="56"/>
     </w:p>
     <w:p>
       <w:pPr>
@@ -354,7 +652,7 @@
                     </pic:cNvPicPr>
                   </pic:nvPicPr>
                   <pic:blipFill>
-                    <a:blip r:embed="rId37"/>
+                    <a:blip r:embed="rId57"/>
                     <a:stretch>
                       <a:fillRect/>
                     </a:stretch>
@@ -402,7 +700,7 @@
       <w:r>
         <w:t xml:space="preserve"> </w:t>
       </w:r>
-      <w:hyperlink r:id="rId38">
+      <w:hyperlink r:id="rId58">
         <w:r>
           <w:rPr>
             <w:rStyle w:val="Hyperlink"/>
@@ -424,7 +722,7 @@
       <w:r>
         <w:t xml:space="preserve"> </w:t>
       </w:r>
-      <w:hyperlink r:id="rId39">
+      <w:hyperlink r:id="rId59">
         <w:r>
           <w:rPr>
             <w:rStyle w:val="Hyperlink"/>
@@ -463,7 +761,7 @@
       <w:r>
         <w:t xml:space="preserve"> </w:t>
       </w:r>
-      <w:hyperlink r:id="rId40">
+      <w:hyperlink r:id="rId60">
         <w:r>
           <w:rPr>
             <w:rStyle w:val="Hyperlink"/>
@@ -485,7 +783,7 @@
       <w:r>
         <w:t xml:space="preserve"> </w:t>
       </w:r>
-      <w:hyperlink r:id="rId41">
+      <w:hyperlink r:id="rId61">
         <w:r>
           <w:rPr>
             <w:rStyle w:val="Hyperlink"/>
@@ -507,7 +805,7 @@
       <w:r>
         <w:t xml:space="preserve"> </w:t>
       </w:r>
-      <w:hyperlink r:id="rId42">
+      <w:hyperlink r:id="rId62">
         <w:r>
           <w:rPr>
             <w:rStyle w:val="Hyperlink"/>
@@ -520,11 +818,11 @@
       <w:pPr>
         <w:pStyle w:val="Heading2"/>
       </w:pPr>
-      <w:bookmarkStart w:id="43" w:name="experience"/>
+      <w:bookmarkStart w:id="63" w:name="experience"/>
       <w:r>
         <w:t xml:space="preserve">Experience</w:t>
       </w:r>
-      <w:bookmarkEnd w:id="43"/>
+      <w:bookmarkEnd w:id="63"/>
     </w:p>
     <w:p>
       <w:pPr>
@@ -557,7 +855,7 @@
       <w:r>
         <w:t xml:space="preserve"> </w:t>
       </w:r>
-      <w:hyperlink r:id="rId42">
+      <w:hyperlink r:id="rId62">
         <w:r>
           <w:rPr>
             <w:rStyle w:val="Hyperlink"/>
@@ -597,7 +895,7 @@
       <w:r>
         <w:t xml:space="preserve"> </w:t>
       </w:r>
-      <w:hyperlink r:id="rId44">
+      <w:hyperlink r:id="rId64">
         <w:r>
           <w:rPr>
             <w:rStyle w:val="Hyperlink"/>
@@ -640,7 +938,7 @@
       <w:r>
         <w:t xml:space="preserve"> </w:t>
       </w:r>
-      <w:hyperlink r:id="rId45">
+      <w:hyperlink r:id="rId65">
         <w:r>
           <w:rPr>
             <w:rStyle w:val="Hyperlink"/>
@@ -683,7 +981,7 @@
       <w:r>
         <w:t xml:space="preserve"> </w:t>
       </w:r>
-      <w:hyperlink r:id="rId46">
+      <w:hyperlink r:id="rId66">
         <w:r>
           <w:rPr>
             <w:rStyle w:val="Hyperlink"/>
@@ -723,7 +1021,7 @@
       <w:r>
         <w:t xml:space="preserve"> </w:t>
       </w:r>
-      <w:hyperlink r:id="rId47">
+      <w:hyperlink r:id="rId67">
         <w:r>
           <w:rPr>
             <w:rStyle w:val="Hyperlink"/>
@@ -763,7 +1061,7 @@
       <w:r>
         <w:t xml:space="preserve"> </w:t>
       </w:r>
-      <w:hyperlink r:id="rId48">
+      <w:hyperlink r:id="rId68">
         <w:r>
           <w:rPr>
             <w:rStyle w:val="Hyperlink"/>
@@ -808,7 +1106,7 @@
       <w:r>
         <w:t xml:space="preserve"> </w:t>
       </w:r>
-      <w:hyperlink r:id="rId49">
+      <w:hyperlink r:id="rId69">
         <w:r>
           <w:rPr>
             <w:rStyle w:val="Hyperlink"/>
@@ -839,7 +1137,7 @@
       <w:r>
         <w:t xml:space="preserve"> </w:t>
       </w:r>
-      <w:hyperlink r:id="rId50">
+      <w:hyperlink r:id="rId70">
         <w:r>
           <w:rPr>
             <w:rStyle w:val="Hyperlink"/>
@@ -852,11 +1150,11 @@
       <w:pPr>
         <w:pStyle w:val="Heading3"/>
       </w:pPr>
-      <w:bookmarkStart w:id="51" w:name="freelance-projects"/>
+      <w:bookmarkStart w:id="71" w:name="freelance-projects"/>
       <w:r>
         <w:t xml:space="preserve">Freelance Projects</w:t>
       </w:r>
-      <w:bookmarkEnd w:id="51"/>
+      <w:bookmarkEnd w:id="71"/>
     </w:p>
     <w:p>
       <w:pPr>
@@ -903,7 +1201,7 @@
       <w:r>
         <w:t xml:space="preserve"> </w:t>
       </w:r>
-      <w:hyperlink r:id="rId52">
+      <w:hyperlink r:id="rId72">
         <w:r>
           <w:rPr>
             <w:rStyle w:val="Hyperlink"/>
@@ -920,35 +1218,7 @@
         </w:numPr>
       </w:pPr>
       <w:r>
-        <w:t xml:space="preserve">Lead frontend (</w:t>
-      </w:r>
-      <w:hyperlink r:id="rId25">
-        <w:r>
-          <w:rPr>
-            <w:rStyle w:val="Hyperlink"/>
-          </w:rPr>
-          <w:t xml:space="preserve">React</w:t>
-        </w:r>
-      </w:hyperlink>
-      <w:r>
-        <w:t xml:space="preserve"> </w:t>
-      </w:r>
-      <w:r>
-        <w:t xml:space="preserve">/</w:t>
-      </w:r>
-      <w:r>
-        <w:t xml:space="preserve"> </w:t>
-      </w:r>
-      <w:hyperlink r:id="rId26">
-        <w:r>
-          <w:rPr>
-            <w:rStyle w:val="Hyperlink"/>
-          </w:rPr>
-          <w:t xml:space="preserve">REST</w:t>
-        </w:r>
-      </w:hyperlink>
-      <w:r>
-        <w:t xml:space="preserve">)</w:t>
+        <w:t xml:space="preserve">Lead frontend (React / REST)</w:t>
       </w:r>
     </w:p>
     <w:p>
@@ -965,41 +1235,7 @@
         <w:t xml:space="preserve"> </w:t>
       </w:r>
       <w:r>
-        <w:t xml:space="preserve">(Java 11 /</w:t>
-      </w:r>
-      <w:r>
-        <w:t xml:space="preserve"> </w:t>
-      </w:r>
-      <w:hyperlink r:id="rId53">
-        <w:r>
-          <w:rPr>
-            <w:rStyle w:val="Hyperlink"/>
-          </w:rPr>
-          <w:t xml:space="preserve">Spring Boot</w:t>
-        </w:r>
-      </w:hyperlink>
-      <w:r>
-        <w:t xml:space="preserve"> </w:t>
-      </w:r>
-      <w:r>
-        <w:t xml:space="preserve">/</w:t>
-      </w:r>
-      <w:r>
-        <w:t xml:space="preserve"> </w:t>
-      </w:r>
-      <w:hyperlink r:id="rId54">
-        <w:r>
-          <w:rPr>
-            <w:rStyle w:val="Hyperlink"/>
-          </w:rPr>
-          <w:t xml:space="preserve">Hibernate</w:t>
-        </w:r>
-      </w:hyperlink>
-      <w:r>
-        <w:t xml:space="preserve"> </w:t>
-      </w:r>
-      <w:r>
-        <w:t xml:space="preserve">/ REST / OAuth / JWT)</w:t>
+        <w:t xml:space="preserve">(Java 11 / Spring Boot / Hibernate / REST / OAuth / JWT)</w:t>
       </w:r>
     </w:p>
     <w:p>
@@ -1010,78 +1246,13 @@
         </w:numPr>
       </w:pPr>
       <w:r>
-        <w:t xml:space="preserve">Lead CI/CD migration and improvement (from</w:t>
-      </w:r>
-      <w:r>
-        <w:t xml:space="preserve"> </w:t>
-      </w:r>
-      <w:hyperlink r:id="rId55">
-        <w:r>
-          <w:rPr>
-            <w:rStyle w:val="Hyperlink"/>
-          </w:rPr>
-          <w:t xml:space="preserve">Bitbucket</w:t>
-        </w:r>
-      </w:hyperlink>
-      <w:r>
-        <w:t xml:space="preserve"> </w:t>
-      </w:r>
-      <w:r>
-        <w:t xml:space="preserve">/ Jenkins /</w:t>
-      </w:r>
-      <w:r>
-        <w:t xml:space="preserve"> </w:t>
-      </w:r>
-      <w:hyperlink r:id="rId56">
-        <w:r>
-          <w:rPr>
-            <w:rStyle w:val="Hyperlink"/>
-          </w:rPr>
-          <w:t xml:space="preserve">Docker</w:t>
-        </w:r>
-        <w:r>
-          <w:rPr>
-            <w:rStyle w:val="Hyperlink"/>
-          </w:rPr>
-          <w:t xml:space="preserve"> </w:t>
-        </w:r>
-        <w:r>
-          <w:rPr>
-            <w:rStyle w:val="Hyperlink"/>
-          </w:rPr>
-          <w:t xml:space="preserve">Swarm</w:t>
-        </w:r>
-      </w:hyperlink>
-      <w:r>
-        <w:t xml:space="preserve"> </w:t>
-      </w:r>
-      <w:r>
-        <w:t xml:space="preserve">to</w:t>
-      </w:r>
-      <w:r>
-        <w:t xml:space="preserve"> </w:t>
-      </w:r>
-      <w:hyperlink r:id="rId57">
-        <w:r>
-          <w:rPr>
-            <w:rStyle w:val="Hyperlink"/>
-          </w:rPr>
-          <w:t xml:space="preserve">Gitlab</w:t>
-        </w:r>
-      </w:hyperlink>
-      <w:r>
-        <w:t xml:space="preserve">/</w:t>
-      </w:r>
-      <w:hyperlink r:id="rId33">
-        <w:r>
-          <w:rPr>
-            <w:rStyle w:val="Hyperlink"/>
-          </w:rPr>
-          <w:t xml:space="preserve">Kubernetes</w:t>
-        </w:r>
-      </w:hyperlink>
-      <w:r>
-        <w:t xml:space="preserve">)</w:t>
+        <w:t xml:space="preserve">Lead CI/CD migration and improvement (from Bitbucket / Jenkins / Docker Swarm</w:t>
+      </w:r>
+      <w:r>
+        <w:t xml:space="preserve"> </w:t>
+      </w:r>
+      <w:r>
+        <w:t xml:space="preserve">to Gitlab / Kubernetes)</w:t>
       </w:r>
     </w:p>
     <w:p>
@@ -1126,7 +1297,7 @@
       <w:r>
         <w:t xml:space="preserve"> </w:t>
       </w:r>
-      <w:hyperlink r:id="rId52">
+      <w:hyperlink r:id="rId73">
         <w:r>
           <w:rPr>
             <w:rStyle w:val="Hyperlink"/>
@@ -1154,19 +1325,8 @@
         </w:numPr>
       </w:pPr>
       <w:r>
-        <w:t xml:space="preserve">Scrum Master /</w:t>
-      </w:r>
-      <w:r>
-        <w:t xml:space="preserve"> </w:t>
-      </w:r>
-      <w:hyperlink r:id="rId23">
-        <w:r>
-          <w:rPr>
-            <w:rStyle w:val="Hyperlink"/>
-          </w:rPr>
-          <w:t xml:space="preserve">Agile SAFE</w:t>
-        </w:r>
-      </w:hyperlink>
+        <w:t xml:space="preserve">Scrum Master / Agile SAFE</w:t>
+      </w:r>
     </w:p>
     <w:p>
       <w:pPr>
@@ -1221,7 +1381,7 @@
       <w:r>
         <w:t xml:space="preserve"> </w:t>
       </w:r>
-      <w:hyperlink r:id="rId58">
+      <w:hyperlink r:id="rId74">
         <w:r>
           <w:rPr>
             <w:rStyle w:val="Hyperlink"/>
@@ -1283,7 +1443,7 @@
       <w:r>
         <w:t xml:space="preserve"> </w:t>
       </w:r>
-      <w:hyperlink r:id="rId59">
+      <w:hyperlink r:id="rId75">
         <w:r>
           <w:rPr>
             <w:rStyle w:val="Hyperlink"/>
@@ -1329,11 +1489,11 @@
       <w:pPr>
         <w:pStyle w:val="Heading3"/>
       </w:pPr>
-      <w:bookmarkStart w:id="60" w:name="projects-for-e-id"/>
+      <w:bookmarkStart w:id="76" w:name="projects-for-e-id"/>
       <w:r>
         <w:t xml:space="preserve">2005 - 2014: Projects for E-ID</w:t>
       </w:r>
-      <w:bookmarkEnd w:id="60"/>
+      <w:bookmarkEnd w:id="76"/>
     </w:p>
     <w:p>
       <w:pPr>
@@ -1342,7 +1502,7 @@
       <w:r>
         <w:t xml:space="preserve">For E-ID, now (</w:t>
       </w:r>
-      <w:hyperlink r:id="rId44">
+      <w:hyperlink r:id="rId64">
         <w:r>
           <w:rPr>
             <w:rStyle w:val="Hyperlink"/>
@@ -1357,7 +1517,7 @@
         <w:t xml:space="preserve"> </w:t>
       </w:r>
       <w:r>
-        <w:t xml:space="preserve">on-site projects aswell as starting up the software architecture and development</w:t>
+        <w:t xml:space="preserve">on-site projects as well as starting up the software architecture and development</w:t>
       </w:r>
       <w:r>
         <w:t xml:space="preserve"> </w:t>
@@ -1386,7 +1546,7 @@
       <w:r>
         <w:t xml:space="preserve"> </w:t>
       </w:r>
-      <w:hyperlink r:id="rId61">
+      <w:hyperlink r:id="rId77">
         <w:r>
           <w:rPr>
             <w:rStyle w:val="Hyperlink"/>
@@ -1429,7 +1589,7 @@
       <w:r>
         <w:t xml:space="preserve"> </w:t>
       </w:r>
-      <w:hyperlink r:id="rId62">
+      <w:hyperlink r:id="rId78">
         <w:r>
           <w:rPr>
             <w:rStyle w:val="Hyperlink"/>
@@ -1486,7 +1646,7 @@
       <w:r>
         <w:t xml:space="preserve"> </w:t>
       </w:r>
-      <w:hyperlink r:id="rId63">
+      <w:hyperlink r:id="rId79">
         <w:r>
           <w:rPr>
             <w:rStyle w:val="Hyperlink"/>
@@ -1543,7 +1703,7 @@
       <w:r>
         <w:t xml:space="preserve"> </w:t>
       </w:r>
-      <w:hyperlink r:id="rId64">
+      <w:hyperlink r:id="rId80">
         <w:r>
           <w:rPr>
             <w:rStyle w:val="Hyperlink"/>
@@ -1624,7 +1784,7 @@
       <w:r>
         <w:t xml:space="preserve"> </w:t>
       </w:r>
-      <w:hyperlink r:id="rId65">
+      <w:hyperlink r:id="rId81">
         <w:r>
           <w:rPr>
             <w:rStyle w:val="Hyperlink"/>
@@ -1676,7 +1836,24 @@
         <w:t xml:space="preserve"> </w:t>
       </w:r>
       <w:r>
-        <w:t xml:space="preserve">@ De Lage Landen (financial)</w:t>
+        <w:t xml:space="preserve">@</w:t>
+      </w:r>
+      <w:r>
+        <w:t xml:space="preserve"> </w:t>
+      </w:r>
+      <w:hyperlink r:id="rId82">
+        <w:r>
+          <w:rPr>
+            <w:rStyle w:val="Hyperlink"/>
+          </w:rPr>
+          <w:t xml:space="preserve">De Lage Landen</w:t>
+        </w:r>
+      </w:hyperlink>
+      <w:r>
+        <w:t xml:space="preserve"> </w:t>
+      </w:r>
+      <w:r>
+        <w:t xml:space="preserve">(financial)</w:t>
       </w:r>
     </w:p>
     <w:p>
@@ -1716,7 +1893,24 @@
         <w:t xml:space="preserve"> </w:t>
       </w:r>
       <w:r>
-        <w:t xml:space="preserve">@ Saltro (medical)</w:t>
+        <w:t xml:space="preserve">@</w:t>
+      </w:r>
+      <w:r>
+        <w:t xml:space="preserve"> </w:t>
+      </w:r>
+      <w:hyperlink r:id="rId83">
+        <w:r>
+          <w:rPr>
+            <w:rStyle w:val="Hyperlink"/>
+          </w:rPr>
+          <w:t xml:space="preserve">Saltro</w:t>
+        </w:r>
+      </w:hyperlink>
+      <w:r>
+        <w:t xml:space="preserve"> </w:t>
+      </w:r>
+      <w:r>
+        <w:t xml:space="preserve">(medical)</w:t>
       </w:r>
     </w:p>
     <w:p>
@@ -1750,13 +1944,30 @@
         <w:rPr>
           <w:b/>
         </w:rPr>
-        <w:t xml:space="preserve">Customer portal / cloudservices directory</w:t>
-      </w:r>
-      <w:r>
-        <w:t xml:space="preserve"> </w:t>
-      </w:r>
-      <w:r>
-        <w:t xml:space="preserve">@ Ziggo (telecom)</w:t>
+        <w:t xml:space="preserve">Customer portal / cloud services directory</w:t>
+      </w:r>
+      <w:r>
+        <w:t xml:space="preserve"> </w:t>
+      </w:r>
+      <w:r>
+        <w:t xml:space="preserve">@</w:t>
+      </w:r>
+      <w:r>
+        <w:t xml:space="preserve"> </w:t>
+      </w:r>
+      <w:hyperlink r:id="rId84">
+        <w:r>
+          <w:rPr>
+            <w:rStyle w:val="Hyperlink"/>
+          </w:rPr>
+          <w:t xml:space="preserve">Ziggo</w:t>
+        </w:r>
+      </w:hyperlink>
+      <w:r>
+        <w:t xml:space="preserve"> </w:t>
+      </w:r>
+      <w:r>
+        <w:t xml:space="preserve">(telecom)</w:t>
       </w:r>
     </w:p>
     <w:p>
@@ -1796,7 +2007,24 @@
         <w:t xml:space="preserve"> </w:t>
       </w:r>
       <w:r>
-        <w:t xml:space="preserve">@ Infinitas (retail)</w:t>
+        <w:t xml:space="preserve">@</w:t>
+      </w:r>
+      <w:r>
+        <w:t xml:space="preserve"> </w:t>
+      </w:r>
+      <w:hyperlink r:id="rId85">
+        <w:r>
+          <w:rPr>
+            <w:rStyle w:val="Hyperlink"/>
+          </w:rPr>
+          <w:t xml:space="preserve">Infinitas</w:t>
+        </w:r>
+      </w:hyperlink>
+      <w:r>
+        <w:t xml:space="preserve"> </w:t>
+      </w:r>
+      <w:r>
+        <w:t xml:space="preserve">(retail)</w:t>
       </w:r>
     </w:p>
     <w:p>
@@ -1814,11 +2042,11 @@
       <w:pPr>
         <w:pStyle w:val="Heading3"/>
       </w:pPr>
-      <w:bookmarkStart w:id="66" w:name="projects-for-pac-imtech-ict-2001---2005"/>
+      <w:bookmarkStart w:id="86" w:name="projects-for-pac-imtech-ict-2001---2005"/>
       <w:r>
         <w:t xml:space="preserve">Projects for PaC / Imtech ICT (2001 - 2005)</w:t>
       </w:r>
-      <w:bookmarkEnd w:id="66"/>
+      <w:bookmarkEnd w:id="86"/>
     </w:p>
     <w:p>
       <w:pPr>
@@ -1830,7 +2058,7 @@
       <w:r>
         <w:t xml:space="preserve"> </w:t>
       </w:r>
-      <w:hyperlink r:id="rId45">
+      <w:hyperlink r:id="rId65">
         <w:r>
           <w:rPr>
             <w:rStyle w:val="Hyperlink"/>
@@ -1859,7 +2087,7 @@
       <w:r>
         <w:t xml:space="preserve"> </w:t>
       </w:r>
-      <w:hyperlink r:id="rId61">
+      <w:hyperlink r:id="rId77">
         <w:r>
           <w:rPr>
             <w:rStyle w:val="Hyperlink"/>
@@ -1897,7 +2125,21 @@
         <w:t xml:space="preserve"> </w:t>
       </w:r>
       <w:r>
-        <w:t xml:space="preserve">@ Kennisnet, Java</w:t>
+        <w:t xml:space="preserve">@</w:t>
+      </w:r>
+      <w:r>
+        <w:t xml:space="preserve"> </w:t>
+      </w:r>
+      <w:hyperlink r:id="rId87">
+        <w:r>
+          <w:rPr>
+            <w:rStyle w:val="Hyperlink"/>
+          </w:rPr>
+          <w:t xml:space="preserve">Kennisnet</w:t>
+        </w:r>
+      </w:hyperlink>
+      <w:r>
+        <w:t xml:space="preserve">, Java</w:t>
       </w:r>
     </w:p>
     <w:p>
@@ -1926,7 +2168,21 @@
         <w:t xml:space="preserve"> </w:t>
       </w:r>
       <w:r>
-        <w:t xml:space="preserve">@ Imtech ICT, Java</w:t>
+        <w:t xml:space="preserve">@</w:t>
+      </w:r>
+      <w:r>
+        <w:t xml:space="preserve"> </w:t>
+      </w:r>
+      <w:hyperlink r:id="rId65">
+        <w:r>
+          <w:rPr>
+            <w:rStyle w:val="Hyperlink"/>
+          </w:rPr>
+          <w:t xml:space="preserve">Imtech ICT</w:t>
+        </w:r>
+      </w:hyperlink>
+      <w:r>
+        <w:t xml:space="preserve">, Java</w:t>
       </w:r>
     </w:p>
     <w:p>
@@ -1949,13 +2205,27 @@
         <w:rPr>
           <w:b/>
         </w:rPr>
-        <w:t xml:space="preserve">Geographical visualization tool</w:t>
-      </w:r>
-      <w:r>
-        <w:t xml:space="preserve"> </w:t>
-      </w:r>
-      <w:r>
-        <w:t xml:space="preserve">@ Oasen, Java</w:t>
+        <w:t xml:space="preserve">Geographical visualisation tool</w:t>
+      </w:r>
+      <w:r>
+        <w:t xml:space="preserve"> </w:t>
+      </w:r>
+      <w:r>
+        <w:t xml:space="preserve">@</w:t>
+      </w:r>
+      <w:r>
+        <w:t xml:space="preserve"> </w:t>
+      </w:r>
+      <w:hyperlink r:id="rId88">
+        <w:r>
+          <w:rPr>
+            <w:rStyle w:val="Hyperlink"/>
+          </w:rPr>
+          <w:t xml:space="preserve">Oasen</w:t>
+        </w:r>
+      </w:hyperlink>
+      <w:r>
+        <w:t xml:space="preserve">, Java</w:t>
       </w:r>
     </w:p>
     <w:p>
@@ -2019,7 +2289,21 @@
         <w:t xml:space="preserve"> </w:t>
       </w:r>
       <w:r>
-        <w:t xml:space="preserve">@ Imtech ICT, Java</w:t>
+        <w:t xml:space="preserve">@</w:t>
+      </w:r>
+      <w:r>
+        <w:t xml:space="preserve"> </w:t>
+      </w:r>
+      <w:hyperlink r:id="rId65">
+        <w:r>
+          <w:rPr>
+            <w:rStyle w:val="Hyperlink"/>
+          </w:rPr>
+          <w:t xml:space="preserve">Imtech ICT</w:t>
+        </w:r>
+      </w:hyperlink>
+      <w:r>
+        <w:t xml:space="preserve">, Java</w:t>
       </w:r>
     </w:p>
     <w:p>
@@ -2048,7 +2332,21 @@
         <w:t xml:space="preserve"> </w:t>
       </w:r>
       <w:r>
-        <w:t xml:space="preserve">@ Flexiforce, Visual Basic</w:t>
+        <w:t xml:space="preserve">@</w:t>
+      </w:r>
+      <w:r>
+        <w:t xml:space="preserve"> </w:t>
+      </w:r>
+      <w:hyperlink r:id="rId89">
+        <w:r>
+          <w:rPr>
+            <w:rStyle w:val="Hyperlink"/>
+          </w:rPr>
+          <w:t xml:space="preserve">Flexiforce</w:t>
+        </w:r>
+      </w:hyperlink>
+      <w:r>
+        <w:t xml:space="preserve">, Visual Basic</w:t>
       </w:r>
     </w:p>
     <w:p>
@@ -2064,7 +2362,7 @@
       <w:r>
         <w:t xml:space="preserve"> </w:t>
       </w:r>
-      <w:hyperlink r:id="rId67">
+      <w:hyperlink r:id="rId90">
         <w:r>
           <w:rPr>
             <w:rStyle w:val="Hyperlink"/>

</xml_diff>

<commit_message>
More weeding out of stale/irrelevant information
</commit_message>
<xml_diff>
--- a/CV-Michel_de_Bree.EN.docx
+++ b/CV-Michel_de_Bree.EN.docx
@@ -34,6 +34,26 @@
       </w:r>
       <w:r>
         <w:t xml:space="preserve">to help you build your automated solutions in an agile and sustainable way.</w:t>
+      </w:r>
+    </w:p>
+    <w:p>
+      <w:pPr>
+        <w:pStyle w:val="BodyText"/>
+      </w:pPr>
+      <w:r>
+        <w:t xml:space="preserve">After years of working for two software development companies, I started</w:t>
+      </w:r>
+      <w:r>
+        <w:t xml:space="preserve"> </w:t>
+      </w:r>
+      <w:r>
+        <w:t xml:space="preserve">freelancing in 2014 because I was ready for a next challenge and was</w:t>
+      </w:r>
+      <w:r>
+        <w:t xml:space="preserve"> </w:t>
+      </w:r>
+      <w:r>
+        <w:t xml:space="preserve">seeking more freedom in choice of projects to work on.</w:t>
       </w:r>
     </w:p>
     <w:p>
@@ -867,6 +887,35 @@
     <w:p>
       <w:pPr>
         <w:numPr>
+          <w:ilvl w:val="1"/>
+          <w:numId w:val="1004"/>
+        </w:numPr>
+      </w:pPr>
+      <w:r>
+        <w:t xml:space="preserve">See</w:t>
+      </w:r>
+      <w:r>
+        <w:t xml:space="preserve"> </w:t>
+      </w:r>
+      <w:r>
+        <w:t xml:space="preserve">“</w:t>
+      </w:r>
+      <w:r>
+        <w:t xml:space="preserve">Freelance Projects</w:t>
+      </w:r>
+      <w:r>
+        <w:t xml:space="preserve">”</w:t>
+      </w:r>
+      <w:r>
+        <w:t xml:space="preserve"> </w:t>
+      </w:r>
+      <w:r>
+        <w:t xml:space="preserve">below.</w:t>
+      </w:r>
+    </w:p>
+    <w:p>
+      <w:pPr>
+        <w:numPr>
           <w:ilvl w:val="0"/>
           <w:numId w:val="1003"/>
         </w:numPr>
@@ -910,6 +959,67 @@
     <w:p>
       <w:pPr>
         <w:numPr>
+          <w:ilvl w:val="1"/>
+          <w:numId w:val="1005"/>
+        </w:numPr>
+      </w:pPr>
+      <w:r>
+        <w:t xml:space="preserve">On-site development projects (Aegon bank, VZVZ, TNT)</w:t>
+      </w:r>
+    </w:p>
+    <w:p>
+      <w:pPr>
+        <w:numPr>
+          <w:ilvl w:val="1"/>
+          <w:numId w:val="1005"/>
+        </w:numPr>
+      </w:pPr>
+      <w:r>
+        <w:t xml:space="preserve">In-house development projects (DELA, KPN, DLL, Ziggo, Infinitas)</w:t>
+      </w:r>
+    </w:p>
+    <w:p>
+      <w:pPr>
+        <w:numPr>
+          <w:ilvl w:val="1"/>
+          <w:numId w:val="1005"/>
+        </w:numPr>
+      </w:pPr>
+      <w:r>
+        <w:t xml:space="preserve">Java and .NET</w:t>
+      </w:r>
+    </w:p>
+    <w:p>
+      <w:pPr>
+        <w:numPr>
+          <w:ilvl w:val="1"/>
+          <w:numId w:val="1005"/>
+        </w:numPr>
+      </w:pPr>
+      <w:r>
+        <w:t xml:space="preserve">Pre-sales technical consultancy (KPN, DPD)</w:t>
+      </w:r>
+    </w:p>
+    <w:p>
+      <w:pPr>
+        <w:numPr>
+          <w:ilvl w:val="1"/>
+          <w:numId w:val="1005"/>
+        </w:numPr>
+      </w:pPr>
+      <w:r>
+        <w:t xml:space="preserve">Lead developer / software architect Nationaal Elektronisch Patientendossier</w:t>
+      </w:r>
+      <w:r>
+        <w:t xml:space="preserve"> </w:t>
+      </w:r>
+      <w:r>
+        <w:t xml:space="preserve">for the Dutch government.</w:t>
+      </w:r>
+    </w:p>
+    <w:p>
+      <w:pPr>
+        <w:numPr>
           <w:ilvl w:val="0"/>
           <w:numId w:val="1003"/>
         </w:numPr>
@@ -953,6 +1063,17 @@
     <w:p>
       <w:pPr>
         <w:numPr>
+          <w:ilvl w:val="1"/>
+          <w:numId w:val="1006"/>
+        </w:numPr>
+      </w:pPr>
+      <w:r>
+        <w:t xml:space="preserve">Several in-house Java projects</w:t>
+      </w:r>
+    </w:p>
+    <w:p>
+      <w:pPr>
+        <w:numPr>
           <w:ilvl w:val="0"/>
           <w:numId w:val="1003"/>
         </w:numPr>
@@ -1088,7 +1209,7 @@
       <w:pPr>
         <w:numPr>
           <w:ilvl w:val="1"/>
-          <w:numId w:val="1004"/>
+          <w:numId w:val="1007"/>
         </w:numPr>
       </w:pPr>
       <w:r>
@@ -1119,7 +1240,7 @@
       <w:pPr>
         <w:numPr>
           <w:ilvl w:val="1"/>
-          <w:numId w:val="1004"/>
+          <w:numId w:val="1007"/>
         </w:numPr>
       </w:pPr>
       <w:r>
@@ -1158,23 +1279,9 @@
     </w:p>
     <w:p>
       <w:pPr>
-        <w:pStyle w:val="FirstParagraph"/>
-      </w:pPr>
-      <w:r>
-        <w:t xml:space="preserve">I started freelancing in 2014 because I was ready for a next challenge and was</w:t>
-      </w:r>
-      <w:r>
-        <w:t xml:space="preserve"> </w:t>
-      </w:r>
-      <w:r>
-        <w:t xml:space="preserve">seeking more freedom in choice of projects to work on.</w:t>
-      </w:r>
-    </w:p>
-    <w:p>
-      <w:pPr>
         <w:numPr>
           <w:ilvl w:val="0"/>
-          <w:numId w:val="1005"/>
+          <w:numId w:val="1008"/>
         </w:numPr>
       </w:pPr>
       <w:r>
@@ -1214,7 +1321,7 @@
       <w:pPr>
         <w:numPr>
           <w:ilvl w:val="1"/>
-          <w:numId w:val="1006"/>
+          <w:numId w:val="1009"/>
         </w:numPr>
       </w:pPr>
       <w:r>
@@ -1225,7 +1332,7 @@
       <w:pPr>
         <w:numPr>
           <w:ilvl w:val="1"/>
-          <w:numId w:val="1006"/>
+          <w:numId w:val="1009"/>
         </w:numPr>
       </w:pPr>
       <w:r>
@@ -1242,7 +1349,7 @@
       <w:pPr>
         <w:numPr>
           <w:ilvl w:val="1"/>
-          <w:numId w:val="1006"/>
+          <w:numId w:val="1009"/>
         </w:numPr>
       </w:pPr>
       <w:r>
@@ -1259,7 +1366,7 @@
       <w:pPr>
         <w:numPr>
           <w:ilvl w:val="1"/>
-          <w:numId w:val="1006"/>
+          <w:numId w:val="1009"/>
         </w:numPr>
       </w:pPr>
       <w:r>
@@ -1270,7 +1377,7 @@
       <w:pPr>
         <w:numPr>
           <w:ilvl w:val="0"/>
-          <w:numId w:val="1005"/>
+          <w:numId w:val="1008"/>
         </w:numPr>
       </w:pPr>
       <w:r>
@@ -1310,7 +1417,7 @@
       <w:pPr>
         <w:numPr>
           <w:ilvl w:val="1"/>
-          <w:numId w:val="1007"/>
+          <w:numId w:val="1010"/>
         </w:numPr>
       </w:pPr>
       <w:r>
@@ -1321,7 +1428,7 @@
       <w:pPr>
         <w:numPr>
           <w:ilvl w:val="1"/>
-          <w:numId w:val="1007"/>
+          <w:numId w:val="1010"/>
         </w:numPr>
       </w:pPr>
       <w:r>
@@ -1332,7 +1439,7 @@
       <w:pPr>
         <w:numPr>
           <w:ilvl w:val="1"/>
-          <w:numId w:val="1007"/>
+          <w:numId w:val="1010"/>
         </w:numPr>
       </w:pPr>
       <w:r>
@@ -1343,7 +1450,7 @@
       <w:pPr>
         <w:numPr>
           <w:ilvl w:val="1"/>
-          <w:numId w:val="1007"/>
+          <w:numId w:val="1010"/>
         </w:numPr>
       </w:pPr>
       <w:r>
@@ -1354,7 +1461,7 @@
       <w:pPr>
         <w:numPr>
           <w:ilvl w:val="0"/>
-          <w:numId w:val="1005"/>
+          <w:numId w:val="1008"/>
         </w:numPr>
       </w:pPr>
       <w:r>
@@ -1394,29 +1501,29 @@
       <w:pPr>
         <w:numPr>
           <w:ilvl w:val="1"/>
+          <w:numId w:val="1011"/>
+        </w:numPr>
+      </w:pPr>
+      <w:r>
+        <w:t xml:space="preserve">Development of custom components (Java / WSO2)</w:t>
+      </w:r>
+    </w:p>
+    <w:p>
+      <w:pPr>
+        <w:numPr>
+          <w:ilvl w:val="1"/>
+          <w:numId w:val="1011"/>
+        </w:numPr>
+      </w:pPr>
+      <w:r>
+        <w:t xml:space="preserve">Automated provisioning (Ruby, Linux Shell, Amazon EC2)</w:t>
+      </w:r>
+    </w:p>
+    <w:p>
+      <w:pPr>
+        <w:numPr>
+          <w:ilvl w:val="0"/>
           <w:numId w:val="1008"/>
-        </w:numPr>
-      </w:pPr>
-      <w:r>
-        <w:t xml:space="preserve">Development of custom components (Java / WSO2)</w:t>
-      </w:r>
-    </w:p>
-    <w:p>
-      <w:pPr>
-        <w:numPr>
-          <w:ilvl w:val="1"/>
-          <w:numId w:val="1008"/>
-        </w:numPr>
-      </w:pPr>
-      <w:r>
-        <w:t xml:space="preserve">Automated provisioning (Ruby, Linux Shell, Amazon EC2)</w:t>
-      </w:r>
-    </w:p>
-    <w:p>
-      <w:pPr>
-        <w:numPr>
-          <w:ilvl w:val="0"/>
-          <w:numId w:val="1005"/>
         </w:numPr>
       </w:pPr>
       <w:r>
@@ -1456,7 +1563,7 @@
       <w:pPr>
         <w:numPr>
           <w:ilvl w:val="1"/>
-          <w:numId w:val="1009"/>
+          <w:numId w:val="1012"/>
         </w:numPr>
       </w:pPr>
       <w:r>
@@ -1467,7 +1574,7 @@
       <w:pPr>
         <w:numPr>
           <w:ilvl w:val="1"/>
-          <w:numId w:val="1009"/>
+          <w:numId w:val="1012"/>
         </w:numPr>
       </w:pPr>
       <w:r>
@@ -1478,7 +1585,7 @@
       <w:pPr>
         <w:numPr>
           <w:ilvl w:val="1"/>
-          <w:numId w:val="1009"/>
+          <w:numId w:val="1012"/>
         </w:numPr>
       </w:pPr>
       <w:r>
@@ -1487,882 +1594,18 @@
     </w:p>
     <w:p>
       <w:pPr>
-        <w:pStyle w:val="Heading3"/>
-      </w:pPr>
-      <w:bookmarkStart w:id="76" w:name="projects-for-e-id"/>
-      <w:r>
-        <w:t xml:space="preserve">2005 - 2014: Projects for E-ID</w:t>
-      </w:r>
-      <w:bookmarkEnd w:id="76"/>
-    </w:p>
-    <w:p>
-      <w:pPr>
         <w:pStyle w:val="FirstParagraph"/>
-      </w:pPr>
-      <w:r>
-        <w:t xml:space="preserve">For E-ID, now (</w:t>
-      </w:r>
-      <w:hyperlink r:id="rId64">
-        <w:r>
-          <w:rPr>
-            <w:rStyle w:val="Hyperlink"/>
-          </w:rPr>
-          <w:t xml:space="preserve">DearNova</w:t>
-        </w:r>
-      </w:hyperlink>
-      <w:r>
-        <w:t xml:space="preserve">) I have been involved in some</w:t>
-      </w:r>
-      <w:r>
-        <w:t xml:space="preserve"> </w:t>
-      </w:r>
-      <w:r>
-        <w:t xml:space="preserve">on-site projects as well as starting up the software architecture and development</w:t>
-      </w:r>
-      <w:r>
-        <w:t xml:space="preserve"> </w:t>
-      </w:r>
-      <w:r>
-        <w:t xml:space="preserve">pipeline on new in-house projects. The project I have been working the longest</w:t>
-      </w:r>
-      <w:r>
-        <w:t xml:space="preserve"> </w:t>
-      </w:r>
-      <w:r>
-        <w:t xml:space="preserve">on, and has been my personal pet project, are the various incarnations of the</w:t>
-      </w:r>
-      <w:r>
-        <w:t xml:space="preserve"> </w:t>
-      </w:r>
-      <w:r>
-        <w:t xml:space="preserve">public channel to the National Electronic Patient Dossier (EPD). More details</w:t>
-      </w:r>
-      <w:r>
-        <w:t xml:space="preserve"> </w:t>
-      </w:r>
-      <w:r>
-        <w:t xml:space="preserve">about these projects can be found on</w:t>
-      </w:r>
-      <w:r>
-        <w:t xml:space="preserve"> </w:t>
-      </w:r>
-      <w:hyperlink r:id="rId77">
-        <w:r>
-          <w:rPr>
-            <w:rStyle w:val="Hyperlink"/>
-          </w:rPr>
-          <w:t xml:space="preserve">https://www.linkedin.com/in/micheldebree</w:t>
-        </w:r>
-      </w:hyperlink>
-      <w:r>
-        <w:t xml:space="preserve">.</w:t>
-      </w:r>
-    </w:p>
-    <w:p>
-      <w:pPr>
-        <w:numPr>
-          <w:ilvl w:val="0"/>
-          <w:numId w:val="1010"/>
-        </w:numPr>
       </w:pPr>
       <w:r>
         <w:rPr>
           <w:i/>
         </w:rPr>
-        <w:t xml:space="preserve">2014</w:t>
-      </w:r>
-      <w:r>
-        <w:t xml:space="preserve"> </w:t>
-      </w:r>
-      <w:r>
-        <w:rPr>
-          <w:b/>
-        </w:rPr>
-        <w:t xml:space="preserve">Online presence overhaul</w:t>
-      </w:r>
-      <w:r>
-        <w:t xml:space="preserve"> </w:t>
-      </w:r>
-      <w:r>
-        <w:t xml:space="preserve">@</w:t>
-      </w:r>
-      <w:r>
-        <w:t xml:space="preserve"> </w:t>
-      </w:r>
-      <w:hyperlink r:id="rId78">
-        <w:r>
-          <w:rPr>
-            <w:rStyle w:val="Hyperlink"/>
-          </w:rPr>
-          <w:t xml:space="preserve">DELA</w:t>
-        </w:r>
-      </w:hyperlink>
-      <w:r>
-        <w:t xml:space="preserve"> </w:t>
-      </w:r>
-      <w:r>
-        <w:t xml:space="preserve">(insurance)</w:t>
-      </w:r>
-    </w:p>
-    <w:p>
-      <w:pPr>
-        <w:numPr>
-          <w:ilvl w:val="1"/>
-          <w:numId w:val="1011"/>
-        </w:numPr>
-      </w:pPr>
-      <w:r>
-        <w:t xml:space="preserve">Lead developer (.NET)</w:t>
-      </w:r>
-    </w:p>
-    <w:p>
-      <w:pPr>
-        <w:numPr>
-          <w:ilvl w:val="0"/>
-          <w:numId w:val="1010"/>
-        </w:numPr>
-      </w:pPr>
-      <w:r>
-        <w:rPr>
-          <w:i/>
-        </w:rPr>
-        <w:t xml:space="preserve">2014</w:t>
-      </w:r>
-      <w:r>
-        <w:t xml:space="preserve"> </w:t>
-      </w:r>
-      <w:r>
-        <w:rPr>
-          <w:b/>
-        </w:rPr>
-        <w:t xml:space="preserve">Order tracking widget</w:t>
-      </w:r>
-      <w:r>
-        <w:t xml:space="preserve"> </w:t>
-      </w:r>
-      <w:r>
-        <w:t xml:space="preserve">@</w:t>
-      </w:r>
-      <w:r>
-        <w:t xml:space="preserve"> </w:t>
-      </w:r>
-      <w:hyperlink r:id="rId79">
-        <w:r>
-          <w:rPr>
-            <w:rStyle w:val="Hyperlink"/>
-          </w:rPr>
-          <w:t xml:space="preserve">KPN</w:t>
-        </w:r>
-      </w:hyperlink>
-      <w:r>
-        <w:t xml:space="preserve"> </w:t>
-      </w:r>
-      <w:r>
-        <w:t xml:space="preserve">(telecom)</w:t>
-      </w:r>
-    </w:p>
-    <w:p>
-      <w:pPr>
-        <w:numPr>
-          <w:ilvl w:val="1"/>
-          <w:numId w:val="1012"/>
-        </w:numPr>
-      </w:pPr>
-      <w:r>
-        <w:t xml:space="preserve">Lead developer (Java) / Solution architect</w:t>
-      </w:r>
-    </w:p>
-    <w:p>
-      <w:pPr>
-        <w:numPr>
-          <w:ilvl w:val="0"/>
-          <w:numId w:val="1010"/>
-        </w:numPr>
-      </w:pPr>
-      <w:r>
-        <w:rPr>
-          <w:i/>
-        </w:rPr>
-        <w:t xml:space="preserve">2013 - 2014</w:t>
-      </w:r>
-      <w:r>
-        <w:t xml:space="preserve"> </w:t>
-      </w:r>
-      <w:r>
-        <w:rPr>
-          <w:b/>
-        </w:rPr>
-        <w:t xml:space="preserve">Online sales platform</w:t>
-      </w:r>
-      <w:r>
-        <w:t xml:space="preserve"> </w:t>
-      </w:r>
-      <w:r>
-        <w:t xml:space="preserve">@</w:t>
-      </w:r>
-      <w:r>
-        <w:t xml:space="preserve"> </w:t>
-      </w:r>
-      <w:hyperlink r:id="rId80">
-        <w:r>
-          <w:rPr>
-            <w:rStyle w:val="Hyperlink"/>
-          </w:rPr>
-          <w:t xml:space="preserve">DPD</w:t>
-        </w:r>
-      </w:hyperlink>
-      <w:r>
-        <w:t xml:space="preserve"> </w:t>
-      </w:r>
-      <w:r>
-        <w:t xml:space="preserve">(logistics)</w:t>
-      </w:r>
-    </w:p>
-    <w:p>
-      <w:pPr>
-        <w:numPr>
-          <w:ilvl w:val="1"/>
-          <w:numId w:val="1013"/>
-        </w:numPr>
-      </w:pPr>
-      <w:r>
-        <w:t xml:space="preserve">Lead developer (Java) / Solution architect</w:t>
-      </w:r>
-    </w:p>
-    <w:p>
-      <w:pPr>
-        <w:numPr>
-          <w:ilvl w:val="0"/>
-          <w:numId w:val="1010"/>
-        </w:numPr>
-      </w:pPr>
-      <w:r>
-        <w:rPr>
-          <w:i/>
-        </w:rPr>
-        <w:t xml:space="preserve">2012 - 2014</w:t>
-      </w:r>
-      <w:r>
-        <w:t xml:space="preserve"> </w:t>
-      </w:r>
-      <w:r>
-        <w:rPr>
-          <w:b/>
-        </w:rPr>
-        <w:t xml:space="preserve">Customer portal</w:t>
-      </w:r>
-      <w:r>
-        <w:rPr>
-          <w:b/>
-        </w:rPr>
-        <w:t xml:space="preserve"> </w:t>
-      </w:r>
-      <w:r>
-        <w:rPr>
-          <w:b/>
-        </w:rPr>
-        <w:t xml:space="preserve">‘</w:t>
-      </w:r>
-      <w:r>
-        <w:rPr>
-          <w:b/>
-        </w:rPr>
-        <w:t xml:space="preserve">Landelijk EPD</w:t>
-      </w:r>
-      <w:r>
-        <w:rPr>
-          <w:b/>
-        </w:rPr>
-        <w:t xml:space="preserve">’</w:t>
-      </w:r>
-      <w:r>
-        <w:t xml:space="preserve"> </w:t>
-      </w:r>
-      <w:r>
-        <w:t xml:space="preserve">@</w:t>
-      </w:r>
-      <w:r>
-        <w:t xml:space="preserve"> </w:t>
-      </w:r>
-      <w:hyperlink r:id="rId81">
-        <w:r>
-          <w:rPr>
-            <w:rStyle w:val="Hyperlink"/>
-          </w:rPr>
-          <w:t xml:space="preserve">VZVZ</w:t>
-        </w:r>
-      </w:hyperlink>
-    </w:p>
-    <w:p>
-      <w:pPr>
-        <w:numPr>
-          <w:ilvl w:val="1"/>
-          <w:numId w:val="1014"/>
-        </w:numPr>
-      </w:pPr>
-      <w:r>
-        <w:t xml:space="preserve">Lead developer (.NET)</w:t>
-      </w:r>
-    </w:p>
-    <w:p>
-      <w:pPr>
-        <w:numPr>
-          <w:ilvl w:val="0"/>
-          <w:numId w:val="1010"/>
-        </w:numPr>
-      </w:pPr>
-      <w:r>
-        <w:rPr>
-          <w:i/>
-        </w:rPr>
-        <w:t xml:space="preserve">2013</w:t>
-      </w:r>
-      <w:r>
-        <w:t xml:space="preserve"> </w:t>
-      </w:r>
-      <w:r>
-        <w:t xml:space="preserve">-</w:t>
-      </w:r>
-      <w:r>
-        <w:t xml:space="preserve"> </w:t>
-      </w:r>
-      <w:r>
-        <w:rPr>
-          <w:b/>
-        </w:rPr>
-        <w:t xml:space="preserve">Vehicle search engine</w:t>
-      </w:r>
-      <w:r>
-        <w:t xml:space="preserve"> </w:t>
-      </w:r>
-      <w:r>
-        <w:t xml:space="preserve">@</w:t>
-      </w:r>
-      <w:r>
-        <w:t xml:space="preserve"> </w:t>
-      </w:r>
-      <w:hyperlink r:id="rId82">
-        <w:r>
-          <w:rPr>
-            <w:rStyle w:val="Hyperlink"/>
-          </w:rPr>
-          <w:t xml:space="preserve">De Lage Landen</w:t>
-        </w:r>
-      </w:hyperlink>
-      <w:r>
-        <w:t xml:space="preserve"> </w:t>
-      </w:r>
-      <w:r>
-        <w:t xml:space="preserve">(financial)</w:t>
-      </w:r>
-    </w:p>
-    <w:p>
-      <w:pPr>
-        <w:numPr>
-          <w:ilvl w:val="1"/>
-          <w:numId w:val="1015"/>
-        </w:numPr>
-      </w:pPr>
-      <w:r>
-        <w:t xml:space="preserve">Lead developer (ASP.NET / AngularJS)</w:t>
-      </w:r>
-    </w:p>
-    <w:p>
-      <w:pPr>
-        <w:numPr>
-          <w:ilvl w:val="0"/>
-          <w:numId w:val="1010"/>
-        </w:numPr>
-      </w:pPr>
-      <w:r>
-        <w:rPr>
-          <w:i/>
-        </w:rPr>
-        <w:t xml:space="preserve">2013</w:t>
-      </w:r>
-      <w:r>
-        <w:t xml:space="preserve"> </w:t>
-      </w:r>
-      <w:r>
-        <w:rPr>
-          <w:b/>
-        </w:rPr>
-        <w:t xml:space="preserve">Customer portal for laboratory results</w:t>
-      </w:r>
-      <w:r>
-        <w:t xml:space="preserve"> </w:t>
-      </w:r>
-      <w:r>
-        <w:t xml:space="preserve">@</w:t>
-      </w:r>
-      <w:r>
-        <w:t xml:space="preserve"> </w:t>
-      </w:r>
-      <w:hyperlink r:id="rId83">
-        <w:r>
-          <w:rPr>
-            <w:rStyle w:val="Hyperlink"/>
-          </w:rPr>
-          <w:t xml:space="preserve">Saltro</w:t>
-        </w:r>
-      </w:hyperlink>
-      <w:r>
-        <w:t xml:space="preserve"> </w:t>
-      </w:r>
-      <w:r>
-        <w:t xml:space="preserve">(medical)</w:t>
-      </w:r>
-    </w:p>
-    <w:p>
-      <w:pPr>
-        <w:numPr>
-          <w:ilvl w:val="1"/>
-          <w:numId w:val="1016"/>
-        </w:numPr>
-      </w:pPr>
-      <w:r>
-        <w:t xml:space="preserve">Lead developer / Solution architect (.NET)</w:t>
-      </w:r>
-    </w:p>
-    <w:p>
-      <w:pPr>
-        <w:numPr>
-          <w:ilvl w:val="0"/>
-          <w:numId w:val="1010"/>
-        </w:numPr>
-      </w:pPr>
-      <w:r>
-        <w:rPr>
-          <w:i/>
-        </w:rPr>
-        <w:t xml:space="preserve">2012</w:t>
-      </w:r>
-      <w:r>
-        <w:t xml:space="preserve"> </w:t>
-      </w:r>
-      <w:r>
-        <w:rPr>
-          <w:b/>
-        </w:rPr>
-        <w:t xml:space="preserve">Customer portal / cloud services directory</w:t>
-      </w:r>
-      <w:r>
-        <w:t xml:space="preserve"> </w:t>
-      </w:r>
-      <w:r>
-        <w:t xml:space="preserve">@</w:t>
-      </w:r>
-      <w:r>
-        <w:t xml:space="preserve"> </w:t>
-      </w:r>
-      <w:hyperlink r:id="rId84">
-        <w:r>
-          <w:rPr>
-            <w:rStyle w:val="Hyperlink"/>
-          </w:rPr>
-          <w:t xml:space="preserve">Ziggo</w:t>
-        </w:r>
-      </w:hyperlink>
-      <w:r>
-        <w:t xml:space="preserve"> </w:t>
-      </w:r>
-      <w:r>
-        <w:t xml:space="preserve">(telecom)</w:t>
-      </w:r>
-    </w:p>
-    <w:p>
-      <w:pPr>
-        <w:numPr>
-          <w:ilvl w:val="1"/>
-          <w:numId w:val="1017"/>
-        </w:numPr>
-      </w:pPr>
-      <w:r>
-        <w:t xml:space="preserve">Lead developer / Solution architect (Java)</w:t>
-      </w:r>
-    </w:p>
-    <w:p>
-      <w:pPr>
-        <w:numPr>
-          <w:ilvl w:val="0"/>
-          <w:numId w:val="1010"/>
-        </w:numPr>
-      </w:pPr>
-      <w:r>
-        <w:rPr>
-          <w:i/>
-        </w:rPr>
-        <w:t xml:space="preserve">2011-2012</w:t>
-      </w:r>
-      <w:r>
-        <w:t xml:space="preserve"> </w:t>
-      </w:r>
-      <w:r>
-        <w:rPr>
-          <w:b/>
-        </w:rPr>
-        <w:t xml:space="preserve">International E-commerce platform</w:t>
-      </w:r>
-      <w:r>
-        <w:t xml:space="preserve"> </w:t>
-      </w:r>
-      <w:r>
-        <w:t xml:space="preserve">@</w:t>
-      </w:r>
-      <w:r>
-        <w:t xml:space="preserve"> </w:t>
-      </w:r>
-      <w:hyperlink r:id="rId85">
-        <w:r>
-          <w:rPr>
-            <w:rStyle w:val="Hyperlink"/>
-          </w:rPr>
-          <w:t xml:space="preserve">Infinitas</w:t>
-        </w:r>
-      </w:hyperlink>
-      <w:r>
-        <w:t xml:space="preserve"> </w:t>
-      </w:r>
-      <w:r>
-        <w:t xml:space="preserve">(retail)</w:t>
-      </w:r>
-    </w:p>
-    <w:p>
-      <w:pPr>
-        <w:numPr>
-          <w:ilvl w:val="1"/>
-          <w:numId w:val="1018"/>
-        </w:numPr>
-      </w:pPr>
-      <w:r>
-        <w:t xml:space="preserve">Integration developer (Java / IBM Websphere Commerce)</w:t>
-      </w:r>
-    </w:p>
-    <w:p>
-      <w:pPr>
-        <w:pStyle w:val="Heading3"/>
-      </w:pPr>
-      <w:bookmarkStart w:id="86" w:name="projects-for-pac-imtech-ict-2001---2005"/>
-      <w:r>
-        <w:t xml:space="preserve">Projects for PaC / Imtech ICT (2001 - 2005)</w:t>
-      </w:r>
-      <w:bookmarkEnd w:id="86"/>
-    </w:p>
-    <w:p>
-      <w:pPr>
-        <w:pStyle w:val="FirstParagraph"/>
-      </w:pPr>
-      <w:r>
-        <w:t xml:space="preserve">PaC (later Imtech ICT, now</w:t>
-      </w:r>
-      <w:r>
-        <w:t xml:space="preserve"> </w:t>
-      </w:r>
-      <w:hyperlink r:id="rId65">
-        <w:r>
-          <w:rPr>
-            <w:rStyle w:val="Hyperlink"/>
-          </w:rPr>
-          <w:t xml:space="preserve">Axians</w:t>
-        </w:r>
-      </w:hyperlink>
-      <w:r>
-        <w:t xml:space="preserve"> </w:t>
-      </w:r>
-      <w:r>
-        <w:t xml:space="preserve">was my first</w:t>
-      </w:r>
-      <w:r>
-        <w:t xml:space="preserve"> </w:t>
-      </w:r>
-      <w:r>
-        <w:t xml:space="preserve">full-time employer. I worked as a developer on various projects for customers.</w:t>
-      </w:r>
-      <w:r>
-        <w:t xml:space="preserve"> </w:t>
-      </w:r>
-      <w:r>
-        <w:t xml:space="preserve">More details about these projects can be found on</w:t>
-      </w:r>
-      <w:r>
-        <w:t xml:space="preserve"> </w:t>
-      </w:r>
-      <w:hyperlink r:id="rId77">
-        <w:r>
-          <w:rPr>
-            <w:rStyle w:val="Hyperlink"/>
-          </w:rPr>
-          <w:t xml:space="preserve">https://www.linkedin.com/in/micheldebree</w:t>
-        </w:r>
-      </w:hyperlink>
-      <w:r>
-        <w:t xml:space="preserve">.</w:t>
-      </w:r>
-    </w:p>
-    <w:p>
-      <w:pPr>
-        <w:numPr>
-          <w:ilvl w:val="0"/>
-          <w:numId w:val="1019"/>
-        </w:numPr>
-      </w:pPr>
-      <w:r>
-        <w:rPr>
-          <w:i/>
-        </w:rPr>
-        <w:t xml:space="preserve">2005</w:t>
-      </w:r>
-      <w:r>
-        <w:t xml:space="preserve"> </w:t>
-      </w:r>
-      <w:r>
-        <w:rPr>
-          <w:b/>
-        </w:rPr>
-        <w:t xml:space="preserve">Search engine for kids</w:t>
-      </w:r>
-      <w:r>
-        <w:t xml:space="preserve"> </w:t>
-      </w:r>
-      <w:r>
-        <w:t xml:space="preserve">@</w:t>
-      </w:r>
-      <w:r>
-        <w:t xml:space="preserve"> </w:t>
-      </w:r>
-      <w:hyperlink r:id="rId87">
-        <w:r>
-          <w:rPr>
-            <w:rStyle w:val="Hyperlink"/>
-          </w:rPr>
-          <w:t xml:space="preserve">Kennisnet</w:t>
-        </w:r>
-      </w:hyperlink>
-      <w:r>
-        <w:t xml:space="preserve">, Java</w:t>
-      </w:r>
-    </w:p>
-    <w:p>
-      <w:pPr>
-        <w:numPr>
-          <w:ilvl w:val="0"/>
-          <w:numId w:val="1019"/>
-        </w:numPr>
-      </w:pPr>
-      <w:r>
-        <w:rPr>
-          <w:i/>
-        </w:rPr>
-        <w:t xml:space="preserve">2005</w:t>
-      </w:r>
-      <w:r>
-        <w:t xml:space="preserve"> </w:t>
-      </w:r>
-      <w:r>
-        <w:rPr>
-          <w:b/>
-        </w:rPr>
-        <w:t xml:space="preserve">Resource planning tool</w:t>
-      </w:r>
-      <w:r>
-        <w:t xml:space="preserve"> </w:t>
-      </w:r>
-      <w:r>
-        <w:t xml:space="preserve">@</w:t>
-      </w:r>
-      <w:r>
-        <w:t xml:space="preserve"> </w:t>
-      </w:r>
-      <w:hyperlink r:id="rId65">
-        <w:r>
-          <w:rPr>
-            <w:rStyle w:val="Hyperlink"/>
-          </w:rPr>
-          <w:t xml:space="preserve">Imtech ICT</w:t>
-        </w:r>
-      </w:hyperlink>
-      <w:r>
-        <w:t xml:space="preserve">, Java</w:t>
-      </w:r>
-    </w:p>
-    <w:p>
-      <w:pPr>
-        <w:numPr>
-          <w:ilvl w:val="0"/>
-          <w:numId w:val="1019"/>
-        </w:numPr>
-      </w:pPr>
-      <w:r>
-        <w:rPr>
-          <w:i/>
-        </w:rPr>
-        <w:t xml:space="preserve">2004</w:t>
-      </w:r>
-      <w:r>
-        <w:t xml:space="preserve"> </w:t>
-      </w:r>
-      <w:r>
-        <w:rPr>
-          <w:b/>
-        </w:rPr>
-        <w:t xml:space="preserve">Geographical visualisation tool</w:t>
-      </w:r>
-      <w:r>
-        <w:t xml:space="preserve"> </w:t>
-      </w:r>
-      <w:r>
-        <w:t xml:space="preserve">@</w:t>
-      </w:r>
-      <w:r>
-        <w:t xml:space="preserve"> </w:t>
-      </w:r>
-      <w:hyperlink r:id="rId88">
-        <w:r>
-          <w:rPr>
-            <w:rStyle w:val="Hyperlink"/>
-          </w:rPr>
-          <w:t xml:space="preserve">Oasen</w:t>
-        </w:r>
-      </w:hyperlink>
-      <w:r>
-        <w:t xml:space="preserve">, Java</w:t>
-      </w:r>
-    </w:p>
-    <w:p>
-      <w:pPr>
-        <w:numPr>
-          <w:ilvl w:val="0"/>
-          <w:numId w:val="1019"/>
-        </w:numPr>
-      </w:pPr>
-      <w:r>
-        <w:rPr>
-          <w:i/>
-        </w:rPr>
-        <w:t xml:space="preserve">2004</w:t>
-      </w:r>
-      <w:r>
-        <w:t xml:space="preserve"> </w:t>
-      </w:r>
-      <w:r>
-        <w:rPr>
-          <w:b/>
-        </w:rPr>
-        <w:t xml:space="preserve">Corporate Identity Management tool (prototype)</w:t>
-      </w:r>
-      <w:r>
-        <w:t xml:space="preserve"> </w:t>
-      </w:r>
-      <w:r>
-        <w:t xml:space="preserve">@ De Zaak Launspach,</w:t>
-      </w:r>
-      <w:r>
-        <w:t xml:space="preserve"> </w:t>
-      </w:r>
-      <w:r>
-        <w:t xml:space="preserve">Java</w:t>
-      </w:r>
-    </w:p>
-    <w:p>
-      <w:pPr>
-        <w:numPr>
-          <w:ilvl w:val="0"/>
-          <w:numId w:val="1019"/>
-        </w:numPr>
-      </w:pPr>
-      <w:r>
-        <w:rPr>
-          <w:i/>
-        </w:rPr>
-        <w:t xml:space="preserve">2003 - 2005</w:t>
-      </w:r>
-      <w:r>
-        <w:t xml:space="preserve"> </w:t>
-      </w:r>
-      <w:r>
-        <w:rPr>
-          <w:b/>
-        </w:rPr>
-        <w:t xml:space="preserve">Corporate CMS</w:t>
-      </w:r>
-      <w:r>
-        <w:t xml:space="preserve"> </w:t>
-      </w:r>
-      <w:r>
-        <w:t xml:space="preserve">@</w:t>
-      </w:r>
-      <w:r>
-        <w:t xml:space="preserve"> </w:t>
-      </w:r>
-      <w:hyperlink r:id="rId65">
-        <w:r>
-          <w:rPr>
-            <w:rStyle w:val="Hyperlink"/>
-          </w:rPr>
-          <w:t xml:space="preserve">Imtech ICT</w:t>
-        </w:r>
-      </w:hyperlink>
-      <w:r>
-        <w:t xml:space="preserve">, Java</w:t>
-      </w:r>
-    </w:p>
-    <w:p>
-      <w:pPr>
-        <w:numPr>
-          <w:ilvl w:val="0"/>
-          <w:numId w:val="1019"/>
-        </w:numPr>
-      </w:pPr>
-      <w:r>
-        <w:rPr>
-          <w:i/>
-        </w:rPr>
-        <w:t xml:space="preserve">2001 - 2003</w:t>
-      </w:r>
-      <w:r>
-        <w:t xml:space="preserve"> </w:t>
-      </w:r>
-      <w:r>
-        <w:rPr>
-          <w:b/>
-        </w:rPr>
-        <w:t xml:space="preserve">Order configuration tool</w:t>
-      </w:r>
-      <w:r>
-        <w:t xml:space="preserve"> </w:t>
-      </w:r>
-      <w:r>
-        <w:t xml:space="preserve">@</w:t>
-      </w:r>
-      <w:r>
-        <w:t xml:space="preserve"> </w:t>
-      </w:r>
-      <w:hyperlink r:id="rId89">
-        <w:r>
-          <w:rPr>
-            <w:rStyle w:val="Hyperlink"/>
-          </w:rPr>
-          <w:t xml:space="preserve">Flexiforce</w:t>
-        </w:r>
-      </w:hyperlink>
-      <w:r>
-        <w:t xml:space="preserve">, Visual Basic</w:t>
-      </w:r>
-    </w:p>
-    <w:p>
-      <w:pPr>
-        <w:pStyle w:val="FirstParagraph"/>
-      </w:pPr>
-      <w:r>
-        <w:rPr>
-          <w:i/>
-        </w:rPr>
-        <w:t xml:space="preserve">The most recent version of this cv can be found at</w:t>
-      </w:r>
-      <w:r>
-        <w:t xml:space="preserve"> </w:t>
-      </w:r>
-      <w:hyperlink r:id="rId90">
+        <w:t xml:space="preserve">The most recent version of this resumé can be found at</w:t>
+      </w:r>
+      <w:r>
+        <w:t xml:space="preserve"> </w:t>
+      </w:r>
+      <w:hyperlink r:id="rId76">
         <w:r>
           <w:rPr>
             <w:rStyle w:val="Hyperlink"/>
@@ -2644,27 +1887,6 @@
     <w:abstractNumId w:val="991"/>
   </w:num>
   <w:num w:numId="1012">
-    <w:abstractNumId w:val="991"/>
-  </w:num>
-  <w:num w:numId="1013">
-    <w:abstractNumId w:val="991"/>
-  </w:num>
-  <w:num w:numId="1014">
-    <w:abstractNumId w:val="991"/>
-  </w:num>
-  <w:num w:numId="1015">
-    <w:abstractNumId w:val="991"/>
-  </w:num>
-  <w:num w:numId="1016">
-    <w:abstractNumId w:val="991"/>
-  </w:num>
-  <w:num w:numId="1017">
-    <w:abstractNumId w:val="991"/>
-  </w:num>
-  <w:num w:numId="1018">
-    <w:abstractNumId w:val="991"/>
-  </w:num>
-  <w:num w:numId="1019">
     <w:abstractNumId w:val="991"/>
   </w:num>
 </w:numbering>

</xml_diff>

<commit_message>
Cut away some reduntant text
</commit_message>
<xml_diff>
--- a/CV-Michel_de_Bree.EN.docx
+++ b/CV-Michel_de_Bree.EN.docx
@@ -34,26 +34,6 @@
       </w:r>
       <w:r>
         <w:t xml:space="preserve">to help you build your automated solutions in an agile and sustainable way.</w:t>
-      </w:r>
-    </w:p>
-    <w:p>
-      <w:pPr>
-        <w:pStyle w:val="BodyText"/>
-      </w:pPr>
-      <w:r>
-        <w:t xml:space="preserve">After years of working for two software development companies, I started</w:t>
-      </w:r>
-      <w:r>
-        <w:t xml:space="preserve"> </w:t>
-      </w:r>
-      <w:r>
-        <w:t xml:space="preserve">freelancing in 2014 because I was ready for a next challenge and was</w:t>
-      </w:r>
-      <w:r>
-        <w:t xml:space="preserve"> </w:t>
-      </w:r>
-      <w:r>
-        <w:t xml:space="preserve">seeking more freedom in choice of projects to work on.</w:t>
       </w:r>
     </w:p>
     <w:p>

</xml_diff>

<commit_message>
All experience in one time line
</commit_message>
<xml_diff>
--- a/CV-Michel_de_Bree.EN.docx
+++ b/CV-Michel_de_Bree.EN.docx
@@ -50,6 +50,7 @@
           <w:ilvl w:val="0"/>
           <w:numId w:val="1001"/>
         </w:numPr>
+        <w:pStyle w:val="Compact"/>
       </w:pPr>
       <w:hyperlink r:id="rId22">
         <w:r>
@@ -83,6 +84,7 @@
           <w:ilvl w:val="0"/>
           <w:numId w:val="1001"/>
         </w:numPr>
+        <w:pStyle w:val="Compact"/>
       </w:pPr>
       <w:hyperlink r:id="rId24">
         <w:r>
@@ -150,6 +152,7 @@
           <w:ilvl w:val="0"/>
           <w:numId w:val="1001"/>
         </w:numPr>
+        <w:pStyle w:val="Compact"/>
       </w:pPr>
       <w:hyperlink r:id="rId28">
         <w:r>
@@ -285,6 +288,7 @@
           <w:ilvl w:val="0"/>
           <w:numId w:val="1001"/>
         </w:numPr>
+        <w:pStyle w:val="Compact"/>
       </w:pPr>
       <w:hyperlink r:id="rId36">
         <w:r>
@@ -369,6 +373,7 @@
           <w:ilvl w:val="0"/>
           <w:numId w:val="1001"/>
         </w:numPr>
+        <w:pStyle w:val="Compact"/>
       </w:pPr>
       <w:hyperlink r:id="rId41">
         <w:r>
@@ -486,6 +491,17 @@
       <w:r>
         <w:t xml:space="preserve">/</w:t>
       </w:r>
+      <w:r>
+        <w:t xml:space="preserve"> </w:t>
+      </w:r>
+      <w:hyperlink r:id="rId48">
+        <w:r>
+          <w:rPr>
+            <w:rStyle w:val="Hyperlink"/>
+          </w:rPr>
+          <w:t xml:space="preserve">Selenium</w:t>
+        </w:r>
+      </w:hyperlink>
     </w:p>
     <w:p>
       <w:pPr>
@@ -493,8 +509,9 @@
           <w:ilvl w:val="0"/>
           <w:numId w:val="1001"/>
         </w:numPr>
-      </w:pPr>
-      <w:hyperlink r:id="rId48">
+        <w:pStyle w:val="Compact"/>
+      </w:pPr>
+      <w:hyperlink r:id="rId49">
         <w:r>
           <w:rPr>
             <w:rStyle w:val="Hyperlink"/>
@@ -511,7 +528,7 @@
       <w:r>
         <w:t xml:space="preserve"> </w:t>
       </w:r>
-      <w:hyperlink r:id="rId49">
+      <w:hyperlink r:id="rId50">
         <w:r>
           <w:rPr>
             <w:rStyle w:val="Hyperlink"/>
@@ -528,7 +545,7 @@
       <w:r>
         <w:t xml:space="preserve"> </w:t>
       </w:r>
-      <w:hyperlink r:id="rId50">
+      <w:hyperlink r:id="rId51">
         <w:r>
           <w:rPr>
             <w:rStyle w:val="Hyperlink"/>
@@ -545,7 +562,7 @@
       <w:r>
         <w:t xml:space="preserve"> </w:t>
       </w:r>
-      <w:hyperlink r:id="rId51">
+      <w:hyperlink r:id="rId52">
         <w:r>
           <w:rPr>
             <w:rStyle w:val="Hyperlink"/>
@@ -562,7 +579,7 @@
       <w:r>
         <w:t xml:space="preserve"> </w:t>
       </w:r>
-      <w:hyperlink r:id="rId52">
+      <w:hyperlink r:id="rId53">
         <w:r>
           <w:rPr>
             <w:rStyle w:val="Hyperlink"/>
@@ -579,7 +596,7 @@
       <w:r>
         <w:t xml:space="preserve"> </w:t>
       </w:r>
-      <w:hyperlink r:id="rId53">
+      <w:hyperlink r:id="rId54">
         <w:r>
           <w:rPr>
             <w:rStyle w:val="Hyperlink"/>
@@ -596,7 +613,7 @@
       <w:r>
         <w:t xml:space="preserve"> </w:t>
       </w:r>
-      <w:hyperlink r:id="rId54">
+      <w:hyperlink r:id="rId55">
         <w:r>
           <w:rPr>
             <w:rStyle w:val="Hyperlink"/>
@@ -613,7 +630,7 @@
       <w:r>
         <w:t xml:space="preserve"> </w:t>
       </w:r>
-      <w:hyperlink r:id="rId55">
+      <w:hyperlink r:id="rId56">
         <w:r>
           <w:rPr>
             <w:rStyle w:val="Hyperlink"/>
@@ -626,11 +643,11 @@
       <w:pPr>
         <w:pStyle w:val="Heading2"/>
       </w:pPr>
-      <w:bookmarkStart w:id="56" w:name="personal-information"/>
+      <w:bookmarkStart w:id="57" w:name="personal-information"/>
       <w:r>
         <w:t xml:space="preserve">Personal Information</w:t>
       </w:r>
-      <w:bookmarkEnd w:id="56"/>
+      <w:bookmarkEnd w:id="57"/>
     </w:p>
     <w:p>
       <w:pPr>
@@ -652,7 +669,7 @@
                     </pic:cNvPicPr>
                   </pic:nvPicPr>
                   <pic:blipFill>
-                    <a:blip r:embed="rId57"/>
+                    <a:blip r:embed="rId58"/>
                     <a:stretch>
                       <a:fillRect/>
                     </a:stretch>
@@ -693,6 +710,7 @@
           <w:ilvl w:val="0"/>
           <w:numId w:val="1002"/>
         </w:numPr>
+        <w:pStyle w:val="Compact"/>
       </w:pPr>
       <w:r>
         <w:t xml:space="preserve">Year of birth:</w:t>
@@ -700,7 +718,7 @@
       <w:r>
         <w:t xml:space="preserve"> </w:t>
       </w:r>
-      <w:hyperlink r:id="rId58">
+      <w:hyperlink r:id="rId59">
         <w:r>
           <w:rPr>
             <w:rStyle w:val="Hyperlink"/>
@@ -715,6 +733,7 @@
           <w:ilvl w:val="0"/>
           <w:numId w:val="1002"/>
         </w:numPr>
+        <w:pStyle w:val="Compact"/>
       </w:pPr>
       <w:r>
         <w:t xml:space="preserve">Residence:</w:t>
@@ -722,7 +741,7 @@
       <w:r>
         <w:t xml:space="preserve"> </w:t>
       </w:r>
-      <w:hyperlink r:id="rId59">
+      <w:hyperlink r:id="rId60">
         <w:r>
           <w:rPr>
             <w:rStyle w:val="Hyperlink"/>
@@ -743,6 +762,7 @@
           <w:ilvl w:val="0"/>
           <w:numId w:val="1002"/>
         </w:numPr>
+        <w:pStyle w:val="Compact"/>
       </w:pPr>
       <w:r>
         <w:t xml:space="preserve">Languages: Dutch (native), English (fluent)</w:t>
@@ -754,6 +774,7 @@
           <w:ilvl w:val="0"/>
           <w:numId w:val="1002"/>
         </w:numPr>
+        <w:pStyle w:val="Compact"/>
       </w:pPr>
       <w:r>
         <w:t xml:space="preserve">E-mail:</w:t>
@@ -761,7 +782,7 @@
       <w:r>
         <w:t xml:space="preserve"> </w:t>
       </w:r>
-      <w:hyperlink r:id="rId60">
+      <w:hyperlink r:id="rId61">
         <w:r>
           <w:rPr>
             <w:rStyle w:val="Hyperlink"/>
@@ -776,19 +797,20 @@
           <w:ilvl w:val="0"/>
           <w:numId w:val="1002"/>
         </w:numPr>
-      </w:pPr>
-      <w:r>
-        <w:t xml:space="preserve">LinkedIn:</w:t>
-      </w:r>
-      <w:r>
-        <w:t xml:space="preserve"> </w:t>
-      </w:r>
-      <w:hyperlink r:id="rId61">
-        <w:r>
-          <w:rPr>
-            <w:rStyle w:val="Hyperlink"/>
-          </w:rPr>
-          <w:t xml:space="preserve">nl.linkedin.com/in/micheldebree</w:t>
+        <w:pStyle w:val="Compact"/>
+      </w:pPr>
+      <w:r>
+        <w:t xml:space="preserve">Website:</w:t>
+      </w:r>
+      <w:r>
+        <w:t xml:space="preserve"> </w:t>
+      </w:r>
+      <w:hyperlink r:id="rId62">
+        <w:r>
+          <w:rPr>
+            <w:rStyle w:val="Hyperlink"/>
+          </w:rPr>
+          <w:t xml:space="preserve">micheldebree.nl</w:t>
         </w:r>
       </w:hyperlink>
     </w:p>
@@ -798,19 +820,20 @@
           <w:ilvl w:val="0"/>
           <w:numId w:val="1002"/>
         </w:numPr>
-      </w:pPr>
-      <w:r>
-        <w:t xml:space="preserve">Website:</w:t>
-      </w:r>
-      <w:r>
-        <w:t xml:space="preserve"> </w:t>
-      </w:r>
-      <w:hyperlink r:id="rId62">
-        <w:r>
-          <w:rPr>
-            <w:rStyle w:val="Hyperlink"/>
-          </w:rPr>
-          <w:t xml:space="preserve">micheldebree.nl</w:t>
+        <w:pStyle w:val="Compact"/>
+      </w:pPr>
+      <w:r>
+        <w:t xml:space="preserve">LinkedIn:</w:t>
+      </w:r>
+      <w:r>
+        <w:t xml:space="preserve"> </w:t>
+      </w:r>
+      <w:hyperlink r:id="rId63">
+        <w:r>
+          <w:rPr>
+            <w:rStyle w:val="Hyperlink"/>
+          </w:rPr>
+          <w:t xml:space="preserve">nl.linkedin.com/in/micheldebree</w:t>
         </w:r>
       </w:hyperlink>
     </w:p>
@@ -818,11 +841,11 @@
       <w:pPr>
         <w:pStyle w:val="Heading2"/>
       </w:pPr>
-      <w:bookmarkStart w:id="63" w:name="experience"/>
+      <w:bookmarkStart w:id="64" w:name="experience"/>
       <w:r>
         <w:t xml:space="preserve">Experience</w:t>
       </w:r>
-      <w:bookmarkEnd w:id="63"/>
+      <w:bookmarkEnd w:id="64"/>
     </w:p>
     <w:p>
       <w:pPr>
@@ -835,7 +858,7 @@
         <w:rPr>
           <w:i/>
         </w:rPr>
-        <w:t xml:space="preserve">2014 - now</w:t>
+        <w:t xml:space="preserve">2018 - now</w:t>
       </w:r>
       <w:r>
         <w:t xml:space="preserve"> </w:t>
@@ -844,7 +867,7 @@
         <w:rPr>
           <w:b/>
         </w:rPr>
-        <w:t xml:space="preserve">Freelance Full Stack Java Developer</w:t>
+        <w:t xml:space="preserve">Legislative rule engine with supporting interfaces</w:t>
       </w:r>
       <w:r>
         <w:t xml:space="preserve"> </w:t>
@@ -855,12 +878,12 @@
       <w:r>
         <w:t xml:space="preserve"> </w:t>
       </w:r>
-      <w:hyperlink r:id="rId62">
-        <w:r>
-          <w:rPr>
-            <w:rStyle w:val="Hyperlink"/>
-          </w:rPr>
-          <w:t xml:space="preserve">micheldebree.nl</w:t>
+      <w:hyperlink r:id="rId65">
+        <w:r>
+          <w:rPr>
+            <w:rStyle w:val="Hyperlink"/>
+          </w:rPr>
+          <w:t xml:space="preserve">Digitaal Stelsel Omgevingswet</w:t>
         </w:r>
       </w:hyperlink>
     </w:p>
@@ -870,28 +893,327 @@
           <w:ilvl w:val="1"/>
           <w:numId w:val="1004"/>
         </w:numPr>
-      </w:pPr>
-      <w:r>
-        <w:t xml:space="preserve">See</w:t>
-      </w:r>
-      <w:r>
-        <w:t xml:space="preserve"> </w:t>
-      </w:r>
-      <w:r>
-        <w:t xml:space="preserve">“</w:t>
-      </w:r>
-      <w:r>
-        <w:t xml:space="preserve">Freelance Projects</w:t>
-      </w:r>
-      <w:r>
-        <w:t xml:space="preserve">”</w:t>
-      </w:r>
-      <w:r>
-        <w:t xml:space="preserve"> </w:t>
-      </w:r>
-      <w:r>
-        <w:t xml:space="preserve">below.</w:t>
-      </w:r>
+        <w:pStyle w:val="Compact"/>
+      </w:pPr>
+      <w:r>
+        <w:t xml:space="preserve">Lead frontend (React / REST)</w:t>
+      </w:r>
+    </w:p>
+    <w:p>
+      <w:pPr>
+        <w:numPr>
+          <w:ilvl w:val="1"/>
+          <w:numId w:val="1004"/>
+        </w:numPr>
+        <w:pStyle w:val="Compact"/>
+      </w:pPr>
+      <w:r>
+        <w:t xml:space="preserve">Component lead backend</w:t>
+      </w:r>
+      <w:r>
+        <w:t xml:space="preserve"> </w:t>
+      </w:r>
+      <w:r>
+        <w:t xml:space="preserve">(Java 11 / Spring Boot / Hibernate / REST / OAuth / JWT)</w:t>
+      </w:r>
+    </w:p>
+    <w:p>
+      <w:pPr>
+        <w:numPr>
+          <w:ilvl w:val="1"/>
+          <w:numId w:val="1004"/>
+        </w:numPr>
+        <w:pStyle w:val="Compact"/>
+      </w:pPr>
+      <w:r>
+        <w:t xml:space="preserve">Lead CI/CD migration and improvement (from Bitbucket / Jenkins / Docker Swarm</w:t>
+      </w:r>
+      <w:r>
+        <w:t xml:space="preserve"> </w:t>
+      </w:r>
+      <w:r>
+        <w:t xml:space="preserve">to Gitlab / Kubernetes / Helm)</w:t>
+      </w:r>
+    </w:p>
+    <w:p>
+      <w:pPr>
+        <w:numPr>
+          <w:ilvl w:val="1"/>
+          <w:numId w:val="1004"/>
+        </w:numPr>
+        <w:pStyle w:val="Compact"/>
+      </w:pPr>
+      <w:r>
+        <w:t xml:space="preserve">Team representative in cross-team Security and Kubernetes guilds</w:t>
+      </w:r>
+    </w:p>
+    <w:p>
+      <w:pPr>
+        <w:numPr>
+          <w:ilvl w:val="0"/>
+          <w:numId w:val="1003"/>
+        </w:numPr>
+      </w:pPr>
+      <w:r>
+        <w:rPr>
+          <w:i/>
+        </w:rPr>
+        <w:t xml:space="preserve">2016 - 2018</w:t>
+      </w:r>
+      <w:r>
+        <w:t xml:space="preserve"> </w:t>
+      </w:r>
+      <w:r>
+        <w:rPr>
+          <w:b/>
+        </w:rPr>
+        <w:t xml:space="preserve">Central integration hub</w:t>
+      </w:r>
+      <w:r>
+        <w:t xml:space="preserve"> </w:t>
+      </w:r>
+      <w:r>
+        <w:t xml:space="preserve">@</w:t>
+      </w:r>
+      <w:r>
+        <w:t xml:space="preserve"> </w:t>
+      </w:r>
+      <w:hyperlink r:id="rId66">
+        <w:r>
+          <w:rPr>
+            <w:rStyle w:val="Hyperlink"/>
+          </w:rPr>
+          <w:t xml:space="preserve">Digitaal Stelsel Omgevingswet</w:t>
+        </w:r>
+      </w:hyperlink>
+    </w:p>
+    <w:p>
+      <w:pPr>
+        <w:numPr>
+          <w:ilvl w:val="1"/>
+          <w:numId w:val="1005"/>
+        </w:numPr>
+        <w:pStyle w:val="Compact"/>
+      </w:pPr>
+      <w:r>
+        <w:t xml:space="preserve">Lead Developer (Java 8 / Spring Boot / WSO2)</w:t>
+      </w:r>
+    </w:p>
+    <w:p>
+      <w:pPr>
+        <w:numPr>
+          <w:ilvl w:val="1"/>
+          <w:numId w:val="1005"/>
+        </w:numPr>
+        <w:pStyle w:val="Compact"/>
+      </w:pPr>
+      <w:r>
+        <w:t xml:space="preserve">Scrum Master / Agile SAFE</w:t>
+      </w:r>
+    </w:p>
+    <w:p>
+      <w:pPr>
+        <w:numPr>
+          <w:ilvl w:val="1"/>
+          <w:numId w:val="1005"/>
+        </w:numPr>
+        <w:pStyle w:val="Compact"/>
+      </w:pPr>
+      <w:r>
+        <w:t xml:space="preserve">Integration (WSO2 / SOAP / REST / JSON / OAuth)</w:t>
+      </w:r>
+    </w:p>
+    <w:p>
+      <w:pPr>
+        <w:numPr>
+          <w:ilvl w:val="1"/>
+          <w:numId w:val="1005"/>
+        </w:numPr>
+        <w:pStyle w:val="Compact"/>
+      </w:pPr>
+      <w:r>
+        <w:t xml:space="preserve">CI/CD development (Docker / Ansible / Linux Shell)</w:t>
+      </w:r>
+    </w:p>
+    <w:p>
+      <w:pPr>
+        <w:numPr>
+          <w:ilvl w:val="0"/>
+          <w:numId w:val="1003"/>
+        </w:numPr>
+      </w:pPr>
+      <w:r>
+        <w:rPr>
+          <w:i/>
+        </w:rPr>
+        <w:t xml:space="preserve">2015 - 2018</w:t>
+      </w:r>
+      <w:r>
+        <w:t xml:space="preserve"> </w:t>
+      </w:r>
+      <w:r>
+        <w:rPr>
+          <w:b/>
+        </w:rPr>
+        <w:t xml:space="preserve">Platform-as-a-Service</w:t>
+      </w:r>
+      <w:r>
+        <w:t xml:space="preserve"> </w:t>
+      </w:r>
+      <w:r>
+        <w:t xml:space="preserve">@</w:t>
+      </w:r>
+      <w:r>
+        <w:t xml:space="preserve"> </w:t>
+      </w:r>
+      <w:hyperlink r:id="rId67">
+        <w:r>
+          <w:rPr>
+            <w:rStyle w:val="Hyperlink"/>
+          </w:rPr>
+          <w:t xml:space="preserve">Ministerie van Infrastructuur en Waterstaat</w:t>
+        </w:r>
+      </w:hyperlink>
+    </w:p>
+    <w:p>
+      <w:pPr>
+        <w:numPr>
+          <w:ilvl w:val="1"/>
+          <w:numId w:val="1006"/>
+        </w:numPr>
+        <w:pStyle w:val="Compact"/>
+      </w:pPr>
+      <w:r>
+        <w:t xml:space="preserve">Development of custom components (Java / WSO2)</w:t>
+      </w:r>
+    </w:p>
+    <w:p>
+      <w:pPr>
+        <w:numPr>
+          <w:ilvl w:val="1"/>
+          <w:numId w:val="1006"/>
+        </w:numPr>
+        <w:pStyle w:val="Compact"/>
+      </w:pPr>
+      <w:r>
+        <w:t xml:space="preserve">Automated provisioning (Ruby, Linux Shell, Amazon EC2)</w:t>
+      </w:r>
+    </w:p>
+    <w:p>
+      <w:pPr>
+        <w:numPr>
+          <w:ilvl w:val="0"/>
+          <w:numId w:val="1003"/>
+        </w:numPr>
+      </w:pPr>
+      <w:r>
+        <w:rPr>
+          <w:i/>
+        </w:rPr>
+        <w:t xml:space="preserve">2014 - 2015</w:t>
+      </w:r>
+      <w:r>
+        <w:t xml:space="preserve"> </w:t>
+      </w:r>
+      <w:r>
+        <w:rPr>
+          <w:b/>
+        </w:rPr>
+        <w:t xml:space="preserve">Online authentication</w:t>
+      </w:r>
+      <w:r>
+        <w:t xml:space="preserve"> </w:t>
+      </w:r>
+      <w:r>
+        <w:t xml:space="preserve">@</w:t>
+      </w:r>
+      <w:r>
+        <w:t xml:space="preserve"> </w:t>
+      </w:r>
+      <w:hyperlink r:id="rId68">
+        <w:r>
+          <w:rPr>
+            <w:rStyle w:val="Hyperlink"/>
+          </w:rPr>
+          <w:t xml:space="preserve">ING Bank</w:t>
+        </w:r>
+      </w:hyperlink>
+    </w:p>
+    <w:p>
+      <w:pPr>
+        <w:numPr>
+          <w:ilvl w:val="1"/>
+          <w:numId w:val="1007"/>
+        </w:numPr>
+        <w:pStyle w:val="Compact"/>
+      </w:pPr>
+      <w:r>
+        <w:t xml:space="preserve">Backend development (Java / Spring)</w:t>
+      </w:r>
+    </w:p>
+    <w:p>
+      <w:pPr>
+        <w:numPr>
+          <w:ilvl w:val="1"/>
+          <w:numId w:val="1007"/>
+        </w:numPr>
+        <w:pStyle w:val="Compact"/>
+      </w:pPr>
+      <w:r>
+        <w:t xml:space="preserve">Frontend development (Angular)</w:t>
+      </w:r>
+    </w:p>
+    <w:p>
+      <w:pPr>
+        <w:numPr>
+          <w:ilvl w:val="1"/>
+          <w:numId w:val="1007"/>
+        </w:numPr>
+        <w:pStyle w:val="Compact"/>
+      </w:pPr>
+      <w:r>
+        <w:t xml:space="preserve">Integration (SOAP / REST)</w:t>
+      </w:r>
+    </w:p>
+    <w:p>
+      <w:pPr>
+        <w:numPr>
+          <w:ilvl w:val="0"/>
+          <w:numId w:val="1003"/>
+        </w:numPr>
+      </w:pPr>
+      <w:r>
+        <w:rPr>
+          <w:i/>
+        </w:rPr>
+        <w:t xml:space="preserve">2014</w:t>
+      </w:r>
+      <w:r>
+        <w:t xml:space="preserve"> </w:t>
+      </w:r>
+      <w:r>
+        <w:rPr>
+          <w:b/>
+        </w:rPr>
+        <w:t xml:space="preserve">Started freelancing</w:t>
+      </w:r>
+      <w:r>
+        <w:t xml:space="preserve"> </w:t>
+      </w:r>
+      <w:r>
+        <w:t xml:space="preserve">@</w:t>
+      </w:r>
+      <w:r>
+        <w:t xml:space="preserve"> </w:t>
+      </w:r>
+      <w:hyperlink r:id="rId62">
+        <w:r>
+          <w:rPr>
+            <w:rStyle w:val="Hyperlink"/>
+          </w:rPr>
+          <w:t xml:space="preserve">micheldebree.nl</w:t>
+        </w:r>
+      </w:hyperlink>
     </w:p>
     <w:p>
       <w:pPr>
@@ -924,7 +1246,7 @@
       <w:r>
         <w:t xml:space="preserve"> </w:t>
       </w:r>
-      <w:hyperlink r:id="rId64">
+      <w:hyperlink r:id="rId69">
         <w:r>
           <w:rPr>
             <w:rStyle w:val="Hyperlink"/>
@@ -940,8 +1262,9 @@
       <w:pPr>
         <w:numPr>
           <w:ilvl w:val="1"/>
-          <w:numId w:val="1005"/>
-        </w:numPr>
+          <w:numId w:val="1008"/>
+        </w:numPr>
+        <w:pStyle w:val="Compact"/>
       </w:pPr>
       <w:r>
         <w:t xml:space="preserve">On-site development projects (Aegon bank, VZVZ, TNT)</w:t>
@@ -951,8 +1274,9 @@
       <w:pPr>
         <w:numPr>
           <w:ilvl w:val="1"/>
-          <w:numId w:val="1005"/>
-        </w:numPr>
+          <w:numId w:val="1008"/>
+        </w:numPr>
+        <w:pStyle w:val="Compact"/>
       </w:pPr>
       <w:r>
         <w:t xml:space="preserve">In-house development projects (DELA, KPN, DLL, Ziggo, Infinitas)</w:t>
@@ -962,8 +1286,9 @@
       <w:pPr>
         <w:numPr>
           <w:ilvl w:val="1"/>
-          <w:numId w:val="1005"/>
-        </w:numPr>
+          <w:numId w:val="1008"/>
+        </w:numPr>
+        <w:pStyle w:val="Compact"/>
       </w:pPr>
       <w:r>
         <w:t xml:space="preserve">Java and .NET</w:t>
@@ -973,8 +1298,9 @@
       <w:pPr>
         <w:numPr>
           <w:ilvl w:val="1"/>
-          <w:numId w:val="1005"/>
-        </w:numPr>
+          <w:numId w:val="1008"/>
+        </w:numPr>
+        <w:pStyle w:val="Compact"/>
       </w:pPr>
       <w:r>
         <w:t xml:space="preserve">Pre-sales technical consultancy (KPN, DPD)</w:t>
@@ -984,8 +1310,9 @@
       <w:pPr>
         <w:numPr>
           <w:ilvl w:val="1"/>
-          <w:numId w:val="1005"/>
-        </w:numPr>
+          <w:numId w:val="1008"/>
+        </w:numPr>
+        <w:pStyle w:val="Compact"/>
       </w:pPr>
       <w:r>
         <w:t xml:space="preserve">Lead developer / software architect Nationaal Elektronisch Patientendossier</w:t>
@@ -1028,7 +1355,7 @@
       <w:r>
         <w:t xml:space="preserve"> </w:t>
       </w:r>
-      <w:hyperlink r:id="rId65">
+      <w:hyperlink r:id="rId70">
         <w:r>
           <w:rPr>
             <w:rStyle w:val="Hyperlink"/>
@@ -1044,8 +1371,9 @@
       <w:pPr>
         <w:numPr>
           <w:ilvl w:val="1"/>
-          <w:numId w:val="1006"/>
-        </w:numPr>
+          <w:numId w:val="1009"/>
+        </w:numPr>
+        <w:pStyle w:val="Compact"/>
       </w:pPr>
       <w:r>
         <w:t xml:space="preserve">Several in-house Java projects</w:t>
@@ -1082,7 +1410,7 @@
       <w:r>
         <w:t xml:space="preserve"> </w:t>
       </w:r>
-      <w:hyperlink r:id="rId66">
+      <w:hyperlink r:id="rId71">
         <w:r>
           <w:rPr>
             <w:rStyle w:val="Hyperlink"/>
@@ -1122,7 +1450,7 @@
       <w:r>
         <w:t xml:space="preserve"> </w:t>
       </w:r>
-      <w:hyperlink r:id="rId67">
+      <w:hyperlink r:id="rId72">
         <w:r>
           <w:rPr>
             <w:rStyle w:val="Hyperlink"/>
@@ -1162,7 +1490,7 @@
       <w:r>
         <w:t xml:space="preserve"> </w:t>
       </w:r>
-      <w:hyperlink r:id="rId68">
+      <w:hyperlink r:id="rId73">
         <w:r>
           <w:rPr>
             <w:rStyle w:val="Hyperlink"/>
@@ -1189,8 +1517,9 @@
       <w:pPr>
         <w:numPr>
           <w:ilvl w:val="1"/>
-          <w:numId w:val="1007"/>
-        </w:numPr>
+          <w:numId w:val="1010"/>
+        </w:numPr>
+        <w:pStyle w:val="Compact"/>
       </w:pPr>
       <w:r>
         <w:rPr>
@@ -1207,7 +1536,7 @@
       <w:r>
         <w:t xml:space="preserve"> </w:t>
       </w:r>
-      <w:hyperlink r:id="rId69">
+      <w:hyperlink r:id="rId74">
         <w:r>
           <w:rPr>
             <w:rStyle w:val="Hyperlink"/>
@@ -1220,8 +1549,9 @@
       <w:pPr>
         <w:numPr>
           <w:ilvl w:val="1"/>
-          <w:numId w:val="1007"/>
-        </w:numPr>
+          <w:numId w:val="1010"/>
+        </w:numPr>
+        <w:pStyle w:val="Compact"/>
       </w:pPr>
       <w:r>
         <w:rPr>
@@ -1238,7 +1568,7 @@
       <w:r>
         <w:t xml:space="preserve"> </w:t>
       </w:r>
-      <w:hyperlink r:id="rId70">
+      <w:hyperlink r:id="rId75">
         <w:r>
           <w:rPr>
             <w:rStyle w:val="Hyperlink"/>
@@ -1246,331 +1576,6 @@
           <w:t xml:space="preserve">Home</w:t>
         </w:r>
       </w:hyperlink>
-    </w:p>
-    <w:p>
-      <w:pPr>
-        <w:pStyle w:val="Heading3"/>
-      </w:pPr>
-      <w:bookmarkStart w:id="71" w:name="freelance-projects"/>
-      <w:r>
-        <w:t xml:space="preserve">Freelance Projects</w:t>
-      </w:r>
-      <w:bookmarkEnd w:id="71"/>
-    </w:p>
-    <w:p>
-      <w:pPr>
-        <w:numPr>
-          <w:ilvl w:val="0"/>
-          <w:numId w:val="1008"/>
-        </w:numPr>
-      </w:pPr>
-      <w:r>
-        <w:rPr>
-          <w:i/>
-        </w:rPr>
-        <w:t xml:space="preserve">2018 - now</w:t>
-      </w:r>
-      <w:r>
-        <w:t xml:space="preserve"> </w:t>
-      </w:r>
-      <w:r>
-        <w:rPr>
-          <w:b/>
-        </w:rPr>
-        <w:t xml:space="preserve">Legislative rule engine with supporting interfaces</w:t>
-      </w:r>
-      <w:r>
-        <w:t xml:space="preserve"> </w:t>
-      </w:r>
-      <w:r>
-        <w:t xml:space="preserve">@</w:t>
-      </w:r>
-      <w:r>
-        <w:t xml:space="preserve"> </w:t>
-      </w:r>
-      <w:hyperlink r:id="rId72">
-        <w:r>
-          <w:rPr>
-            <w:rStyle w:val="Hyperlink"/>
-          </w:rPr>
-          <w:t xml:space="preserve">Digitaal Stelsel Omgevingswet</w:t>
-        </w:r>
-      </w:hyperlink>
-    </w:p>
-    <w:p>
-      <w:pPr>
-        <w:numPr>
-          <w:ilvl w:val="1"/>
-          <w:numId w:val="1009"/>
-        </w:numPr>
-      </w:pPr>
-      <w:r>
-        <w:t xml:space="preserve">Lead frontend (React / REST)</w:t>
-      </w:r>
-    </w:p>
-    <w:p>
-      <w:pPr>
-        <w:numPr>
-          <w:ilvl w:val="1"/>
-          <w:numId w:val="1009"/>
-        </w:numPr>
-      </w:pPr>
-      <w:r>
-        <w:t xml:space="preserve">Component lead backend</w:t>
-      </w:r>
-      <w:r>
-        <w:t xml:space="preserve"> </w:t>
-      </w:r>
-      <w:r>
-        <w:t xml:space="preserve">(Java 11 / Spring Boot / Hibernate / REST / OAuth / JWT)</w:t>
-      </w:r>
-    </w:p>
-    <w:p>
-      <w:pPr>
-        <w:numPr>
-          <w:ilvl w:val="1"/>
-          <w:numId w:val="1009"/>
-        </w:numPr>
-      </w:pPr>
-      <w:r>
-        <w:t xml:space="preserve">Lead CI/CD migration and improvement (from Bitbucket / Jenkins / Docker Swarm</w:t>
-      </w:r>
-      <w:r>
-        <w:t xml:space="preserve"> </w:t>
-      </w:r>
-      <w:r>
-        <w:t xml:space="preserve">to Gitlab / Kubernetes)</w:t>
-      </w:r>
-    </w:p>
-    <w:p>
-      <w:pPr>
-        <w:numPr>
-          <w:ilvl w:val="1"/>
-          <w:numId w:val="1009"/>
-        </w:numPr>
-      </w:pPr>
-      <w:r>
-        <w:t xml:space="preserve">Team representative in cross-team Security and Kubernetes guilds</w:t>
-      </w:r>
-    </w:p>
-    <w:p>
-      <w:pPr>
-        <w:numPr>
-          <w:ilvl w:val="0"/>
-          <w:numId w:val="1008"/>
-        </w:numPr>
-      </w:pPr>
-      <w:r>
-        <w:rPr>
-          <w:i/>
-        </w:rPr>
-        <w:t xml:space="preserve">2016 - 2018</w:t>
-      </w:r>
-      <w:r>
-        <w:t xml:space="preserve"> </w:t>
-      </w:r>
-      <w:r>
-        <w:rPr>
-          <w:b/>
-        </w:rPr>
-        <w:t xml:space="preserve">Central integration hub</w:t>
-      </w:r>
-      <w:r>
-        <w:t xml:space="preserve"> </w:t>
-      </w:r>
-      <w:r>
-        <w:t xml:space="preserve">@</w:t>
-      </w:r>
-      <w:r>
-        <w:t xml:space="preserve"> </w:t>
-      </w:r>
-      <w:hyperlink r:id="rId73">
-        <w:r>
-          <w:rPr>
-            <w:rStyle w:val="Hyperlink"/>
-          </w:rPr>
-          <w:t xml:space="preserve">Digitaal Stelsel Omgevingswet</w:t>
-        </w:r>
-      </w:hyperlink>
-    </w:p>
-    <w:p>
-      <w:pPr>
-        <w:numPr>
-          <w:ilvl w:val="1"/>
-          <w:numId w:val="1010"/>
-        </w:numPr>
-      </w:pPr>
-      <w:r>
-        <w:t xml:space="preserve">Lead Developer (Java 8 / Spring Boot / WSO2)</w:t>
-      </w:r>
-    </w:p>
-    <w:p>
-      <w:pPr>
-        <w:numPr>
-          <w:ilvl w:val="1"/>
-          <w:numId w:val="1010"/>
-        </w:numPr>
-      </w:pPr>
-      <w:r>
-        <w:t xml:space="preserve">Scrum Master / Agile SAFE</w:t>
-      </w:r>
-    </w:p>
-    <w:p>
-      <w:pPr>
-        <w:numPr>
-          <w:ilvl w:val="1"/>
-          <w:numId w:val="1010"/>
-        </w:numPr>
-      </w:pPr>
-      <w:r>
-        <w:t xml:space="preserve">Integration (WSO2 / SOAP / REST / JSON / OAuth)</w:t>
-      </w:r>
-    </w:p>
-    <w:p>
-      <w:pPr>
-        <w:numPr>
-          <w:ilvl w:val="1"/>
-          <w:numId w:val="1010"/>
-        </w:numPr>
-      </w:pPr>
-      <w:r>
-        <w:t xml:space="preserve">CI/CD development (Docker / Ansible / Linux Shell)</w:t>
-      </w:r>
-    </w:p>
-    <w:p>
-      <w:pPr>
-        <w:numPr>
-          <w:ilvl w:val="0"/>
-          <w:numId w:val="1008"/>
-        </w:numPr>
-      </w:pPr>
-      <w:r>
-        <w:rPr>
-          <w:i/>
-        </w:rPr>
-        <w:t xml:space="preserve">2015 - 2018</w:t>
-      </w:r>
-      <w:r>
-        <w:t xml:space="preserve"> </w:t>
-      </w:r>
-      <w:r>
-        <w:rPr>
-          <w:b/>
-        </w:rPr>
-        <w:t xml:space="preserve">Platform-as-a-Service</w:t>
-      </w:r>
-      <w:r>
-        <w:t xml:space="preserve"> </w:t>
-      </w:r>
-      <w:r>
-        <w:t xml:space="preserve">@</w:t>
-      </w:r>
-      <w:r>
-        <w:t xml:space="preserve"> </w:t>
-      </w:r>
-      <w:hyperlink r:id="rId74">
-        <w:r>
-          <w:rPr>
-            <w:rStyle w:val="Hyperlink"/>
-          </w:rPr>
-          <w:t xml:space="preserve">Ministerie van Infrastructuur en Waterstaat</w:t>
-        </w:r>
-      </w:hyperlink>
-    </w:p>
-    <w:p>
-      <w:pPr>
-        <w:numPr>
-          <w:ilvl w:val="1"/>
-          <w:numId w:val="1011"/>
-        </w:numPr>
-      </w:pPr>
-      <w:r>
-        <w:t xml:space="preserve">Development of custom components (Java / WSO2)</w:t>
-      </w:r>
-    </w:p>
-    <w:p>
-      <w:pPr>
-        <w:numPr>
-          <w:ilvl w:val="1"/>
-          <w:numId w:val="1011"/>
-        </w:numPr>
-      </w:pPr>
-      <w:r>
-        <w:t xml:space="preserve">Automated provisioning (Ruby, Linux Shell, Amazon EC2)</w:t>
-      </w:r>
-    </w:p>
-    <w:p>
-      <w:pPr>
-        <w:numPr>
-          <w:ilvl w:val="0"/>
-          <w:numId w:val="1008"/>
-        </w:numPr>
-      </w:pPr>
-      <w:r>
-        <w:rPr>
-          <w:i/>
-        </w:rPr>
-        <w:t xml:space="preserve">2014 - 2015</w:t>
-      </w:r>
-      <w:r>
-        <w:t xml:space="preserve"> </w:t>
-      </w:r>
-      <w:r>
-        <w:rPr>
-          <w:b/>
-        </w:rPr>
-        <w:t xml:space="preserve">Online authentication</w:t>
-      </w:r>
-      <w:r>
-        <w:t xml:space="preserve"> </w:t>
-      </w:r>
-      <w:r>
-        <w:t xml:space="preserve">@</w:t>
-      </w:r>
-      <w:r>
-        <w:t xml:space="preserve"> </w:t>
-      </w:r>
-      <w:hyperlink r:id="rId75">
-        <w:r>
-          <w:rPr>
-            <w:rStyle w:val="Hyperlink"/>
-          </w:rPr>
-          <w:t xml:space="preserve">ING Bank</w:t>
-        </w:r>
-      </w:hyperlink>
-    </w:p>
-    <w:p>
-      <w:pPr>
-        <w:numPr>
-          <w:ilvl w:val="1"/>
-          <w:numId w:val="1012"/>
-        </w:numPr>
-      </w:pPr>
-      <w:r>
-        <w:t xml:space="preserve">Backend development (Java / Spring)</w:t>
-      </w:r>
-    </w:p>
-    <w:p>
-      <w:pPr>
-        <w:numPr>
-          <w:ilvl w:val="1"/>
-          <w:numId w:val="1012"/>
-        </w:numPr>
-      </w:pPr>
-      <w:r>
-        <w:t xml:space="preserve">Frontend development (Angular)</w:t>
-      </w:r>
-    </w:p>
-    <w:p>
-      <w:pPr>
-        <w:numPr>
-          <w:ilvl w:val="1"/>
-          <w:numId w:val="1012"/>
-        </w:numPr>
-      </w:pPr>
-      <w:r>
-        <w:t xml:space="preserve">Integration (SOAP / REST)</w:t>
-      </w:r>
     </w:p>
     <w:p>
       <w:pPr>
@@ -1861,12 +1866,6 @@
     <w:abstractNumId w:val="991"/>
   </w:num>
   <w:num w:numId="1010">
-    <w:abstractNumId w:val="991"/>
-  </w:num>
-  <w:num w:numId="1011">
-    <w:abstractNumId w:val="991"/>
-  </w:num>
-  <w:num w:numId="1012">
     <w:abstractNumId w:val="991"/>
   </w:num>
 </w:numbering>

</xml_diff>

<commit_message>
Added links to up-to-date resume in different formats
</commit_message>
<xml_diff>
--- a/CV-Michel_de_Bree.EN.docx
+++ b/CV-Michel_de_Bree.EN.docx
@@ -27,6 +27,59 @@
         <w:pStyle w:val="FirstParagraph"/>
       </w:pPr>
       <w:r>
+        <w:t xml:space="preserve">Up-to-date versions available in</w:t>
+      </w:r>
+      <w:r>
+        <w:t xml:space="preserve"> </w:t>
+      </w:r>
+      <w:hyperlink r:id="rId22">
+        <w:r>
+          <w:rPr>
+            <w:rStyle w:val="Hyperlink"/>
+          </w:rPr>
+          <w:t xml:space="preserve">PDF</w:t>
+        </w:r>
+      </w:hyperlink>
+      <w:r>
+        <w:t xml:space="preserve"> </w:t>
+      </w:r>
+      <w:r>
+        <w:t xml:space="preserve">,</w:t>
+      </w:r>
+      <w:r>
+        <w:t xml:space="preserve"> </w:t>
+      </w:r>
+      <w:hyperlink r:id="rId23">
+        <w:r>
+          <w:rPr>
+            <w:rStyle w:val="Hyperlink"/>
+          </w:rPr>
+          <w:t xml:space="preserve">Word</w:t>
+        </w:r>
+      </w:hyperlink>
+      <w:r>
+        <w:t xml:space="preserve"> </w:t>
+      </w:r>
+      <w:r>
+        <w:t xml:space="preserve">and</w:t>
+      </w:r>
+      <w:r>
+        <w:t xml:space="preserve"> </w:t>
+      </w:r>
+      <w:hyperlink r:id="rId24">
+        <w:r>
+          <w:rPr>
+            <w:rStyle w:val="Hyperlink"/>
+          </w:rPr>
+          <w:t xml:space="preserve">online</w:t>
+        </w:r>
+      </w:hyperlink>
+    </w:p>
+    <w:p>
+      <w:pPr>
+        <w:pStyle w:val="BodyText"/>
+      </w:pPr>
+      <w:r>
         <w:t xml:space="preserve">With 15+ years of experience in complex and dynamic IT landscapes, I am equipped</w:t>
       </w:r>
       <w:r>
@@ -52,7 +105,7 @@
         </w:numPr>
         <w:pStyle w:val="Compact"/>
       </w:pPr>
-      <w:hyperlink r:id="rId22">
+      <w:hyperlink r:id="rId25">
         <w:r>
           <w:rPr>
             <w:rStyle w:val="Hyperlink"/>
@@ -69,7 +122,7 @@
       <w:r>
         <w:t xml:space="preserve"> </w:t>
       </w:r>
-      <w:hyperlink r:id="rId23">
+      <w:hyperlink r:id="rId26">
         <w:r>
           <w:rPr>
             <w:rStyle w:val="Hyperlink"/>
@@ -86,7 +139,7 @@
         </w:numPr>
         <w:pStyle w:val="Compact"/>
       </w:pPr>
-      <w:hyperlink r:id="rId24">
+      <w:hyperlink r:id="rId27">
         <w:r>
           <w:rPr>
             <w:rStyle w:val="Hyperlink"/>
@@ -103,7 +156,7 @@
       <w:r>
         <w:t xml:space="preserve"> </w:t>
       </w:r>
-      <w:hyperlink r:id="rId25">
+      <w:hyperlink r:id="rId28">
         <w:r>
           <w:rPr>
             <w:rStyle w:val="Hyperlink"/>
@@ -120,7 +173,7 @@
       <w:r>
         <w:t xml:space="preserve"> </w:t>
       </w:r>
-      <w:hyperlink r:id="rId26">
+      <w:hyperlink r:id="rId29">
         <w:r>
           <w:rPr>
             <w:rStyle w:val="Hyperlink"/>
@@ -137,7 +190,7 @@
       <w:r>
         <w:t xml:space="preserve"> </w:t>
       </w:r>
-      <w:hyperlink r:id="rId27">
+      <w:hyperlink r:id="rId30">
         <w:r>
           <w:rPr>
             <w:rStyle w:val="Hyperlink"/>
@@ -154,7 +207,7 @@
         </w:numPr>
         <w:pStyle w:val="Compact"/>
       </w:pPr>
-      <w:hyperlink r:id="rId28">
+      <w:hyperlink r:id="rId31">
         <w:r>
           <w:rPr>
             <w:rStyle w:val="Hyperlink"/>
@@ -171,7 +224,7 @@
       <w:r>
         <w:t xml:space="preserve"> </w:t>
       </w:r>
-      <w:hyperlink r:id="rId29">
+      <w:hyperlink r:id="rId32">
         <w:r>
           <w:rPr>
             <w:rStyle w:val="Hyperlink"/>
@@ -188,7 +241,7 @@
       <w:r>
         <w:t xml:space="preserve"> </w:t>
       </w:r>
-      <w:hyperlink r:id="rId30">
+      <w:hyperlink r:id="rId33">
         <w:r>
           <w:rPr>
             <w:rStyle w:val="Hyperlink"/>
@@ -205,7 +258,7 @@
       <w:r>
         <w:t xml:space="preserve"> </w:t>
       </w:r>
-      <w:hyperlink r:id="rId31">
+      <w:hyperlink r:id="rId34">
         <w:r>
           <w:rPr>
             <w:rStyle w:val="Hyperlink"/>
@@ -222,7 +275,7 @@
       <w:r>
         <w:t xml:space="preserve"> </w:t>
       </w:r>
-      <w:hyperlink r:id="rId32">
+      <w:hyperlink r:id="rId35">
         <w:r>
           <w:rPr>
             <w:rStyle w:val="Hyperlink"/>
@@ -239,7 +292,7 @@
       <w:r>
         <w:t xml:space="preserve"> </w:t>
       </w:r>
-      <w:hyperlink r:id="rId33">
+      <w:hyperlink r:id="rId36">
         <w:r>
           <w:rPr>
             <w:rStyle w:val="Hyperlink"/>
@@ -256,7 +309,7 @@
       <w:r>
         <w:t xml:space="preserve"> </w:t>
       </w:r>
-      <w:hyperlink r:id="rId34">
+      <w:hyperlink r:id="rId37">
         <w:r>
           <w:rPr>
             <w:rStyle w:val="Hyperlink"/>
@@ -273,7 +326,7 @@
       <w:r>
         <w:t xml:space="preserve"> </w:t>
       </w:r>
-      <w:hyperlink r:id="rId35">
+      <w:hyperlink r:id="rId38">
         <w:r>
           <w:rPr>
             <w:rStyle w:val="Hyperlink"/>
@@ -290,7 +343,7 @@
         </w:numPr>
         <w:pStyle w:val="Compact"/>
       </w:pPr>
-      <w:hyperlink r:id="rId36">
+      <w:hyperlink r:id="rId39">
         <w:r>
           <w:rPr>
             <w:rStyle w:val="Hyperlink"/>
@@ -307,7 +360,7 @@
       <w:r>
         <w:t xml:space="preserve"> </w:t>
       </w:r>
-      <w:hyperlink r:id="rId37">
+      <w:hyperlink r:id="rId40">
         <w:r>
           <w:rPr>
             <w:rStyle w:val="Hyperlink"/>
@@ -324,7 +377,7 @@
       <w:r>
         <w:t xml:space="preserve"> </w:t>
       </w:r>
-      <w:hyperlink r:id="rId38">
+      <w:hyperlink r:id="rId41">
         <w:r>
           <w:rPr>
             <w:rStyle w:val="Hyperlink"/>
@@ -341,7 +394,7 @@
       <w:r>
         <w:t xml:space="preserve"> </w:t>
       </w:r>
-      <w:hyperlink r:id="rId39">
+      <w:hyperlink r:id="rId42">
         <w:r>
           <w:rPr>
             <w:rStyle w:val="Hyperlink"/>
@@ -358,7 +411,7 @@
       <w:r>
         <w:t xml:space="preserve"> </w:t>
       </w:r>
-      <w:hyperlink r:id="rId40">
+      <w:hyperlink r:id="rId43">
         <w:r>
           <w:rPr>
             <w:rStyle w:val="Hyperlink"/>
@@ -375,7 +428,7 @@
         </w:numPr>
         <w:pStyle w:val="Compact"/>
       </w:pPr>
-      <w:hyperlink r:id="rId41">
+      <w:hyperlink r:id="rId44">
         <w:r>
           <w:rPr>
             <w:rStyle w:val="Hyperlink"/>
@@ -392,7 +445,7 @@
       <w:r>
         <w:t xml:space="preserve"> </w:t>
       </w:r>
-      <w:hyperlink r:id="rId42">
+      <w:hyperlink r:id="rId45">
         <w:r>
           <w:rPr>
             <w:rStyle w:val="Hyperlink"/>
@@ -409,7 +462,7 @@
       <w:r>
         <w:t xml:space="preserve"> </w:t>
       </w:r>
-      <w:hyperlink r:id="rId43">
+      <w:hyperlink r:id="rId46">
         <w:r>
           <w:rPr>
             <w:rStyle w:val="Hyperlink"/>
@@ -426,7 +479,7 @@
       <w:r>
         <w:t xml:space="preserve"> </w:t>
       </w:r>
-      <w:hyperlink r:id="rId44">
+      <w:hyperlink r:id="rId47">
         <w:r>
           <w:rPr>
             <w:rStyle w:val="Hyperlink"/>
@@ -443,7 +496,7 @@
       <w:r>
         <w:t xml:space="preserve"> </w:t>
       </w:r>
-      <w:hyperlink r:id="rId45">
+      <w:hyperlink r:id="rId48">
         <w:r>
           <w:rPr>
             <w:rStyle w:val="Hyperlink"/>
@@ -460,7 +513,7 @@
       <w:r>
         <w:t xml:space="preserve"> </w:t>
       </w:r>
-      <w:hyperlink r:id="rId46">
+      <w:hyperlink r:id="rId49">
         <w:r>
           <w:rPr>
             <w:rStyle w:val="Hyperlink"/>
@@ -477,7 +530,7 @@
       <w:r>
         <w:t xml:space="preserve"> </w:t>
       </w:r>
-      <w:hyperlink r:id="rId47">
+      <w:hyperlink r:id="rId50">
         <w:r>
           <w:rPr>
             <w:rStyle w:val="Hyperlink"/>
@@ -494,7 +547,7 @@
       <w:r>
         <w:t xml:space="preserve"> </w:t>
       </w:r>
-      <w:hyperlink r:id="rId48">
+      <w:hyperlink r:id="rId51">
         <w:r>
           <w:rPr>
             <w:rStyle w:val="Hyperlink"/>
@@ -511,7 +564,7 @@
         </w:numPr>
         <w:pStyle w:val="Compact"/>
       </w:pPr>
-      <w:hyperlink r:id="rId49">
+      <w:hyperlink r:id="rId52">
         <w:r>
           <w:rPr>
             <w:rStyle w:val="Hyperlink"/>
@@ -528,7 +581,7 @@
       <w:r>
         <w:t xml:space="preserve"> </w:t>
       </w:r>
-      <w:hyperlink r:id="rId50">
+      <w:hyperlink r:id="rId53">
         <w:r>
           <w:rPr>
             <w:rStyle w:val="Hyperlink"/>
@@ -545,7 +598,7 @@
       <w:r>
         <w:t xml:space="preserve"> </w:t>
       </w:r>
-      <w:hyperlink r:id="rId51">
+      <w:hyperlink r:id="rId54">
         <w:r>
           <w:rPr>
             <w:rStyle w:val="Hyperlink"/>
@@ -562,7 +615,7 @@
       <w:r>
         <w:t xml:space="preserve"> </w:t>
       </w:r>
-      <w:hyperlink r:id="rId52">
+      <w:hyperlink r:id="rId55">
         <w:r>
           <w:rPr>
             <w:rStyle w:val="Hyperlink"/>
@@ -579,7 +632,7 @@
       <w:r>
         <w:t xml:space="preserve"> </w:t>
       </w:r>
-      <w:hyperlink r:id="rId53">
+      <w:hyperlink r:id="rId56">
         <w:r>
           <w:rPr>
             <w:rStyle w:val="Hyperlink"/>
@@ -596,7 +649,7 @@
       <w:r>
         <w:t xml:space="preserve"> </w:t>
       </w:r>
-      <w:hyperlink r:id="rId54">
+      <w:hyperlink r:id="rId57">
         <w:r>
           <w:rPr>
             <w:rStyle w:val="Hyperlink"/>
@@ -613,7 +666,7 @@
       <w:r>
         <w:t xml:space="preserve"> </w:t>
       </w:r>
-      <w:hyperlink r:id="rId55">
+      <w:hyperlink r:id="rId58">
         <w:r>
           <w:rPr>
             <w:rStyle w:val="Hyperlink"/>
@@ -630,7 +683,7 @@
       <w:r>
         <w:t xml:space="preserve"> </w:t>
       </w:r>
-      <w:hyperlink r:id="rId56">
+      <w:hyperlink r:id="rId59">
         <w:r>
           <w:rPr>
             <w:rStyle w:val="Hyperlink"/>
@@ -643,11 +696,11 @@
       <w:pPr>
         <w:pStyle w:val="Heading2"/>
       </w:pPr>
-      <w:bookmarkStart w:id="57" w:name="personal-information"/>
+      <w:bookmarkStart w:id="60" w:name="personal-information"/>
       <w:r>
         <w:t xml:space="preserve">Personal Information</w:t>
       </w:r>
-      <w:bookmarkEnd w:id="57"/>
+      <w:bookmarkEnd w:id="60"/>
     </w:p>
     <w:p>
       <w:pPr>
@@ -669,7 +722,7 @@
                     </pic:cNvPicPr>
                   </pic:nvPicPr>
                   <pic:blipFill>
-                    <a:blip r:embed="rId58"/>
+                    <a:blip r:embed="rId61"/>
                     <a:stretch>
                       <a:fillRect/>
                     </a:stretch>
@@ -718,7 +771,7 @@
       <w:r>
         <w:t xml:space="preserve"> </w:t>
       </w:r>
-      <w:hyperlink r:id="rId59">
+      <w:hyperlink r:id="rId62">
         <w:r>
           <w:rPr>
             <w:rStyle w:val="Hyperlink"/>
@@ -741,7 +794,7 @@
       <w:r>
         <w:t xml:space="preserve"> </w:t>
       </w:r>
-      <w:hyperlink r:id="rId60">
+      <w:hyperlink r:id="rId63">
         <w:r>
           <w:rPr>
             <w:rStyle w:val="Hyperlink"/>
@@ -782,7 +835,7 @@
       <w:r>
         <w:t xml:space="preserve"> </w:t>
       </w:r>
-      <w:hyperlink r:id="rId61">
+      <w:hyperlink r:id="rId64">
         <w:r>
           <w:rPr>
             <w:rStyle w:val="Hyperlink"/>
@@ -805,7 +858,7 @@
       <w:r>
         <w:t xml:space="preserve"> </w:t>
       </w:r>
-      <w:hyperlink r:id="rId62">
+      <w:hyperlink r:id="rId65">
         <w:r>
           <w:rPr>
             <w:rStyle w:val="Hyperlink"/>
@@ -828,7 +881,7 @@
       <w:r>
         <w:t xml:space="preserve"> </w:t>
       </w:r>
-      <w:hyperlink r:id="rId63">
+      <w:hyperlink r:id="rId66">
         <w:r>
           <w:rPr>
             <w:rStyle w:val="Hyperlink"/>
@@ -839,13 +892,25 @@
     </w:p>
     <w:p>
       <w:pPr>
+        <w:numPr>
+          <w:ilvl w:val="0"/>
+          <w:numId w:val="1002"/>
+        </w:numPr>
+        <w:pStyle w:val="Compact"/>
+      </w:pPr>
+      <w:r>
+        <w:t xml:space="preserve">Most recent resume:</w:t>
+      </w:r>
+    </w:p>
+    <w:p>
+      <w:pPr>
         <w:pStyle w:val="Heading2"/>
       </w:pPr>
-      <w:bookmarkStart w:id="64" w:name="experience"/>
+      <w:bookmarkStart w:id="67" w:name="experience"/>
       <w:r>
         <w:t xml:space="preserve">Experience</w:t>
       </w:r>
-      <w:bookmarkEnd w:id="64"/>
+      <w:bookmarkEnd w:id="67"/>
     </w:p>
     <w:p>
       <w:pPr>
@@ -878,7 +943,7 @@
       <w:r>
         <w:t xml:space="preserve"> </w:t>
       </w:r>
-      <w:hyperlink r:id="rId65">
+      <w:hyperlink r:id="rId68">
         <w:r>
           <w:rPr>
             <w:rStyle w:val="Hyperlink"/>
@@ -978,7 +1043,7 @@
       <w:r>
         <w:t xml:space="preserve"> </w:t>
       </w:r>
-      <w:hyperlink r:id="rId66">
+      <w:hyperlink r:id="rId69">
         <w:r>
           <w:rPr>
             <w:rStyle w:val="Hyperlink"/>
@@ -1066,7 +1131,7 @@
       <w:r>
         <w:t xml:space="preserve"> </w:t>
       </w:r>
-      <w:hyperlink r:id="rId67">
+      <w:hyperlink r:id="rId70">
         <w:r>
           <w:rPr>
             <w:rStyle w:val="Hyperlink"/>
@@ -1130,7 +1195,7 @@
       <w:r>
         <w:t xml:space="preserve"> </w:t>
       </w:r>
-      <w:hyperlink r:id="rId68">
+      <w:hyperlink r:id="rId71">
         <w:r>
           <w:rPr>
             <w:rStyle w:val="Hyperlink"/>
@@ -1206,7 +1271,7 @@
       <w:r>
         <w:t xml:space="preserve"> </w:t>
       </w:r>
-      <w:hyperlink r:id="rId62">
+      <w:hyperlink r:id="rId65">
         <w:r>
           <w:rPr>
             <w:rStyle w:val="Hyperlink"/>
@@ -1246,7 +1311,7 @@
       <w:r>
         <w:t xml:space="preserve"> </w:t>
       </w:r>
-      <w:hyperlink r:id="rId69">
+      <w:hyperlink r:id="rId72">
         <w:r>
           <w:rPr>
             <w:rStyle w:val="Hyperlink"/>
@@ -1355,7 +1420,7 @@
       <w:r>
         <w:t xml:space="preserve"> </w:t>
       </w:r>
-      <w:hyperlink r:id="rId70">
+      <w:hyperlink r:id="rId73">
         <w:r>
           <w:rPr>
             <w:rStyle w:val="Hyperlink"/>
@@ -1410,7 +1475,7 @@
       <w:r>
         <w:t xml:space="preserve"> </w:t>
       </w:r>
-      <w:hyperlink r:id="rId71">
+      <w:hyperlink r:id="rId74">
         <w:r>
           <w:rPr>
             <w:rStyle w:val="Hyperlink"/>
@@ -1450,7 +1515,7 @@
       <w:r>
         <w:t xml:space="preserve"> </w:t>
       </w:r>
-      <w:hyperlink r:id="rId72">
+      <w:hyperlink r:id="rId75">
         <w:r>
           <w:rPr>
             <w:rStyle w:val="Hyperlink"/>
@@ -1490,7 +1555,7 @@
       <w:r>
         <w:t xml:space="preserve"> </w:t>
       </w:r>
-      <w:hyperlink r:id="rId73">
+      <w:hyperlink r:id="rId76">
         <w:r>
           <w:rPr>
             <w:rStyle w:val="Hyperlink"/>
@@ -1536,7 +1601,7 @@
       <w:r>
         <w:t xml:space="preserve"> </w:t>
       </w:r>
-      <w:hyperlink r:id="rId74">
+      <w:hyperlink r:id="rId77">
         <w:r>
           <w:rPr>
             <w:rStyle w:val="Hyperlink"/>
@@ -1568,34 +1633,12 @@
       <w:r>
         <w:t xml:space="preserve"> </w:t>
       </w:r>
-      <w:hyperlink r:id="rId75">
+      <w:hyperlink r:id="rId78">
         <w:r>
           <w:rPr>
             <w:rStyle w:val="Hyperlink"/>
           </w:rPr>
           <w:t xml:space="preserve">Home</w:t>
-        </w:r>
-      </w:hyperlink>
-    </w:p>
-    <w:p>
-      <w:pPr>
-        <w:pStyle w:val="FirstParagraph"/>
-      </w:pPr>
-      <w:r>
-        <w:rPr>
-          <w:i/>
-        </w:rPr>
-        <w:t xml:space="preserve">The most recent version of this resumé can be found at</w:t>
-      </w:r>
-      <w:r>
-        <w:t xml:space="preserve"> </w:t>
-      </w:r>
-      <w:hyperlink r:id="rId76">
-        <w:r>
-          <w:rPr>
-            <w:rStyle w:val="Hyperlink"/>
-          </w:rPr>
-          <w:t xml:space="preserve">github.com/micheldebree/cv</w:t>
         </w:r>
       </w:hyperlink>
     </w:p>

</xml_diff>

<commit_message>
Added some activities to current project
</commit_message>
<xml_diff>
--- a/CV-Michel_de_Bree.EN.docx
+++ b/CV-Michel_de_Bree.EN.docx
@@ -976,6 +976,18 @@
         <w:pStyle w:val="Compact"/>
       </w:pPr>
       <w:r>
+        <w:t xml:space="preserve">API design (REST / Swagger / OpenAPI)</w:t>
+      </w:r>
+    </w:p>
+    <w:p>
+      <w:pPr>
+        <w:numPr>
+          <w:ilvl w:val="1"/>
+          <w:numId w:val="1004"/>
+        </w:numPr>
+        <w:pStyle w:val="Compact"/>
+      </w:pPr>
+      <w:r>
         <w:t xml:space="preserve">Lead CI/CD migration and improvement (from Bitbucket / Jenkins / Docker Swarm</w:t>
       </w:r>
       <w:r>
@@ -983,6 +995,24 @@
       </w:r>
       <w:r>
         <w:t xml:space="preserve">to Gitlab / Kubernetes / Helm)</w:t>
+      </w:r>
+    </w:p>
+    <w:p>
+      <w:pPr>
+        <w:numPr>
+          <w:ilvl w:val="1"/>
+          <w:numId w:val="1004"/>
+        </w:numPr>
+        <w:pStyle w:val="Compact"/>
+      </w:pPr>
+      <w:r>
+        <w:t xml:space="preserve">Lead design and implementation of a major overhaul of the datamodel to</w:t>
+      </w:r>
+      <w:r>
+        <w:t xml:space="preserve"> </w:t>
+      </w:r>
+      <w:r>
+        <w:t xml:space="preserve">accommodate changing business requirements, late into the project.</w:t>
       </w:r>
     </w:p>
     <w:p>

</xml_diff>

<commit_message>
Dropped docker build for simplicity. Use wkhtmltopdf for pdf version. Small layout changes.
</commit_message>
<xml_diff>
--- a/CV-Michel_de_Bree.EN.docx
+++ b/CV-Michel_de_Bree.EN.docx
@@ -2,82 +2,30 @@
 <file path=word/document.xml><?xml version="1.0" encoding="utf-8"?>
 <w:document xmlns:w="http://schemas.openxmlformats.org/wordprocessingml/2006/main" xmlns:m="http://schemas.openxmlformats.org/officeDocument/2006/math" xmlns:r="http://schemas.openxmlformats.org/officeDocument/2006/relationships" xmlns:o="urn:schemas-microsoft-com:office:office" xmlns:v="urn:schemas-microsoft-com:vml" xmlns:w10="urn:schemas-microsoft-com:office:word" xmlns:a="http://schemas.openxmlformats.org/drawingml/2006/main" xmlns:pic="http://schemas.openxmlformats.org/drawingml/2006/picture" xmlns:wp="http://schemas.openxmlformats.org/drawingml/2006/wordprocessingDrawing">
   <w:body>
+    <w:bookmarkStart w:id="81" w:name="michel-de-bree"/>
     <w:p>
       <w:pPr>
         <w:pStyle w:val="Heading1"/>
       </w:pPr>
-      <w:bookmarkStart w:id="20" w:name="michel-de-bree"/>
       <w:r>
         <w:t xml:space="preserve">Michel de Bree</w:t>
       </w:r>
-      <w:bookmarkEnd w:id="20"/>
-    </w:p>
+    </w:p>
+    <w:bookmarkStart w:id="56" w:name="freelance-full-stack-java-developer"/>
     <w:p>
       <w:pPr>
         <w:pStyle w:val="Heading2"/>
       </w:pPr>
-      <w:bookmarkStart w:id="21" w:name="freelance-full-stack-java-developer"/>
       <w:r>
         <w:t xml:space="preserve">Freelance Full Stack Java Developer</w:t>
       </w:r>
-      <w:bookmarkEnd w:id="21"/>
     </w:p>
     <w:p>
       <w:pPr>
         <w:pStyle w:val="FirstParagraph"/>
       </w:pPr>
       <w:r>
-        <w:t xml:space="preserve">Up-to-date versions available in</w:t>
-      </w:r>
-      <w:r>
-        <w:t xml:space="preserve"> </w:t>
-      </w:r>
-      <w:hyperlink r:id="rId22">
-        <w:r>
-          <w:rPr>
-            <w:rStyle w:val="Hyperlink"/>
-          </w:rPr>
-          <w:t xml:space="preserve">PDF</w:t>
-        </w:r>
-      </w:hyperlink>
-      <w:r>
-        <w:t xml:space="preserve">,</w:t>
-      </w:r>
-      <w:r>
-        <w:t xml:space="preserve"> </w:t>
-      </w:r>
-      <w:hyperlink r:id="rId23">
-        <w:r>
-          <w:rPr>
-            <w:rStyle w:val="Hyperlink"/>
-          </w:rPr>
-          <w:t xml:space="preserve">Word</w:t>
-        </w:r>
-      </w:hyperlink>
-      <w:r>
-        <w:t xml:space="preserve"> </w:t>
-      </w:r>
-      <w:r>
-        <w:t xml:space="preserve">and</w:t>
-      </w:r>
-      <w:r>
-        <w:t xml:space="preserve"> </w:t>
-      </w:r>
-      <w:hyperlink r:id="rId24">
-        <w:r>
-          <w:rPr>
-            <w:rStyle w:val="Hyperlink"/>
-          </w:rPr>
-          <w:t xml:space="preserve">online</w:t>
-        </w:r>
-      </w:hyperlink>
-    </w:p>
-    <w:p>
-      <w:pPr>
-        <w:pStyle w:val="BodyText"/>
-      </w:pPr>
-      <w:r>
-        <w:t xml:space="preserve">With 15+ years of experience in complex and dynamic IT landscapes, I am equipped</w:t>
+        <w:t xml:space="preserve">With 17+ years of experience in complex and dynamic IT landscapes, I am equipped</w:t>
       </w:r>
       <w:r>
         <w:t xml:space="preserve"> </w:t>
@@ -102,7 +50,7 @@
         </w:numPr>
         <w:pStyle w:val="Compact"/>
       </w:pPr>
-      <w:hyperlink r:id="rId25">
+      <w:hyperlink r:id="rId20">
         <w:r>
           <w:rPr>
             <w:rStyle w:val="Hyperlink"/>
@@ -119,7 +67,7 @@
       <w:r>
         <w:t xml:space="preserve"> </w:t>
       </w:r>
-      <w:hyperlink r:id="rId26">
+      <w:hyperlink r:id="rId21">
         <w:r>
           <w:rPr>
             <w:rStyle w:val="Hyperlink"/>
@@ -136,7 +84,7 @@
         </w:numPr>
         <w:pStyle w:val="Compact"/>
       </w:pPr>
-      <w:hyperlink r:id="rId27">
+      <w:hyperlink r:id="rId22">
         <w:r>
           <w:rPr>
             <w:rStyle w:val="Hyperlink"/>
@@ -153,7 +101,7 @@
       <w:r>
         <w:t xml:space="preserve"> </w:t>
       </w:r>
-      <w:hyperlink r:id="rId28">
+      <w:hyperlink r:id="rId23">
         <w:r>
           <w:rPr>
             <w:rStyle w:val="Hyperlink"/>
@@ -170,7 +118,7 @@
       <w:r>
         <w:t xml:space="preserve"> </w:t>
       </w:r>
-      <w:hyperlink r:id="rId29">
+      <w:hyperlink r:id="rId24">
         <w:r>
           <w:rPr>
             <w:rStyle w:val="Hyperlink"/>
@@ -187,12 +135,29 @@
       <w:r>
         <w:t xml:space="preserve"> </w:t>
       </w:r>
-      <w:hyperlink r:id="rId30">
+      <w:hyperlink r:id="rId25">
         <w:r>
           <w:rPr>
             <w:rStyle w:val="Hyperlink"/>
           </w:rPr>
           <w:t xml:space="preserve">PostgreSQL</w:t>
+        </w:r>
+      </w:hyperlink>
+      <w:r>
+        <w:t xml:space="preserve"> </w:t>
+      </w:r>
+      <w:r>
+        <w:t xml:space="preserve">/</w:t>
+      </w:r>
+      <w:r>
+        <w:t xml:space="preserve"> </w:t>
+      </w:r>
+      <w:hyperlink r:id="rId26">
+        <w:r>
+          <w:rPr>
+            <w:rStyle w:val="Hyperlink"/>
+          </w:rPr>
+          <w:t xml:space="preserve">Elastic Search</w:t>
         </w:r>
       </w:hyperlink>
     </w:p>
@@ -204,12 +169,80 @@
         </w:numPr>
         <w:pStyle w:val="Compact"/>
       </w:pPr>
+      <w:hyperlink r:id="rId27">
+        <w:r>
+          <w:rPr>
+            <w:rStyle w:val="Hyperlink"/>
+          </w:rPr>
+          <w:t xml:space="preserve">React</w:t>
+        </w:r>
+      </w:hyperlink>
+      <w:r>
+        <w:t xml:space="preserve"> </w:t>
+      </w:r>
+      <w:r>
+        <w:t xml:space="preserve">/</w:t>
+      </w:r>
+      <w:r>
+        <w:t xml:space="preserve"> </w:t>
+      </w:r>
+      <w:hyperlink r:id="rId28">
+        <w:r>
+          <w:rPr>
+            <w:rStyle w:val="Hyperlink"/>
+          </w:rPr>
+          <w:t xml:space="preserve">REST</w:t>
+        </w:r>
+      </w:hyperlink>
+      <w:r>
+        <w:t xml:space="preserve"> </w:t>
+      </w:r>
+      <w:r>
+        <w:t xml:space="preserve">/</w:t>
+      </w:r>
+      <w:r>
+        <w:t xml:space="preserve"> </w:t>
+      </w:r>
+      <w:hyperlink r:id="rId29">
+        <w:r>
+          <w:rPr>
+            <w:rStyle w:val="Hyperlink"/>
+          </w:rPr>
+          <w:t xml:space="preserve">JSON</w:t>
+        </w:r>
+      </w:hyperlink>
+      <w:r>
+        <w:t xml:space="preserve"> </w:t>
+      </w:r>
+      <w:r>
+        <w:t xml:space="preserve">/</w:t>
+      </w:r>
+      <w:r>
+        <w:t xml:space="preserve"> </w:t>
+      </w:r>
+      <w:hyperlink r:id="rId30">
+        <w:r>
+          <w:rPr>
+            <w:rStyle w:val="Hyperlink"/>
+          </w:rPr>
+          <w:t xml:space="preserve">HAL</w:t>
+        </w:r>
+      </w:hyperlink>
+      <w:r>
+        <w:t xml:space="preserve"> </w:t>
+      </w:r>
+      <w:r>
+        <w:t xml:space="preserve">/</w:t>
+      </w:r>
+      <w:r>
+        <w:t xml:space="preserve"> </w:t>
+      </w:r>
       <w:hyperlink r:id="rId31">
         <w:r>
           <w:rPr>
             <w:rStyle w:val="Hyperlink"/>
           </w:rPr>
-          <w:t xml:space="preserve">React</w:t>
+          <w:t xml:space="preserve">SOAP</w:t>
         </w:r>
       </w:hyperlink>
       <w:r>
@@ -226,7 +259,7 @@
           <w:rPr>
             <w:rStyle w:val="Hyperlink"/>
           </w:rPr>
-          <w:t xml:space="preserve">REST</w:t>
+          <w:t xml:space="preserve">OAuth2</w:t>
         </w:r>
       </w:hyperlink>
       <w:r>
@@ -243,7 +276,7 @@
           <w:rPr>
             <w:rStyle w:val="Hyperlink"/>
           </w:rPr>
-          <w:t xml:space="preserve">JSON</w:t>
+          <w:t xml:space="preserve">JWT</w:t>
         </w:r>
       </w:hyperlink>
       <w:r>
@@ -260,7 +293,7 @@
           <w:rPr>
             <w:rStyle w:val="Hyperlink"/>
           </w:rPr>
-          <w:t xml:space="preserve">HAL</w:t>
+          <w:t xml:space="preserve">OpenAPI (Swagger)</w:t>
         </w:r>
       </w:hyperlink>
       <w:r>
@@ -277,7 +310,7 @@
           <w:rPr>
             <w:rStyle w:val="Hyperlink"/>
           </w:rPr>
-          <w:t xml:space="preserve">SOAP</w:t>
+          <w:t xml:space="preserve">DMN</w:t>
         </w:r>
       </w:hyperlink>
       <w:r>
@@ -294,41 +327,7 @@
           <w:rPr>
             <w:rStyle w:val="Hyperlink"/>
           </w:rPr>
-          <w:t xml:space="preserve">OAuth2</w:t>
-        </w:r>
-      </w:hyperlink>
-      <w:r>
-        <w:t xml:space="preserve"> </w:t>
-      </w:r>
-      <w:r>
-        <w:t xml:space="preserve">/</w:t>
-      </w:r>
-      <w:r>
-        <w:t xml:space="preserve"> </w:t>
-      </w:r>
-      <w:hyperlink r:id="rId37">
-        <w:r>
-          <w:rPr>
-            <w:rStyle w:val="Hyperlink"/>
-          </w:rPr>
-          <w:t xml:space="preserve">JWT</w:t>
-        </w:r>
-      </w:hyperlink>
-      <w:r>
-        <w:t xml:space="preserve"> </w:t>
-      </w:r>
-      <w:r>
-        <w:t xml:space="preserve">/</w:t>
-      </w:r>
-      <w:r>
-        <w:t xml:space="preserve"> </w:t>
-      </w:r>
-      <w:hyperlink r:id="rId38">
-        <w:r>
-          <w:rPr>
-            <w:rStyle w:val="Hyperlink"/>
-          </w:rPr>
-          <w:t xml:space="preserve">OpenAPI (Swagger)</w:t>
+          <w:t xml:space="preserve">Drools</w:t>
         </w:r>
       </w:hyperlink>
     </w:p>
@@ -340,12 +339,46 @@
         </w:numPr>
         <w:pStyle w:val="Compact"/>
       </w:pPr>
+      <w:hyperlink r:id="rId37">
+        <w:r>
+          <w:rPr>
+            <w:rStyle w:val="Hyperlink"/>
+          </w:rPr>
+          <w:t xml:space="preserve">Kubernetes</w:t>
+        </w:r>
+      </w:hyperlink>
+      <w:r>
+        <w:t xml:space="preserve"> </w:t>
+      </w:r>
+      <w:r>
+        <w:t xml:space="preserve">/</w:t>
+      </w:r>
+      <w:r>
+        <w:t xml:space="preserve"> </w:t>
+      </w:r>
+      <w:hyperlink r:id="rId38">
+        <w:r>
+          <w:rPr>
+            <w:rStyle w:val="Hyperlink"/>
+          </w:rPr>
+          <w:t xml:space="preserve">Openshift</w:t>
+        </w:r>
+      </w:hyperlink>
+      <w:r>
+        <w:t xml:space="preserve"> </w:t>
+      </w:r>
+      <w:r>
+        <w:t xml:space="preserve">/</w:t>
+      </w:r>
+      <w:r>
+        <w:t xml:space="preserve"> </w:t>
+      </w:r>
       <w:hyperlink r:id="rId39">
         <w:r>
           <w:rPr>
             <w:rStyle w:val="Hyperlink"/>
           </w:rPr>
-          <w:t xml:space="preserve">Kubernetes</w:t>
+          <w:t xml:space="preserve">Helm</w:t>
         </w:r>
       </w:hyperlink>
       <w:r>
@@ -362,7 +395,7 @@
           <w:rPr>
             <w:rStyle w:val="Hyperlink"/>
           </w:rPr>
-          <w:t xml:space="preserve">Helm</w:t>
+          <w:t xml:space="preserve">Docker</w:t>
         </w:r>
       </w:hyperlink>
       <w:r>
@@ -375,40 +408,6 @@
         <w:t xml:space="preserve"> </w:t>
       </w:r>
       <w:hyperlink r:id="rId41">
-        <w:r>
-          <w:rPr>
-            <w:rStyle w:val="Hyperlink"/>
-          </w:rPr>
-          <w:t xml:space="preserve">Docker</w:t>
-        </w:r>
-      </w:hyperlink>
-      <w:r>
-        <w:t xml:space="preserve"> </w:t>
-      </w:r>
-      <w:r>
-        <w:t xml:space="preserve">/</w:t>
-      </w:r>
-      <w:r>
-        <w:t xml:space="preserve"> </w:t>
-      </w:r>
-      <w:hyperlink r:id="rId42">
-        <w:r>
-          <w:rPr>
-            <w:rStyle w:val="Hyperlink"/>
-          </w:rPr>
-          <w:t xml:space="preserve">Openshift</w:t>
-        </w:r>
-      </w:hyperlink>
-      <w:r>
-        <w:t xml:space="preserve"> </w:t>
-      </w:r>
-      <w:r>
-        <w:t xml:space="preserve">/</w:t>
-      </w:r>
-      <w:r>
-        <w:t xml:space="preserve"> </w:t>
-      </w:r>
-      <w:hyperlink r:id="rId43">
         <w:r>
           <w:rPr>
             <w:rStyle w:val="Hyperlink"/>
@@ -425,12 +424,46 @@
         </w:numPr>
         <w:pStyle w:val="Compact"/>
       </w:pPr>
+      <w:hyperlink r:id="rId42">
+        <w:r>
+          <w:rPr>
+            <w:rStyle w:val="Hyperlink"/>
+          </w:rPr>
+          <w:t xml:space="preserve">JUnit</w:t>
+        </w:r>
+      </w:hyperlink>
+      <w:r>
+        <w:t xml:space="preserve"> </w:t>
+      </w:r>
+      <w:r>
+        <w:t xml:space="preserve">/</w:t>
+      </w:r>
+      <w:r>
+        <w:t xml:space="preserve"> </w:t>
+      </w:r>
+      <w:hyperlink r:id="rId43">
+        <w:r>
+          <w:rPr>
+            <w:rStyle w:val="Hyperlink"/>
+          </w:rPr>
+          <w:t xml:space="preserve">Mockito</w:t>
+        </w:r>
+      </w:hyperlink>
+      <w:r>
+        <w:t xml:space="preserve"> </w:t>
+      </w:r>
+      <w:r>
+        <w:t xml:space="preserve">/</w:t>
+      </w:r>
+      <w:r>
+        <w:t xml:space="preserve"> </w:t>
+      </w:r>
       <w:hyperlink r:id="rId44">
         <w:r>
           <w:rPr>
             <w:rStyle w:val="Hyperlink"/>
           </w:rPr>
-          <w:t xml:space="preserve">JUnit</w:t>
+          <w:t xml:space="preserve">Jest</w:t>
         </w:r>
       </w:hyperlink>
       <w:r>
@@ -447,7 +480,7 @@
           <w:rPr>
             <w:rStyle w:val="Hyperlink"/>
           </w:rPr>
-          <w:t xml:space="preserve">Mockito</w:t>
+          <w:t xml:space="preserve">Chai</w:t>
         </w:r>
       </w:hyperlink>
       <w:r>
@@ -464,7 +497,7 @@
           <w:rPr>
             <w:rStyle w:val="Hyperlink"/>
           </w:rPr>
-          <w:t xml:space="preserve">Jest</w:t>
+          <w:t xml:space="preserve">Enzyme</w:t>
         </w:r>
       </w:hyperlink>
       <w:r>
@@ -481,7 +514,7 @@
           <w:rPr>
             <w:rStyle w:val="Hyperlink"/>
           </w:rPr>
-          <w:t xml:space="preserve">Chai</w:t>
+          <w:t xml:space="preserve">Wiremock</w:t>
         </w:r>
       </w:hyperlink>
       <w:r>
@@ -498,7 +531,7 @@
           <w:rPr>
             <w:rStyle w:val="Hyperlink"/>
           </w:rPr>
-          <w:t xml:space="preserve">Enzyme</w:t>
+          <w:t xml:space="preserve">Cucumber</w:t>
         </w:r>
       </w:hyperlink>
       <w:r>
@@ -511,40 +544,6 @@
         <w:t xml:space="preserve"> </w:t>
       </w:r>
       <w:hyperlink r:id="rId49">
-        <w:r>
-          <w:rPr>
-            <w:rStyle w:val="Hyperlink"/>
-          </w:rPr>
-          <w:t xml:space="preserve">Wiremock</w:t>
-        </w:r>
-      </w:hyperlink>
-      <w:r>
-        <w:t xml:space="preserve"> </w:t>
-      </w:r>
-      <w:r>
-        <w:t xml:space="preserve">/</w:t>
-      </w:r>
-      <w:r>
-        <w:t xml:space="preserve"> </w:t>
-      </w:r>
-      <w:hyperlink r:id="rId50">
-        <w:r>
-          <w:rPr>
-            <w:rStyle w:val="Hyperlink"/>
-          </w:rPr>
-          <w:t xml:space="preserve">Cucumber</w:t>
-        </w:r>
-      </w:hyperlink>
-      <w:r>
-        <w:t xml:space="preserve"> </w:t>
-      </w:r>
-      <w:r>
-        <w:t xml:space="preserve">/</w:t>
-      </w:r>
-      <w:r>
-        <w:t xml:space="preserve"> </w:t>
-      </w:r>
-      <w:hyperlink r:id="rId51">
         <w:r>
           <w:rPr>
             <w:rStyle w:val="Hyperlink"/>
@@ -561,12 +560,46 @@
         </w:numPr>
         <w:pStyle w:val="Compact"/>
       </w:pPr>
+      <w:hyperlink r:id="rId50">
+        <w:r>
+          <w:rPr>
+            <w:rStyle w:val="Hyperlink"/>
+          </w:rPr>
+          <w:t xml:space="preserve">Git</w:t>
+        </w:r>
+      </w:hyperlink>
+      <w:r>
+        <w:t xml:space="preserve"> </w:t>
+      </w:r>
+      <w:r>
+        <w:t xml:space="preserve">/</w:t>
+      </w:r>
+      <w:r>
+        <w:t xml:space="preserve"> </w:t>
+      </w:r>
+      <w:hyperlink r:id="rId51">
+        <w:r>
+          <w:rPr>
+            <w:rStyle w:val="Hyperlink"/>
+          </w:rPr>
+          <w:t xml:space="preserve">Gitlab</w:t>
+        </w:r>
+      </w:hyperlink>
+      <w:r>
+        <w:t xml:space="preserve"> </w:t>
+      </w:r>
+      <w:r>
+        <w:t xml:space="preserve">/</w:t>
+      </w:r>
+      <w:r>
+        <w:t xml:space="preserve"> </w:t>
+      </w:r>
       <w:hyperlink r:id="rId52">
         <w:r>
           <w:rPr>
             <w:rStyle w:val="Hyperlink"/>
           </w:rPr>
-          <w:t xml:space="preserve">Git</w:t>
+          <w:t xml:space="preserve">Maven</w:t>
         </w:r>
       </w:hyperlink>
       <w:r>
@@ -583,7 +616,7 @@
           <w:rPr>
             <w:rStyle w:val="Hyperlink"/>
           </w:rPr>
-          <w:t xml:space="preserve">Bitbucket</w:t>
+          <w:t xml:space="preserve">JIRA</w:t>
         </w:r>
       </w:hyperlink>
       <w:r>
@@ -600,7 +633,7 @@
           <w:rPr>
             <w:rStyle w:val="Hyperlink"/>
           </w:rPr>
-          <w:t xml:space="preserve">Gitlab</w:t>
+          <w:t xml:space="preserve">Confluence</w:t>
         </w:r>
       </w:hyperlink>
       <w:r>
@@ -617,87 +650,19 @@
           <w:rPr>
             <w:rStyle w:val="Hyperlink"/>
           </w:rPr>
-          <w:t xml:space="preserve">Maven</w:t>
-        </w:r>
-      </w:hyperlink>
-      <w:r>
-        <w:t xml:space="preserve"> </w:t>
-      </w:r>
-      <w:r>
-        <w:t xml:space="preserve">/</w:t>
-      </w:r>
-      <w:r>
-        <w:t xml:space="preserve"> </w:t>
-      </w:r>
-      <w:hyperlink r:id="rId56">
-        <w:r>
-          <w:rPr>
-            <w:rStyle w:val="Hyperlink"/>
-          </w:rPr>
-          <w:t xml:space="preserve">Jenkins</w:t>
-        </w:r>
-      </w:hyperlink>
-      <w:r>
-        <w:t xml:space="preserve"> </w:t>
-      </w:r>
-      <w:r>
-        <w:t xml:space="preserve">/</w:t>
-      </w:r>
-      <w:r>
-        <w:t xml:space="preserve"> </w:t>
-      </w:r>
-      <w:hyperlink r:id="rId57">
-        <w:r>
-          <w:rPr>
-            <w:rStyle w:val="Hyperlink"/>
-          </w:rPr>
-          <w:t xml:space="preserve">JIRA</w:t>
-        </w:r>
-      </w:hyperlink>
-      <w:r>
-        <w:t xml:space="preserve"> </w:t>
-      </w:r>
-      <w:r>
-        <w:t xml:space="preserve">/</w:t>
-      </w:r>
-      <w:r>
-        <w:t xml:space="preserve"> </w:t>
-      </w:r>
-      <w:hyperlink r:id="rId58">
-        <w:r>
-          <w:rPr>
-            <w:rStyle w:val="Hyperlink"/>
-          </w:rPr>
-          <w:t xml:space="preserve">Confluence</w:t>
-        </w:r>
-      </w:hyperlink>
-      <w:r>
-        <w:t xml:space="preserve"> </w:t>
-      </w:r>
-      <w:r>
-        <w:t xml:space="preserve">/</w:t>
-      </w:r>
-      <w:r>
-        <w:t xml:space="preserve"> </w:t>
-      </w:r>
-      <w:hyperlink r:id="rId59">
-        <w:r>
-          <w:rPr>
-            <w:rStyle w:val="Hyperlink"/>
-          </w:rPr>
           <w:t xml:space="preserve">SonarQube</w:t>
         </w:r>
       </w:hyperlink>
     </w:p>
+    <w:bookmarkEnd w:id="56"/>
+    <w:bookmarkStart w:id="65" w:name="personal-information"/>
     <w:p>
       <w:pPr>
         <w:pStyle w:val="Heading2"/>
       </w:pPr>
-      <w:bookmarkStart w:id="60" w:name="personal-information"/>
       <w:r>
         <w:t xml:space="preserve">Personal Information</w:t>
       </w:r>
-      <w:bookmarkEnd w:id="60"/>
     </w:p>
     <w:p>
       <w:pPr>
@@ -708,18 +673,18 @@
           <wp:inline>
             <wp:extent cx="1905000" cy="1905000"/>
             <wp:effectExtent b="0" l="0" r="0" t="0"/>
-            <wp:docPr descr="Photo" title="" id="1" name="Picture"/>
+            <wp:docPr descr="Photo" title="" id="58" name="Picture"/>
             <a:graphic>
               <a:graphicData uri="http://schemas.openxmlformats.org/drawingml/2006/picture">
                 <pic:pic>
                   <pic:nvPicPr>
-                    <pic:cNvPr descr="Photo.jpg" id="0" name="Picture"/>
+                    <pic:cNvPr descr="Photo.jpg" id="59" name="Picture"/>
                     <pic:cNvPicPr>
                       <a:picLocks noChangeArrowheads="1" noChangeAspect="1"/>
                     </pic:cNvPicPr>
                   </pic:nvPicPr>
                   <pic:blipFill>
-                    <a:blip r:embed="rId61"/>
+                    <a:blip r:embed="rId57"/>
                     <a:stretch>
                       <a:fillRect/>
                     </a:stretch>
@@ -768,7 +733,7 @@
       <w:r>
         <w:t xml:space="preserve"> </w:t>
       </w:r>
-      <w:hyperlink r:id="rId62">
+      <w:hyperlink r:id="rId60">
         <w:r>
           <w:rPr>
             <w:rStyle w:val="Hyperlink"/>
@@ -791,7 +756,7 @@
       <w:r>
         <w:t xml:space="preserve"> </w:t>
       </w:r>
-      <w:hyperlink r:id="rId63">
+      <w:hyperlink r:id="rId61">
         <w:r>
           <w:rPr>
             <w:rStyle w:val="Hyperlink"/>
@@ -832,7 +797,7 @@
       <w:r>
         <w:t xml:space="preserve"> </w:t>
       </w:r>
-      <w:hyperlink r:id="rId64">
+      <w:hyperlink r:id="rId62">
         <w:r>
           <w:rPr>
             <w:rStyle w:val="Hyperlink"/>
@@ -855,7 +820,7 @@
       <w:r>
         <w:t xml:space="preserve"> </w:t>
       </w:r>
-      <w:hyperlink r:id="rId65">
+      <w:hyperlink r:id="rId63">
         <w:r>
           <w:rPr>
             <w:rStyle w:val="Hyperlink"/>
@@ -878,7 +843,7 @@
       <w:r>
         <w:t xml:space="preserve"> </w:t>
       </w:r>
-      <w:hyperlink r:id="rId66">
+      <w:hyperlink r:id="rId64">
         <w:r>
           <w:rPr>
             <w:rStyle w:val="Hyperlink"/>
@@ -887,15 +852,15 @@
         </w:r>
       </w:hyperlink>
     </w:p>
+    <w:bookmarkEnd w:id="65"/>
+    <w:bookmarkStart w:id="80" w:name="experience"/>
     <w:p>
       <w:pPr>
         <w:pStyle w:val="Heading2"/>
       </w:pPr>
-      <w:bookmarkStart w:id="67" w:name="experience"/>
       <w:r>
         <w:t xml:space="preserve">Experience</w:t>
       </w:r>
-      <w:bookmarkEnd w:id="67"/>
     </w:p>
     <w:p>
       <w:pPr>
@@ -906,15 +871,23 @@
       </w:pPr>
       <w:r>
         <w:rPr>
+          <w:iCs/>
           <w:i/>
         </w:rPr>
-        <w:t xml:space="preserve">2018 - now</w:t>
+        <w:t xml:space="preserve">2018–now</w:t>
+      </w:r>
+      <w:r>
+        <w:t xml:space="preserve"> </w:t>
+      </w:r>
+      <w:r>
+        <w:t xml:space="preserve">—</w:t>
       </w:r>
       <w:r>
         <w:t xml:space="preserve"> </w:t>
       </w:r>
       <w:r>
         <w:rPr>
+          <w:bCs/>
           <w:b/>
         </w:rPr>
         <w:t xml:space="preserve">Legislative rule engine with supporting interfaces</w:t>
@@ -928,7 +901,7 @@
       <w:r>
         <w:t xml:space="preserve"> </w:t>
       </w:r>
-      <w:hyperlink r:id="rId68">
+      <w:hyperlink r:id="rId66">
         <w:r>
           <w:rPr>
             <w:rStyle w:val="Hyperlink"/>
@@ -976,7 +949,7 @@
         <w:pStyle w:val="Compact"/>
       </w:pPr>
       <w:r>
-        <w:t xml:space="preserve">API design (REST / Swagger / OpenAPI)</w:t>
+        <w:t xml:space="preserve">API design and QA (REST / Swagger / OpenAPI)</w:t>
       </w:r>
     </w:p>
     <w:p>
@@ -1036,15 +1009,23 @@
       </w:pPr>
       <w:r>
         <w:rPr>
+          <w:iCs/>
           <w:i/>
         </w:rPr>
-        <w:t xml:space="preserve">2016 - 2018</w:t>
+        <w:t xml:space="preserve">2016–2018</w:t>
+      </w:r>
+      <w:r>
+        <w:t xml:space="preserve"> </w:t>
+      </w:r>
+      <w:r>
+        <w:t xml:space="preserve">—</w:t>
       </w:r>
       <w:r>
         <w:t xml:space="preserve"> </w:t>
       </w:r>
       <w:r>
         <w:rPr>
+          <w:bCs/>
           <w:b/>
         </w:rPr>
         <w:t xml:space="preserve">Central integration hub</w:t>
@@ -1058,7 +1039,7 @@
       <w:r>
         <w:t xml:space="preserve"> </w:t>
       </w:r>
-      <w:hyperlink r:id="rId69">
+      <w:hyperlink r:id="rId67">
         <w:r>
           <w:rPr>
             <w:rStyle w:val="Hyperlink"/>
@@ -1124,15 +1105,23 @@
       </w:pPr>
       <w:r>
         <w:rPr>
+          <w:iCs/>
           <w:i/>
         </w:rPr>
-        <w:t xml:space="preserve">2015 - 2018</w:t>
+        <w:t xml:space="preserve">2015–2018</w:t>
+      </w:r>
+      <w:r>
+        <w:t xml:space="preserve"> </w:t>
+      </w:r>
+      <w:r>
+        <w:t xml:space="preserve">—</w:t>
       </w:r>
       <w:r>
         <w:t xml:space="preserve"> </w:t>
       </w:r>
       <w:r>
         <w:rPr>
+          <w:bCs/>
           <w:b/>
         </w:rPr>
         <w:t xml:space="preserve">Platform-as-a-Service</w:t>
@@ -1146,7 +1135,7 @@
       <w:r>
         <w:t xml:space="preserve"> </w:t>
       </w:r>
-      <w:hyperlink r:id="rId70">
+      <w:hyperlink r:id="rId68">
         <w:r>
           <w:rPr>
             <w:rStyle w:val="Hyperlink"/>
@@ -1188,15 +1177,23 @@
       </w:pPr>
       <w:r>
         <w:rPr>
+          <w:iCs/>
           <w:i/>
         </w:rPr>
-        <w:t xml:space="preserve">2014 - 2015</w:t>
+        <w:t xml:space="preserve">2014–2015</w:t>
+      </w:r>
+      <w:r>
+        <w:t xml:space="preserve"> </w:t>
+      </w:r>
+      <w:r>
+        <w:t xml:space="preserve">—</w:t>
       </w:r>
       <w:r>
         <w:t xml:space="preserve"> </w:t>
       </w:r>
       <w:r>
         <w:rPr>
+          <w:bCs/>
           <w:b/>
         </w:rPr>
         <w:t xml:space="preserve">Online authentication</w:t>
@@ -1210,7 +1207,7 @@
       <w:r>
         <w:t xml:space="preserve"> </w:t>
       </w:r>
-      <w:hyperlink r:id="rId71">
+      <w:hyperlink r:id="rId69">
         <w:r>
           <w:rPr>
             <w:rStyle w:val="Hyperlink"/>
@@ -1264,6 +1261,7 @@
       </w:pPr>
       <w:r>
         <w:rPr>
+          <w:iCs/>
           <w:i/>
         </w:rPr>
         <w:t xml:space="preserve">2014</w:t>
@@ -1272,7 +1270,14 @@
         <w:t xml:space="preserve"> </w:t>
       </w:r>
       <w:r>
+        <w:t xml:space="preserve">—</w:t>
+      </w:r>
+      <w:r>
+        <w:t xml:space="preserve"> </w:t>
+      </w:r>
+      <w:r>
         <w:rPr>
+          <w:bCs/>
           <w:b/>
         </w:rPr>
         <w:t xml:space="preserve">Started freelancing</w:t>
@@ -1286,7 +1291,7 @@
       <w:r>
         <w:t xml:space="preserve"> </w:t>
       </w:r>
-      <w:hyperlink r:id="rId65">
+      <w:hyperlink r:id="rId63">
         <w:r>
           <w:rPr>
             <w:rStyle w:val="Hyperlink"/>
@@ -1304,15 +1309,23 @@
       </w:pPr>
       <w:r>
         <w:rPr>
+          <w:iCs/>
           <w:i/>
         </w:rPr>
-        <w:t xml:space="preserve">2005 - 2014</w:t>
+        <w:t xml:space="preserve">2005–2014</w:t>
+      </w:r>
+      <w:r>
+        <w:t xml:space="preserve"> </w:t>
+      </w:r>
+      <w:r>
+        <w:t xml:space="preserve">—</w:t>
       </w:r>
       <w:r>
         <w:t xml:space="preserve"> </w:t>
       </w:r>
       <w:r>
         <w:rPr>
+          <w:bCs/>
           <w:b/>
         </w:rPr>
         <w:t xml:space="preserve">Senior Software Engineer</w:t>
@@ -1326,7 +1339,7 @@
       <w:r>
         <w:t xml:space="preserve"> </w:t>
       </w:r>
-      <w:hyperlink r:id="rId72">
+      <w:hyperlink r:id="rId70">
         <w:r>
           <w:rPr>
             <w:rStyle w:val="Hyperlink"/>
@@ -1413,15 +1426,23 @@
       </w:pPr>
       <w:r>
         <w:rPr>
+          <w:iCs/>
           <w:i/>
         </w:rPr>
-        <w:t xml:space="preserve">2001 - 2005</w:t>
+        <w:t xml:space="preserve">2001–2005</w:t>
+      </w:r>
+      <w:r>
+        <w:t xml:space="preserve"> </w:t>
+      </w:r>
+      <w:r>
+        <w:t xml:space="preserve">—</w:t>
       </w:r>
       <w:r>
         <w:t xml:space="preserve"> </w:t>
       </w:r>
       <w:r>
         <w:rPr>
+          <w:bCs/>
           <w:b/>
         </w:rPr>
         <w:t xml:space="preserve">Software Engineer</w:t>
@@ -1435,7 +1456,7 @@
       <w:r>
         <w:t xml:space="preserve"> </w:t>
       </w:r>
-      <w:hyperlink r:id="rId73">
+      <w:hyperlink r:id="rId71">
         <w:r>
           <w:rPr>
             <w:rStyle w:val="Hyperlink"/>
@@ -1468,15 +1489,23 @@
       </w:pPr>
       <w:r>
         <w:rPr>
+          <w:iCs/>
           <w:i/>
         </w:rPr>
-        <w:t xml:space="preserve">1994 - 2001</w:t>
+        <w:t xml:space="preserve">1994–2001</w:t>
+      </w:r>
+      <w:r>
+        <w:t xml:space="preserve"> </w:t>
+      </w:r>
+      <w:r>
+        <w:t xml:space="preserve">—</w:t>
       </w:r>
       <w:r>
         <w:t xml:space="preserve"> </w:t>
       </w:r>
       <w:r>
         <w:rPr>
+          <w:bCs/>
           <w:b/>
         </w:rPr>
         <w:t xml:space="preserve">Developer</w:t>
@@ -1490,7 +1519,7 @@
       <w:r>
         <w:t xml:space="preserve"> </w:t>
       </w:r>
-      <w:hyperlink r:id="rId74">
+      <w:hyperlink r:id="rId72">
         <w:r>
           <w:rPr>
             <w:rStyle w:val="Hyperlink"/>
@@ -1508,15 +1537,23 @@
       </w:pPr>
       <w:r>
         <w:rPr>
+          <w:iCs/>
           <w:i/>
         </w:rPr>
-        <w:t xml:space="preserve">1991 - 1998</w:t>
+        <w:t xml:space="preserve">1991–1998</w:t>
+      </w:r>
+      <w:r>
+        <w:t xml:space="preserve"> </w:t>
+      </w:r>
+      <w:r>
+        <w:t xml:space="preserve">—</w:t>
       </w:r>
       <w:r>
         <w:t xml:space="preserve"> </w:t>
       </w:r>
       <w:r>
         <w:rPr>
+          <w:bCs/>
           <w:b/>
         </w:rPr>
         <w:t xml:space="preserve">Student Software Engineering</w:t>
@@ -1530,7 +1567,7 @@
       <w:r>
         <w:t xml:space="preserve"> </w:t>
       </w:r>
-      <w:hyperlink r:id="rId75">
+      <w:hyperlink r:id="rId73">
         <w:r>
           <w:rPr>
             <w:rStyle w:val="Hyperlink"/>
@@ -1548,15 +1585,23 @@
       </w:pPr>
       <w:r>
         <w:rPr>
+          <w:iCs/>
           <w:i/>
         </w:rPr>
-        <w:t xml:space="preserve">1987 - 1995</w:t>
+        <w:t xml:space="preserve">1987–1995</w:t>
+      </w:r>
+      <w:r>
+        <w:t xml:space="preserve"> </w:t>
+      </w:r>
+      <w:r>
+        <w:t xml:space="preserve">—</w:t>
       </w:r>
       <w:r>
         <w:t xml:space="preserve"> </w:t>
       </w:r>
       <w:r>
         <w:rPr>
+          <w:bCs/>
           <w:b/>
         </w:rPr>
         <w:t xml:space="preserve">Founder, coder, musician, team-lead</w:t>
@@ -1570,7 +1615,7 @@
       <w:r>
         <w:t xml:space="preserve"> </w:t>
       </w:r>
-      <w:hyperlink r:id="rId76">
+      <w:hyperlink r:id="rId74">
         <w:r>
           <w:rPr>
             <w:rStyle w:val="Hyperlink"/>
@@ -1588,9 +1633,10 @@
       </w:pPr>
       <w:r>
         <w:rPr>
+          <w:iCs/>
           <w:i/>
         </w:rPr>
-        <w:t xml:space="preserve">1984 - 1991</w:t>
+        <w:t xml:space="preserve">1984–1991</w:t>
       </w:r>
     </w:p>
     <w:p>
@@ -1603,6 +1649,7 @@
       </w:pPr>
       <w:r>
         <w:rPr>
+          <w:bCs/>
           <w:b/>
         </w:rPr>
         <w:t xml:space="preserve">Student VWO beta</w:t>
@@ -1616,7 +1663,7 @@
       <w:r>
         <w:t xml:space="preserve"> </w:t>
       </w:r>
-      <w:hyperlink r:id="rId77">
+      <w:hyperlink r:id="rId75">
         <w:r>
           <w:rPr>
             <w:rStyle w:val="Hyperlink"/>
@@ -1635,6 +1682,7 @@
       </w:pPr>
       <w:r>
         <w:rPr>
+          <w:bCs/>
           <w:b/>
         </w:rPr>
         <w:t xml:space="preserve">Self-taught developer</w:t>
@@ -1648,15 +1696,67 @@
       <w:r>
         <w:t xml:space="preserve"> </w:t>
       </w:r>
+      <w:hyperlink r:id="rId76">
+        <w:r>
+          <w:rPr>
+            <w:rStyle w:val="Hyperlink"/>
+          </w:rPr>
+          <w:t xml:space="preserve">Home</w:t>
+        </w:r>
+      </w:hyperlink>
+    </w:p>
+    <w:p>
+      <w:pPr>
+        <w:pStyle w:val="FirstParagraph"/>
+      </w:pPr>
+      <w:r>
+        <w:t xml:space="preserve">Up-to-date versions available in</w:t>
+      </w:r>
+      <w:r>
+        <w:t xml:space="preserve"> </w:t>
+      </w:r>
+      <w:hyperlink r:id="rId77">
+        <w:r>
+          <w:rPr>
+            <w:rStyle w:val="Hyperlink"/>
+          </w:rPr>
+          <w:t xml:space="preserve">PDF</w:t>
+        </w:r>
+      </w:hyperlink>
+      <w:r>
+        <w:t xml:space="preserve">,</w:t>
+      </w:r>
+      <w:r>
+        <w:t xml:space="preserve"> </w:t>
+      </w:r>
       <w:hyperlink r:id="rId78">
         <w:r>
           <w:rPr>
             <w:rStyle w:val="Hyperlink"/>
           </w:rPr>
-          <w:t xml:space="preserve">Home</w:t>
-        </w:r>
-      </w:hyperlink>
-    </w:p>
+          <w:t xml:space="preserve">Word</w:t>
+        </w:r>
+      </w:hyperlink>
+      <w:r>
+        <w:t xml:space="preserve"> </w:t>
+      </w:r>
+      <w:r>
+        <w:t xml:space="preserve">and</w:t>
+      </w:r>
+      <w:r>
+        <w:t xml:space="preserve"> </w:t>
+      </w:r>
+      <w:hyperlink r:id="rId79">
+        <w:r>
+          <w:rPr>
+            <w:rStyle w:val="Hyperlink"/>
+          </w:rPr>
+          <w:t xml:space="preserve">online</w:t>
+        </w:r>
+      </w:hyperlink>
+    </w:p>
+    <w:bookmarkEnd w:id="80"/>
+    <w:bookmarkEnd w:id="81"/>
     <w:sectPr/>
   </w:body>
 </w:document>
@@ -1688,17 +1788,14 @@
 <file path=word/numbering.xml><?xml version="1.0" encoding="utf-8"?>
 <w:numbering xmlns:w="http://schemas.openxmlformats.org/wordprocessingml/2006/main">
   <w:abstractNum w:abstractNumId="990">
-    <w:nsid w:val="2c1ae401"/>
+    <w:nsid w:val="A990"/>
     <w:multiLevelType w:val="multilevel"/>
     <w:lvl w:ilvl="0">
       <w:numFmt w:val="bullet"/>
       <w:lvlText w:val=" "/>
       <w:lvlJc w:val="left"/>
       <w:pPr>
-        <w:tabs>
-          <w:tab w:val="num" w:pos="0"/>
-        </w:tabs>
-        <w:ind w:left="480" w:hanging="480"/>
+        <w:ind w:left="720" w:hanging="480"/>
       </w:pPr>
     </w:lvl>
     <w:lvl w:ilvl="1">
@@ -1706,10 +1803,7 @@
       <w:lvlText w:val=" "/>
       <w:lvlJc w:val="left"/>
       <w:pPr>
-        <w:tabs>
-          <w:tab w:val="num" w:pos="720"/>
-        </w:tabs>
-        <w:ind w:left="1200" w:hanging="480"/>
+        <w:ind w:left="1440" w:hanging="480"/>
       </w:pPr>
     </w:lvl>
     <w:lvl w:ilvl="2">
@@ -1717,10 +1811,7 @@
       <w:lvlText w:val=" "/>
       <w:lvlJc w:val="left"/>
       <w:pPr>
-        <w:tabs>
-          <w:tab w:val="num" w:pos="1440"/>
-        </w:tabs>
-        <w:ind w:left="1920" w:hanging="480"/>
+        <w:ind w:left="2160" w:hanging="480"/>
       </w:pPr>
     </w:lvl>
     <w:lvl w:ilvl="3">
@@ -1728,10 +1819,7 @@
       <w:lvlText w:val=" "/>
       <w:lvlJc w:val="left"/>
       <w:pPr>
-        <w:tabs>
-          <w:tab w:val="num" w:pos="2160"/>
-        </w:tabs>
-        <w:ind w:left="2640" w:hanging="480"/>
+        <w:ind w:left="2880" w:hanging="480"/>
       </w:pPr>
     </w:lvl>
     <w:lvl w:ilvl="4">
@@ -1739,10 +1827,7 @@
       <w:lvlText w:val=" "/>
       <w:lvlJc w:val="left"/>
       <w:pPr>
-        <w:tabs>
-          <w:tab w:val="num" w:pos="2880"/>
-        </w:tabs>
-        <w:ind w:left="3360" w:hanging="480"/>
+        <w:ind w:left="3600" w:hanging="480"/>
       </w:pPr>
     </w:lvl>
     <w:lvl w:ilvl="5">
@@ -1750,10 +1835,7 @@
       <w:lvlText w:val=" "/>
       <w:lvlJc w:val="left"/>
       <w:pPr>
-        <w:tabs>
-          <w:tab w:val="num" w:pos="3600"/>
-        </w:tabs>
-        <w:ind w:left="4080" w:hanging="480"/>
+        <w:ind w:left="4320" w:hanging="480"/>
       </w:pPr>
     </w:lvl>
     <w:lvl w:ilvl="6">
@@ -1761,10 +1843,7 @@
       <w:lvlText w:val=" "/>
       <w:lvlJc w:val="left"/>
       <w:pPr>
-        <w:tabs>
-          <w:tab w:val="num" w:pos="4320"/>
-        </w:tabs>
-        <w:ind w:left="4800" w:hanging="480"/>
+        <w:ind w:left="5040" w:hanging="480"/>
       </w:pPr>
     </w:lvl>
     <w:lvl w:ilvl="7">
@@ -1772,10 +1851,7 @@
       <w:lvlText w:val=" "/>
       <w:lvlJc w:val="left"/>
       <w:pPr>
-        <w:tabs>
-          <w:tab w:val="num" w:pos="5040"/>
-        </w:tabs>
-        <w:ind w:left="5520" w:hanging="480"/>
+        <w:ind w:left="5760" w:hanging="480"/>
       </w:pPr>
     </w:lvl>
     <w:lvl w:ilvl="8">
@@ -1783,25 +1859,19 @@
       <w:lvlText w:val=" "/>
       <w:lvlJc w:val="left"/>
       <w:pPr>
-        <w:tabs>
-          <w:tab w:val="num" w:pos="5760"/>
-        </w:tabs>
-        <w:ind w:left="6240" w:hanging="480"/>
+        <w:ind w:left="6480" w:hanging="480"/>
       </w:pPr>
     </w:lvl>
   </w:abstractNum>
   <w:abstractNum w:abstractNumId="991">
-    <w:nsid w:val="ea454b4c"/>
+    <w:nsid w:val="A991"/>
     <w:multiLevelType w:val="multilevel"/>
     <w:lvl w:ilvl="0">
       <w:numFmt w:val="bullet"/>
       <w:lvlText w:val="•"/>
       <w:lvlJc w:val="left"/>
       <w:pPr>
-        <w:tabs>
-          <w:tab w:val="num" w:pos="0"/>
-        </w:tabs>
-        <w:ind w:left="480" w:hanging="480"/>
+        <w:ind w:left="720" w:hanging="480"/>
       </w:pPr>
     </w:lvl>
     <w:lvl w:ilvl="1">
@@ -1809,10 +1879,7 @@
       <w:lvlText w:val="–"/>
       <w:lvlJc w:val="left"/>
       <w:pPr>
-        <w:tabs>
-          <w:tab w:val="num" w:pos="720"/>
-        </w:tabs>
-        <w:ind w:left="1200" w:hanging="480"/>
+        <w:ind w:left="1440" w:hanging="480"/>
       </w:pPr>
     </w:lvl>
     <w:lvl w:ilvl="2">
@@ -1820,10 +1887,7 @@
       <w:lvlText w:val="•"/>
       <w:lvlJc w:val="left"/>
       <w:pPr>
-        <w:tabs>
-          <w:tab w:val="num" w:pos="1440"/>
-        </w:tabs>
-        <w:ind w:left="1920" w:hanging="480"/>
+        <w:ind w:left="2160" w:hanging="480"/>
       </w:pPr>
     </w:lvl>
     <w:lvl w:ilvl="3">
@@ -1831,10 +1895,7 @@
       <w:lvlText w:val="–"/>
       <w:lvlJc w:val="left"/>
       <w:pPr>
-        <w:tabs>
-          <w:tab w:val="num" w:pos="2160"/>
-        </w:tabs>
-        <w:ind w:left="2640" w:hanging="480"/>
+        <w:ind w:left="2880" w:hanging="480"/>
       </w:pPr>
     </w:lvl>
     <w:lvl w:ilvl="4">
@@ -1842,10 +1903,7 @@
       <w:lvlText w:val="•"/>
       <w:lvlJc w:val="left"/>
       <w:pPr>
-        <w:tabs>
-          <w:tab w:val="num" w:pos="2880"/>
-        </w:tabs>
-        <w:ind w:left="3360" w:hanging="480"/>
+        <w:ind w:left="3600" w:hanging="480"/>
       </w:pPr>
     </w:lvl>
     <w:lvl w:ilvl="5">
@@ -1853,10 +1911,7 @@
       <w:lvlText w:val="–"/>
       <w:lvlJc w:val="left"/>
       <w:pPr>
-        <w:tabs>
-          <w:tab w:val="num" w:pos="3600"/>
-        </w:tabs>
-        <w:ind w:left="4080" w:hanging="480"/>
+        <w:ind w:left="4320" w:hanging="480"/>
       </w:pPr>
     </w:lvl>
     <w:lvl w:ilvl="6">
@@ -1864,10 +1919,7 @@
       <w:lvlText w:val="•"/>
       <w:lvlJc w:val="left"/>
       <w:pPr>
-        <w:tabs>
-          <w:tab w:val="num" w:pos="4320"/>
-        </w:tabs>
-        <w:ind w:left="4800" w:hanging="480"/>
+        <w:ind w:left="5040" w:hanging="480"/>
       </w:pPr>
     </w:lvl>
     <w:lvl w:ilvl="7">
@@ -1875,10 +1927,7 @@
       <w:lvlText w:val="–"/>
       <w:lvlJc w:val="left"/>
       <w:pPr>
-        <w:tabs>
-          <w:tab w:val="num" w:pos="5040"/>
-        </w:tabs>
-        <w:ind w:left="5520" w:hanging="480"/>
+        <w:ind w:left="5760" w:hanging="480"/>
       </w:pPr>
     </w:lvl>
     <w:lvl w:ilvl="8">
@@ -1886,10 +1935,7 @@
       <w:lvlText w:val="•"/>
       <w:lvlJc w:val="left"/>
       <w:pPr>
-        <w:tabs>
-          <w:tab w:val="num" w:pos="5760"/>
-        </w:tabs>
-        <w:ind w:left="6240" w:hanging="480"/>
+        <w:ind w:left="6480" w:hanging="480"/>
       </w:pPr>
     </w:lvl>
   </w:abstractNum>
@@ -1934,10 +1980,10 @@
   <w:docDefaults>
     <w:rPrDefault>
       <w:rPr>
-        <w:rFonts w:asciiTheme="minorHAnsi" w:eastAsiaTheme="minorHAnsi" w:hAnsiTheme="minorHAnsi" w:cstheme="minorBidi"/>
+        <w:rFonts w:asciiTheme="minorHAnsi" w:cstheme="minorBidi" w:eastAsiaTheme="minorHAnsi" w:hAnsiTheme="minorHAnsi"/>
         <w:sz w:val="24"/>
         <w:szCs w:val="24"/>
-        <w:lang w:val="en-US" w:eastAsia="en-US" w:bidi="ar-SA"/>
+        <w:lang w:bidi="ar-SA" w:eastAsia="en-US" w:val="en-US"/>
       </w:rPr>
     </w:rPrDefault>
     <w:pPrDefault>
@@ -1946,35 +1992,35 @@
       </w:pPr>
     </w:pPrDefault>
   </w:docDefaults>
-  <w:latentStyles w:defLockedState="0" w:defUIPriority="0" w:defSemiHidden="0" w:defUnhideWhenUsed="0" w:defQFormat="0" w:count="276"/>
-  <w:style w:type="paragraph" w:default="1" w:styleId="Normal">
+  <w:latentStyles w:count="276" w:defLockedState="0" w:defQFormat="0" w:defSemiHidden="0" w:defUIPriority="0" w:defUnhideWhenUsed="0"/>
+  <w:style w:default="1" w:styleId="Normal" w:type="paragraph">
     <w:name w:val="Normal"/>
     <w:qFormat/>
   </w:style>
-  <w:style w:type="paragraph" w:styleId="BodyText">
+  <w:style w:styleId="BodyText" w:type="paragraph">
     <w:name w:val="Body Text"/>
     <w:basedOn w:val="Normal"/>
     <w:link w:val="BodyTextChar"/>
     <w:pPr>
-      <w:spacing w:before="180" w:after="180"/>
+      <w:spacing w:after="180" w:before="180"/>
     </w:pPr>
     <w:qFormat/>
   </w:style>
-  <w:style w:type="paragraph" w:customStyle="1" w:styleId="FirstParagraph">
+  <w:style w:customStyle="1" w:styleId="FirstParagraph" w:type="paragraph">
     <w:name w:val="First Paragraph"/>
     <w:basedOn w:val="BodyText"/>
     <w:next w:val="BodyText"/>
     <w:qFormat/>
   </w:style>
-  <w:style w:type="paragraph" w:customStyle="1" w:styleId="Compact">
+  <w:style w:customStyle="1" w:styleId="Compact" w:type="paragraph">
     <w:name w:val="Compact"/>
     <w:basedOn w:val="BodyText"/>
     <w:qFormat/>
     <w:pPr>
-      <w:spacing w:before="36" w:after="36"/>
+      <w:spacing w:after="36" w:before="36"/>
     </w:pPr>
   </w:style>
-  <w:style w:type="paragraph" w:styleId="Title">
+  <w:style w:styleId="Title" w:type="paragraph">
     <w:name w:val="Title"/>
     <w:basedOn w:val="Normal"/>
     <w:next w:val="BodyText"/>
@@ -1982,19 +2028,19 @@
     <w:pPr>
       <w:keepNext/>
       <w:keepLines/>
-      <w:spacing w:before="480" w:after="240"/>
+      <w:spacing w:after="240" w:before="480"/>
       <w:jc w:val="center"/>
     </w:pPr>
     <w:rPr>
-      <w:rFonts w:asciiTheme="majorHAnsi" w:eastAsiaTheme="majorEastAsia" w:hAnsiTheme="majorHAnsi" w:cstheme="majorBidi"/>
+      <w:rFonts w:asciiTheme="majorHAnsi" w:cstheme="majorBidi" w:eastAsiaTheme="majorEastAsia" w:hAnsiTheme="majorHAnsi"/>
       <w:b/>
       <w:bCs/>
-      <w:color w:val="345A8A" w:themeColor="accent1" w:themeShade="B5"/>
+      <w:color w:themeColor="accent1" w:themeShade="B5" w:val="345A8A"/>
       <w:sz w:val="36"/>
       <w:szCs w:val="36"/>
     </w:rPr>
   </w:style>
-  <w:style w:type="paragraph" w:styleId="Subtitle">
+  <w:style w:styleId="Subtitle" w:type="paragraph">
     <w:name w:val="Subtitle"/>
     <w:basedOn w:val="Title"/>
     <w:next w:val="BodyText"/>
@@ -2002,7 +2048,7 @@
     <w:pPr>
       <w:keepNext/>
       <w:keepLines/>
-      <w:spacing w:before="240" w:after="240"/>
+      <w:spacing w:after="240" w:before="240"/>
       <w:jc w:val="center"/>
     </w:pPr>
     <w:rPr>
@@ -2010,7 +2056,7 @@
       <w:szCs w:val="30"/>
     </w:rPr>
   </w:style>
-  <w:style w:type="paragraph" w:customStyle="1" w:styleId="Author">
+  <w:style w:customStyle="1" w:styleId="Author" w:type="paragraph">
     <w:name w:val="Author"/>
     <w:next w:val="BodyText"/>
     <w:qFormat/>
@@ -2020,7 +2066,7 @@
       <w:jc w:val="center"/>
     </w:pPr>
   </w:style>
-  <w:style w:type="paragraph" w:styleId="Date">
+  <w:style w:styleId="Date" w:type="paragraph">
     <w:name w:val="Date"/>
     <w:next w:val="BodyText"/>
     <w:qFormat/>
@@ -2030,7 +2076,7 @@
       <w:jc w:val="center"/>
     </w:pPr>
   </w:style>
-  <w:style w:type="paragraph" w:customStyle="1" w:styleId="Abstract">
+  <w:style w:customStyle="1" w:styleId="Abstract" w:type="paragraph">
     <w:name w:val="Abstract"/>
     <w:basedOn w:val="Normal"/>
     <w:next w:val="BodyText"/>
@@ -2038,14 +2084,14 @@
     <w:pPr>
       <w:keepNext/>
       <w:keepLines/>
-      <w:spacing w:before="300" w:after="300"/>
+      <w:spacing w:after="300" w:before="300"/>
     </w:pPr>
     <w:rPr>
       <w:sz w:val="20"/>
       <w:szCs w:val="20"/>
     </w:rPr>
   </w:style>
-  <w:style w:type="paragraph" w:styleId="Bibliography">
+  <w:style w:styleId="Bibliography" w:type="paragraph">
     <w:name w:val="Bibliography"/>
     <w:basedOn w:val="Normal"/>
     <w:next w:val="Bibliography"/>
@@ -2053,7 +2099,7 @@
     <w:pPr/>
     <w:rPr/>
   </w:style>
-  <w:style w:type="paragraph" w:styleId="Heading1">
+  <w:style w:styleId="Heading1" w:type="paragraph">
     <w:name w:val="Heading 1"/>
     <w:basedOn w:val="Normal"/>
     <w:next w:val="BodyText"/>
@@ -2062,19 +2108,19 @@
     <w:pPr>
       <w:keepNext/>
       <w:keepLines/>
-      <w:spacing w:before="480" w:after="0"/>
+      <w:spacing w:after="0" w:before="480"/>
       <w:outlineLvl w:val="0"/>
     </w:pPr>
     <w:rPr>
-      <w:rFonts w:asciiTheme="majorHAnsi" w:eastAsiaTheme="majorEastAsia" w:hAnsiTheme="majorHAnsi" w:cstheme="majorBidi"/>
+      <w:rFonts w:asciiTheme="majorHAnsi" w:cstheme="majorBidi" w:eastAsiaTheme="majorEastAsia" w:hAnsiTheme="majorHAnsi"/>
       <w:b/>
       <w:bCs/>
-      <w:color w:val="4F81BD" w:themeColor="accent1"/>
+      <w:color w:themeColor="accent1" w:val="4F81BD"/>
       <w:sz w:val="32"/>
       <w:szCs w:val="32"/>
     </w:rPr>
   </w:style>
-  <w:style w:type="paragraph" w:styleId="Heading2">
+  <w:style w:styleId="Heading2" w:type="paragraph">
     <w:name w:val="Heading 2"/>
     <w:basedOn w:val="Normal"/>
     <w:next w:val="BodyText"/>
@@ -2084,19 +2130,19 @@
     <w:pPr>
       <w:keepNext/>
       <w:keepLines/>
-      <w:spacing w:before="200" w:after="0"/>
+      <w:spacing w:after="0" w:before="200"/>
       <w:outlineLvl w:val="1"/>
     </w:pPr>
     <w:rPr>
-      <w:rFonts w:asciiTheme="majorHAnsi" w:eastAsiaTheme="majorEastAsia" w:hAnsiTheme="majorHAnsi" w:cstheme="majorBidi"/>
+      <w:rFonts w:asciiTheme="majorHAnsi" w:cstheme="majorBidi" w:eastAsiaTheme="majorEastAsia" w:hAnsiTheme="majorHAnsi"/>
       <w:b/>
       <w:bCs/>
-      <w:color w:val="4F81BD" w:themeColor="accent1"/>
+      <w:color w:themeColor="accent1" w:val="4F81BD"/>
       <w:sz w:val="28"/>
       <w:szCs w:val="28"/>
     </w:rPr>
   </w:style>
-  <w:style w:type="paragraph" w:styleId="Heading3">
+  <w:style w:styleId="Heading3" w:type="paragraph">
     <w:name w:val="Heading 3"/>
     <w:basedOn w:val="Normal"/>
     <w:next w:val="BodyText"/>
@@ -2106,19 +2152,19 @@
     <w:pPr>
       <w:keepNext/>
       <w:keepLines/>
-      <w:spacing w:before="200" w:after="0"/>
+      <w:spacing w:after="0" w:before="200"/>
       <w:outlineLvl w:val="2"/>
     </w:pPr>
     <w:rPr>
-      <w:rFonts w:asciiTheme="majorHAnsi" w:eastAsiaTheme="majorEastAsia" w:hAnsiTheme="majorHAnsi" w:cstheme="majorBidi"/>
+      <w:rFonts w:asciiTheme="majorHAnsi" w:cstheme="majorBidi" w:eastAsiaTheme="majorEastAsia" w:hAnsiTheme="majorHAnsi"/>
       <w:b/>
       <w:bCs/>
-      <w:color w:val="4F81BD" w:themeColor="accent1"/>
+      <w:color w:themeColor="accent1" w:val="4F81BD"/>
       <w:sz w:val="24"/>
       <w:szCs w:val="24"/>
     </w:rPr>
   </w:style>
-  <w:style w:type="paragraph" w:styleId="Heading4">
+  <w:style w:styleId="Heading4" w:type="paragraph">
     <w:name w:val="Heading 4"/>
     <w:basedOn w:val="Normal"/>
     <w:next w:val="BodyText"/>
@@ -2128,19 +2174,19 @@
     <w:pPr>
       <w:keepNext/>
       <w:keepLines/>
-      <w:spacing w:before="200" w:after="0"/>
+      <w:spacing w:after="0" w:before="200"/>
       <w:outlineLvl w:val="3"/>
     </w:pPr>
     <w:rPr>
-      <w:rFonts w:asciiTheme="majorHAnsi" w:eastAsiaTheme="majorEastAsia" w:hAnsiTheme="majorHAnsi" w:cstheme="majorBidi"/>
+      <w:rFonts w:asciiTheme="majorHAnsi" w:cstheme="majorBidi" w:eastAsiaTheme="majorEastAsia" w:hAnsiTheme="majorHAnsi"/>
       <w:i/>
       <w:bCs/>
-      <w:color w:val="4F81BD" w:themeColor="accent1"/>
+      <w:color w:themeColor="accent1" w:val="4F81BD"/>
       <w:sz w:val="24"/>
       <w:szCs w:val="24"/>
     </w:rPr>
   </w:style>
-  <w:style w:type="paragraph" w:styleId="Heading5">
+  <w:style w:styleId="Heading5" w:type="paragraph">
     <w:name w:val="Heading 5"/>
     <w:basedOn w:val="Normal"/>
     <w:next w:val="BodyText"/>
@@ -2150,18 +2196,18 @@
     <w:pPr>
       <w:keepNext/>
       <w:keepLines/>
-      <w:spacing w:before="200" w:after="0"/>
+      <w:spacing w:after="0" w:before="200"/>
       <w:outlineLvl w:val="4"/>
     </w:pPr>
     <w:rPr>
-      <w:rFonts w:asciiTheme="majorHAnsi" w:eastAsiaTheme="majorEastAsia" w:hAnsiTheme="majorHAnsi" w:cstheme="majorBidi"/>
+      <w:rFonts w:asciiTheme="majorHAnsi" w:cstheme="majorBidi" w:eastAsiaTheme="majorEastAsia" w:hAnsiTheme="majorHAnsi"/>
       <w:iCs/>
-      <w:color w:val="4F81BD" w:themeColor="accent1"/>
+      <w:color w:themeColor="accent1" w:val="4F81BD"/>
       <w:sz w:val="24"/>
       <w:szCs w:val="24"/>
     </w:rPr>
   </w:style>
-  <w:style w:type="paragraph" w:styleId="Heading6">
+  <w:style w:styleId="Heading6" w:type="paragraph">
     <w:name w:val="Heading 6"/>
     <w:basedOn w:val="Normal"/>
     <w:next w:val="BodyText"/>
@@ -2171,17 +2217,17 @@
     <w:pPr>
       <w:keepNext/>
       <w:keepLines/>
-      <w:spacing w:before="200" w:after="0"/>
+      <w:spacing w:after="0" w:before="200"/>
       <w:outlineLvl w:val="5"/>
     </w:pPr>
     <w:rPr>
-      <w:rFonts w:asciiTheme="majorHAnsi" w:eastAsiaTheme="majorEastAsia" w:hAnsiTheme="majorHAnsi" w:cstheme="majorBidi"/>
-      <w:color w:val="4F81BD" w:themeColor="accent1"/>
+      <w:rFonts w:asciiTheme="majorHAnsi" w:cstheme="majorBidi" w:eastAsiaTheme="majorEastAsia" w:hAnsiTheme="majorHAnsi"/>
+      <w:color w:themeColor="accent1" w:val="4F81BD"/>
       <w:sz w:val="24"/>
       <w:szCs w:val="24"/>
     </w:rPr>
   </w:style>
-  <w:style w:type="paragraph" w:styleId="Heading7">
+  <w:style w:styleId="Heading7" w:type="paragraph">
     <w:name w:val="Heading 7"/>
     <w:basedOn w:val="Normal"/>
     <w:next w:val="BodyText"/>
@@ -2191,17 +2237,17 @@
     <w:pPr>
       <w:keepNext/>
       <w:keepLines/>
-      <w:spacing w:before="200" w:after="0"/>
+      <w:spacing w:after="0" w:before="200"/>
       <w:outlineLvl w:val="6"/>
     </w:pPr>
     <w:rPr>
-      <w:rFonts w:asciiTheme="majorHAnsi" w:eastAsiaTheme="majorEastAsia" w:hAnsiTheme="majorHAnsi" w:cstheme="majorBidi"/>
-      <w:color w:val="4F81BD" w:themeColor="accent1"/>
+      <w:rFonts w:asciiTheme="majorHAnsi" w:cstheme="majorBidi" w:eastAsiaTheme="majorEastAsia" w:hAnsiTheme="majorHAnsi"/>
+      <w:color w:themeColor="accent1" w:val="4F81BD"/>
       <w:sz w:val="24"/>
       <w:szCs w:val="24"/>
     </w:rPr>
   </w:style>
-  <w:style w:type="paragraph" w:styleId="Heading8">
+  <w:style w:styleId="Heading8" w:type="paragraph">
     <w:name w:val="Heading 8"/>
     <w:basedOn w:val="Normal"/>
     <w:next w:val="BodyText"/>
@@ -2211,17 +2257,17 @@
     <w:pPr>
       <w:keepNext/>
       <w:keepLines/>
-      <w:spacing w:before="200" w:after="0"/>
+      <w:spacing w:after="0" w:before="200"/>
       <w:outlineLvl w:val="7"/>
     </w:pPr>
     <w:rPr>
-      <w:rFonts w:asciiTheme="majorHAnsi" w:eastAsiaTheme="majorEastAsia" w:hAnsiTheme="majorHAnsi" w:cstheme="majorBidi"/>
-      <w:color w:val="4F81BD" w:themeColor="accent1"/>
+      <w:rFonts w:asciiTheme="majorHAnsi" w:cstheme="majorBidi" w:eastAsiaTheme="majorEastAsia" w:hAnsiTheme="majorHAnsi"/>
+      <w:color w:themeColor="accent1" w:val="4F81BD"/>
       <w:sz w:val="24"/>
       <w:szCs w:val="24"/>
     </w:rPr>
   </w:style>
-  <w:style w:type="paragraph" w:styleId="Heading9">
+  <w:style w:styleId="Heading9" w:type="paragraph">
     <w:name w:val="Heading 9"/>
     <w:basedOn w:val="Normal"/>
     <w:next w:val="BodyText"/>
@@ -2231,17 +2277,17 @@
     <w:pPr>
       <w:keepNext/>
       <w:keepLines/>
-      <w:spacing w:before="200" w:after="0"/>
+      <w:spacing w:after="0" w:before="200"/>
       <w:outlineLvl w:val="8"/>
     </w:pPr>
     <w:rPr>
-      <w:rFonts w:asciiTheme="majorHAnsi" w:eastAsiaTheme="majorEastAsia" w:hAnsiTheme="majorHAnsi" w:cstheme="majorBidi"/>
-      <w:color w:val="4F81BD" w:themeColor="accent1"/>
+      <w:rFonts w:asciiTheme="majorHAnsi" w:cstheme="majorBidi" w:eastAsiaTheme="majorEastAsia" w:hAnsiTheme="majorHAnsi"/>
+      <w:color w:themeColor="accent1" w:val="4F81BD"/>
       <w:sz w:val="24"/>
       <w:szCs w:val="24"/>
     </w:rPr>
   </w:style>
-  <w:style w:type="paragraph" w:styleId="BlockText">
+  <w:style w:styleId="BlockText" w:type="paragraph">
     <w:name w:val="Block Text"/>
     <w:basedOn w:val="BodyText"/>
     <w:next w:val="BodyText"/>
@@ -2249,11 +2295,11 @@
     <w:unhideWhenUsed/>
     <w:qFormat/>
     <w:pPr>
-      <w:spacing w:before="100" w:after="100"/>
+      <w:spacing w:after="100" w:before="100"/>
       <w:ind w:firstLine="0" w:left="480" w:right="480"/>
     </w:pPr>
   </w:style>
-  <w:style w:type="paragraph" w:styleId="FootnoteText">
+  <w:style w:styleId="FootnoteText" w:type="paragraph">
     <w:name w:val="Footnote Text"/>
     <w:basedOn w:val="Normal"/>
     <w:next w:val="FootnoteText"/>
@@ -2261,28 +2307,43 @@
     <w:unhideWhenUsed/>
     <w:qFormat/>
   </w:style>
-  <w:style w:type="character" w:default="1" w:styleId="DefaultParagraphFont">
+  <w:style w:default="1" w:styleId="DefaultParagraphFont" w:type="character">
     <w:name w:val="Default Paragraph Font"/>
     <w:semiHidden/>
     <w:unhideWhenUsed/>
   </w:style>
-  <w:style w:type="table" w:default="1" w:styleId="Table">
+  <w:style w:default="1" w:styleId="Table" w:type="table">
     <w:name w:val="Table"/>
     <w:basedOn w:val="TableNormal"/>
     <w:semiHidden/>
     <w:unhideWhenUsed/>
     <w:qFormat/>
     <w:tblPr>
-      <w:tblInd w:w="0" w:type="dxa"/>
+      <w:tblInd w:type="dxa" w:w="0"/>
       <w:tblCellMar>
-        <w:top w:w="0" w:type="dxa"/>
-        <w:left w:w="108" w:type="dxa"/>
-        <w:bottom w:w="0" w:type="dxa"/>
-        <w:right w:w="108" w:type="dxa"/>
+        <w:top w:type="dxa" w:w="0"/>
+        <w:left w:type="dxa" w:w="108"/>
+        <w:bottom w:type="dxa" w:w="0"/>
+        <w:right w:type="dxa" w:w="108"/>
       </w:tblCellMar>
     </w:tblPr>
-  </w:style>
-  <w:style w:type="paragraph" w:customStyle="1" w:styleId="DefinitionTerm">
+    <w:tblStylePr w:type="firstRow">
+      <w:tblPr>
+        <w:jc w:val="left"/>
+        <w:tblInd w:type="dxa" w:w="0"/>
+      </w:tblPr>
+      <w:trPr>
+        <w:jc w:val="left"/>
+      </w:trPr>
+      <w:tcPr>
+        <w:vAlign w:val="bottom"/>
+        <w:tcBorders>
+          <w:bottom w:val="single"/>
+        </w:tcBorders>
+      </w:tcPr>
+    </w:tblStylePr>
+  </w:style>
+  <w:style w:customStyle="1" w:styleId="DefinitionTerm" w:type="paragraph">
     <w:name w:val="Definition Term"/>
     <w:basedOn w:val="Normal"/>
     <w:next w:val="Definition"/>
@@ -2295,49 +2356,49 @@
       <w:b/>
     </w:rPr>
   </w:style>
-  <w:style w:type="paragraph" w:customStyle="1" w:styleId="Definition">
+  <w:style w:customStyle="1" w:styleId="Definition" w:type="paragraph">
     <w:name w:val="Definition"/>
     <w:basedOn w:val="Normal"/>
   </w:style>
-  <w:style w:type="paragraph" w:styleId="Caption">
+  <w:style w:styleId="Caption" w:type="paragraph">
     <w:name w:val="Caption"/>
     <w:basedOn w:val="Normal"/>
     <w:link w:val="BodyTextChar"/>
     <w:pPr>
-      <w:spacing w:before="0" w:after="120"/>
+      <w:spacing w:after="120" w:before="0"/>
     </w:pPr>
     <w:rPr>
       <w:i/>
     </w:rPr>
   </w:style>
-  <w:style w:type="paragraph" w:customStyle="1" w:styleId="TableCaption">
+  <w:style w:customStyle="1" w:styleId="TableCaption" w:type="paragraph">
     <w:name w:val="Table Caption"/>
     <w:basedOn w:val="Caption"/>
     <w:pPr>
       <w:keepNext/>
     </w:pPr>
   </w:style>
-  <w:style w:type="paragraph" w:customStyle="1" w:styleId="ImageCaption">
+  <w:style w:customStyle="1" w:styleId="ImageCaption" w:type="paragraph">
     <w:name w:val="Image Caption"/>
     <w:basedOn w:val="Caption"/>
   </w:style>
-  <w:style w:type="paragraph" w:customStyle="1" w:styleId="Figure">
+  <w:style w:customStyle="1" w:styleId="Figure" w:type="paragraph">
     <w:name w:val="Figure"/>
     <w:basedOn w:val="Normal"/>
   </w:style>
-  <w:style w:type="paragraph" w:customStyle="1" w:styleId="CaptionedFigure">
+  <w:style w:customStyle="1" w:styleId="CaptionedFigure" w:type="paragraph">
     <w:name w:val="Captioned Figure"/>
     <w:basedOn w:val="Figure"/>
     <w:pPr>
       <w:keepNext/>
     </w:pPr>
   </w:style>
-  <w:style w:type="character" w:customStyle="1" w:styleId="BodyTextChar">
+  <w:style w:customStyle="1" w:styleId="BodyTextChar" w:type="character">
     <w:name w:val="Body Text Char"/>
     <w:basedOn w:val="DefaultParagraphFont"/>
     <w:link w:val="BodyText"/>
   </w:style>
-  <w:style w:type="character" w:customStyle="1" w:styleId="VerbatimChar">
+  <w:style w:customStyle="1" w:styleId="VerbatimChar" w:type="character">
     <w:name w:val="Verbatim Char"/>
     <w:basedOn w:val="BodyTextChar"/>
     <w:rPr>
@@ -2345,21 +2406,25 @@
       <w:sz w:val="22"/>
     </w:rPr>
   </w:style>
-  <w:style w:type="character" w:styleId="FootnoteReference">
+  <w:style w:customStyle="1" w:styleId="SectionNumber" w:type="character">
+    <w:name w:val="Section Number"/>
+    <w:basedOn w:val="BodyTextChar"/>
+  </w:style>
+  <w:style w:styleId="FootnoteReference" w:type="character">
     <w:name w:val="Footnote Reference"/>
     <w:basedOn w:val="BodyTextChar"/>
     <w:rPr>
       <w:vertAlign w:val="superscript"/>
     </w:rPr>
   </w:style>
-  <w:style w:type="character" w:styleId="Hyperlink">
+  <w:style w:styleId="Hyperlink" w:type="character">
     <w:name w:val="Hyperlink"/>
     <w:basedOn w:val="BodyTextChar"/>
     <w:rPr>
-      <w:color w:val="4F81BD" w:themeColor="accent1"/>
-    </w:rPr>
-  </w:style>
-  <w:style w:type="paragraph" w:styleId="TOCHeading">
+      <w:color w:themeColor="accent1" w:val="4F81BD"/>
+    </w:rPr>
+  </w:style>
+  <w:style w:styleId="TOCHeading" w:type="paragraph">
     <w:name w:val="TOC Heading"/>
     <w:basedOn w:val="Heading1"/>
     <w:next w:val="BodyText"/>
@@ -2371,10 +2436,10 @@
       <w:outlineLvl w:val="9"/>
     </w:pPr>
     <w:rPr>
-      <w:rFonts w:asciiTheme="majorHAnsi" w:eastAsiaTheme="majorEastAsia" w:hAnsiTheme="majorHAnsi" w:cstheme="majorBidi"/>
+      <w:rFonts w:asciiTheme="majorHAnsi" w:cstheme="majorBidi" w:eastAsiaTheme="majorEastAsia" w:hAnsiTheme="majorHAnsi"/>
       <w:b w:val="0"/>
       <w:bCs w:val="0"/>
-      <w:color w:val="365F91" w:themeColor="accent1" w:themeShade="BF"/>
+      <w:color w:themeColor="accent1" w:themeShade="BF" w:val="365F91"/>
     </w:rPr>
   </w:style>
   <w:style w:type="paragraph" w:customStyle="1" w:styleId="SourceCode">

</xml_diff>

<commit_message>
More elaboration of recent experience.
</commit_message>
<xml_diff>
--- a/CV-Michel_de_Bree.EN.docx
+++ b/CV-Michel_de_Bree.EN.docx
@@ -25,13 +25,25 @@
         <w:pStyle w:val="FirstParagraph"/>
       </w:pPr>
       <w:r>
-        <w:t xml:space="preserve">With 17+ years of experience in complex and dynamic IT landscapes, I am equipped</w:t>
-      </w:r>
-      <w:r>
-        <w:t xml:space="preserve"> </w:t>
-      </w:r>
-      <w:r>
-        <w:t xml:space="preserve">to help you build your automated solutions in an agile and sustainable way.</w:t>
+        <w:t xml:space="preserve">With over 15 years of experience in complex and dynamic IT landscapes, I am</w:t>
+      </w:r>
+      <w:r>
+        <w:t xml:space="preserve"> </w:t>
+      </w:r>
+      <w:r>
+        <w:t xml:space="preserve">equipped to help you build and run automated solutions in an agile and</w:t>
+      </w:r>
+      <w:r>
+        <w:t xml:space="preserve"> </w:t>
+      </w:r>
+      <w:r>
+        <w:t xml:space="preserve">sustainable way, by taking ownership of every aspect that keeps the software</w:t>
+      </w:r>
+      <w:r>
+        <w:t xml:space="preserve"> </w:t>
+      </w:r>
+      <w:r>
+        <w:t xml:space="preserve">doing what you expect it to do, out there in the real world.</w:t>
       </w:r>
     </w:p>
     <w:p>
@@ -72,7 +84,7 @@
           <w:rPr>
             <w:rStyle w:val="Hyperlink"/>
           </w:rPr>
-          <w:t xml:space="preserve">Agile SAFE</w:t>
+          <w:t xml:space="preserve">Agile SAFe</w:t>
         </w:r>
       </w:hyperlink>
     </w:p>
@@ -949,7 +961,13 @@
         <w:pStyle w:val="Compact"/>
       </w:pPr>
       <w:r>
-        <w:t xml:space="preserve">API design and QA (REST / Swagger / OpenAPI)</w:t>
+        <w:t xml:space="preserve">Implementation of new features, changes and bug fixes. Code review, technical</w:t>
+      </w:r>
+      <w:r>
+        <w:t xml:space="preserve"> </w:t>
+      </w:r>
+      <w:r>
+        <w:t xml:space="preserve">design, architectural advice.</w:t>
       </w:r>
     </w:p>
     <w:p>
@@ -961,13 +979,13 @@
         <w:pStyle w:val="Compact"/>
       </w:pPr>
       <w:r>
-        <w:t xml:space="preserve">Lead CI/CD migration and improvement (from Bitbucket / Jenkins / Docker Swarm</w:t>
-      </w:r>
-      <w:r>
-        <w:t xml:space="preserve"> </w:t>
-      </w:r>
-      <w:r>
-        <w:t xml:space="preserve">to Gitlab / Kubernetes / Helm)</w:t>
+        <w:t xml:space="preserve">Development of Docker images, Helm charts and Gitlab pipelines for</w:t>
+      </w:r>
+      <w:r>
+        <w:t xml:space="preserve"> </w:t>
+      </w:r>
+      <w:r>
+        <w:t xml:space="preserve">continuous integration on a Kubernetes cluster.</w:t>
       </w:r>
     </w:p>
     <w:p>
@@ -979,13 +997,7 @@
         <w:pStyle w:val="Compact"/>
       </w:pPr>
       <w:r>
-        <w:t xml:space="preserve">Lead design and implementation of a major overhaul of the datamodel to</w:t>
-      </w:r>
-      <w:r>
-        <w:t xml:space="preserve"> </w:t>
-      </w:r>
-      <w:r>
-        <w:t xml:space="preserve">accommodate changing business requirements, late into the project.</w:t>
+        <w:t xml:space="preserve">Development of automated unit- and functional tests, performance tests.</w:t>
       </w:r>
     </w:p>
     <w:p>
@@ -997,7 +1009,79 @@
         <w:pStyle w:val="Compact"/>
       </w:pPr>
       <w:r>
-        <w:t xml:space="preserve">Team representative in cross-team Security and Kubernetes guilds</w:t>
+        <w:t xml:space="preserve">API design and QA (REST / Swagger / OpenAPI)</w:t>
+      </w:r>
+    </w:p>
+    <w:p>
+      <w:pPr>
+        <w:numPr>
+          <w:ilvl w:val="1"/>
+          <w:numId w:val="1004"/>
+        </w:numPr>
+        <w:pStyle w:val="Compact"/>
+      </w:pPr>
+      <w:r>
+        <w:t xml:space="preserve">Lead CI/CD migration and improvement (from Bitbucket / Jenkins / Docker Swarm</w:t>
+      </w:r>
+      <w:r>
+        <w:t xml:space="preserve"> </w:t>
+      </w:r>
+      <w:r>
+        <w:t xml:space="preserve">to Gitlab / Kubernetes / Helm)</w:t>
+      </w:r>
+    </w:p>
+    <w:p>
+      <w:pPr>
+        <w:numPr>
+          <w:ilvl w:val="1"/>
+          <w:numId w:val="1004"/>
+        </w:numPr>
+        <w:pStyle w:val="Compact"/>
+      </w:pPr>
+      <w:r>
+        <w:t xml:space="preserve">Lead design and implementation of a major overhaul of the datamodel to</w:t>
+      </w:r>
+      <w:r>
+        <w:t xml:space="preserve"> </w:t>
+      </w:r>
+      <w:r>
+        <w:t xml:space="preserve">accommodate changing business requirements, late into the project.</w:t>
+      </w:r>
+    </w:p>
+    <w:p>
+      <w:pPr>
+        <w:numPr>
+          <w:ilvl w:val="1"/>
+          <w:numId w:val="1004"/>
+        </w:numPr>
+        <w:pStyle w:val="Compact"/>
+      </w:pPr>
+      <w:r>
+        <w:t xml:space="preserve">Team representative in cross-team Security and Software Quality guilds.</w:t>
+      </w:r>
+      <w:r>
+        <w:t xml:space="preserve"> </w:t>
+      </w:r>
+      <w:r>
+        <w:t xml:space="preserve">Measure, monitor, assess impact and mitigate the outcomes of security and</w:t>
+      </w:r>
+      <w:r>
+        <w:t xml:space="preserve"> </w:t>
+      </w:r>
+      <w:r>
+        <w:t xml:space="preserve">code quality audits.</w:t>
+      </w:r>
+    </w:p>
+    <w:p>
+      <w:pPr>
+        <w:numPr>
+          <w:ilvl w:val="1"/>
+          <w:numId w:val="1004"/>
+        </w:numPr>
+        <w:pStyle w:val="Compact"/>
+      </w:pPr>
+      <w:r>
+        <w:t xml:space="preserve">Incident analysis and mitigation.</w:t>
       </w:r>
     </w:p>
     <w:p>

</xml_diff>